<commit_message>
Exportar clave de verificación de socios; verificar flag y observaciones de cena de gala
</commit_message>
<xml_diff>
--- a/Data.docx
+++ b/Data.docx
@@ -6,6 +6,8 @@
       <w:pPr>
         <w:jc w:val="center"/>
       </w:pPr>
+      <w:bookmarkStart w:id="0" w:name="_GoBack"/>
+      <w:bookmarkEnd w:id="0"/>
       <w:r>
         <w:rPr>
           <w:noProof/>
@@ -940,6 +942,23 @@
     </w:p>
     <w:p>
       <w:pPr>
+        <w:pStyle w:val="Prrafodelista"/>
+        <w:numPr>
+          <w:ilvl w:val="0"/>
+          <w:numId w:val="3"/>
+        </w:numPr>
+      </w:pPr>
+      <w:proofErr w:type="spellStart"/>
+      <w:r>
+        <w:t>pseudonym</w:t>
+      </w:r>
+      <w:proofErr w:type="spellEnd"/>
+      <w:r>
+        <w:t xml:space="preserve"> – seudónimo para reserva de hotel</w:t>
+      </w:r>
+    </w:p>
+    <w:p>
+      <w:pPr>
         <w:pStyle w:val="Ttulo4"/>
       </w:pPr>
       <w:r>
@@ -1032,6 +1051,40 @@
       </w:pPr>
       <w:proofErr w:type="spellStart"/>
       <w:r>
+        <w:t>badgeName</w:t>
+      </w:r>
+      <w:proofErr w:type="spellEnd"/>
+      <w:r>
+        <w:t xml:space="preserve"> – nombre en la acreditación</w:t>
+      </w:r>
+    </w:p>
+    <w:p>
+      <w:pPr>
+        <w:pStyle w:val="Prrafodelista"/>
+        <w:numPr>
+          <w:ilvl w:val="0"/>
+          <w:numId w:val="4"/>
+        </w:numPr>
+      </w:pPr>
+      <w:proofErr w:type="spellStart"/>
+      <w:r>
+        <w:t>badgeSurname</w:t>
+      </w:r>
+      <w:proofErr w:type="spellEnd"/>
+      <w:r>
+        <w:t xml:space="preserve"> – apellido en la acreditación</w:t>
+      </w:r>
+    </w:p>
+    <w:p>
+      <w:pPr>
+        <w:pStyle w:val="Prrafodelista"/>
+        <w:numPr>
+          <w:ilvl w:val="0"/>
+          <w:numId w:val="4"/>
+        </w:numPr>
+      </w:pPr>
+      <w:proofErr w:type="spellStart"/>
+      <w:r>
         <w:t>nif_passport</w:t>
       </w:r>
       <w:proofErr w:type="spellEnd"/>
@@ -1084,6 +1137,57 @@
     <w:p>
       <w:pPr>
         <w:pStyle w:val="Prrafodelista"/>
+        <w:numPr>
+          <w:ilvl w:val="0"/>
+          <w:numId w:val="4"/>
+        </w:numPr>
+      </w:pPr>
+      <w:proofErr w:type="spellStart"/>
+      <w:r>
+        <w:t>separateRoom</w:t>
+      </w:r>
+      <w:proofErr w:type="spellEnd"/>
+      <w:r>
+        <w:t xml:space="preserve"> – indica si se aloja en habitación separada</w:t>
+      </w:r>
+    </w:p>
+    <w:p>
+      <w:pPr>
+        <w:pStyle w:val="Prrafodelista"/>
+        <w:numPr>
+          <w:ilvl w:val="0"/>
+          <w:numId w:val="4"/>
+        </w:numPr>
+      </w:pPr>
+      <w:proofErr w:type="spellStart"/>
+      <w:r>
+        <w:t>excludeLodging</w:t>
+      </w:r>
+      <w:proofErr w:type="spellEnd"/>
+      <w:r>
+        <w:t xml:space="preserve"> – indica si no se aloja</w:t>
+      </w:r>
+    </w:p>
+    <w:p>
+      <w:pPr>
+        <w:pStyle w:val="Prrafodelista"/>
+        <w:numPr>
+          <w:ilvl w:val="0"/>
+          <w:numId w:val="4"/>
+        </w:numPr>
+      </w:pPr>
+      <w:proofErr w:type="spellStart"/>
+      <w:r>
+        <w:t>excludeFridayDinner</w:t>
+      </w:r>
+      <w:proofErr w:type="spellEnd"/>
+      <w:r>
+        <w:t xml:space="preserve"> – indica si no se queda a cenar el viernes</w:t>
+      </w:r>
+    </w:p>
+    <w:p>
+      <w:pPr>
+        <w:pStyle w:val="Prrafodelista"/>
       </w:pPr>
     </w:p>
     <w:p>
@@ -1091,6 +1195,7 @@
         <w:pStyle w:val="Ttulo4"/>
       </w:pPr>
       <w:r>
+        <w:lastRenderedPageBreak/>
         <w:t xml:space="preserve">Tabla </w:t>
       </w:r>
       <w:proofErr w:type="spellStart"/>
@@ -1163,293 +1268,569 @@
       </w:pPr>
       <w:proofErr w:type="spellStart"/>
       <w:r>
+        <w:t>separateList</w:t>
+      </w:r>
+      <w:proofErr w:type="spellEnd"/>
+      <w:r>
+        <w:t xml:space="preserve"> – indica si la acreditación va en lista separada (usado para asociaciones grandes)</w:t>
+      </w:r>
+    </w:p>
+    <w:p>
+      <w:pPr>
+        <w:pStyle w:val="Ttulo4"/>
+      </w:pPr>
+      <w:r>
+        <w:t xml:space="preserve">Tabla </w:t>
+      </w:r>
+      <w:proofErr w:type="spellStart"/>
+      <w:r>
+        <w:t>cif_members</w:t>
+      </w:r>
+      <w:proofErr w:type="spellEnd"/>
+      <w:r>
+        <w:t xml:space="preserve"> – socios</w:t>
+      </w:r>
+    </w:p>
+    <w:p>
+      <w:r>
+        <w:t xml:space="preserve">Esta tabla gestiona los datos de los “socios” de </w:t>
+      </w:r>
+      <w:proofErr w:type="spellStart"/>
+      <w:r>
+        <w:t>CifiMad</w:t>
+      </w:r>
+      <w:proofErr w:type="spellEnd"/>
+      <w:r>
+        <w:t>, es decir, cualquier persona que asista o haya asistido a alguno de los eventos.</w:t>
+      </w:r>
+    </w:p>
+    <w:p>
+      <w:pPr>
+        <w:pStyle w:val="Prrafodelista"/>
+        <w:numPr>
+          <w:ilvl w:val="0"/>
+          <w:numId w:val="6"/>
+        </w:numPr>
+      </w:pPr>
+      <w:r>
+        <w:t>Id – identificador de socio</w:t>
+      </w:r>
+    </w:p>
+    <w:p>
+      <w:pPr>
+        <w:pStyle w:val="Prrafodelista"/>
+        <w:numPr>
+          <w:ilvl w:val="0"/>
+          <w:numId w:val="6"/>
+        </w:numPr>
+      </w:pPr>
+      <w:proofErr w:type="spellStart"/>
+      <w:r>
+        <w:t>Name</w:t>
+      </w:r>
+      <w:proofErr w:type="spellEnd"/>
+      <w:r>
+        <w:t xml:space="preserve"> – nombre</w:t>
+      </w:r>
+    </w:p>
+    <w:p>
+      <w:pPr>
+        <w:pStyle w:val="Prrafodelista"/>
+        <w:numPr>
+          <w:ilvl w:val="0"/>
+          <w:numId w:val="6"/>
+        </w:numPr>
+      </w:pPr>
+      <w:proofErr w:type="spellStart"/>
+      <w:r>
+        <w:t>Surname</w:t>
+      </w:r>
+      <w:proofErr w:type="spellEnd"/>
+      <w:r>
+        <w:t xml:space="preserve"> – apellidos</w:t>
+      </w:r>
+    </w:p>
+    <w:p>
+      <w:pPr>
+        <w:pStyle w:val="Prrafodelista"/>
+        <w:numPr>
+          <w:ilvl w:val="0"/>
+          <w:numId w:val="6"/>
+        </w:numPr>
+      </w:pPr>
+      <w:proofErr w:type="spellStart"/>
+      <w:r>
+        <w:t>badgeName</w:t>
+      </w:r>
+      <w:proofErr w:type="spellEnd"/>
+      <w:r>
+        <w:t xml:space="preserve"> – nombre en la acreditación</w:t>
+      </w:r>
+    </w:p>
+    <w:p>
+      <w:pPr>
+        <w:pStyle w:val="Prrafodelista"/>
+        <w:numPr>
+          <w:ilvl w:val="0"/>
+          <w:numId w:val="6"/>
+        </w:numPr>
+      </w:pPr>
+      <w:proofErr w:type="spellStart"/>
+      <w:r>
+        <w:t>badgeSurname</w:t>
+      </w:r>
+      <w:proofErr w:type="spellEnd"/>
+      <w:r>
+        <w:t xml:space="preserve"> – apellido en la acreditación</w:t>
+      </w:r>
+    </w:p>
+    <w:p>
+      <w:pPr>
+        <w:pStyle w:val="Prrafodelista"/>
+        <w:numPr>
+          <w:ilvl w:val="0"/>
+          <w:numId w:val="6"/>
+        </w:numPr>
+      </w:pPr>
+      <w:r>
+        <w:t>email – correo electrónico</w:t>
+      </w:r>
+    </w:p>
+    <w:p>
+      <w:pPr>
+        <w:pStyle w:val="Prrafodelista"/>
+        <w:numPr>
+          <w:ilvl w:val="0"/>
+          <w:numId w:val="6"/>
+        </w:numPr>
+      </w:pPr>
+      <w:proofErr w:type="spellStart"/>
+      <w:r>
+        <w:t>nif</w:t>
+      </w:r>
+      <w:proofErr w:type="spellEnd"/>
+      <w:r>
+        <w:t xml:space="preserve"> – </w:t>
+      </w:r>
+      <w:proofErr w:type="spellStart"/>
+      <w:r>
+        <w:t>nº</w:t>
+      </w:r>
+      <w:proofErr w:type="spellEnd"/>
+      <w:r>
+        <w:t xml:space="preserve"> NIF</w:t>
+      </w:r>
+    </w:p>
+    <w:p>
+      <w:pPr>
+        <w:pStyle w:val="Prrafodelista"/>
+        <w:numPr>
+          <w:ilvl w:val="0"/>
+          <w:numId w:val="6"/>
+        </w:numPr>
+      </w:pPr>
+      <w:proofErr w:type="spellStart"/>
+      <w:r>
+        <w:t>phone</w:t>
+      </w:r>
+      <w:proofErr w:type="spellEnd"/>
+      <w:r>
+        <w:t xml:space="preserve"> – número de móvil</w:t>
+      </w:r>
+    </w:p>
+    <w:p>
+      <w:pPr>
+        <w:pStyle w:val="Prrafodelista"/>
+        <w:numPr>
+          <w:ilvl w:val="0"/>
+          <w:numId w:val="6"/>
+        </w:numPr>
+      </w:pPr>
+      <w:proofErr w:type="spellStart"/>
+      <w:r>
+        <w:t>remarks</w:t>
+      </w:r>
+      <w:proofErr w:type="spellEnd"/>
+      <w:r>
+        <w:t xml:space="preserve"> – observaciones</w:t>
+      </w:r>
+    </w:p>
+    <w:p>
+      <w:pPr>
+        <w:pStyle w:val="Prrafodelista"/>
+        <w:numPr>
+          <w:ilvl w:val="0"/>
+          <w:numId w:val="6"/>
+        </w:numPr>
+      </w:pPr>
+      <w:r>
+        <w:t>status – estado (activo o inactivo)</w:t>
+      </w:r>
+    </w:p>
+    <w:p>
+      <w:pPr>
+        <w:pStyle w:val="Prrafodelista"/>
+        <w:numPr>
+          <w:ilvl w:val="0"/>
+          <w:numId w:val="6"/>
+        </w:numPr>
+      </w:pPr>
+      <w:proofErr w:type="spellStart"/>
+      <w:r>
+        <w:t>createdAt</w:t>
+      </w:r>
+      <w:proofErr w:type="spellEnd"/>
+      <w:r>
+        <w:t xml:space="preserve"> – fecha y hora de creación</w:t>
+      </w:r>
+    </w:p>
+    <w:p>
+      <w:pPr>
+        <w:pStyle w:val="Prrafodelista"/>
+        <w:numPr>
+          <w:ilvl w:val="0"/>
+          <w:numId w:val="6"/>
+        </w:numPr>
+      </w:pPr>
+      <w:proofErr w:type="spellStart"/>
+      <w:r>
+        <w:t>updatedAt</w:t>
+      </w:r>
+      <w:proofErr w:type="spellEnd"/>
+      <w:r>
+        <w:t xml:space="preserve"> – fecha y hora de última modificación</w:t>
+      </w:r>
+    </w:p>
+    <w:p>
+      <w:pPr>
+        <w:pStyle w:val="Prrafodelista"/>
+        <w:numPr>
+          <w:ilvl w:val="0"/>
+          <w:numId w:val="6"/>
+        </w:numPr>
+      </w:pPr>
+      <w:proofErr w:type="spellStart"/>
+      <w:r>
+        <w:t>consent</w:t>
+      </w:r>
+      <w:proofErr w:type="spellEnd"/>
+      <w:r>
+        <w:t xml:space="preserve"> – indica si el socio ha dado su consentimiento para recibir mails</w:t>
+      </w:r>
+    </w:p>
+    <w:p>
+      <w:pPr>
+        <w:pStyle w:val="Prrafodelista"/>
+        <w:numPr>
+          <w:ilvl w:val="0"/>
+          <w:numId w:val="6"/>
+        </w:numPr>
+      </w:pPr>
+      <w:proofErr w:type="spellStart"/>
+      <w:r>
+        <w:t>keyCheck</w:t>
+      </w:r>
+      <w:proofErr w:type="spellEnd"/>
+      <w:r>
+        <w:t xml:space="preserve"> – clave de verificación usada para recoger el consentimiento</w:t>
+      </w:r>
+    </w:p>
+    <w:p>
+      <w:pPr>
+        <w:pStyle w:val="Prrafodelista"/>
+        <w:numPr>
+          <w:ilvl w:val="0"/>
+          <w:numId w:val="6"/>
+        </w:numPr>
+      </w:pPr>
+      <w:proofErr w:type="spellStart"/>
+      <w:r>
+        <w:t>small</w:t>
+      </w:r>
+      <w:proofErr w:type="spellEnd"/>
+      <w:r>
+        <w:t xml:space="preserve"> – indica si se debe mostrar la etiqueta de acreditación con letra más pequeña</w:t>
+      </w:r>
+    </w:p>
+    <w:p>
+      <w:pPr>
+        <w:pStyle w:val="Ttulo4"/>
+      </w:pPr>
+      <w:r>
+        <w:t xml:space="preserve">Tabla </w:t>
+      </w:r>
+      <w:proofErr w:type="spellStart"/>
+      <w:r>
+        <w:t>cif_attendees</w:t>
+      </w:r>
+      <w:proofErr w:type="spellEnd"/>
+      <w:r>
+        <w:t xml:space="preserve"> – asistentes</w:t>
+      </w:r>
+    </w:p>
+    <w:p>
+      <w:r>
+        <w:t>En esta tabla recogemos los datos de los asistentes a uno de los eventos.</w:t>
+      </w:r>
+    </w:p>
+    <w:p>
+      <w:pPr>
+        <w:pStyle w:val="Prrafodelista"/>
+        <w:numPr>
+          <w:ilvl w:val="0"/>
+          <w:numId w:val="7"/>
+        </w:numPr>
+      </w:pPr>
+      <w:r>
+        <w:t>Id – identificador de asistente</w:t>
+      </w:r>
+    </w:p>
+    <w:p>
+      <w:pPr>
+        <w:pStyle w:val="Prrafodelista"/>
+        <w:numPr>
+          <w:ilvl w:val="0"/>
+          <w:numId w:val="7"/>
+        </w:numPr>
+      </w:pPr>
+      <w:proofErr w:type="spellStart"/>
+      <w:r>
+        <w:t>idEvent</w:t>
+      </w:r>
+      <w:proofErr w:type="spellEnd"/>
+      <w:r>
+        <w:t xml:space="preserve"> – clave foránea: identificador del evento</w:t>
+      </w:r>
+    </w:p>
+    <w:p>
+      <w:pPr>
+        <w:pStyle w:val="Prrafodelista"/>
+        <w:numPr>
+          <w:ilvl w:val="0"/>
+          <w:numId w:val="7"/>
+        </w:numPr>
+      </w:pPr>
+      <w:proofErr w:type="spellStart"/>
+      <w:r>
+        <w:t>idMember</w:t>
+      </w:r>
+      <w:proofErr w:type="spellEnd"/>
+      <w:r>
+        <w:t xml:space="preserve"> – clave foránea: identificador del socio</w:t>
+      </w:r>
+    </w:p>
+    <w:p>
+      <w:pPr>
+        <w:pStyle w:val="Prrafodelista"/>
+        <w:numPr>
+          <w:ilvl w:val="0"/>
+          <w:numId w:val="7"/>
+        </w:numPr>
+      </w:pPr>
+      <w:r>
+        <w:t>status – estado del asistente (pendiente de pago, confirmado, cancelado)</w:t>
+      </w:r>
+    </w:p>
+    <w:p>
+      <w:pPr>
+        <w:pStyle w:val="Prrafodelista"/>
+        <w:numPr>
+          <w:ilvl w:val="0"/>
+          <w:numId w:val="7"/>
+        </w:numPr>
+      </w:pPr>
+      <w:proofErr w:type="spellStart"/>
+      <w:r>
+        <w:t>ticketType</w:t>
+      </w:r>
+      <w:proofErr w:type="spellEnd"/>
+      <w:r>
+        <w:t xml:space="preserve"> – tipo de acreditación (día o fin de semana)</w:t>
+      </w:r>
+    </w:p>
+    <w:p>
+      <w:pPr>
+        <w:pStyle w:val="Prrafodelista"/>
+        <w:numPr>
+          <w:ilvl w:val="0"/>
+          <w:numId w:val="7"/>
+        </w:numPr>
+      </w:pPr>
+      <w:proofErr w:type="spellStart"/>
+      <w:r>
+        <w:t>mealFridayDinner</w:t>
+      </w:r>
+      <w:proofErr w:type="spellEnd"/>
+      <w:r>
+        <w:t xml:space="preserve"> – indica si ha adquirido cena para el viernes</w:t>
+      </w:r>
+    </w:p>
+    <w:p>
+      <w:pPr>
+        <w:pStyle w:val="Prrafodelista"/>
+        <w:numPr>
+          <w:ilvl w:val="0"/>
+          <w:numId w:val="7"/>
+        </w:numPr>
+      </w:pPr>
+      <w:proofErr w:type="spellStart"/>
+      <w:r>
+        <w:t>mealSaturdayLunch</w:t>
+      </w:r>
+      <w:proofErr w:type="spellEnd"/>
+      <w:r>
+        <w:t xml:space="preserve"> – indica si ha adquirido comida para el sábado</w:t>
+      </w:r>
+    </w:p>
+    <w:p>
+      <w:pPr>
+        <w:pStyle w:val="Prrafodelista"/>
+        <w:numPr>
+          <w:ilvl w:val="0"/>
+          <w:numId w:val="7"/>
+        </w:numPr>
+      </w:pPr>
+      <w:proofErr w:type="spellStart"/>
+      <w:r>
+        <w:t>mealSaturdayDinner</w:t>
+      </w:r>
+      <w:proofErr w:type="spellEnd"/>
+      <w:r>
+        <w:t xml:space="preserve"> – indica si ha adquirido cena para el sábado</w:t>
+      </w:r>
+    </w:p>
+    <w:p>
+      <w:pPr>
+        <w:pStyle w:val="Prrafodelista"/>
+        <w:numPr>
+          <w:ilvl w:val="0"/>
+          <w:numId w:val="7"/>
+        </w:numPr>
+      </w:pPr>
+      <w:proofErr w:type="spellStart"/>
+      <w:r>
+        <w:t>mealSundayLunch</w:t>
+      </w:r>
+      <w:proofErr w:type="spellEnd"/>
+      <w:r>
+        <w:t xml:space="preserve"> – indica si ha adquirido comida para el domingo</w:t>
+      </w:r>
+    </w:p>
+    <w:p>
+      <w:pPr>
+        <w:pStyle w:val="Prrafodelista"/>
+        <w:numPr>
+          <w:ilvl w:val="0"/>
+          <w:numId w:val="7"/>
+        </w:numPr>
+      </w:pPr>
+      <w:proofErr w:type="spellStart"/>
+      <w:r>
+        <w:t>mealSundayDinner</w:t>
+      </w:r>
+      <w:proofErr w:type="spellEnd"/>
+      <w:r>
+        <w:t xml:space="preserve"> – indica si ha adquirido cena para el domingo</w:t>
+      </w:r>
+    </w:p>
+    <w:p>
+      <w:pPr>
+        <w:pStyle w:val="Prrafodelista"/>
+        <w:numPr>
+          <w:ilvl w:val="0"/>
+          <w:numId w:val="7"/>
+        </w:numPr>
+      </w:pPr>
+      <w:r>
+        <w:t>guest1Photoshoot – fotos adquiridas con el invitado 1</w:t>
+      </w:r>
+    </w:p>
+    <w:p>
+      <w:pPr>
+        <w:pStyle w:val="Prrafodelista"/>
+        <w:numPr>
+          <w:ilvl w:val="0"/>
+          <w:numId w:val="7"/>
+        </w:numPr>
+      </w:pPr>
+      <w:r>
+        <w:t>guest1PhotoshootSpecial – fotos especiales adquiridas con el invitado 1</w:t>
+      </w:r>
+    </w:p>
+    <w:p>
+      <w:pPr>
+        <w:pStyle w:val="Prrafodelista"/>
+        <w:numPr>
+          <w:ilvl w:val="0"/>
+          <w:numId w:val="7"/>
+        </w:numPr>
+      </w:pPr>
+      <w:r>
+        <w:t>guest1Autograph – firmas adquiridas del invitado 1</w:t>
+      </w:r>
+    </w:p>
+    <w:p>
+      <w:pPr>
+        <w:pStyle w:val="Prrafodelista"/>
+        <w:numPr>
+          <w:ilvl w:val="0"/>
+          <w:numId w:val="7"/>
+        </w:numPr>
+      </w:pPr>
+      <w:r>
+        <w:t>guest1AutographSpecial – firmas especiales adquiridas del invitado 1</w:t>
+      </w:r>
+    </w:p>
+    <w:p>
+      <w:pPr>
+        <w:pStyle w:val="Prrafodelista"/>
+        <w:numPr>
+          <w:ilvl w:val="0"/>
+          <w:numId w:val="7"/>
+        </w:numPr>
+      </w:pPr>
+      <w:r>
+        <w:t>guest1Vintage – cartones vintage adquiridos del invitado</w:t>
+      </w:r>
+      <w:r>
+        <w:t xml:space="preserve"> 1</w:t>
+      </w:r>
+    </w:p>
+    <w:p>
+      <w:pPr>
+        <w:pStyle w:val="Prrafodelista"/>
+        <w:numPr>
+          <w:ilvl w:val="0"/>
+          <w:numId w:val="7"/>
+        </w:numPr>
+      </w:pPr>
+      <w:r>
+        <w:t>(campos repetidos hasta guest4)</w:t>
+      </w:r>
+    </w:p>
+    <w:p>
+      <w:pPr>
+        <w:pStyle w:val="Prrafodelista"/>
+        <w:numPr>
+          <w:ilvl w:val="0"/>
+          <w:numId w:val="7"/>
+        </w:numPr>
+      </w:pPr>
+      <w:r>
+        <w:t>extraProduct1 – unidades adquiridas del producto extra 1</w:t>
+      </w:r>
+    </w:p>
+    <w:p>
+      <w:pPr>
+        <w:pStyle w:val="Prrafodelista"/>
+        <w:numPr>
+          <w:ilvl w:val="0"/>
+          <w:numId w:val="7"/>
+        </w:numPr>
+      </w:pPr>
+      <w:r>
         <w:lastRenderedPageBreak/>
-        <w:t>separateList</w:t>
-      </w:r>
-      <w:proofErr w:type="spellEnd"/>
-      <w:r>
-        <w:t xml:space="preserve"> – indica si la acreditación va en lista separada (usado para asociaciones grandes)</w:t>
-      </w:r>
-    </w:p>
-    <w:p>
-      <w:pPr>
-        <w:pStyle w:val="Ttulo4"/>
-      </w:pPr>
-      <w:r>
-        <w:t xml:space="preserve">Tabla </w:t>
-      </w:r>
-      <w:proofErr w:type="spellStart"/>
-      <w:r>
-        <w:t>cif_members</w:t>
-      </w:r>
-      <w:proofErr w:type="spellEnd"/>
-      <w:r>
-        <w:t xml:space="preserve"> – socios</w:t>
-      </w:r>
-    </w:p>
-    <w:p>
-      <w:r>
-        <w:t xml:space="preserve">Esta tabla gestiona los datos de los “socios” de </w:t>
-      </w:r>
-      <w:proofErr w:type="spellStart"/>
-      <w:r>
-        <w:t>CifiMad</w:t>
-      </w:r>
-      <w:proofErr w:type="spellEnd"/>
-      <w:r>
-        <w:t>, es decir, cualquier persona que asista o haya asistido a alguno de los eventos.</w:t>
-      </w:r>
-    </w:p>
-    <w:p>
-      <w:pPr>
-        <w:pStyle w:val="Prrafodelista"/>
-        <w:numPr>
-          <w:ilvl w:val="0"/>
-          <w:numId w:val="6"/>
-        </w:numPr>
-      </w:pPr>
-      <w:r>
-        <w:t>Id – identificador de socio</w:t>
-      </w:r>
-    </w:p>
-    <w:p>
-      <w:pPr>
-        <w:pStyle w:val="Prrafodelista"/>
-        <w:numPr>
-          <w:ilvl w:val="0"/>
-          <w:numId w:val="6"/>
-        </w:numPr>
-      </w:pPr>
-      <w:proofErr w:type="spellStart"/>
-      <w:r>
-        <w:t>Name</w:t>
-      </w:r>
-      <w:proofErr w:type="spellEnd"/>
-      <w:r>
-        <w:t xml:space="preserve"> – nombre</w:t>
-      </w:r>
-    </w:p>
-    <w:p>
-      <w:pPr>
-        <w:pStyle w:val="Prrafodelista"/>
-        <w:numPr>
-          <w:ilvl w:val="0"/>
-          <w:numId w:val="6"/>
-        </w:numPr>
-      </w:pPr>
-      <w:proofErr w:type="spellStart"/>
-      <w:r>
-        <w:t>Surname</w:t>
-      </w:r>
-      <w:proofErr w:type="spellEnd"/>
-      <w:r>
-        <w:t xml:space="preserve"> – apellidos</w:t>
-      </w:r>
-    </w:p>
-    <w:p>
-      <w:pPr>
-        <w:pStyle w:val="Prrafodelista"/>
-        <w:numPr>
-          <w:ilvl w:val="0"/>
-          <w:numId w:val="6"/>
-        </w:numPr>
-      </w:pPr>
-      <w:proofErr w:type="spellStart"/>
-      <w:r>
-        <w:t>badgeName</w:t>
-      </w:r>
-      <w:proofErr w:type="spellEnd"/>
-      <w:r>
-        <w:t xml:space="preserve"> – nombre en la acreditación</w:t>
-      </w:r>
-    </w:p>
-    <w:p>
-      <w:pPr>
-        <w:pStyle w:val="Prrafodelista"/>
-        <w:numPr>
-          <w:ilvl w:val="0"/>
-          <w:numId w:val="6"/>
-        </w:numPr>
-      </w:pPr>
-      <w:proofErr w:type="spellStart"/>
-      <w:r>
-        <w:t>badgeSurname</w:t>
-      </w:r>
-      <w:proofErr w:type="spellEnd"/>
-      <w:r>
-        <w:t xml:space="preserve"> – apellido en la acreditación</w:t>
-      </w:r>
-    </w:p>
-    <w:p>
-      <w:pPr>
-        <w:pStyle w:val="Prrafodelista"/>
-        <w:numPr>
-          <w:ilvl w:val="0"/>
-          <w:numId w:val="6"/>
-        </w:numPr>
-      </w:pPr>
-      <w:r>
-        <w:t>email – correo electrónico</w:t>
-      </w:r>
-    </w:p>
-    <w:p>
-      <w:pPr>
-        <w:pStyle w:val="Prrafodelista"/>
-        <w:numPr>
-          <w:ilvl w:val="0"/>
-          <w:numId w:val="6"/>
-        </w:numPr>
-      </w:pPr>
-      <w:proofErr w:type="spellStart"/>
-      <w:r>
-        <w:t>nif</w:t>
-      </w:r>
-      <w:proofErr w:type="spellEnd"/>
-      <w:r>
-        <w:t xml:space="preserve"> – </w:t>
-      </w:r>
-      <w:proofErr w:type="spellStart"/>
-      <w:r>
-        <w:t>nº</w:t>
-      </w:r>
-      <w:proofErr w:type="spellEnd"/>
-      <w:r>
-        <w:t xml:space="preserve"> NIF</w:t>
-      </w:r>
-    </w:p>
-    <w:p>
-      <w:pPr>
-        <w:pStyle w:val="Prrafodelista"/>
-        <w:numPr>
-          <w:ilvl w:val="0"/>
-          <w:numId w:val="6"/>
-        </w:numPr>
-      </w:pPr>
-      <w:proofErr w:type="spellStart"/>
-      <w:r>
-        <w:t>phone</w:t>
-      </w:r>
-      <w:proofErr w:type="spellEnd"/>
-      <w:r>
-        <w:t xml:space="preserve"> – número de móvil</w:t>
-      </w:r>
-    </w:p>
-    <w:p>
-      <w:pPr>
-        <w:pStyle w:val="Prrafodelista"/>
-        <w:numPr>
-          <w:ilvl w:val="0"/>
-          <w:numId w:val="6"/>
-        </w:numPr>
-      </w:pPr>
-      <w:proofErr w:type="spellStart"/>
-      <w:r>
-        <w:t>remarks</w:t>
-      </w:r>
-      <w:proofErr w:type="spellEnd"/>
-      <w:r>
-        <w:t xml:space="preserve"> – observaciones</w:t>
-      </w:r>
-    </w:p>
-    <w:p>
-      <w:pPr>
-        <w:pStyle w:val="Prrafodelista"/>
-        <w:numPr>
-          <w:ilvl w:val="0"/>
-          <w:numId w:val="6"/>
-        </w:numPr>
-      </w:pPr>
-      <w:r>
-        <w:t>status – estado (activo o inactivo)</w:t>
-      </w:r>
-    </w:p>
-    <w:p>
-      <w:pPr>
-        <w:pStyle w:val="Prrafodelista"/>
-        <w:numPr>
-          <w:ilvl w:val="0"/>
-          <w:numId w:val="6"/>
-        </w:numPr>
-      </w:pPr>
-      <w:proofErr w:type="spellStart"/>
-      <w:r>
-        <w:t>createdAt</w:t>
-      </w:r>
-      <w:proofErr w:type="spellEnd"/>
-      <w:r>
-        <w:t xml:space="preserve"> – fecha y hora de creación</w:t>
-      </w:r>
-    </w:p>
-    <w:p>
-      <w:pPr>
-        <w:pStyle w:val="Prrafodelista"/>
-        <w:numPr>
-          <w:ilvl w:val="0"/>
-          <w:numId w:val="6"/>
-        </w:numPr>
-      </w:pPr>
-      <w:proofErr w:type="spellStart"/>
-      <w:r>
-        <w:t>updatedAt</w:t>
-      </w:r>
-      <w:proofErr w:type="spellEnd"/>
-      <w:r>
-        <w:t xml:space="preserve"> – fecha y hora de última modificación</w:t>
-      </w:r>
-    </w:p>
-    <w:p>
-      <w:pPr>
-        <w:pStyle w:val="Prrafodelista"/>
-        <w:numPr>
-          <w:ilvl w:val="0"/>
-          <w:numId w:val="6"/>
-        </w:numPr>
-      </w:pPr>
-      <w:proofErr w:type="spellStart"/>
-      <w:r>
-        <w:t>consent</w:t>
-      </w:r>
-      <w:proofErr w:type="spellEnd"/>
-      <w:r>
-        <w:t xml:space="preserve"> – indica si el socio ha dado su consentimiento para recibir mails</w:t>
-      </w:r>
-    </w:p>
-    <w:p>
-      <w:pPr>
-        <w:pStyle w:val="Prrafodelista"/>
-        <w:numPr>
-          <w:ilvl w:val="0"/>
-          <w:numId w:val="6"/>
-        </w:numPr>
-      </w:pPr>
-      <w:proofErr w:type="spellStart"/>
-      <w:r>
-        <w:t>keyCheck</w:t>
-      </w:r>
-      <w:proofErr w:type="spellEnd"/>
-      <w:r>
-        <w:t xml:space="preserve"> – clave de verificación usada para recoger el consentimiento</w:t>
-      </w:r>
-    </w:p>
-    <w:p>
-      <w:pPr>
-        <w:pStyle w:val="Ttulo4"/>
-      </w:pPr>
-      <w:r>
-        <w:t xml:space="preserve">Tabla </w:t>
-      </w:r>
-      <w:proofErr w:type="spellStart"/>
-      <w:r>
-        <w:t>cif_attendees</w:t>
-      </w:r>
-      <w:proofErr w:type="spellEnd"/>
-      <w:r>
-        <w:t xml:space="preserve"> – asistentes</w:t>
-      </w:r>
-    </w:p>
-    <w:p>
-      <w:r>
-        <w:t>En esta tabla recogemos los datos de los asistentes a uno de los eventos.</w:t>
+        <w:t>(campo repetido hasta extraProduct4)</w:t>
       </w:r>
     </w:p>
     <w:p>
@@ -1460,8 +1841,13 @@
           <w:numId w:val="7"/>
         </w:numPr>
       </w:pPr>
-      <w:r>
-        <w:t>Id – identificador de asistente</w:t>
+      <w:proofErr w:type="spellStart"/>
+      <w:r>
+        <w:t>idSource</w:t>
+      </w:r>
+      <w:proofErr w:type="spellEnd"/>
+      <w:r>
+        <w:t xml:space="preserve"> – clave foránea: identificador de procedencia</w:t>
       </w:r>
     </w:p>
     <w:p>
@@ -1474,11 +1860,11 @@
       </w:pPr>
       <w:proofErr w:type="spellStart"/>
       <w:r>
-        <w:t>idEvent</w:t>
-      </w:r>
-      <w:proofErr w:type="spellEnd"/>
-      <w:r>
-        <w:t xml:space="preserve"> – clave foránea: identificador del evento</w:t>
+        <w:t>isSpecial</w:t>
+      </w:r>
+      <w:proofErr w:type="spellEnd"/>
+      <w:r>
+        <w:t xml:space="preserve"> – indica si es una acreditación especial (doble y en letras rojas, para miembros del Cochrane)</w:t>
       </w:r>
     </w:p>
     <w:p>
@@ -1491,11 +1877,11 @@
       </w:pPr>
       <w:proofErr w:type="spellStart"/>
       <w:r>
-        <w:t>idMember</w:t>
-      </w:r>
-      <w:proofErr w:type="spellEnd"/>
-      <w:r>
-        <w:t xml:space="preserve"> – clave foránea: identificador del socio</w:t>
+        <w:t>roomType</w:t>
+      </w:r>
+      <w:proofErr w:type="spellEnd"/>
+      <w:r>
+        <w:t xml:space="preserve"> – tipo de habitación reservada</w:t>
       </w:r>
     </w:p>
     <w:p>
@@ -1506,8 +1892,13 @@
           <w:numId w:val="7"/>
         </w:numPr>
       </w:pPr>
-      <w:r>
-        <w:t>status – estado del asistente (pendiente de pago, confirmado, cancelado)</w:t>
+      <w:proofErr w:type="spellStart"/>
+      <w:r>
+        <w:t>dateStartLodging</w:t>
+      </w:r>
+      <w:proofErr w:type="spellEnd"/>
+      <w:r>
+        <w:t xml:space="preserve"> – fecha de inicio de alojamiento</w:t>
       </w:r>
     </w:p>
     <w:p>
@@ -1520,276 +1911,6 @@
       </w:pPr>
       <w:proofErr w:type="spellStart"/>
       <w:r>
-        <w:t>ticketType</w:t>
-      </w:r>
-      <w:proofErr w:type="spellEnd"/>
-      <w:r>
-        <w:t xml:space="preserve"> – tipo de acreditación (día o fin de semana)</w:t>
-      </w:r>
-    </w:p>
-    <w:p>
-      <w:pPr>
-        <w:pStyle w:val="Prrafodelista"/>
-        <w:numPr>
-          <w:ilvl w:val="0"/>
-          <w:numId w:val="7"/>
-        </w:numPr>
-      </w:pPr>
-      <w:proofErr w:type="spellStart"/>
-      <w:r>
-        <w:t>mealFridayDinner</w:t>
-      </w:r>
-      <w:proofErr w:type="spellEnd"/>
-      <w:r>
-        <w:t xml:space="preserve"> – indica si ha adquirido cena para el viernes</w:t>
-      </w:r>
-    </w:p>
-    <w:p>
-      <w:pPr>
-        <w:pStyle w:val="Prrafodelista"/>
-        <w:numPr>
-          <w:ilvl w:val="0"/>
-          <w:numId w:val="7"/>
-        </w:numPr>
-      </w:pPr>
-      <w:proofErr w:type="spellStart"/>
-      <w:r>
-        <w:t>mealSaturdayLunch</w:t>
-      </w:r>
-      <w:proofErr w:type="spellEnd"/>
-      <w:r>
-        <w:t xml:space="preserve"> – indica si ha adquirido comida para el sábado</w:t>
-      </w:r>
-    </w:p>
-    <w:p>
-      <w:pPr>
-        <w:pStyle w:val="Prrafodelista"/>
-        <w:numPr>
-          <w:ilvl w:val="0"/>
-          <w:numId w:val="7"/>
-        </w:numPr>
-      </w:pPr>
-      <w:proofErr w:type="spellStart"/>
-      <w:r>
-        <w:t>mealSaturdayDinner</w:t>
-      </w:r>
-      <w:proofErr w:type="spellEnd"/>
-      <w:r>
-        <w:t xml:space="preserve"> – indica si ha adquirido cena para el sábado</w:t>
-      </w:r>
-    </w:p>
-    <w:p>
-      <w:pPr>
-        <w:pStyle w:val="Prrafodelista"/>
-        <w:numPr>
-          <w:ilvl w:val="0"/>
-          <w:numId w:val="7"/>
-        </w:numPr>
-      </w:pPr>
-      <w:proofErr w:type="spellStart"/>
-      <w:r>
-        <w:t>mealSundayLunch</w:t>
-      </w:r>
-      <w:proofErr w:type="spellEnd"/>
-      <w:r>
-        <w:t xml:space="preserve"> – indica si ha adquirido comida para el domingo</w:t>
-      </w:r>
-    </w:p>
-    <w:p>
-      <w:pPr>
-        <w:pStyle w:val="Prrafodelista"/>
-        <w:numPr>
-          <w:ilvl w:val="0"/>
-          <w:numId w:val="7"/>
-        </w:numPr>
-      </w:pPr>
-      <w:proofErr w:type="spellStart"/>
-      <w:r>
-        <w:t>mealSundayDinner</w:t>
-      </w:r>
-      <w:proofErr w:type="spellEnd"/>
-      <w:r>
-        <w:t xml:space="preserve"> – indica si ha adquirido cena para el domingo</w:t>
-      </w:r>
-    </w:p>
-    <w:p>
-      <w:pPr>
-        <w:pStyle w:val="Prrafodelista"/>
-        <w:numPr>
-          <w:ilvl w:val="0"/>
-          <w:numId w:val="7"/>
-        </w:numPr>
-      </w:pPr>
-      <w:r>
-        <w:t>guest1Photoshoot – fotos adquiridas con el invitado 1</w:t>
-      </w:r>
-    </w:p>
-    <w:p>
-      <w:pPr>
-        <w:pStyle w:val="Prrafodelista"/>
-        <w:numPr>
-          <w:ilvl w:val="0"/>
-          <w:numId w:val="7"/>
-        </w:numPr>
-      </w:pPr>
-      <w:r>
-        <w:t>guest1PhotoshootSpecial – fotos especiales adquiridas con el invitado 1</w:t>
-      </w:r>
-    </w:p>
-    <w:p>
-      <w:pPr>
-        <w:pStyle w:val="Prrafodelista"/>
-        <w:numPr>
-          <w:ilvl w:val="0"/>
-          <w:numId w:val="7"/>
-        </w:numPr>
-      </w:pPr>
-      <w:r>
-        <w:t>guest1Autograph – firmas adquiridas del invitado 1</w:t>
-      </w:r>
-    </w:p>
-    <w:p>
-      <w:pPr>
-        <w:pStyle w:val="Prrafodelista"/>
-        <w:numPr>
-          <w:ilvl w:val="0"/>
-          <w:numId w:val="7"/>
-        </w:numPr>
-      </w:pPr>
-      <w:r>
-        <w:t>guest1AutographSpecial – firmas especiales adquiridas del invitado 1</w:t>
-      </w:r>
-    </w:p>
-    <w:p>
-      <w:pPr>
-        <w:pStyle w:val="Prrafodelista"/>
-        <w:numPr>
-          <w:ilvl w:val="0"/>
-          <w:numId w:val="7"/>
-        </w:numPr>
-      </w:pPr>
-      <w:r>
-        <w:t>guest1Vintage – cartones vintage adquiridos del invitado</w:t>
-      </w:r>
-      <w:r>
-        <w:t xml:space="preserve"> 1</w:t>
-      </w:r>
-    </w:p>
-    <w:p>
-      <w:pPr>
-        <w:pStyle w:val="Prrafodelista"/>
-        <w:numPr>
-          <w:ilvl w:val="0"/>
-          <w:numId w:val="7"/>
-        </w:numPr>
-      </w:pPr>
-      <w:r>
-        <w:t>(campos repetidos hasta guest4)</w:t>
-      </w:r>
-    </w:p>
-    <w:p>
-      <w:pPr>
-        <w:pStyle w:val="Prrafodelista"/>
-        <w:numPr>
-          <w:ilvl w:val="0"/>
-          <w:numId w:val="7"/>
-        </w:numPr>
-      </w:pPr>
-      <w:r>
-        <w:t>extraProduct1 – unidades adquiridas del producto extra 1</w:t>
-      </w:r>
-    </w:p>
-    <w:p>
-      <w:pPr>
-        <w:pStyle w:val="Prrafodelista"/>
-        <w:numPr>
-          <w:ilvl w:val="0"/>
-          <w:numId w:val="7"/>
-        </w:numPr>
-      </w:pPr>
-      <w:r>
-        <w:t>(campo repetido hasta extraProduct4)</w:t>
-      </w:r>
-    </w:p>
-    <w:p>
-      <w:pPr>
-        <w:pStyle w:val="Prrafodelista"/>
-        <w:numPr>
-          <w:ilvl w:val="0"/>
-          <w:numId w:val="7"/>
-        </w:numPr>
-      </w:pPr>
-      <w:proofErr w:type="spellStart"/>
-      <w:r>
-        <w:t>idSource</w:t>
-      </w:r>
-      <w:proofErr w:type="spellEnd"/>
-      <w:r>
-        <w:t xml:space="preserve"> – clave foránea: identificador de procedencia</w:t>
-      </w:r>
-    </w:p>
-    <w:p>
-      <w:pPr>
-        <w:pStyle w:val="Prrafodelista"/>
-        <w:numPr>
-          <w:ilvl w:val="0"/>
-          <w:numId w:val="7"/>
-        </w:numPr>
-      </w:pPr>
-      <w:proofErr w:type="spellStart"/>
-      <w:r>
-        <w:t>isSpecial</w:t>
-      </w:r>
-      <w:proofErr w:type="spellEnd"/>
-      <w:r>
-        <w:t xml:space="preserve"> – indica si es una acreditación especial (doble y en letras rojas, para miembros del Cochrane)</w:t>
-      </w:r>
-    </w:p>
-    <w:p>
-      <w:pPr>
-        <w:pStyle w:val="Prrafodelista"/>
-        <w:numPr>
-          <w:ilvl w:val="0"/>
-          <w:numId w:val="7"/>
-        </w:numPr>
-      </w:pPr>
-      <w:proofErr w:type="spellStart"/>
-      <w:r>
-        <w:t>roomType</w:t>
-      </w:r>
-      <w:proofErr w:type="spellEnd"/>
-      <w:r>
-        <w:t xml:space="preserve"> – tipo de habitación reservada</w:t>
-      </w:r>
-    </w:p>
-    <w:p>
-      <w:pPr>
-        <w:pStyle w:val="Prrafodelista"/>
-        <w:numPr>
-          <w:ilvl w:val="0"/>
-          <w:numId w:val="7"/>
-        </w:numPr>
-      </w:pPr>
-      <w:proofErr w:type="spellStart"/>
-      <w:r>
-        <w:t>dateStartLodging</w:t>
-      </w:r>
-      <w:proofErr w:type="spellEnd"/>
-      <w:r>
-        <w:t xml:space="preserve"> – fecha de inicio de alojamiento</w:t>
-      </w:r>
-    </w:p>
-    <w:p>
-      <w:pPr>
-        <w:pStyle w:val="Prrafodelista"/>
-        <w:numPr>
-          <w:ilvl w:val="0"/>
-          <w:numId w:val="7"/>
-        </w:numPr>
-      </w:pPr>
-      <w:proofErr w:type="spellStart"/>
-      <w:r>
-        <w:lastRenderedPageBreak/>
         <w:t>dateEndLodging</w:t>
       </w:r>
       <w:proofErr w:type="spellEnd"/>
@@ -7244,10 +7365,7 @@
     </w:p>
     <w:p>
       <w:r>
-        <w:t xml:space="preserve">Se define una acción en la clase controladora </w:t>
-      </w:r>
-      <w:r>
-        <w:t>app\</w:t>
+        <w:t>Se define una acción en la clase controladora app\</w:t>
       </w:r>
       <w:proofErr w:type="spellStart"/>
       <w:r>
@@ -7259,10 +7377,7 @@
       </w:r>
       <w:proofErr w:type="spellStart"/>
       <w:r>
-        <w:t>Member</w:t>
-      </w:r>
-      <w:r>
-        <w:t>Controller</w:t>
+        <w:t>MemberController</w:t>
       </w:r>
       <w:proofErr w:type="spellEnd"/>
       <w:r>
@@ -7287,10 +7402,7 @@
       </w:r>
       <w:proofErr w:type="spellEnd"/>
       <w:r>
-        <w:t xml:space="preserve"> de la clase controladora </w:t>
-      </w:r>
-      <w:r>
-        <w:t>app\</w:t>
+        <w:t xml:space="preserve"> de la clase controladora app\</w:t>
       </w:r>
       <w:proofErr w:type="spellStart"/>
       <w:r>
@@ -9290,7 +9402,10 @@
         </w:numPr>
       </w:pPr>
       <w:r>
-        <w:t>Primero, las acreditaciones pertenecientes a staff o con marca de especiales</w:t>
+        <w:t xml:space="preserve">Primero, </w:t>
+      </w:r>
+      <w:r>
+        <w:t>las acreditaciones de acompañantes de actores invitados</w:t>
       </w:r>
     </w:p>
     <w:p>
@@ -9302,6 +9417,21 @@
         </w:numPr>
       </w:pPr>
       <w:r>
+        <w:t xml:space="preserve">A continuación, </w:t>
+      </w:r>
+      <w:r>
+        <w:t>las acreditaciones pertenecientes a staff o con marca de especiales</w:t>
+      </w:r>
+    </w:p>
+    <w:p>
+      <w:pPr>
+        <w:pStyle w:val="Prrafodelista"/>
+        <w:numPr>
+          <w:ilvl w:val="0"/>
+          <w:numId w:val="20"/>
+        </w:numPr>
+      </w:pPr>
+      <w:r>
         <w:t>Después las demás, separadas entre fin de semana, viernes, sábado o domingo</w:t>
       </w:r>
     </w:p>
@@ -9349,6 +9479,9 @@
     <w:p>
       <w:r>
         <w:t>La vista enlaza el módulo JavaScript reportcheckdimensions.js, que verifica que las etiquetas no se pasen de ancho y no quepan en las acreditaciones.</w:t>
+      </w:r>
+      <w:r>
+        <w:t xml:space="preserve"> Existe la posibilidad de marcar algunas para que tengan la letra más pequeña.</w:t>
       </w:r>
     </w:p>
     <w:p>
@@ -10750,10 +10883,7 @@
       </w:r>
       <w:proofErr w:type="spellEnd"/>
       <w:r>
-        <w:t xml:space="preserve"> de la clase controladora </w:t>
-      </w:r>
-      <w:r>
-        <w:t>app\</w:t>
+        <w:t xml:space="preserve"> de la clase controladora app\</w:t>
       </w:r>
       <w:proofErr w:type="spellStart"/>
       <w:r>
@@ -10790,19 +10920,7 @@
     </w:p>
     <w:p>
       <w:r>
-        <w:t xml:space="preserve">Debido a la nueva ley RGPD, se necesita recabar el consentimiento expreso de los </w:t>
-      </w:r>
-      <w:r>
-        <w:t>medios de prensa</w:t>
-      </w:r>
-      <w:r>
-        <w:t xml:space="preserve"> para poder enviarles correos electrónicos.</w:t>
-      </w:r>
-      <w:r>
-        <w:t xml:space="preserve"> En el futuro lo solicitaremos expresamente, pero para los existentes, h</w:t>
-      </w:r>
-      <w:r>
-        <w:t xml:space="preserve">aremos un </w:t>
+        <w:t xml:space="preserve">Debido a la nueva ley RGPD, se necesita recabar el consentimiento expreso de los medios de prensa para poder enviarles correos electrónicos. En el futuro lo solicitaremos expresamente, pero para los existentes, haremos un </w:t>
       </w:r>
       <w:proofErr w:type="spellStart"/>
       <w:r>
@@ -10810,10 +10928,7 @@
       </w:r>
       <w:proofErr w:type="spellEnd"/>
       <w:r>
-        <w:t xml:space="preserve"> masivo en el que solicitaremos consentimiento para las siguientes comunicaciones, proporcionando un enlace que al pincharlo recogerá el consentimiento del </w:t>
-      </w:r>
-      <w:r>
-        <w:t>medio.</w:t>
+        <w:t xml:space="preserve"> masivo en el que solicitaremos consentimiento para las siguientes comunicaciones, proporcionando un enlace que al pincharlo recogerá el consentimiento del medio.</w:t>
       </w:r>
     </w:p>
     <w:p>
@@ -10826,19 +10941,7 @@
     </w:p>
     <w:p>
       <w:r>
-        <w:t xml:space="preserve">La idea es que, a todos los </w:t>
-      </w:r>
-      <w:r>
-        <w:t>medios</w:t>
-      </w:r>
-      <w:r>
-        <w:t xml:space="preserve"> que no hayan dado consentimiento, se les envía un e-mail solicitándolo. Dicho e-mail contendrá un enlace al módulo que se va a describir, que incluye el correo electrónico y una clave de verificación; siempre que se localice un </w:t>
-      </w:r>
-      <w:r>
-        <w:t xml:space="preserve">medio </w:t>
-      </w:r>
-      <w:r>
-        <w:t>para el que coincidan esos dos datos, se actualizará el consentimiento y mostrará un mensaje de verificación.</w:t>
+        <w:t>La idea es que, a todos los medios que no hayan dado consentimiento, se les envía un e-mail solicitándolo. Dicho e-mail contendrá un enlace al módulo que se va a describir, que incluye el correo electrónico y una clave de verificación; siempre que se localice un medio para el que coincidan esos dos datos, se actualizará el consentimiento y mostrará un mensaje de verificación.</w:t>
       </w:r>
     </w:p>
     <w:p>
@@ -10852,13 +10955,7 @@
       </w:r>
       <w:proofErr w:type="spellEnd"/>
       <w:r>
-        <w:t xml:space="preserve"> es de sólo lectura en el alta o modificación de </w:t>
-      </w:r>
-      <w:r>
-        <w:t>medio</w:t>
-      </w:r>
-      <w:r>
-        <w:t xml:space="preserve"> (vista </w:t>
+        <w:t xml:space="preserve"> es de sólo lectura en el alta o modificación de medio (vista </w:t>
       </w:r>
       <w:proofErr w:type="spellStart"/>
       <w:r>
@@ -10882,13 +10979,7 @@
       </w:r>
       <w:proofErr w:type="spellEnd"/>
       <w:r>
-        <w:t xml:space="preserve">). Cuando se da de alta un </w:t>
-      </w:r>
-      <w:r>
-        <w:t>medio</w:t>
-      </w:r>
-      <w:r>
-        <w:t xml:space="preserve">, se le asigna un </w:t>
+        <w:t xml:space="preserve">). Cuando se da de alta un medio, se le asigna un </w:t>
       </w:r>
       <w:proofErr w:type="spellStart"/>
       <w:r>
@@ -10953,20 +11044,11 @@
       </w:r>
       <w:proofErr w:type="spellStart"/>
       <w:r>
-        <w:t>Press</w:t>
-      </w:r>
-      <w:r>
-        <w:t>Controller</w:t>
-      </w:r>
-      <w:proofErr w:type="spellEnd"/>
-      <w:r>
-        <w:t xml:space="preserve"> es a la que enlazará el correo que se envíe a los </w:t>
-      </w:r>
-      <w:r>
-        <w:t>medios</w:t>
-      </w:r>
-      <w:r>
-        <w:t xml:space="preserve">. No requiere autenticación (al estar indicada en el método </w:t>
+        <w:t>PressController</w:t>
+      </w:r>
+      <w:proofErr w:type="spellEnd"/>
+      <w:r>
+        <w:t xml:space="preserve"> es a la que enlazará el correo que se envíe a los medios. No requiere autenticación (al estar indicada en el método </w:t>
       </w:r>
       <w:proofErr w:type="spellStart"/>
       <w:proofErr w:type="gramStart"/>
@@ -10995,13 +11077,7 @@
       </w:r>
       <w:proofErr w:type="spellEnd"/>
       <w:r>
-        <w:t xml:space="preserve">. Recibe el correo y la clave de verificación; si encuentra un </w:t>
-      </w:r>
-      <w:r>
-        <w:t>medio</w:t>
-      </w:r>
-      <w:r>
-        <w:t xml:space="preserve"> para el que coincidan los dos valores, actualiza su consentimiento. La vista definida en </w:t>
+        <w:t xml:space="preserve">. Recibe el correo y la clave de verificación; si encuentra un medio para el que coincidan los dos valores, actualiza su consentimiento. La vista definida en </w:t>
       </w:r>
       <w:proofErr w:type="spellStart"/>
       <w:r>
@@ -11028,10 +11104,7 @@
         <w:t xml:space="preserve"> muestra un mensaje de confirmación si el consentimiento se ha actualizado, o un mensaje de error si el socio no se encuentra.</w:t>
       </w:r>
     </w:p>
-    <w:p>
-      <w:bookmarkStart w:id="0" w:name="_GoBack"/>
-      <w:bookmarkEnd w:id="0"/>
-    </w:p>
+    <w:p/>
     <w:sectPr>
       <w:pgSz w:w="11906" w:h="16838"/>
       <w:pgMar w:top="1417" w:right="1701" w:bottom="1417" w:left="1701" w:header="708" w:footer="708" w:gutter="0"/>
@@ -14418,6 +14491,7 @@
     <w:lsdException w:name="HTML Sample" w:semiHidden="1" w:unhideWhenUsed="1"/>
     <w:lsdException w:name="HTML Typewriter" w:semiHidden="1" w:unhideWhenUsed="1"/>
     <w:lsdException w:name="HTML Variable" w:semiHidden="1" w:unhideWhenUsed="1"/>
+    <w:lsdException w:name="Normal Table" w:semiHidden="1" w:unhideWhenUsed="1"/>
     <w:lsdException w:name="annotation subject" w:semiHidden="1" w:unhideWhenUsed="1"/>
     <w:lsdException w:name="No List" w:semiHidden="1" w:unhideWhenUsed="1"/>
     <w:lsdException w:name="Outline List 1" w:semiHidden="1" w:unhideWhenUsed="1"/>
@@ -14461,8 +14535,10 @@
     <w:lsdException w:name="Table Elegant" w:semiHidden="1" w:unhideWhenUsed="1"/>
     <w:lsdException w:name="Table Professional" w:semiHidden="1" w:unhideWhenUsed="1"/>
     <w:lsdException w:name="Table Subtle 1" w:semiHidden="1" w:unhideWhenUsed="1"/>
+    <w:lsdException w:name="Table Subtle 2" w:semiHidden="1" w:unhideWhenUsed="1"/>
     <w:lsdException w:name="Table Web 1" w:semiHidden="1" w:unhideWhenUsed="1"/>
     <w:lsdException w:name="Table Web 2" w:semiHidden="1" w:unhideWhenUsed="1"/>
+    <w:lsdException w:name="Table Web 3" w:semiHidden="1" w:unhideWhenUsed="1"/>
     <w:lsdException w:name="Balloon Text" w:semiHidden="1" w:unhideWhenUsed="1"/>
     <w:lsdException w:name="Table Grid" w:uiPriority="39"/>
     <w:lsdException w:name="Table Theme" w:semiHidden="1" w:unhideWhenUsed="1"/>
@@ -15204,7 +15280,7 @@
 </file>
 
 <file path=customXml/itemProps1.xml><?xml version="1.0" encoding="utf-8"?>
-<ds:datastoreItem xmlns:ds="http://schemas.openxmlformats.org/officeDocument/2006/customXml" ds:itemID="{7680DFB6-6CE9-451A-9283-B7E24CB79F8E}">
+<ds:datastoreItem xmlns:ds="http://schemas.openxmlformats.org/officeDocument/2006/customXml" ds:itemID="{4C30894A-F222-4987-8752-40A811BA53F6}">
   <ds:schemaRefs>
     <ds:schemaRef ds:uri="http://schemas.openxmlformats.org/officeDocument/2006/bibliography"/>
   </ds:schemaRefs>

</xml_diff>

<commit_message>
Acreditaciones en blanco para asociaciones
</commit_message>
<xml_diff>
--- a/Data.docx
+++ b/Data.docx
@@ -6,8 +6,6 @@
       <w:pPr>
         <w:jc w:val="center"/>
       </w:pPr>
-      <w:bookmarkStart w:id="0" w:name="_GoBack"/>
-      <w:bookmarkEnd w:id="0"/>
       <w:r>
         <w:rPr>
           <w:noProof/>
@@ -1277,6 +1275,31 @@
     </w:p>
     <w:p>
       <w:pPr>
+        <w:pStyle w:val="Prrafodelista"/>
+        <w:numPr>
+          <w:ilvl w:val="0"/>
+          <w:numId w:val="5"/>
+        </w:numPr>
+      </w:pPr>
+      <w:proofErr w:type="spellStart"/>
+      <w:r>
+        <w:t>blankBadges</w:t>
+      </w:r>
+      <w:proofErr w:type="spellEnd"/>
+      <w:r>
+        <w:t xml:space="preserve"> – indica si se deben imprimir acreditaciones en blanco </w:t>
+      </w:r>
+      <w:r>
+        <w:t xml:space="preserve">(con logo) </w:t>
+      </w:r>
+      <w:bookmarkStart w:id="0" w:name="_GoBack"/>
+      <w:bookmarkEnd w:id="0"/>
+      <w:r>
+        <w:t>para esta procedencia</w:t>
+      </w:r>
+    </w:p>
+    <w:p>
+      <w:pPr>
         <w:pStyle w:val="Ttulo4"/>
       </w:pPr>
       <w:r>
@@ -1805,6 +1828,7 @@
         </w:numPr>
       </w:pPr>
       <w:r>
+        <w:lastRenderedPageBreak/>
         <w:t>(campos repetidos hasta guest4)</w:t>
       </w:r>
     </w:p>
@@ -1829,7 +1853,6 @@
         </w:numPr>
       </w:pPr>
       <w:r>
-        <w:lastRenderedPageBreak/>
         <w:t>(campo repetido hasta extraProduct4)</w:t>
       </w:r>
     </w:p>
@@ -9448,6 +9471,18 @@
       </w:r>
     </w:p>
     <w:p>
+      <w:pPr>
+        <w:pStyle w:val="Prrafodelista"/>
+        <w:numPr>
+          <w:ilvl w:val="0"/>
+          <w:numId w:val="20"/>
+        </w:numPr>
+      </w:pPr>
+      <w:r>
+        <w:t>Al final de todo, las acreditaciones en blanco con logo, si las hay</w:t>
+      </w:r>
+    </w:p>
+    <w:p>
       <w:r>
         <w:t xml:space="preserve">La vista es </w:t>
       </w:r>
@@ -9924,6 +9959,7 @@
       </w:pPr>
       <w:proofErr w:type="spellStart"/>
       <w:r>
+        <w:lastRenderedPageBreak/>
         <w:t>Views</w:t>
       </w:r>
       <w:proofErr w:type="spellEnd"/>
@@ -9955,22 +9991,562 @@
         <w:pStyle w:val="Ttulo4"/>
       </w:pPr>
       <w:r>
+        <w:t>Informe para el hotel</w:t>
+      </w:r>
+    </w:p>
+    <w:p>
+      <w:r>
+        <w:t>Otro informe más está diseñado a medida con la información que necesita el hotel: el listado de reservas de habitaciones, con tipos, nombres, fechas y observaciones; y las cifras de cenas y comidas con las observaciones necesarias para configurar los menús y opciones especiales.</w:t>
+      </w:r>
+    </w:p>
+    <w:p>
+      <w:r>
+        <w:t xml:space="preserve">En el fichero de configuración </w:t>
+      </w:r>
+      <w:proofErr w:type="spellStart"/>
+      <w:r>
+        <w:t>config</w:t>
+      </w:r>
+      <w:proofErr w:type="spellEnd"/>
+      <w:r>
+        <w:t>/</w:t>
+      </w:r>
+      <w:proofErr w:type="spellStart"/>
+      <w:r>
+        <w:t>web.php</w:t>
+      </w:r>
+      <w:proofErr w:type="spellEnd"/>
+      <w:r>
+        <w:t xml:space="preserve"> se define la ruta </w:t>
+      </w:r>
+      <w:r>
+        <w:t>'/</w:t>
+      </w:r>
+      <w:proofErr w:type="spellStart"/>
+      <w:r>
+        <w:t>attendee</w:t>
+      </w:r>
+      <w:proofErr w:type="spellEnd"/>
+      <w:r>
+        <w:t>/</w:t>
+      </w:r>
+      <w:proofErr w:type="spellStart"/>
+      <w:r>
+        <w:t>report</w:t>
+      </w:r>
+      <w:r>
+        <w:t>hotel</w:t>
+      </w:r>
+      <w:proofErr w:type="spellEnd"/>
+      <w:r>
+        <w:t>/&lt;</w:t>
+      </w:r>
+      <w:proofErr w:type="spellStart"/>
+      <w:r>
+        <w:t>aftersend</w:t>
+      </w:r>
+      <w:proofErr w:type="spellEnd"/>
+      <w:r>
+        <w:t>&gt;'</w:t>
+      </w:r>
+      <w:r>
+        <w:t xml:space="preserve"> para poder pasarle un parámetro a la acción del controlador.</w:t>
+      </w:r>
+    </w:p>
+    <w:p>
+      <w:r>
+        <w:t xml:space="preserve">La clase controladora </w:t>
+      </w:r>
+      <w:proofErr w:type="spellStart"/>
+      <w:r>
+        <w:t>controller</w:t>
+      </w:r>
+      <w:proofErr w:type="spellEnd"/>
+      <w:r>
+        <w:t>/</w:t>
+      </w:r>
+      <w:proofErr w:type="spellStart"/>
+      <w:r>
+        <w:t>AttendeeController.php</w:t>
+      </w:r>
+      <w:proofErr w:type="spellEnd"/>
+      <w:r>
+        <w:t xml:space="preserve"> define la acción </w:t>
+      </w:r>
+      <w:proofErr w:type="spellStart"/>
+      <w:r>
+        <w:t>actionReporthotel</w:t>
+      </w:r>
+      <w:proofErr w:type="spellEnd"/>
+      <w:r>
+        <w:t xml:space="preserve"> ($</w:t>
+      </w:r>
+      <w:proofErr w:type="spellStart"/>
+      <w:r>
+        <w:t>aftersend</w:t>
+      </w:r>
+      <w:proofErr w:type="spellEnd"/>
+      <w:r>
+        <w:t xml:space="preserve">) que </w:t>
+      </w:r>
+      <w:proofErr w:type="spellStart"/>
+      <w:r>
+        <w:t>recoje</w:t>
+      </w:r>
+      <w:proofErr w:type="spellEnd"/>
+      <w:r>
+        <w:t xml:space="preserve"> y coteja los datos necesarios y se los pasa a la vista. El parámetro $</w:t>
+      </w:r>
+      <w:proofErr w:type="spellStart"/>
+      <w:r>
+        <w:t>aftersend</w:t>
+      </w:r>
+      <w:proofErr w:type="spellEnd"/>
+      <w:r>
+        <w:t xml:space="preserve"> controla si se va a generar un informe que tenga marcadas las actualizaciones desde la versión enviada anteriormente.</w:t>
+      </w:r>
+    </w:p>
+    <w:p>
+      <w:r>
+        <w:t>Algunas de las funcionalidades de los modelos que utiliza esta acción son:</w:t>
+      </w:r>
+    </w:p>
+    <w:p>
+      <w:pPr>
+        <w:pStyle w:val="Prrafodelista"/>
+        <w:numPr>
+          <w:ilvl w:val="0"/>
+          <w:numId w:val="24"/>
+        </w:numPr>
+      </w:pPr>
+      <w:proofErr w:type="spellStart"/>
+      <w:proofErr w:type="gramStart"/>
+      <w:r>
+        <w:t>Attendee</w:t>
+      </w:r>
+      <w:proofErr w:type="spellEnd"/>
+      <w:r>
+        <w:t>::</w:t>
+      </w:r>
+      <w:proofErr w:type="spellStart"/>
+      <w:proofErr w:type="gramEnd"/>
+      <w:r>
+        <w:t>getAttendeeRooms</w:t>
+      </w:r>
+      <w:proofErr w:type="spellEnd"/>
+      <w:r>
+        <w:t>(): obtiene toda la información de reservas de habitaciones, uniendo los datos de reservas de los compañeros para habitaciones de más de una persona.</w:t>
+      </w:r>
+    </w:p>
+    <w:p>
+      <w:pPr>
+        <w:pStyle w:val="Prrafodelista"/>
+        <w:numPr>
+          <w:ilvl w:val="0"/>
+          <w:numId w:val="24"/>
+        </w:numPr>
+      </w:pPr>
+      <w:proofErr w:type="spellStart"/>
+      <w:proofErr w:type="gramStart"/>
+      <w:r>
+        <w:t>AttendeeQuery</w:t>
+      </w:r>
+      <w:proofErr w:type="spellEnd"/>
+      <w:r>
+        <w:t>::</w:t>
+      </w:r>
+      <w:proofErr w:type="spellStart"/>
+      <w:proofErr w:type="gramEnd"/>
+      <w:r>
+        <w:t>andFilterLodging</w:t>
+      </w:r>
+      <w:proofErr w:type="spellEnd"/>
+      <w:r>
+        <w:t>(): filtra para devolver solo asistentes con</w:t>
+      </w:r>
+      <w:r>
+        <w:t xml:space="preserve"> reserva de habitación.</w:t>
+      </w:r>
+    </w:p>
+    <w:p>
+      <w:pPr>
+        <w:pStyle w:val="Prrafodelista"/>
+        <w:numPr>
+          <w:ilvl w:val="0"/>
+          <w:numId w:val="24"/>
+        </w:numPr>
+      </w:pPr>
+      <w:proofErr w:type="spellStart"/>
+      <w:proofErr w:type="gramStart"/>
+      <w:r>
+        <w:t>AttendeeQuery</w:t>
+      </w:r>
+      <w:proofErr w:type="spellEnd"/>
+      <w:r>
+        <w:t>::</w:t>
+      </w:r>
+      <w:proofErr w:type="gramEnd"/>
+      <w:r>
+        <w:t xml:space="preserve"> </w:t>
+      </w:r>
+      <w:proofErr w:type="spellStart"/>
+      <w:r>
+        <w:t>andCocktail</w:t>
+      </w:r>
+      <w:proofErr w:type="spellEnd"/>
+      <w:r>
+        <w:t>(): filtra los asistentes que tengan cena cóctel.</w:t>
+      </w:r>
+    </w:p>
+    <w:p>
+      <w:pPr>
+        <w:pStyle w:val="Prrafodelista"/>
+        <w:numPr>
+          <w:ilvl w:val="0"/>
+          <w:numId w:val="24"/>
+        </w:numPr>
+      </w:pPr>
+      <w:proofErr w:type="spellStart"/>
+      <w:proofErr w:type="gramStart"/>
+      <w:r>
+        <w:t>AttendeeQuery</w:t>
+      </w:r>
+      <w:proofErr w:type="spellEnd"/>
+      <w:r>
+        <w:t>::</w:t>
+      </w:r>
+      <w:proofErr w:type="gramEnd"/>
+      <w:r>
+        <w:t xml:space="preserve"> </w:t>
+      </w:r>
+      <w:proofErr w:type="spellStart"/>
+      <w:r>
+        <w:t>and</w:t>
+      </w:r>
+      <w:r>
+        <w:t>Gala</w:t>
+      </w:r>
+      <w:proofErr w:type="spellEnd"/>
+      <w:r>
+        <w:t>(): filtra los asistentes que tengan cena de gala.</w:t>
+      </w:r>
+    </w:p>
+    <w:p>
+      <w:pPr>
+        <w:pStyle w:val="Prrafodelista"/>
+        <w:numPr>
+          <w:ilvl w:val="0"/>
+          <w:numId w:val="24"/>
+        </w:numPr>
+      </w:pPr>
+      <w:proofErr w:type="spellStart"/>
+      <w:proofErr w:type="gramStart"/>
+      <w:r>
+        <w:t>AttendeeQuery</w:t>
+      </w:r>
+      <w:proofErr w:type="spellEnd"/>
+      <w:r>
+        <w:t>::</w:t>
+      </w:r>
+      <w:proofErr w:type="spellStart"/>
+      <w:proofErr w:type="gramEnd"/>
+      <w:r>
+        <w:t>andSaturdayLunch</w:t>
+      </w:r>
+      <w:proofErr w:type="spellEnd"/>
+      <w:r>
+        <w:t xml:space="preserve">(): filtra los asistentes que tengan comida del sábado. Lo mismo con </w:t>
+      </w:r>
+      <w:proofErr w:type="spellStart"/>
+      <w:proofErr w:type="gramStart"/>
+      <w:r>
+        <w:t>andSundayLunch</w:t>
+      </w:r>
+      <w:proofErr w:type="spellEnd"/>
+      <w:r>
+        <w:t>(</w:t>
+      </w:r>
+      <w:proofErr w:type="gramEnd"/>
+      <w:r>
+        <w:t xml:space="preserve">) y </w:t>
+      </w:r>
+      <w:proofErr w:type="spellStart"/>
+      <w:r>
+        <w:t>andSundayDinner</w:t>
+      </w:r>
+      <w:proofErr w:type="spellEnd"/>
+      <w:r>
+        <w:t>().</w:t>
+      </w:r>
+    </w:p>
+    <w:p>
+      <w:r>
+        <w:t xml:space="preserve">La vista es </w:t>
+      </w:r>
+      <w:proofErr w:type="spellStart"/>
+      <w:r>
+        <w:t>views</w:t>
+      </w:r>
+      <w:proofErr w:type="spellEnd"/>
+      <w:r>
+        <w:t>/</w:t>
+      </w:r>
+      <w:proofErr w:type="spellStart"/>
+      <w:r>
+        <w:t>attendee</w:t>
+      </w:r>
+      <w:proofErr w:type="spellEnd"/>
+      <w:r>
+        <w:t>/</w:t>
+      </w:r>
+      <w:proofErr w:type="spellStart"/>
+      <w:r>
+        <w:t>reporthotel.php</w:t>
+      </w:r>
+      <w:proofErr w:type="spellEnd"/>
+    </w:p>
+    <w:p>
+      <w:pPr>
+        <w:pStyle w:val="Ttulo4"/>
+      </w:pPr>
+      <w:r>
+        <w:t>Vista de Acreditaciones</w:t>
+      </w:r>
+    </w:p>
+    <w:p>
+      <w:r>
+        <w:t>Se ha creado una vista adecuada para utilizarse en el propio evento, en la mesa de acreditaciones. Tiene limitadas bastantes funcionalidades, para concentrarse en las necesidades concretas de ese perfil de usuario: buscar los datos de reserva de un asistente, teniendo en cuenta su nombre de acreditación.</w:t>
+      </w:r>
+    </w:p>
+    <w:p>
+      <w:r>
+        <w:t>Se ha definido un rol llamado ‘</w:t>
+      </w:r>
+      <w:proofErr w:type="spellStart"/>
+      <w:r>
+        <w:t>Desk</w:t>
+      </w:r>
+      <w:proofErr w:type="spellEnd"/>
+      <w:r>
+        <w:t>’, que define los permisos mínimos para gestionar esto (básicamente, acceso de sólo lectura a Asistentes) y además identifica a qué usuarios se le debe aplicar la vista restringida.</w:t>
+      </w:r>
+    </w:p>
+    <w:p>
+      <w:r>
+        <w:t xml:space="preserve">En la clase controladora </w:t>
+      </w:r>
+      <w:proofErr w:type="spellStart"/>
+      <w:proofErr w:type="gramStart"/>
+      <w:r>
+        <w:t>controllers</w:t>
+      </w:r>
+      <w:proofErr w:type="spellEnd"/>
+      <w:r>
+        <w:t>/</w:t>
+      </w:r>
+      <w:proofErr w:type="spellStart"/>
+      <w:r>
+        <w:t>AttendeeController.php</w:t>
+      </w:r>
+      <w:proofErr w:type="spellEnd"/>
+      <w:r>
+        <w:t xml:space="preserve"> ,</w:t>
+      </w:r>
+      <w:proofErr w:type="gramEnd"/>
+      <w:r>
+        <w:t xml:space="preserve"> el método </w:t>
+      </w:r>
+      <w:proofErr w:type="spellStart"/>
+      <w:r>
+        <w:t>actionIndex</w:t>
+      </w:r>
+      <w:proofErr w:type="spellEnd"/>
+      <w:r>
+        <w:t xml:space="preserve">() verifica si el usuario tiene el rol </w:t>
+      </w:r>
+      <w:proofErr w:type="spellStart"/>
+      <w:r>
+        <w:t>Desk</w:t>
+      </w:r>
+      <w:proofErr w:type="spellEnd"/>
+      <w:r>
+        <w:t xml:space="preserve">; y en ese caso, activa la vista </w:t>
+      </w:r>
+      <w:proofErr w:type="spellStart"/>
+      <w:r>
+        <w:t>indexdesk</w:t>
+      </w:r>
+      <w:proofErr w:type="spellEnd"/>
+      <w:r>
+        <w:t xml:space="preserve"> en vez de </w:t>
+      </w:r>
+      <w:proofErr w:type="spellStart"/>
+      <w:r>
+        <w:t>index</w:t>
+      </w:r>
+      <w:proofErr w:type="spellEnd"/>
+      <w:r>
+        <w:t xml:space="preserve">. Igualmente, en </w:t>
+      </w:r>
+      <w:proofErr w:type="spellStart"/>
+      <w:proofErr w:type="gramStart"/>
+      <w:r>
+        <w:t>actionView</w:t>
+      </w:r>
+      <w:proofErr w:type="spellEnd"/>
+      <w:r>
+        <w:t>(</w:t>
+      </w:r>
+      <w:proofErr w:type="gramEnd"/>
+      <w:r>
+        <w:t xml:space="preserve">), activa la vista </w:t>
+      </w:r>
+      <w:proofErr w:type="spellStart"/>
+      <w:r>
+        <w:t>viewdesk</w:t>
+      </w:r>
+      <w:proofErr w:type="spellEnd"/>
+      <w:r>
+        <w:t xml:space="preserve"> en vez de </w:t>
+      </w:r>
+      <w:proofErr w:type="spellStart"/>
+      <w:r>
+        <w:t>view</w:t>
+      </w:r>
+      <w:proofErr w:type="spellEnd"/>
+      <w:r>
+        <w:t xml:space="preserve"> para los usuarios con rol </w:t>
+      </w:r>
+      <w:proofErr w:type="spellStart"/>
+      <w:r>
+        <w:t>Desk</w:t>
+      </w:r>
+      <w:proofErr w:type="spellEnd"/>
+      <w:r>
+        <w:t>.</w:t>
+      </w:r>
+    </w:p>
+    <w:p>
+      <w:r>
+        <w:t xml:space="preserve">La vista </w:t>
+      </w:r>
+      <w:proofErr w:type="spellStart"/>
+      <w:r>
+        <w:t>views</w:t>
+      </w:r>
+      <w:proofErr w:type="spellEnd"/>
+      <w:r>
+        <w:t>/</w:t>
+      </w:r>
+      <w:proofErr w:type="spellStart"/>
+      <w:r>
+        <w:t>attendee</w:t>
+      </w:r>
+      <w:proofErr w:type="spellEnd"/>
+      <w:r>
+        <w:t>/</w:t>
+      </w:r>
+      <w:proofErr w:type="spellStart"/>
+      <w:r>
+        <w:t>indexdesk.php</w:t>
+      </w:r>
+      <w:proofErr w:type="spellEnd"/>
+      <w:r>
+        <w:t xml:space="preserve"> se diferencia de </w:t>
+      </w:r>
+      <w:proofErr w:type="spellStart"/>
+      <w:r>
+        <w:t>views</w:t>
+      </w:r>
+      <w:proofErr w:type="spellEnd"/>
+      <w:r>
+        <w:t>/</w:t>
+      </w:r>
+      <w:proofErr w:type="spellStart"/>
+      <w:r>
+        <w:t>attendee</w:t>
+      </w:r>
+      <w:proofErr w:type="spellEnd"/>
+      <w:r>
+        <w:t>/</w:t>
+      </w:r>
+      <w:proofErr w:type="spellStart"/>
+      <w:r>
+        <w:t>index.php</w:t>
+      </w:r>
+      <w:proofErr w:type="spellEnd"/>
+      <w:r>
+        <w:t xml:space="preserve"> en:</w:t>
+      </w:r>
+    </w:p>
+    <w:p>
+      <w:pPr>
+        <w:pStyle w:val="Prrafodelista"/>
+        <w:numPr>
+          <w:ilvl w:val="0"/>
+          <w:numId w:val="25"/>
+        </w:numPr>
+      </w:pPr>
+      <w:r>
+        <w:t>Tiene desactivadas las funcionalidades de añadir, modificar o borrar asistentes.</w:t>
+      </w:r>
+    </w:p>
+    <w:p>
+      <w:pPr>
+        <w:pStyle w:val="Prrafodelista"/>
+        <w:numPr>
+          <w:ilvl w:val="0"/>
+          <w:numId w:val="25"/>
+        </w:numPr>
+      </w:pPr>
+      <w:r>
+        <w:t>Están desactivados los filtros por evento (se aplica un filtro fijo por el evento actual), estado, tipo de acreditación y procedencia</w:t>
+      </w:r>
+    </w:p>
+    <w:p>
+      <w:pPr>
+        <w:pStyle w:val="Prrafodelista"/>
+        <w:numPr>
+          <w:ilvl w:val="0"/>
+          <w:numId w:val="25"/>
+        </w:numPr>
+      </w:pPr>
+      <w:r>
+        <w:t>Se oculta la columna Acreditación especial</w:t>
+      </w:r>
+    </w:p>
+    <w:p>
+      <w:pPr>
+        <w:pStyle w:val="Prrafodelista"/>
+        <w:numPr>
+          <w:ilvl w:val="0"/>
+          <w:numId w:val="25"/>
+        </w:numPr>
+      </w:pPr>
+      <w:r>
         <w:lastRenderedPageBreak/>
-        <w:t>Informe para el hotel</w:t>
-      </w:r>
-    </w:p>
-    <w:p>
-      <w:r>
-        <w:t>Otro informe más está diseñado a medida con la información que necesita el hotel: el listado de reservas de habitaciones, con tipos, nombres, fechas y observaciones; y las cifras de cenas y comidas con las observaciones necesarias para configurar los menús y opciones especiales.</w:t>
-      </w:r>
-    </w:p>
-    <w:p>
-      <w:r>
-        <w:t xml:space="preserve">En el fichero de configuración </w:t>
-      </w:r>
-      <w:proofErr w:type="spellStart"/>
-      <w:r>
-        <w:t>config</w:t>
+        <w:t>Se añade la columna Nombre real además del Nombre de acreditación</w:t>
+      </w:r>
+    </w:p>
+    <w:p>
+      <w:pPr>
+        <w:pStyle w:val="Prrafodelista"/>
+        <w:numPr>
+          <w:ilvl w:val="0"/>
+          <w:numId w:val="25"/>
+        </w:numPr>
+      </w:pPr>
+      <w:r>
+        <w:t>Se eliminan los enlaces a los pedidos en la tienda</w:t>
+      </w:r>
+    </w:p>
+    <w:p>
+      <w:r>
+        <w:t xml:space="preserve">La vista </w:t>
+      </w:r>
+      <w:proofErr w:type="spellStart"/>
+      <w:r>
+        <w:t>views</w:t>
       </w:r>
       <w:proofErr w:type="spellEnd"/>
       <w:r>
@@ -9978,17 +10554,6 @@
       </w:r>
       <w:proofErr w:type="spellStart"/>
       <w:r>
-        <w:t>web.php</w:t>
-      </w:r>
-      <w:proofErr w:type="spellEnd"/>
-      <w:r>
-        <w:t xml:space="preserve"> se define la ruta </w:t>
-      </w:r>
-      <w:r>
-        <w:t>'/</w:t>
-      </w:r>
-      <w:proofErr w:type="spellStart"/>
-      <w:r>
         <w:t>attendee</w:t>
       </w:r>
       <w:proofErr w:type="spellEnd"/>
@@ -9997,34 +10562,18 @@
       </w:r>
       <w:proofErr w:type="spellStart"/>
       <w:r>
-        <w:t>report</w:t>
-      </w:r>
-      <w:r>
-        <w:t>hotel</w:t>
-      </w:r>
-      <w:proofErr w:type="spellEnd"/>
-      <w:r>
-        <w:t>/&lt;</w:t>
-      </w:r>
-      <w:proofErr w:type="spellStart"/>
-      <w:r>
-        <w:t>aftersend</w:t>
-      </w:r>
-      <w:proofErr w:type="spellEnd"/>
-      <w:r>
-        <w:t>&gt;'</w:t>
-      </w:r>
-      <w:r>
-        <w:t xml:space="preserve"> para poder pasarle un parámetro a la acción del controlador.</w:t>
-      </w:r>
-    </w:p>
-    <w:p>
-      <w:r>
-        <w:t xml:space="preserve">La clase controladora </w:t>
-      </w:r>
-      <w:proofErr w:type="spellStart"/>
-      <w:r>
-        <w:t>controller</w:t>
+        <w:t>viewdesk</w:t>
+      </w:r>
+      <w:r>
+        <w:t>.php</w:t>
+      </w:r>
+      <w:proofErr w:type="spellEnd"/>
+      <w:r>
+        <w:t xml:space="preserve"> se diferencia de </w:t>
+      </w:r>
+      <w:proofErr w:type="spellStart"/>
+      <w:r>
+        <w:t>views</w:t>
       </w:r>
       <w:proofErr w:type="spellEnd"/>
       <w:r>
@@ -10032,221 +10581,312 @@
       </w:r>
       <w:proofErr w:type="spellStart"/>
       <w:r>
-        <w:t>AttendeeController.php</w:t>
-      </w:r>
-      <w:proofErr w:type="spellEnd"/>
-      <w:r>
-        <w:t xml:space="preserve"> define la acción </w:t>
-      </w:r>
-      <w:proofErr w:type="spellStart"/>
-      <w:r>
-        <w:t>actionReporthotel</w:t>
-      </w:r>
-      <w:proofErr w:type="spellEnd"/>
-      <w:r>
-        <w:t xml:space="preserve"> ($</w:t>
-      </w:r>
-      <w:proofErr w:type="spellStart"/>
-      <w:r>
-        <w:t>aftersend</w:t>
-      </w:r>
-      <w:proofErr w:type="spellEnd"/>
-      <w:r>
-        <w:t xml:space="preserve">) que </w:t>
-      </w:r>
-      <w:proofErr w:type="spellStart"/>
-      <w:r>
-        <w:t>recoje</w:t>
-      </w:r>
-      <w:proofErr w:type="spellEnd"/>
-      <w:r>
-        <w:t xml:space="preserve"> y coteja los datos necesarios y se los pasa a la vista. El parámetro $</w:t>
-      </w:r>
-      <w:proofErr w:type="spellStart"/>
-      <w:r>
-        <w:t>aftersend</w:t>
-      </w:r>
-      <w:proofErr w:type="spellEnd"/>
-      <w:r>
-        <w:t xml:space="preserve"> controla si se va a generar un informe que tenga marcadas las actualizaciones desde la versión enviada anteriormente.</w:t>
-      </w:r>
-    </w:p>
-    <w:p>
-      <w:r>
-        <w:t>Algunas de las funcionalidades de los modelos que utiliza esta acción son:</w:t>
-      </w:r>
-    </w:p>
-    <w:p>
-      <w:pPr>
-        <w:pStyle w:val="Prrafodelista"/>
-        <w:numPr>
-          <w:ilvl w:val="0"/>
-          <w:numId w:val="24"/>
-        </w:numPr>
-      </w:pPr>
-      <w:proofErr w:type="spellStart"/>
+        <w:t>attendee</w:t>
+      </w:r>
+      <w:proofErr w:type="spellEnd"/>
+      <w:r>
+        <w:t>/</w:t>
+      </w:r>
+      <w:proofErr w:type="spellStart"/>
+      <w:r>
+        <w:t>view</w:t>
+      </w:r>
+      <w:r>
+        <w:t>.php</w:t>
+      </w:r>
+      <w:proofErr w:type="spellEnd"/>
+      <w:r>
+        <w:t xml:space="preserve"> en:</w:t>
+      </w:r>
+    </w:p>
+    <w:p>
+      <w:pPr>
+        <w:pStyle w:val="Prrafodelista"/>
+        <w:numPr>
+          <w:ilvl w:val="0"/>
+          <w:numId w:val="26"/>
+        </w:numPr>
+      </w:pPr>
+      <w:r>
+        <w:t>Se eliminan los botones de modificar y borrar</w:t>
+      </w:r>
+    </w:p>
+    <w:p>
+      <w:pPr>
+        <w:pStyle w:val="Prrafodelista"/>
+        <w:numPr>
+          <w:ilvl w:val="0"/>
+          <w:numId w:val="26"/>
+        </w:numPr>
+      </w:pPr>
+      <w:r>
+        <w:t>Se eliminan los enlaces a la ficha del evento y el socio</w:t>
+      </w:r>
+    </w:p>
+    <w:p>
+      <w:pPr>
+        <w:pStyle w:val="Prrafodelista"/>
+        <w:numPr>
+          <w:ilvl w:val="0"/>
+          <w:numId w:val="26"/>
+        </w:numPr>
+      </w:pPr>
+      <w:r>
+        <w:t>Se eliminan los enlaces a los pedidos en la tienda</w:t>
+      </w:r>
+    </w:p>
+    <w:p>
+      <w:pPr>
+        <w:pStyle w:val="Prrafodelista"/>
+        <w:numPr>
+          <w:ilvl w:val="0"/>
+          <w:numId w:val="26"/>
+        </w:numPr>
+      </w:pPr>
+      <w:r>
+        <w:t>Se elimina la información de alojamiento, fechas de última modificación, y observaciones internas y de comidas</w:t>
+      </w:r>
+    </w:p>
+    <w:p>
+      <w:r>
+        <w:t xml:space="preserve">El método </w:t>
+      </w:r>
       <w:proofErr w:type="gramStart"/>
       <w:r>
-        <w:t>Attendee</w:t>
-      </w:r>
-      <w:proofErr w:type="spellEnd"/>
-      <w:r>
-        <w:t>::</w:t>
-      </w:r>
-      <w:proofErr w:type="spellStart"/>
+        <w:t>rules(</w:t>
+      </w:r>
       <w:proofErr w:type="gramEnd"/>
       <w:r>
-        <w:t>getAttendeeRooms</w:t>
-      </w:r>
-      <w:proofErr w:type="spellEnd"/>
-      <w:r>
-        <w:t>(): obtiene toda la información de reservas de habitaciones, uniendo los datos de reservas de los compañeros para habitaciones de más de una persona.</w:t>
-      </w:r>
-    </w:p>
-    <w:p>
-      <w:pPr>
-        <w:pStyle w:val="Prrafodelista"/>
-        <w:numPr>
-          <w:ilvl w:val="0"/>
-          <w:numId w:val="24"/>
-        </w:numPr>
-      </w:pPr>
+        <w:t xml:space="preserve">) en el modelo de búsqueda </w:t>
+      </w:r>
+      <w:proofErr w:type="spellStart"/>
+      <w:r>
+        <w:t>model</w:t>
+      </w:r>
+      <w:r>
+        <w:t>s</w:t>
+      </w:r>
+      <w:proofErr w:type="spellEnd"/>
+      <w:r>
+        <w:t>/</w:t>
+      </w:r>
+      <w:proofErr w:type="spellStart"/>
+      <w:r>
+        <w:t>AttendeeSearch</w:t>
+      </w:r>
+      <w:proofErr w:type="spellEnd"/>
+      <w:r>
+        <w:t>() devuelve datos levemente diferentes según el perfil, lo que es necesario para que en la vista de acreditaciones no aparezcan filtros ni cajas de búsqueda para las columnas Evento y Tipo de entrada.</w:t>
+      </w:r>
+    </w:p>
+    <w:p>
+      <w:pPr>
+        <w:pStyle w:val="Ttulo3"/>
+      </w:pPr>
+      <w:r>
+        <w:t>Objetos de aplicación – m</w:t>
+      </w:r>
+      <w:r>
+        <w:t xml:space="preserve">edio </w:t>
+      </w:r>
+      <w:r>
+        <w:t>de prensa</w:t>
+      </w:r>
+    </w:p>
+    <w:p>
+      <w:pPr>
+        <w:pStyle w:val="Ttulo4"/>
+      </w:pPr>
+      <w:r>
+        <w:t>Procedencia</w:t>
+      </w:r>
+    </w:p>
+    <w:p>
+      <w:r>
+        <w:t xml:space="preserve">El campo </w:t>
+      </w:r>
+      <w:proofErr w:type="spellStart"/>
+      <w:r>
+        <w:t>idSource</w:t>
+      </w:r>
+      <w:proofErr w:type="spellEnd"/>
+      <w:r>
+        <w:t xml:space="preserve"> se puede asociar con una procedencia </w:t>
+      </w:r>
+      <w:r>
+        <w:t>que se haya definido para acreditar miembros de este medio. De momento es sólo informativo, pero en el futuro se puede usar para funcionalidades que requieran tener asociados los socios a su medio.</w:t>
+      </w:r>
+    </w:p>
+    <w:p>
+      <w:r>
+        <w:t xml:space="preserve">Tanto en el filtro de búsqueda (vista </w:t>
+      </w:r>
+      <w:proofErr w:type="spellStart"/>
+      <w:r>
+        <w:t>views</w:t>
+      </w:r>
+      <w:proofErr w:type="spellEnd"/>
+      <w:r>
+        <w:t>/</w:t>
+      </w:r>
+      <w:proofErr w:type="spellStart"/>
+      <w:r>
+        <w:t>press</w:t>
+      </w:r>
+      <w:proofErr w:type="spellEnd"/>
+      <w:r>
+        <w:t>/</w:t>
+      </w:r>
+      <w:proofErr w:type="spellStart"/>
+      <w:r>
+        <w:t>index</w:t>
+      </w:r>
+      <w:proofErr w:type="spellEnd"/>
+      <w:r>
+        <w:t xml:space="preserve">) como en el alta y modificación (vista </w:t>
+      </w:r>
+      <w:proofErr w:type="spellStart"/>
+      <w:r>
+        <w:t>views</w:t>
+      </w:r>
+      <w:proofErr w:type="spellEnd"/>
+      <w:r>
+        <w:t>/</w:t>
+      </w:r>
+      <w:proofErr w:type="spellStart"/>
+      <w:r>
+        <w:t>press</w:t>
+      </w:r>
+      <w:proofErr w:type="spellEnd"/>
+      <w:r>
+        <w:t>/_</w:t>
+      </w:r>
+      <w:proofErr w:type="spellStart"/>
+      <w:r>
+        <w:t>form</w:t>
+      </w:r>
+      <w:proofErr w:type="spellEnd"/>
+      <w:r>
+        <w:t>), el campo se muestra como un desplegable; las opciones son aquellas procedencias cuyo nombre comience por “Prensa”. Se le da contenido en la clase modelo app\</w:t>
+      </w:r>
+      <w:proofErr w:type="spellStart"/>
+      <w:r>
+        <w:t>models</w:t>
+      </w:r>
+      <w:proofErr w:type="spellEnd"/>
+      <w:r>
+        <w:t>\</w:t>
+      </w:r>
+      <w:proofErr w:type="spellStart"/>
+      <w:r>
+        <w:t>Press.php</w:t>
+      </w:r>
+      <w:proofErr w:type="spellEnd"/>
+      <w:r>
+        <w:t xml:space="preserve">, método </w:t>
+      </w:r>
+      <w:proofErr w:type="spellStart"/>
+      <w:r>
+        <w:t>getSources</w:t>
+      </w:r>
+      <w:proofErr w:type="spellEnd"/>
+      <w:r>
+        <w:t>.</w:t>
+      </w:r>
+    </w:p>
+    <w:p>
+      <w:r>
+        <w:t xml:space="preserve">Además, se define la propiedad </w:t>
+      </w:r>
+      <w:proofErr w:type="spellStart"/>
+      <w:r>
+        <w:t>sourceName</w:t>
+      </w:r>
+      <w:proofErr w:type="spellEnd"/>
+      <w:r>
+        <w:t xml:space="preserve">; para darle valor, todos los accesos a base de datos que recuperen datos de medios de prensa añaden una cláusula </w:t>
+      </w:r>
+      <w:proofErr w:type="spellStart"/>
+      <w:r>
+        <w:t>Join</w:t>
+      </w:r>
+      <w:proofErr w:type="spellEnd"/>
+      <w:r>
+        <w:t xml:space="preserve"> para unir la tabla de procedencias y recuperar el nombre: clase modelo app\</w:t>
+      </w:r>
+      <w:proofErr w:type="spellStart"/>
+      <w:r>
+        <w:t>models</w:t>
+      </w:r>
+      <w:proofErr w:type="spellEnd"/>
+      <w:r>
+        <w:t>\</w:t>
+      </w:r>
+      <w:proofErr w:type="spellStart"/>
+      <w:r>
+        <w:t>PressSearch.php</w:t>
+      </w:r>
+      <w:proofErr w:type="spellEnd"/>
+      <w:r>
+        <w:t xml:space="preserve">, método </w:t>
+      </w:r>
       <w:proofErr w:type="spellStart"/>
       <w:proofErr w:type="gramStart"/>
       <w:r>
-        <w:t>AttendeeQuery</w:t>
-      </w:r>
-      <w:proofErr w:type="spellEnd"/>
-      <w:r>
-        <w:t>::</w:t>
-      </w:r>
-      <w:proofErr w:type="spellStart"/>
+        <w:t>search</w:t>
+      </w:r>
+      <w:proofErr w:type="spellEnd"/>
+      <w:r>
+        <w:t>(</w:t>
+      </w:r>
       <w:proofErr w:type="gramEnd"/>
       <w:r>
-        <w:t>andFilterLodging</w:t>
-      </w:r>
-      <w:proofErr w:type="spellEnd"/>
-      <w:r>
-        <w:t>(): filtra para devolver solo asistentes con</w:t>
-      </w:r>
-      <w:r>
-        <w:t xml:space="preserve"> reserva de habitación.</w:t>
-      </w:r>
-    </w:p>
-    <w:p>
-      <w:pPr>
-        <w:pStyle w:val="Prrafodelista"/>
-        <w:numPr>
-          <w:ilvl w:val="0"/>
-          <w:numId w:val="24"/>
-        </w:numPr>
-      </w:pPr>
-      <w:proofErr w:type="spellStart"/>
-      <w:proofErr w:type="gramStart"/>
-      <w:r>
-        <w:t>AttendeeQuery</w:t>
-      </w:r>
-      <w:proofErr w:type="spellEnd"/>
-      <w:r>
-        <w:t>::</w:t>
-      </w:r>
-      <w:proofErr w:type="gramEnd"/>
-      <w:r>
-        <w:t xml:space="preserve"> </w:t>
-      </w:r>
-      <w:proofErr w:type="spellStart"/>
-      <w:r>
-        <w:t>andCocktail</w:t>
-      </w:r>
-      <w:proofErr w:type="spellEnd"/>
-      <w:r>
-        <w:t>(): filtra los asistentes que tengan cena cóctel.</w:t>
-      </w:r>
-    </w:p>
-    <w:p>
-      <w:pPr>
-        <w:pStyle w:val="Prrafodelista"/>
-        <w:numPr>
-          <w:ilvl w:val="0"/>
-          <w:numId w:val="24"/>
-        </w:numPr>
-      </w:pPr>
-      <w:proofErr w:type="spellStart"/>
-      <w:proofErr w:type="gramStart"/>
-      <w:r>
-        <w:t>AttendeeQuery</w:t>
-      </w:r>
-      <w:proofErr w:type="spellEnd"/>
-      <w:r>
-        <w:t>::</w:t>
-      </w:r>
-      <w:proofErr w:type="gramEnd"/>
-      <w:r>
-        <w:t xml:space="preserve"> </w:t>
-      </w:r>
-      <w:proofErr w:type="spellStart"/>
-      <w:r>
-        <w:t>and</w:t>
-      </w:r>
-      <w:r>
-        <w:t>Gala</w:t>
-      </w:r>
-      <w:proofErr w:type="spellEnd"/>
-      <w:r>
-        <w:t>(): filtra los asistentes que tengan cena de gala.</w:t>
-      </w:r>
-    </w:p>
-    <w:p>
-      <w:pPr>
-        <w:pStyle w:val="Prrafodelista"/>
-        <w:numPr>
-          <w:ilvl w:val="0"/>
-          <w:numId w:val="24"/>
-        </w:numPr>
-      </w:pPr>
-      <w:proofErr w:type="spellStart"/>
-      <w:proofErr w:type="gramStart"/>
-      <w:r>
-        <w:t>AttendeeQuery</w:t>
-      </w:r>
-      <w:proofErr w:type="spellEnd"/>
-      <w:r>
-        <w:t>::</w:t>
-      </w:r>
-      <w:proofErr w:type="spellStart"/>
-      <w:proofErr w:type="gramEnd"/>
-      <w:r>
-        <w:t>andSaturdayLunch</w:t>
-      </w:r>
-      <w:proofErr w:type="spellEnd"/>
-      <w:r>
-        <w:t xml:space="preserve">(): filtra los asistentes que tengan comida del sábado. Lo mismo con </w:t>
-      </w:r>
-      <w:proofErr w:type="spellStart"/>
-      <w:proofErr w:type="gramStart"/>
-      <w:r>
-        <w:t>andSundayLunch</w:t>
-      </w:r>
-      <w:proofErr w:type="spellEnd"/>
-      <w:r>
-        <w:t>(</w:t>
-      </w:r>
-      <w:proofErr w:type="gramEnd"/>
-      <w:r>
-        <w:t xml:space="preserve">) y </w:t>
-      </w:r>
-      <w:proofErr w:type="spellStart"/>
-      <w:r>
-        <w:t>andSundayDinner</w:t>
-      </w:r>
-      <w:proofErr w:type="spellEnd"/>
-      <w:r>
-        <w:t>().</w:t>
-      </w:r>
-    </w:p>
-    <w:p>
-      <w:r>
-        <w:t xml:space="preserve">La vista es </w:t>
+        <w:t>), y clase controladora app\</w:t>
+      </w:r>
+      <w:proofErr w:type="spellStart"/>
+      <w:r>
+        <w:t>controllers</w:t>
+      </w:r>
+      <w:proofErr w:type="spellEnd"/>
+      <w:r>
+        <w:t>\</w:t>
+      </w:r>
+      <w:proofErr w:type="spellStart"/>
+      <w:r>
+        <w:t>PressController.php</w:t>
+      </w:r>
+      <w:proofErr w:type="spellEnd"/>
+      <w:r>
+        <w:t xml:space="preserve">, métodos </w:t>
+      </w:r>
+      <w:proofErr w:type="spellStart"/>
+      <w:r>
+        <w:t>findModel</w:t>
+      </w:r>
+      <w:proofErr w:type="spellEnd"/>
+      <w:r>
+        <w:t xml:space="preserve">() y </w:t>
+      </w:r>
+      <w:proofErr w:type="spellStart"/>
+      <w:r>
+        <w:t>actionExport</w:t>
+      </w:r>
+      <w:proofErr w:type="spellEnd"/>
+      <w:r>
+        <w:t>()</w:t>
+      </w:r>
+    </w:p>
+    <w:p>
+      <w:pPr>
+        <w:pStyle w:val="Ttulo4"/>
+      </w:pPr>
+      <w:r>
+        <w:t>Exportación</w:t>
+      </w:r>
+    </w:p>
+    <w:p>
+      <w:r>
+        <w:t xml:space="preserve">Desde la vista </w:t>
       </w:r>
       <w:proofErr w:type="spellStart"/>
       <w:r>
@@ -10258,7 +10898,7 @@
       </w:r>
       <w:proofErr w:type="spellStart"/>
       <w:r>
-        <w:t>attendee</w:t>
+        <w:t>press</w:t>
       </w:r>
       <w:proofErr w:type="spellEnd"/>
       <w:r>
@@ -10266,687 +10906,85 @@
       </w:r>
       <w:proofErr w:type="spellStart"/>
       <w:r>
-        <w:t>reporthotel.php</w:t>
-      </w:r>
-      <w:proofErr w:type="spellEnd"/>
+        <w:t>index</w:t>
+      </w:r>
+      <w:proofErr w:type="spellEnd"/>
+      <w:r>
+        <w:t xml:space="preserve"> se enlaza la acción </w:t>
+      </w:r>
+      <w:proofErr w:type="spellStart"/>
+      <w:r>
+        <w:t>actionExport</w:t>
+      </w:r>
+      <w:proofErr w:type="spellEnd"/>
+      <w:r>
+        <w:t xml:space="preserve"> de la clase controladora app\</w:t>
+      </w:r>
+      <w:proofErr w:type="spellStart"/>
+      <w:r>
+        <w:t>controllers</w:t>
+      </w:r>
+      <w:proofErr w:type="spellEnd"/>
+      <w:r>
+        <w:t>\</w:t>
+      </w:r>
+      <w:proofErr w:type="spellStart"/>
+      <w:r>
+        <w:t>PressController.php</w:t>
+      </w:r>
+      <w:proofErr w:type="spellEnd"/>
+      <w:r>
+        <w:t xml:space="preserve"> Devuelve un pseudo-Excel con los datos de todos los medios. Por defecto filtra sólo los que tengan marcado el consentimiento; hay una segunda opción para filtrar por los que no lo tienen marcado (misma acción con otro valor de parámetro), para el </w:t>
+      </w:r>
+      <w:proofErr w:type="spellStart"/>
+      <w:r>
+        <w:t>mailing</w:t>
+      </w:r>
+      <w:proofErr w:type="spellEnd"/>
+      <w:r>
+        <w:t xml:space="preserve"> masivo descrito en la siguiente sección.</w:t>
+      </w:r>
     </w:p>
     <w:p>
       <w:pPr>
         <w:pStyle w:val="Ttulo4"/>
       </w:pPr>
       <w:r>
-        <w:t>Vista de Acreditaciones</w:t>
-      </w:r>
-    </w:p>
-    <w:p>
-      <w:r>
-        <w:t>Se ha creado una vista adecuada para utilizarse en el propio evento, en la mesa de acreditaciones. Tiene limitadas bastantes funcionalidades, para concentrarse en las necesidades concretas de ese perfil de usuario: buscar los datos de reserva de un asistente, teniendo en cuenta su nombre de acreditación.</w:t>
-      </w:r>
-    </w:p>
-    <w:p>
-      <w:r>
-        <w:t>Se ha definido un rol llamado ‘</w:t>
-      </w:r>
-      <w:proofErr w:type="spellStart"/>
-      <w:r>
-        <w:t>Desk</w:t>
-      </w:r>
-      <w:proofErr w:type="spellEnd"/>
-      <w:r>
-        <w:t>’, que define los permisos mínimos para gestionar esto (básicamente, acceso de sólo lectura a Asistentes) y además identifica a qué usuarios se le debe aplicar la vista restringida.</w:t>
-      </w:r>
-    </w:p>
-    <w:p>
-      <w:r>
-        <w:t xml:space="preserve">En la clase controladora </w:t>
-      </w:r>
-      <w:proofErr w:type="spellStart"/>
-      <w:proofErr w:type="gramStart"/>
-      <w:r>
-        <w:t>controllers</w:t>
-      </w:r>
-      <w:proofErr w:type="spellEnd"/>
-      <w:r>
-        <w:t>/</w:t>
-      </w:r>
-      <w:proofErr w:type="spellStart"/>
-      <w:r>
-        <w:t>AttendeeController.php</w:t>
-      </w:r>
-      <w:proofErr w:type="spellEnd"/>
-      <w:r>
-        <w:t xml:space="preserve"> ,</w:t>
-      </w:r>
-      <w:proofErr w:type="gramEnd"/>
-      <w:r>
-        <w:t xml:space="preserve"> el método </w:t>
-      </w:r>
-      <w:proofErr w:type="spellStart"/>
-      <w:r>
-        <w:t>actionIndex</w:t>
-      </w:r>
-      <w:proofErr w:type="spellEnd"/>
-      <w:r>
-        <w:t xml:space="preserve">() verifica si el usuario tiene el rol </w:t>
-      </w:r>
-      <w:proofErr w:type="spellStart"/>
-      <w:r>
-        <w:t>Desk</w:t>
-      </w:r>
-      <w:proofErr w:type="spellEnd"/>
-      <w:r>
-        <w:t xml:space="preserve">; y en ese caso, activa la vista </w:t>
-      </w:r>
-      <w:proofErr w:type="spellStart"/>
-      <w:r>
-        <w:t>indexdesk</w:t>
-      </w:r>
-      <w:proofErr w:type="spellEnd"/>
-      <w:r>
-        <w:t xml:space="preserve"> en vez de </w:t>
-      </w:r>
-      <w:proofErr w:type="spellStart"/>
-      <w:r>
-        <w:t>index</w:t>
-      </w:r>
-      <w:proofErr w:type="spellEnd"/>
-      <w:r>
-        <w:t xml:space="preserve">. Igualmente, en </w:t>
-      </w:r>
-      <w:proofErr w:type="spellStart"/>
-      <w:proofErr w:type="gramStart"/>
-      <w:r>
-        <w:t>actionView</w:t>
-      </w:r>
-      <w:proofErr w:type="spellEnd"/>
-      <w:r>
-        <w:t>(</w:t>
-      </w:r>
-      <w:proofErr w:type="gramEnd"/>
-      <w:r>
-        <w:t xml:space="preserve">), activa la vista </w:t>
-      </w:r>
-      <w:proofErr w:type="spellStart"/>
-      <w:r>
-        <w:t>viewdesk</w:t>
-      </w:r>
-      <w:proofErr w:type="spellEnd"/>
-      <w:r>
-        <w:t xml:space="preserve"> en vez de </w:t>
-      </w:r>
-      <w:proofErr w:type="spellStart"/>
-      <w:r>
-        <w:t>view</w:t>
-      </w:r>
-      <w:proofErr w:type="spellEnd"/>
-      <w:r>
-        <w:t xml:space="preserve"> para los usuarios con rol </w:t>
-      </w:r>
-      <w:proofErr w:type="spellStart"/>
-      <w:r>
-        <w:t>Desk</w:t>
-      </w:r>
-      <w:proofErr w:type="spellEnd"/>
-      <w:r>
-        <w:t>.</w:t>
-      </w:r>
-    </w:p>
-    <w:p>
-      <w:r>
-        <w:t xml:space="preserve">La vista </w:t>
-      </w:r>
-      <w:proofErr w:type="spellStart"/>
-      <w:r>
-        <w:t>views</w:t>
-      </w:r>
-      <w:proofErr w:type="spellEnd"/>
-      <w:r>
-        <w:t>/</w:t>
-      </w:r>
-      <w:proofErr w:type="spellStart"/>
-      <w:r>
-        <w:t>attendee</w:t>
-      </w:r>
-      <w:proofErr w:type="spellEnd"/>
-      <w:r>
-        <w:t>/</w:t>
-      </w:r>
-      <w:proofErr w:type="spellStart"/>
-      <w:r>
-        <w:t>indexdesk.php</w:t>
-      </w:r>
-      <w:proofErr w:type="spellEnd"/>
-      <w:r>
-        <w:t xml:space="preserve"> se diferencia de </w:t>
-      </w:r>
-      <w:proofErr w:type="spellStart"/>
-      <w:r>
-        <w:t>views</w:t>
-      </w:r>
-      <w:proofErr w:type="spellEnd"/>
-      <w:r>
-        <w:t>/</w:t>
-      </w:r>
-      <w:proofErr w:type="spellStart"/>
-      <w:r>
-        <w:t>attendee</w:t>
-      </w:r>
-      <w:proofErr w:type="spellEnd"/>
-      <w:r>
-        <w:t>/</w:t>
-      </w:r>
-      <w:proofErr w:type="spellStart"/>
-      <w:r>
-        <w:t>index.php</w:t>
-      </w:r>
-      <w:proofErr w:type="spellEnd"/>
-      <w:r>
-        <w:t xml:space="preserve"> en:</w:t>
-      </w:r>
-    </w:p>
-    <w:p>
-      <w:pPr>
-        <w:pStyle w:val="Prrafodelista"/>
-        <w:numPr>
-          <w:ilvl w:val="0"/>
-          <w:numId w:val="25"/>
-        </w:numPr>
-      </w:pPr>
-      <w:r>
-        <w:t>Tiene desactivadas las funcionalidades de añadir, modificar o borrar asistentes.</w:t>
-      </w:r>
-    </w:p>
-    <w:p>
-      <w:pPr>
-        <w:pStyle w:val="Prrafodelista"/>
-        <w:numPr>
-          <w:ilvl w:val="0"/>
-          <w:numId w:val="25"/>
-        </w:numPr>
-      </w:pPr>
-      <w:r>
-        <w:t>Están desactivados los filtros por evento (se aplica un filtro fijo por el evento actual), estado, tipo de acreditación y procedencia</w:t>
-      </w:r>
-    </w:p>
-    <w:p>
-      <w:pPr>
-        <w:pStyle w:val="Prrafodelista"/>
-        <w:numPr>
-          <w:ilvl w:val="0"/>
-          <w:numId w:val="25"/>
-        </w:numPr>
-      </w:pPr>
-      <w:r>
-        <w:t>Se oculta la columna Acreditación especial</w:t>
-      </w:r>
-    </w:p>
-    <w:p>
-      <w:pPr>
-        <w:pStyle w:val="Prrafodelista"/>
-        <w:numPr>
-          <w:ilvl w:val="0"/>
-          <w:numId w:val="25"/>
-        </w:numPr>
-      </w:pPr>
-      <w:r>
-        <w:t>Se añade la columna Nombre real además del Nombre de acreditación</w:t>
-      </w:r>
-    </w:p>
-    <w:p>
-      <w:pPr>
-        <w:pStyle w:val="Prrafodelista"/>
-        <w:numPr>
-          <w:ilvl w:val="0"/>
-          <w:numId w:val="25"/>
-        </w:numPr>
-      </w:pPr>
-      <w:r>
-        <w:t>Se eliminan los enlaces a los pedidos en la tienda</w:t>
-      </w:r>
-    </w:p>
-    <w:p>
+        <w:t>Gestionar consentimiento</w:t>
+      </w:r>
+    </w:p>
+    <w:p>
+      <w:r>
+        <w:t xml:space="preserve">Debido a la nueva ley RGPD, se necesita recabar el consentimiento expreso de los medios de prensa para poder enviarles correos electrónicos. En el futuro lo solicitaremos expresamente, pero para los existentes, haremos un </w:t>
+      </w:r>
+      <w:proofErr w:type="spellStart"/>
+      <w:r>
+        <w:t>emailing</w:t>
+      </w:r>
+      <w:proofErr w:type="spellEnd"/>
+      <w:r>
+        <w:t xml:space="preserve"> masivo en el que solicitaremos consentimiento para las siguientes comunicaciones, proporcionando un enlace que al pincharlo recogerá el consentimiento del medio.</w:t>
+      </w:r>
+    </w:p>
+    <w:p>
+      <w:pPr>
+        <w:pStyle w:val="Ttulo4"/>
+      </w:pPr>
+      <w:r>
+        <w:t>Recoger consentimientos</w:t>
+      </w:r>
+    </w:p>
+    <w:p>
+      <w:r>
+        <w:t xml:space="preserve">La idea es que, a todos los medios que no hayan dado consentimiento, se les envía un e-mail solicitándolo. Dicho e-mail contendrá un enlace al módulo que se va a describir, que incluye el correo electrónico y una clave de verificación; siempre que se localice un medio para el que </w:t>
+      </w:r>
       <w:r>
         <w:lastRenderedPageBreak/>
-        <w:t xml:space="preserve">La vista </w:t>
-      </w:r>
-      <w:proofErr w:type="spellStart"/>
-      <w:r>
-        <w:t>views</w:t>
-      </w:r>
-      <w:proofErr w:type="spellEnd"/>
-      <w:r>
-        <w:t>/</w:t>
-      </w:r>
-      <w:proofErr w:type="spellStart"/>
-      <w:r>
-        <w:t>attendee</w:t>
-      </w:r>
-      <w:proofErr w:type="spellEnd"/>
-      <w:r>
-        <w:t>/</w:t>
-      </w:r>
-      <w:proofErr w:type="spellStart"/>
-      <w:r>
-        <w:t>viewdesk</w:t>
-      </w:r>
-      <w:r>
-        <w:t>.php</w:t>
-      </w:r>
-      <w:proofErr w:type="spellEnd"/>
-      <w:r>
-        <w:t xml:space="preserve"> se diferencia de </w:t>
-      </w:r>
-      <w:proofErr w:type="spellStart"/>
-      <w:r>
-        <w:t>views</w:t>
-      </w:r>
-      <w:proofErr w:type="spellEnd"/>
-      <w:r>
-        <w:t>/</w:t>
-      </w:r>
-      <w:proofErr w:type="spellStart"/>
-      <w:r>
-        <w:t>attendee</w:t>
-      </w:r>
-      <w:proofErr w:type="spellEnd"/>
-      <w:r>
-        <w:t>/</w:t>
-      </w:r>
-      <w:proofErr w:type="spellStart"/>
-      <w:r>
-        <w:t>view</w:t>
-      </w:r>
-      <w:r>
-        <w:t>.php</w:t>
-      </w:r>
-      <w:proofErr w:type="spellEnd"/>
-      <w:r>
-        <w:t xml:space="preserve"> en:</w:t>
-      </w:r>
-    </w:p>
-    <w:p>
-      <w:pPr>
-        <w:pStyle w:val="Prrafodelista"/>
-        <w:numPr>
-          <w:ilvl w:val="0"/>
-          <w:numId w:val="26"/>
-        </w:numPr>
-      </w:pPr>
-      <w:r>
-        <w:t>Se eliminan los botones de modificar y borrar</w:t>
-      </w:r>
-    </w:p>
-    <w:p>
-      <w:pPr>
-        <w:pStyle w:val="Prrafodelista"/>
-        <w:numPr>
-          <w:ilvl w:val="0"/>
-          <w:numId w:val="26"/>
-        </w:numPr>
-      </w:pPr>
-      <w:r>
-        <w:t>Se eliminan los enlaces a la ficha del evento y el socio</w:t>
-      </w:r>
-    </w:p>
-    <w:p>
-      <w:pPr>
-        <w:pStyle w:val="Prrafodelista"/>
-        <w:numPr>
-          <w:ilvl w:val="0"/>
-          <w:numId w:val="26"/>
-        </w:numPr>
-      </w:pPr>
-      <w:r>
-        <w:t>Se eliminan los enlaces a los pedidos en la tienda</w:t>
-      </w:r>
-    </w:p>
-    <w:p>
-      <w:pPr>
-        <w:pStyle w:val="Prrafodelista"/>
-        <w:numPr>
-          <w:ilvl w:val="0"/>
-          <w:numId w:val="26"/>
-        </w:numPr>
-      </w:pPr>
-      <w:r>
-        <w:t>Se elimina la información de alojamiento, fechas de última modificación, y observaciones internas y de comidas</w:t>
-      </w:r>
-    </w:p>
-    <w:p>
-      <w:r>
-        <w:t xml:space="preserve">El método </w:t>
-      </w:r>
-      <w:proofErr w:type="gramStart"/>
-      <w:r>
-        <w:t>rules(</w:t>
-      </w:r>
-      <w:proofErr w:type="gramEnd"/>
-      <w:r>
-        <w:t xml:space="preserve">) en el modelo de búsqueda </w:t>
-      </w:r>
-      <w:proofErr w:type="spellStart"/>
-      <w:r>
-        <w:t>model</w:t>
-      </w:r>
-      <w:r>
-        <w:t>s</w:t>
-      </w:r>
-      <w:proofErr w:type="spellEnd"/>
-      <w:r>
-        <w:t>/</w:t>
-      </w:r>
-      <w:proofErr w:type="spellStart"/>
-      <w:r>
-        <w:t>AttendeeSearch</w:t>
-      </w:r>
-      <w:proofErr w:type="spellEnd"/>
-      <w:r>
-        <w:t>() devuelve datos levemente diferentes según el perfil, lo que es necesario para que en la vista de acreditaciones no aparezcan filtros ni cajas de búsqueda para las columnas Evento y Tipo de entrada.</w:t>
-      </w:r>
-    </w:p>
-    <w:p>
-      <w:pPr>
-        <w:pStyle w:val="Ttulo3"/>
-      </w:pPr>
-      <w:r>
-        <w:t>Objetos de aplicación – m</w:t>
-      </w:r>
-      <w:r>
-        <w:t xml:space="preserve">edio </w:t>
-      </w:r>
-      <w:r>
-        <w:t>de prensa</w:t>
-      </w:r>
-    </w:p>
-    <w:p>
-      <w:pPr>
-        <w:pStyle w:val="Ttulo4"/>
-      </w:pPr>
-      <w:r>
-        <w:t>Procedencia</w:t>
-      </w:r>
-    </w:p>
-    <w:p>
-      <w:r>
-        <w:t xml:space="preserve">El campo </w:t>
-      </w:r>
-      <w:proofErr w:type="spellStart"/>
-      <w:r>
-        <w:t>idSource</w:t>
-      </w:r>
-      <w:proofErr w:type="spellEnd"/>
-      <w:r>
-        <w:t xml:space="preserve"> se puede asociar con una procedencia </w:t>
-      </w:r>
-      <w:r>
-        <w:t>que se haya definido para acreditar miembros de este medio. De momento es sólo informativo, pero en el futuro se puede usar para funcionalidades que requieran tener asociados los socios a su medio.</w:t>
-      </w:r>
-    </w:p>
-    <w:p>
-      <w:r>
-        <w:t xml:space="preserve">Tanto en el filtro de búsqueda (vista </w:t>
-      </w:r>
-      <w:proofErr w:type="spellStart"/>
-      <w:r>
-        <w:t>views</w:t>
-      </w:r>
-      <w:proofErr w:type="spellEnd"/>
-      <w:r>
-        <w:t>/</w:t>
-      </w:r>
-      <w:proofErr w:type="spellStart"/>
-      <w:r>
-        <w:t>press</w:t>
-      </w:r>
-      <w:proofErr w:type="spellEnd"/>
-      <w:r>
-        <w:t>/</w:t>
-      </w:r>
-      <w:proofErr w:type="spellStart"/>
-      <w:r>
-        <w:t>index</w:t>
-      </w:r>
-      <w:proofErr w:type="spellEnd"/>
-      <w:r>
-        <w:t xml:space="preserve">) como en el alta y modificación (vista </w:t>
-      </w:r>
-      <w:proofErr w:type="spellStart"/>
-      <w:r>
-        <w:t>views</w:t>
-      </w:r>
-      <w:proofErr w:type="spellEnd"/>
-      <w:r>
-        <w:t>/</w:t>
-      </w:r>
-      <w:proofErr w:type="spellStart"/>
-      <w:r>
-        <w:t>press</w:t>
-      </w:r>
-      <w:proofErr w:type="spellEnd"/>
-      <w:r>
-        <w:t>/_</w:t>
-      </w:r>
-      <w:proofErr w:type="spellStart"/>
-      <w:r>
-        <w:t>form</w:t>
-      </w:r>
-      <w:proofErr w:type="spellEnd"/>
-      <w:r>
-        <w:t>), el campo se muestra como un desplegable; las opciones son aquellas procedencias cuyo nombre comience por “Prensa”. Se le da contenido en la clase modelo app\</w:t>
-      </w:r>
-      <w:proofErr w:type="spellStart"/>
-      <w:r>
-        <w:t>models</w:t>
-      </w:r>
-      <w:proofErr w:type="spellEnd"/>
-      <w:r>
-        <w:t>\</w:t>
-      </w:r>
-      <w:proofErr w:type="spellStart"/>
-      <w:r>
-        <w:t>Press.php</w:t>
-      </w:r>
-      <w:proofErr w:type="spellEnd"/>
-      <w:r>
-        <w:t xml:space="preserve">, método </w:t>
-      </w:r>
-      <w:proofErr w:type="spellStart"/>
-      <w:r>
-        <w:t>getSources</w:t>
-      </w:r>
-      <w:proofErr w:type="spellEnd"/>
-      <w:r>
-        <w:t>.</w:t>
-      </w:r>
-    </w:p>
-    <w:p>
-      <w:r>
-        <w:t xml:space="preserve">Además, se define la propiedad </w:t>
-      </w:r>
-      <w:proofErr w:type="spellStart"/>
-      <w:r>
-        <w:t>sourceName</w:t>
-      </w:r>
-      <w:proofErr w:type="spellEnd"/>
-      <w:r>
-        <w:t xml:space="preserve">; para darle valor, todos los accesos a base de datos que recuperen datos de medios de prensa añaden una cláusula </w:t>
-      </w:r>
-      <w:proofErr w:type="spellStart"/>
-      <w:r>
-        <w:t>Join</w:t>
-      </w:r>
-      <w:proofErr w:type="spellEnd"/>
-      <w:r>
-        <w:t xml:space="preserve"> para unir la tabla de procedencias y recuperar el nombre: clase modelo app\</w:t>
-      </w:r>
-      <w:proofErr w:type="spellStart"/>
-      <w:r>
-        <w:t>models</w:t>
-      </w:r>
-      <w:proofErr w:type="spellEnd"/>
-      <w:r>
-        <w:t>\</w:t>
-      </w:r>
-      <w:proofErr w:type="spellStart"/>
-      <w:r>
-        <w:t>PressSearch.php</w:t>
-      </w:r>
-      <w:proofErr w:type="spellEnd"/>
-      <w:r>
-        <w:t xml:space="preserve">, método </w:t>
-      </w:r>
-      <w:proofErr w:type="spellStart"/>
-      <w:proofErr w:type="gramStart"/>
-      <w:r>
-        <w:t>search</w:t>
-      </w:r>
-      <w:proofErr w:type="spellEnd"/>
-      <w:r>
-        <w:t>(</w:t>
-      </w:r>
-      <w:proofErr w:type="gramEnd"/>
-      <w:r>
-        <w:t>), y clase controladora app\</w:t>
-      </w:r>
-      <w:proofErr w:type="spellStart"/>
-      <w:r>
-        <w:t>controllers</w:t>
-      </w:r>
-      <w:proofErr w:type="spellEnd"/>
-      <w:r>
-        <w:t>\</w:t>
-      </w:r>
-      <w:proofErr w:type="spellStart"/>
-      <w:r>
-        <w:t>PressController.php</w:t>
-      </w:r>
-      <w:proofErr w:type="spellEnd"/>
-      <w:r>
-        <w:t xml:space="preserve">, métodos </w:t>
-      </w:r>
-      <w:proofErr w:type="spellStart"/>
-      <w:r>
-        <w:t>findModel</w:t>
-      </w:r>
-      <w:proofErr w:type="spellEnd"/>
-      <w:r>
-        <w:t xml:space="preserve">() y </w:t>
-      </w:r>
-      <w:proofErr w:type="spellStart"/>
-      <w:r>
-        <w:t>actionExport</w:t>
-      </w:r>
-      <w:proofErr w:type="spellEnd"/>
-      <w:r>
-        <w:t>()</w:t>
-      </w:r>
-    </w:p>
-    <w:p>
-      <w:pPr>
-        <w:pStyle w:val="Ttulo4"/>
-      </w:pPr>
-      <w:r>
-        <w:t>Exportación</w:t>
-      </w:r>
-    </w:p>
-    <w:p>
-      <w:r>
-        <w:t xml:space="preserve">Desde la vista </w:t>
-      </w:r>
-      <w:proofErr w:type="spellStart"/>
-      <w:r>
-        <w:t>views</w:t>
-      </w:r>
-      <w:proofErr w:type="spellEnd"/>
-      <w:r>
-        <w:t>/</w:t>
-      </w:r>
-      <w:proofErr w:type="spellStart"/>
-      <w:r>
-        <w:t>press</w:t>
-      </w:r>
-      <w:proofErr w:type="spellEnd"/>
-      <w:r>
-        <w:t>/</w:t>
-      </w:r>
-      <w:proofErr w:type="spellStart"/>
-      <w:r>
-        <w:t>index</w:t>
-      </w:r>
-      <w:proofErr w:type="spellEnd"/>
-      <w:r>
-        <w:t xml:space="preserve"> se enlaza la acción </w:t>
-      </w:r>
-      <w:proofErr w:type="spellStart"/>
-      <w:r>
-        <w:t>actionExport</w:t>
-      </w:r>
-      <w:proofErr w:type="spellEnd"/>
-      <w:r>
-        <w:t xml:space="preserve"> de la clase controladora app\</w:t>
-      </w:r>
-      <w:proofErr w:type="spellStart"/>
-      <w:r>
-        <w:t>controllers</w:t>
-      </w:r>
-      <w:proofErr w:type="spellEnd"/>
-      <w:r>
-        <w:t>\</w:t>
-      </w:r>
-      <w:proofErr w:type="spellStart"/>
-      <w:r>
-        <w:t>PressController.php</w:t>
-      </w:r>
-      <w:proofErr w:type="spellEnd"/>
-      <w:r>
-        <w:t xml:space="preserve"> Devuelve un pseudo-Excel con los datos de todos los medios. Por defecto filtra sólo los que tengan marcado el consentimiento; hay una segunda opción para filtrar por los que no lo tienen marcado (misma acción con otro valor de parámetro), para el </w:t>
-      </w:r>
-      <w:proofErr w:type="spellStart"/>
-      <w:r>
-        <w:t>mailing</w:t>
-      </w:r>
-      <w:proofErr w:type="spellEnd"/>
-      <w:r>
-        <w:t xml:space="preserve"> masivo descrito en la siguiente sección.</w:t>
-      </w:r>
-    </w:p>
-    <w:p>
-      <w:pPr>
-        <w:pStyle w:val="Ttulo4"/>
-      </w:pPr>
-      <w:r>
-        <w:t>Gestionar consentimiento</w:t>
-      </w:r>
-    </w:p>
-    <w:p>
-      <w:r>
-        <w:t xml:space="preserve">Debido a la nueva ley RGPD, se necesita recabar el consentimiento expreso de los medios de prensa para poder enviarles correos electrónicos. En el futuro lo solicitaremos expresamente, pero para los existentes, haremos un </w:t>
-      </w:r>
-      <w:proofErr w:type="spellStart"/>
-      <w:r>
-        <w:t>emailing</w:t>
-      </w:r>
-      <w:proofErr w:type="spellEnd"/>
-      <w:r>
-        <w:t xml:space="preserve"> masivo en el que solicitaremos consentimiento para las siguientes comunicaciones, proporcionando un enlace que al pincharlo recogerá el consentimiento del medio.</w:t>
-      </w:r>
-    </w:p>
-    <w:p>
-      <w:pPr>
-        <w:pStyle w:val="Ttulo4"/>
-      </w:pPr>
-      <w:r>
-        <w:t>Recoger consentimientos</w:t>
-      </w:r>
-    </w:p>
-    <w:p>
-      <w:r>
-        <w:t>La idea es que, a todos los medios que no hayan dado consentimiento, se les envía un e-mail solicitándolo. Dicho e-mail contendrá un enlace al módulo que se va a describir, que incluye el correo electrónico y una clave de verificación; siempre que se localice un medio para el que coincidan esos dos datos, se actualizará el consentimiento y mostrará un mensaje de verificación.</w:t>
-      </w:r>
-    </w:p>
-    <w:p>
-      <w:r>
-        <w:lastRenderedPageBreak/>
+        <w:t>coincidan esos dos datos, se actualizará el consentimiento y mostrará un mensaje de verificación.</w:t>
+      </w:r>
+    </w:p>
+    <w:p>
+      <w:r>
         <w:t xml:space="preserve">El campo </w:t>
       </w:r>
       <w:proofErr w:type="spellStart"/>
@@ -15280,7 +15318,7 @@
 </file>
 
 <file path=customXml/itemProps1.xml><?xml version="1.0" encoding="utf-8"?>
-<ds:datastoreItem xmlns:ds="http://schemas.openxmlformats.org/officeDocument/2006/customXml" ds:itemID="{4C30894A-F222-4987-8752-40A811BA53F6}">
+<ds:datastoreItem xmlns:ds="http://schemas.openxmlformats.org/officeDocument/2006/customXml" ds:itemID="{25D36D89-0266-4FB5-996E-B5BCB70712F0}">
   <ds:schemaRefs>
     <ds:schemaRef ds:uri="http://schemas.openxmlformats.org/officeDocument/2006/bibliography"/>
   </ds:schemaRefs>

</xml_diff>

<commit_message>
Mejoras varias - consistencia y usabilidad
</commit_message>
<xml_diff>
--- a/Data.docx
+++ b/Data.docx
@@ -1,6 +1,6 @@
 
 <file path=word/document.xml><?xml version="1.0" encoding="utf-8"?>
-<w:document xmlns:wpc="http://schemas.microsoft.com/office/word/2010/wordprocessingCanvas" xmlns:cx="http://schemas.microsoft.com/office/drawing/2014/chartex" xmlns:cx1="http://schemas.microsoft.com/office/drawing/2015/9/8/chartex" xmlns:cx2="http://schemas.microsoft.com/office/drawing/2015/10/21/chartex" xmlns:cx3="http://schemas.microsoft.com/office/drawing/2016/5/9/chartex" xmlns:cx4="http://schemas.microsoft.com/office/drawing/2016/5/10/chartex" xmlns:cx5="http://schemas.microsoft.com/office/drawing/2016/5/11/chartex" xmlns:cx6="http://schemas.microsoft.com/office/drawing/2016/5/12/chartex" xmlns:cx7="http://schemas.microsoft.com/office/drawing/2016/5/13/chartex" xmlns:cx8="http://schemas.microsoft.com/office/drawing/2016/5/14/chartex" xmlns:mc="http://schemas.openxmlformats.org/markup-compatibility/2006" xmlns:aink="http://schemas.microsoft.com/office/drawing/2016/ink" xmlns:am3d="http://schemas.microsoft.com/office/drawing/2017/model3d" xmlns:o="urn:schemas-microsoft-com:office:office" xmlns:r="http://schemas.openxmlformats.org/officeDocument/2006/relationships" xmlns:m="http://schemas.openxmlformats.org/officeDocument/2006/math" xmlns:v="urn:schemas-microsoft-com:vml" xmlns:wp14="http://schemas.microsoft.com/office/word/2010/wordprocessingDrawing" xmlns:wp="http://schemas.openxmlformats.org/drawingml/2006/wordprocessingDrawing" xmlns:w10="urn:schemas-microsoft-com:office:word" xmlns:w="http://schemas.openxmlformats.org/wordprocessingml/2006/main" xmlns:w14="http://schemas.microsoft.com/office/word/2010/wordml" xmlns:w15="http://schemas.microsoft.com/office/word/2012/wordml" xmlns:w16cid="http://schemas.microsoft.com/office/word/2016/wordml/cid" xmlns:w16se="http://schemas.microsoft.com/office/word/2015/wordml/symex" xmlns:wpg="http://schemas.microsoft.com/office/word/2010/wordprocessingGroup" xmlns:wpi="http://schemas.microsoft.com/office/word/2010/wordprocessingInk" xmlns:wne="http://schemas.microsoft.com/office/word/2006/wordml" xmlns:wps="http://schemas.microsoft.com/office/word/2010/wordprocessingShape" mc:Ignorable="w14 w15 w16se w16cid wp14">
+<w:document xmlns:wpc="http://schemas.microsoft.com/office/word/2010/wordprocessingCanvas" xmlns:mc="http://schemas.openxmlformats.org/markup-compatibility/2006" xmlns:o="urn:schemas-microsoft-com:office:office" xmlns:r="http://schemas.openxmlformats.org/officeDocument/2006/relationships" xmlns:m="http://schemas.openxmlformats.org/officeDocument/2006/math" xmlns:v="urn:schemas-microsoft-com:vml" xmlns:wp14="http://schemas.microsoft.com/office/word/2010/wordprocessingDrawing" xmlns:wp="http://schemas.openxmlformats.org/drawingml/2006/wordprocessingDrawing" xmlns:w10="urn:schemas-microsoft-com:office:word" xmlns:w="http://schemas.openxmlformats.org/wordprocessingml/2006/main" xmlns:w14="http://schemas.microsoft.com/office/word/2010/wordml" xmlns:w15="http://schemas.microsoft.com/office/word/2012/wordml" xmlns:wpg="http://schemas.microsoft.com/office/word/2010/wordprocessingGroup" xmlns:wpi="http://schemas.microsoft.com/office/word/2010/wordprocessingInk" xmlns:wne="http://schemas.microsoft.com/office/word/2006/wordml" xmlns:wps="http://schemas.microsoft.com/office/word/2010/wordprocessingShape" mc:Ignorable="w14 w15 wp14">
   <w:body>
     <w:p>
       <w:pPr>
@@ -402,6 +402,7 @@
       <w:r>
         <w:rPr>
           <w:noProof/>
+          <w:lang w:eastAsia="es-ES"/>
         </w:rPr>
         <w:drawing>
           <wp:inline distT="0" distB="0" distL="0" distR="0" wp14:anchorId="7ED44087" wp14:editId="32B42A1C">
@@ -872,19 +873,61 @@
       </w:pPr>
       <w:proofErr w:type="spellStart"/>
       <w:r>
+        <w:t>hasSelfie</w:t>
+      </w:r>
+      <w:proofErr w:type="spellEnd"/>
+      <w:r>
+        <w:t xml:space="preserve"> – indica si se venden </w:t>
+      </w:r>
+      <w:proofErr w:type="spellStart"/>
+      <w:r>
+        <w:t>selfies</w:t>
+      </w:r>
+      <w:proofErr w:type="spellEnd"/>
+      <w:r>
+        <w:t xml:space="preserve"> para este invitado</w:t>
+      </w:r>
+    </w:p>
+    <w:p>
+      <w:pPr>
+        <w:pStyle w:val="Prrafodelista"/>
+        <w:numPr>
+          <w:ilvl w:val="0"/>
+          <w:numId w:val="3"/>
+        </w:numPr>
+      </w:pPr>
+      <w:proofErr w:type="spellStart"/>
+      <w:r>
+        <w:t>hasAutographSelfieCombo</w:t>
+      </w:r>
+      <w:proofErr w:type="spellEnd"/>
+      <w:r>
+        <w:t xml:space="preserve"> – indica si se venden combos </w:t>
+      </w:r>
+      <w:proofErr w:type="spellStart"/>
+      <w:r>
+        <w:t>selfie</w:t>
+      </w:r>
+      <w:proofErr w:type="spellEnd"/>
+      <w:r>
+        <w:t xml:space="preserve"> / autógrafo para este invitado</w:t>
+      </w:r>
+    </w:p>
+    <w:p>
+      <w:pPr>
+        <w:pStyle w:val="Prrafodelista"/>
+        <w:numPr>
+          <w:ilvl w:val="0"/>
+          <w:numId w:val="3"/>
+        </w:numPr>
+      </w:pPr>
+      <w:proofErr w:type="spellStart"/>
+      <w:r>
         <w:t>nif_passport</w:t>
       </w:r>
       <w:proofErr w:type="spellEnd"/>
       <w:r>
-        <w:t xml:space="preserve"> – </w:t>
-      </w:r>
-      <w:proofErr w:type="spellStart"/>
-      <w:r>
-        <w:t>nº</w:t>
-      </w:r>
-      <w:proofErr w:type="spellEnd"/>
-      <w:r>
-        <w:t xml:space="preserve"> de DNI o pasaporte del invitado</w:t>
+        <w:t xml:space="preserve"> – nº de DNI o pasaporte del invitado</w:t>
       </w:r>
     </w:p>
     <w:p>
@@ -1087,15 +1130,7 @@
       </w:r>
       <w:proofErr w:type="spellEnd"/>
       <w:r>
-        <w:t xml:space="preserve"> – </w:t>
-      </w:r>
-      <w:proofErr w:type="spellStart"/>
-      <w:r>
-        <w:t>nº</w:t>
-      </w:r>
-      <w:proofErr w:type="spellEnd"/>
-      <w:r>
-        <w:t xml:space="preserve"> de DNI o pasaporte del invitado</w:t>
+        <w:t xml:space="preserve"> – nº de DNI o pasaporte del invitado</w:t>
       </w:r>
     </w:p>
     <w:p>
@@ -1176,6 +1211,7 @@
       </w:pPr>
       <w:proofErr w:type="spellStart"/>
       <w:r>
+        <w:lastRenderedPageBreak/>
         <w:t>excludeFridayDinner</w:t>
       </w:r>
       <w:proofErr w:type="spellEnd"/>
@@ -1193,405 +1229,593 @@
         <w:pStyle w:val="Ttulo4"/>
       </w:pPr>
       <w:r>
+        <w:t xml:space="preserve">Tabla </w:t>
+      </w:r>
+      <w:proofErr w:type="spellStart"/>
+      <w:r>
+        <w:t>cif_sources</w:t>
+      </w:r>
+      <w:proofErr w:type="spellEnd"/>
+      <w:r>
+        <w:t xml:space="preserve"> – procedencias</w:t>
+      </w:r>
+    </w:p>
+    <w:p>
+      <w:r>
+        <w:t>Esta tabla maneja la información de las procedencias de los asistentes</w:t>
+      </w:r>
+    </w:p>
+    <w:p>
+      <w:pPr>
+        <w:pStyle w:val="Prrafodelista"/>
+        <w:numPr>
+          <w:ilvl w:val="0"/>
+          <w:numId w:val="5"/>
+        </w:numPr>
+      </w:pPr>
+      <w:r>
+        <w:t>id – identificador de procedencia</w:t>
+      </w:r>
+    </w:p>
+    <w:p>
+      <w:pPr>
+        <w:pStyle w:val="Prrafodelista"/>
+        <w:numPr>
+          <w:ilvl w:val="0"/>
+          <w:numId w:val="5"/>
+        </w:numPr>
+      </w:pPr>
+      <w:proofErr w:type="spellStart"/>
+      <w:r>
+        <w:t>name</w:t>
+      </w:r>
+      <w:proofErr w:type="spellEnd"/>
+      <w:r>
+        <w:t xml:space="preserve"> – nombre</w:t>
+      </w:r>
+    </w:p>
+    <w:p>
+      <w:pPr>
+        <w:pStyle w:val="Prrafodelista"/>
+        <w:numPr>
+          <w:ilvl w:val="0"/>
+          <w:numId w:val="5"/>
+        </w:numPr>
+      </w:pPr>
+      <w:proofErr w:type="spellStart"/>
+      <w:r>
+        <w:t>imageFile</w:t>
+      </w:r>
+      <w:proofErr w:type="spellEnd"/>
+      <w:r>
+        <w:t xml:space="preserve"> – nombre del fichero de imagen (para incluir el logo en la acreditación)</w:t>
+      </w:r>
+    </w:p>
+    <w:p>
+      <w:pPr>
+        <w:pStyle w:val="Prrafodelista"/>
+        <w:numPr>
+          <w:ilvl w:val="0"/>
+          <w:numId w:val="5"/>
+        </w:numPr>
+      </w:pPr>
+      <w:proofErr w:type="spellStart"/>
+      <w:r>
+        <w:t>separateList</w:t>
+      </w:r>
+      <w:proofErr w:type="spellEnd"/>
+      <w:r>
+        <w:t xml:space="preserve"> – indica si la acreditación va en lista separada (usado para asociaciones grandes)</w:t>
+      </w:r>
+    </w:p>
+    <w:p>
+      <w:pPr>
+        <w:pStyle w:val="Prrafodelista"/>
+        <w:numPr>
+          <w:ilvl w:val="0"/>
+          <w:numId w:val="5"/>
+        </w:numPr>
+      </w:pPr>
+      <w:proofErr w:type="spellStart"/>
+      <w:r>
+        <w:t>blankBadges</w:t>
+      </w:r>
+      <w:proofErr w:type="spellEnd"/>
+      <w:r>
+        <w:t xml:space="preserve"> – indica si se deben imprimir acreditaciones en blanco </w:t>
+      </w:r>
+      <w:r>
+        <w:t xml:space="preserve">(con logo) </w:t>
+      </w:r>
+      <w:r>
+        <w:t>para esta procedencia</w:t>
+      </w:r>
+    </w:p>
+    <w:p>
+      <w:pPr>
+        <w:pStyle w:val="Ttulo4"/>
+      </w:pPr>
+      <w:r>
+        <w:t xml:space="preserve">Tabla </w:t>
+      </w:r>
+      <w:proofErr w:type="spellStart"/>
+      <w:r>
+        <w:t>cif_members</w:t>
+      </w:r>
+      <w:proofErr w:type="spellEnd"/>
+      <w:r>
+        <w:t xml:space="preserve"> – socios</w:t>
+      </w:r>
+    </w:p>
+    <w:p>
+      <w:r>
+        <w:t xml:space="preserve">Esta tabla gestiona los datos de los “socios” de </w:t>
+      </w:r>
+      <w:proofErr w:type="spellStart"/>
+      <w:r>
+        <w:t>CifiMad</w:t>
+      </w:r>
+      <w:proofErr w:type="spellEnd"/>
+      <w:r>
+        <w:t>, es decir, cualquier persona que asista o haya asistido a alguno de los eventos.</w:t>
+      </w:r>
+    </w:p>
+    <w:p>
+      <w:pPr>
+        <w:pStyle w:val="Prrafodelista"/>
+        <w:numPr>
+          <w:ilvl w:val="0"/>
+          <w:numId w:val="6"/>
+        </w:numPr>
+      </w:pPr>
+      <w:r>
+        <w:t>Id – identificador de socio</w:t>
+      </w:r>
+    </w:p>
+    <w:p>
+      <w:pPr>
+        <w:pStyle w:val="Prrafodelista"/>
+        <w:numPr>
+          <w:ilvl w:val="0"/>
+          <w:numId w:val="6"/>
+        </w:numPr>
+      </w:pPr>
+      <w:proofErr w:type="spellStart"/>
+      <w:r>
+        <w:t>Name</w:t>
+      </w:r>
+      <w:proofErr w:type="spellEnd"/>
+      <w:r>
+        <w:t xml:space="preserve"> – nombre</w:t>
+      </w:r>
+    </w:p>
+    <w:p>
+      <w:pPr>
+        <w:pStyle w:val="Prrafodelista"/>
+        <w:numPr>
+          <w:ilvl w:val="0"/>
+          <w:numId w:val="6"/>
+        </w:numPr>
+      </w:pPr>
+      <w:proofErr w:type="spellStart"/>
+      <w:r>
+        <w:t>Surname</w:t>
+      </w:r>
+      <w:proofErr w:type="spellEnd"/>
+      <w:r>
+        <w:t xml:space="preserve"> – apellidos</w:t>
+      </w:r>
+    </w:p>
+    <w:p>
+      <w:pPr>
+        <w:pStyle w:val="Prrafodelista"/>
+        <w:numPr>
+          <w:ilvl w:val="0"/>
+          <w:numId w:val="6"/>
+        </w:numPr>
+      </w:pPr>
+      <w:proofErr w:type="spellStart"/>
+      <w:r>
+        <w:t>badgeName</w:t>
+      </w:r>
+      <w:proofErr w:type="spellEnd"/>
+      <w:r>
+        <w:t xml:space="preserve"> – nombre en la acreditación</w:t>
+      </w:r>
+    </w:p>
+    <w:p>
+      <w:pPr>
+        <w:pStyle w:val="Prrafodelista"/>
+        <w:numPr>
+          <w:ilvl w:val="0"/>
+          <w:numId w:val="6"/>
+        </w:numPr>
+      </w:pPr>
+      <w:proofErr w:type="spellStart"/>
+      <w:r>
+        <w:t>badgeSurname</w:t>
+      </w:r>
+      <w:proofErr w:type="spellEnd"/>
+      <w:r>
+        <w:t xml:space="preserve"> – apellido en la acreditación</w:t>
+      </w:r>
+    </w:p>
+    <w:p>
+      <w:pPr>
+        <w:pStyle w:val="Prrafodelista"/>
+        <w:numPr>
+          <w:ilvl w:val="0"/>
+          <w:numId w:val="6"/>
+        </w:numPr>
+      </w:pPr>
+      <w:r>
+        <w:t>email – correo electrónico</w:t>
+      </w:r>
+    </w:p>
+    <w:p>
+      <w:pPr>
+        <w:pStyle w:val="Prrafodelista"/>
+        <w:numPr>
+          <w:ilvl w:val="0"/>
+          <w:numId w:val="6"/>
+        </w:numPr>
+      </w:pPr>
+      <w:proofErr w:type="spellStart"/>
+      <w:r>
+        <w:t>nif</w:t>
+      </w:r>
+      <w:proofErr w:type="spellEnd"/>
+      <w:r>
+        <w:t xml:space="preserve"> – nº NIF</w:t>
+      </w:r>
+    </w:p>
+    <w:p>
+      <w:pPr>
+        <w:pStyle w:val="Prrafodelista"/>
+        <w:numPr>
+          <w:ilvl w:val="0"/>
+          <w:numId w:val="6"/>
+        </w:numPr>
+      </w:pPr>
+      <w:proofErr w:type="spellStart"/>
+      <w:r>
+        <w:t>phone</w:t>
+      </w:r>
+      <w:proofErr w:type="spellEnd"/>
+      <w:r>
+        <w:t xml:space="preserve"> – número de móvil</w:t>
+      </w:r>
+    </w:p>
+    <w:p>
+      <w:pPr>
+        <w:pStyle w:val="Prrafodelista"/>
+        <w:numPr>
+          <w:ilvl w:val="0"/>
+          <w:numId w:val="6"/>
+        </w:numPr>
+      </w:pPr>
+      <w:proofErr w:type="spellStart"/>
+      <w:r>
+        <w:t>remarks</w:t>
+      </w:r>
+      <w:proofErr w:type="spellEnd"/>
+      <w:r>
+        <w:t xml:space="preserve"> – observaciones</w:t>
+      </w:r>
+    </w:p>
+    <w:p>
+      <w:pPr>
+        <w:pStyle w:val="Prrafodelista"/>
+        <w:numPr>
+          <w:ilvl w:val="0"/>
+          <w:numId w:val="6"/>
+        </w:numPr>
+      </w:pPr>
+      <w:r>
+        <w:t>status – estado (activo o inactivo)</w:t>
+      </w:r>
+    </w:p>
+    <w:p>
+      <w:pPr>
+        <w:pStyle w:val="Prrafodelista"/>
+        <w:numPr>
+          <w:ilvl w:val="0"/>
+          <w:numId w:val="6"/>
+        </w:numPr>
+      </w:pPr>
+      <w:proofErr w:type="spellStart"/>
+      <w:r>
+        <w:t>createdAt</w:t>
+      </w:r>
+      <w:proofErr w:type="spellEnd"/>
+      <w:r>
+        <w:t xml:space="preserve"> – fecha y hora de creación</w:t>
+      </w:r>
+    </w:p>
+    <w:p>
+      <w:pPr>
+        <w:pStyle w:val="Prrafodelista"/>
+        <w:numPr>
+          <w:ilvl w:val="0"/>
+          <w:numId w:val="6"/>
+        </w:numPr>
+      </w:pPr>
+      <w:proofErr w:type="spellStart"/>
+      <w:r>
+        <w:t>updatedAt</w:t>
+      </w:r>
+      <w:proofErr w:type="spellEnd"/>
+      <w:r>
+        <w:t xml:space="preserve"> – fecha y hora de última modificación</w:t>
+      </w:r>
+    </w:p>
+    <w:p>
+      <w:pPr>
+        <w:pStyle w:val="Prrafodelista"/>
+        <w:numPr>
+          <w:ilvl w:val="0"/>
+          <w:numId w:val="6"/>
+        </w:numPr>
+      </w:pPr>
+      <w:proofErr w:type="spellStart"/>
+      <w:r>
+        <w:t>consent</w:t>
+      </w:r>
+      <w:proofErr w:type="spellEnd"/>
+      <w:r>
+        <w:t xml:space="preserve"> – indica si el socio ha dado su consentimiento para recibir mails</w:t>
+      </w:r>
+    </w:p>
+    <w:p>
+      <w:pPr>
+        <w:pStyle w:val="Prrafodelista"/>
+        <w:numPr>
+          <w:ilvl w:val="0"/>
+          <w:numId w:val="6"/>
+        </w:numPr>
+      </w:pPr>
+      <w:proofErr w:type="spellStart"/>
+      <w:r>
+        <w:t>keyCheck</w:t>
+      </w:r>
+      <w:proofErr w:type="spellEnd"/>
+      <w:r>
+        <w:t xml:space="preserve"> – clave de verificación usada para recoger el consentimiento</w:t>
+      </w:r>
+    </w:p>
+    <w:p>
+      <w:pPr>
+        <w:pStyle w:val="Prrafodelista"/>
+        <w:numPr>
+          <w:ilvl w:val="0"/>
+          <w:numId w:val="6"/>
+        </w:numPr>
+      </w:pPr>
+      <w:proofErr w:type="spellStart"/>
+      <w:r>
+        <w:t>small</w:t>
+      </w:r>
+      <w:proofErr w:type="spellEnd"/>
+      <w:r>
+        <w:t xml:space="preserve"> – indica si se debe mostrar la etiqueta de acreditación con letra más pequeña</w:t>
+      </w:r>
+    </w:p>
+    <w:p>
+      <w:pPr>
+        <w:pStyle w:val="Ttulo4"/>
+      </w:pPr>
+      <w:r>
+        <w:t xml:space="preserve">Tabla </w:t>
+      </w:r>
+      <w:proofErr w:type="spellStart"/>
+      <w:r>
+        <w:t>cif_attendees</w:t>
+      </w:r>
+      <w:proofErr w:type="spellEnd"/>
+      <w:r>
+        <w:t xml:space="preserve"> – asistentes</w:t>
+      </w:r>
+    </w:p>
+    <w:p>
+      <w:r>
+        <w:t>En esta tabla recogemos los datos de los asistentes a uno de los eventos.</w:t>
+      </w:r>
+    </w:p>
+    <w:p>
+      <w:pPr>
+        <w:pStyle w:val="Prrafodelista"/>
+        <w:numPr>
+          <w:ilvl w:val="0"/>
+          <w:numId w:val="7"/>
+        </w:numPr>
+      </w:pPr>
+      <w:r>
+        <w:t>Id – identificador de asistente</w:t>
+      </w:r>
+    </w:p>
+    <w:p>
+      <w:pPr>
+        <w:pStyle w:val="Prrafodelista"/>
+        <w:numPr>
+          <w:ilvl w:val="0"/>
+          <w:numId w:val="7"/>
+        </w:numPr>
+      </w:pPr>
+      <w:proofErr w:type="spellStart"/>
+      <w:r>
+        <w:t>idEvent</w:t>
+      </w:r>
+      <w:proofErr w:type="spellEnd"/>
+      <w:r>
+        <w:t xml:space="preserve"> – clave foránea: identificador del evento</w:t>
+      </w:r>
+    </w:p>
+    <w:p>
+      <w:pPr>
+        <w:pStyle w:val="Prrafodelista"/>
+        <w:numPr>
+          <w:ilvl w:val="0"/>
+          <w:numId w:val="7"/>
+        </w:numPr>
+      </w:pPr>
+      <w:proofErr w:type="spellStart"/>
+      <w:r>
+        <w:t>idMember</w:t>
+      </w:r>
+      <w:proofErr w:type="spellEnd"/>
+      <w:r>
+        <w:t xml:space="preserve"> – clave foránea: identificador del socio</w:t>
+      </w:r>
+    </w:p>
+    <w:p>
+      <w:pPr>
+        <w:pStyle w:val="Prrafodelista"/>
+        <w:numPr>
+          <w:ilvl w:val="0"/>
+          <w:numId w:val="7"/>
+        </w:numPr>
+      </w:pPr>
+      <w:r>
+        <w:t>status – estado del asistente (pendiente de pago, confirmado, cancelado)</w:t>
+      </w:r>
+    </w:p>
+    <w:p>
+      <w:pPr>
+        <w:pStyle w:val="Prrafodelista"/>
+        <w:numPr>
+          <w:ilvl w:val="0"/>
+          <w:numId w:val="7"/>
+        </w:numPr>
+      </w:pPr>
+      <w:proofErr w:type="spellStart"/>
+      <w:r>
+        <w:t>ticketType</w:t>
+      </w:r>
+      <w:proofErr w:type="spellEnd"/>
+      <w:r>
+        <w:t xml:space="preserve"> – tipo de acreditación (día o fin de semana)</w:t>
+      </w:r>
+    </w:p>
+    <w:p>
+      <w:pPr>
+        <w:pStyle w:val="Prrafodelista"/>
+        <w:numPr>
+          <w:ilvl w:val="0"/>
+          <w:numId w:val="7"/>
+        </w:numPr>
+      </w:pPr>
+      <w:proofErr w:type="spellStart"/>
+      <w:r>
+        <w:t>mealFridayDinner</w:t>
+      </w:r>
+      <w:proofErr w:type="spellEnd"/>
+      <w:r>
+        <w:t xml:space="preserve"> – indica si ha adquirido cena para el viernes</w:t>
+      </w:r>
+    </w:p>
+    <w:p>
+      <w:pPr>
+        <w:pStyle w:val="Prrafodelista"/>
+        <w:numPr>
+          <w:ilvl w:val="0"/>
+          <w:numId w:val="7"/>
+        </w:numPr>
+      </w:pPr>
+      <w:proofErr w:type="spellStart"/>
+      <w:r>
+        <w:t>mealSaturdayLunch</w:t>
+      </w:r>
+      <w:proofErr w:type="spellEnd"/>
+      <w:r>
+        <w:t xml:space="preserve"> – indica si ha adquirido comida para el sábado</w:t>
+      </w:r>
+    </w:p>
+    <w:p>
+      <w:pPr>
+        <w:pStyle w:val="Prrafodelista"/>
+        <w:numPr>
+          <w:ilvl w:val="0"/>
+          <w:numId w:val="7"/>
+        </w:numPr>
+      </w:pPr>
+      <w:proofErr w:type="spellStart"/>
+      <w:r>
+        <w:t>mealSaturdayDinner</w:t>
+      </w:r>
+      <w:proofErr w:type="spellEnd"/>
+      <w:r>
+        <w:t xml:space="preserve"> – indica si ha adquirido cena para el sábado</w:t>
+      </w:r>
+    </w:p>
+    <w:p>
+      <w:pPr>
+        <w:pStyle w:val="Prrafodelista"/>
+        <w:numPr>
+          <w:ilvl w:val="0"/>
+          <w:numId w:val="7"/>
+        </w:numPr>
+      </w:pPr>
+      <w:proofErr w:type="spellStart"/>
+      <w:r>
+        <w:t>mealSundayLunch</w:t>
+      </w:r>
+      <w:proofErr w:type="spellEnd"/>
+      <w:r>
+        <w:t xml:space="preserve"> – indica si ha adquirido comida para el domingo</w:t>
+      </w:r>
+    </w:p>
+    <w:p>
+      <w:pPr>
+        <w:pStyle w:val="Prrafodelista"/>
+        <w:numPr>
+          <w:ilvl w:val="0"/>
+          <w:numId w:val="7"/>
+        </w:numPr>
+      </w:pPr>
+      <w:proofErr w:type="spellStart"/>
+      <w:r>
+        <w:t>mealSundayDinner</w:t>
+      </w:r>
+      <w:proofErr w:type="spellEnd"/>
+      <w:r>
+        <w:t xml:space="preserve"> – indica si ha adquirido cena para el domingo</w:t>
+      </w:r>
+    </w:p>
+    <w:p>
+      <w:pPr>
+        <w:pStyle w:val="Prrafodelista"/>
+        <w:numPr>
+          <w:ilvl w:val="0"/>
+          <w:numId w:val="7"/>
+        </w:numPr>
+      </w:pPr>
+      <w:r>
+        <w:t>guest1Photoshoot – fotos adquiridas con el invitado 1</w:t>
+      </w:r>
+    </w:p>
+    <w:p>
+      <w:pPr>
+        <w:pStyle w:val="Prrafodelista"/>
+        <w:numPr>
+          <w:ilvl w:val="0"/>
+          <w:numId w:val="7"/>
+        </w:numPr>
+      </w:pPr>
+      <w:r>
+        <w:t>guest1PhotoshootSpecial – fotos especiales adquiridas con el invitado 1</w:t>
+      </w:r>
+    </w:p>
+    <w:p>
+      <w:pPr>
+        <w:pStyle w:val="Prrafodelista"/>
+        <w:numPr>
+          <w:ilvl w:val="0"/>
+          <w:numId w:val="7"/>
+        </w:numPr>
+      </w:pPr>
+      <w:r>
         <w:lastRenderedPageBreak/>
-        <w:t xml:space="preserve">Tabla </w:t>
-      </w:r>
-      <w:proofErr w:type="spellStart"/>
-      <w:r>
-        <w:t>cif_sources</w:t>
-      </w:r>
-      <w:proofErr w:type="spellEnd"/>
-      <w:r>
-        <w:t xml:space="preserve"> – procedencias</w:t>
-      </w:r>
-    </w:p>
-    <w:p>
-      <w:r>
-        <w:t>Esta tabla maneja la información de las procedencias de los asistentes</w:t>
-      </w:r>
-    </w:p>
-    <w:p>
-      <w:pPr>
-        <w:pStyle w:val="Prrafodelista"/>
-        <w:numPr>
-          <w:ilvl w:val="0"/>
-          <w:numId w:val="5"/>
-        </w:numPr>
-      </w:pPr>
-      <w:r>
-        <w:t>id – identificador de procedencia</w:t>
-      </w:r>
-    </w:p>
-    <w:p>
-      <w:pPr>
-        <w:pStyle w:val="Prrafodelista"/>
-        <w:numPr>
-          <w:ilvl w:val="0"/>
-          <w:numId w:val="5"/>
-        </w:numPr>
-      </w:pPr>
-      <w:proofErr w:type="spellStart"/>
-      <w:r>
-        <w:t>name</w:t>
-      </w:r>
-      <w:proofErr w:type="spellEnd"/>
-      <w:r>
-        <w:t xml:space="preserve"> – nombre</w:t>
-      </w:r>
-    </w:p>
-    <w:p>
-      <w:pPr>
-        <w:pStyle w:val="Prrafodelista"/>
-        <w:numPr>
-          <w:ilvl w:val="0"/>
-          <w:numId w:val="5"/>
-        </w:numPr>
-      </w:pPr>
-      <w:proofErr w:type="spellStart"/>
-      <w:r>
-        <w:t>imageFile</w:t>
-      </w:r>
-      <w:proofErr w:type="spellEnd"/>
-      <w:r>
-        <w:t xml:space="preserve"> – nombre del fichero de imagen (para incluir el logo en la acreditación)</w:t>
-      </w:r>
-    </w:p>
-    <w:p>
-      <w:pPr>
-        <w:pStyle w:val="Prrafodelista"/>
-        <w:numPr>
-          <w:ilvl w:val="0"/>
-          <w:numId w:val="5"/>
-        </w:numPr>
-      </w:pPr>
-      <w:proofErr w:type="spellStart"/>
-      <w:r>
-        <w:t>separateList</w:t>
-      </w:r>
-      <w:proofErr w:type="spellEnd"/>
-      <w:r>
-        <w:t xml:space="preserve"> – indica si la acreditación va en lista separada (usado para asociaciones grandes)</w:t>
-      </w:r>
-    </w:p>
-    <w:p>
-      <w:pPr>
-        <w:pStyle w:val="Prrafodelista"/>
-        <w:numPr>
-          <w:ilvl w:val="0"/>
-          <w:numId w:val="5"/>
-        </w:numPr>
-      </w:pPr>
-      <w:proofErr w:type="spellStart"/>
-      <w:r>
-        <w:t>blankBadges</w:t>
-      </w:r>
-      <w:proofErr w:type="spellEnd"/>
-      <w:r>
-        <w:t xml:space="preserve"> – indica si se deben imprimir acreditaciones en blanco </w:t>
-      </w:r>
-      <w:r>
-        <w:t xml:space="preserve">(con logo) </w:t>
-      </w:r>
-      <w:r>
-        <w:t>para esta procedencia</w:t>
-      </w:r>
-    </w:p>
-    <w:p>
-      <w:pPr>
-        <w:pStyle w:val="Ttulo4"/>
-      </w:pPr>
-      <w:r>
-        <w:t xml:space="preserve">Tabla </w:t>
-      </w:r>
-      <w:proofErr w:type="spellStart"/>
-      <w:r>
-        <w:t>cif_members</w:t>
-      </w:r>
-      <w:proofErr w:type="spellEnd"/>
-      <w:r>
-        <w:t xml:space="preserve"> – socios</w:t>
-      </w:r>
-    </w:p>
-    <w:p>
-      <w:r>
-        <w:t xml:space="preserve">Esta tabla gestiona los datos de los “socios” de </w:t>
-      </w:r>
-      <w:proofErr w:type="spellStart"/>
-      <w:r>
-        <w:t>CifiMad</w:t>
-      </w:r>
-      <w:proofErr w:type="spellEnd"/>
-      <w:r>
-        <w:t>, es decir, cualquier persona que asista o haya asistido a alguno de los eventos.</w:t>
-      </w:r>
-    </w:p>
-    <w:p>
-      <w:pPr>
-        <w:pStyle w:val="Prrafodelista"/>
-        <w:numPr>
-          <w:ilvl w:val="0"/>
-          <w:numId w:val="6"/>
-        </w:numPr>
-      </w:pPr>
-      <w:r>
-        <w:t>Id – identificador de socio</w:t>
-      </w:r>
-    </w:p>
-    <w:p>
-      <w:pPr>
-        <w:pStyle w:val="Prrafodelista"/>
-        <w:numPr>
-          <w:ilvl w:val="0"/>
-          <w:numId w:val="6"/>
-        </w:numPr>
-      </w:pPr>
-      <w:proofErr w:type="spellStart"/>
-      <w:r>
-        <w:t>Name</w:t>
-      </w:r>
-      <w:proofErr w:type="spellEnd"/>
-      <w:r>
-        <w:t xml:space="preserve"> – nombre</w:t>
-      </w:r>
-    </w:p>
-    <w:p>
-      <w:pPr>
-        <w:pStyle w:val="Prrafodelista"/>
-        <w:numPr>
-          <w:ilvl w:val="0"/>
-          <w:numId w:val="6"/>
-        </w:numPr>
-      </w:pPr>
-      <w:proofErr w:type="spellStart"/>
-      <w:r>
-        <w:t>Surname</w:t>
-      </w:r>
-      <w:proofErr w:type="spellEnd"/>
-      <w:r>
-        <w:t xml:space="preserve"> – apellidos</w:t>
-      </w:r>
-    </w:p>
-    <w:p>
-      <w:pPr>
-        <w:pStyle w:val="Prrafodelista"/>
-        <w:numPr>
-          <w:ilvl w:val="0"/>
-          <w:numId w:val="6"/>
-        </w:numPr>
-      </w:pPr>
-      <w:proofErr w:type="spellStart"/>
-      <w:r>
-        <w:t>badgeName</w:t>
-      </w:r>
-      <w:proofErr w:type="spellEnd"/>
-      <w:r>
-        <w:t xml:space="preserve"> – nombre en la acreditación</w:t>
-      </w:r>
-    </w:p>
-    <w:p>
-      <w:pPr>
-        <w:pStyle w:val="Prrafodelista"/>
-        <w:numPr>
-          <w:ilvl w:val="0"/>
-          <w:numId w:val="6"/>
-        </w:numPr>
-      </w:pPr>
-      <w:proofErr w:type="spellStart"/>
-      <w:r>
-        <w:t>badgeSurname</w:t>
-      </w:r>
-      <w:proofErr w:type="spellEnd"/>
-      <w:r>
-        <w:t xml:space="preserve"> – apellido en la acreditación</w:t>
-      </w:r>
-    </w:p>
-    <w:p>
-      <w:pPr>
-        <w:pStyle w:val="Prrafodelista"/>
-        <w:numPr>
-          <w:ilvl w:val="0"/>
-          <w:numId w:val="6"/>
-        </w:numPr>
-      </w:pPr>
-      <w:r>
-        <w:t>email – correo electrónico</w:t>
-      </w:r>
-    </w:p>
-    <w:p>
-      <w:pPr>
-        <w:pStyle w:val="Prrafodelista"/>
-        <w:numPr>
-          <w:ilvl w:val="0"/>
-          <w:numId w:val="6"/>
-        </w:numPr>
-      </w:pPr>
-      <w:proofErr w:type="spellStart"/>
-      <w:r>
-        <w:t>nif</w:t>
-      </w:r>
-      <w:proofErr w:type="spellEnd"/>
-      <w:r>
-        <w:t xml:space="preserve"> – </w:t>
-      </w:r>
-      <w:proofErr w:type="spellStart"/>
-      <w:r>
-        <w:t>nº</w:t>
-      </w:r>
-      <w:proofErr w:type="spellEnd"/>
-      <w:r>
-        <w:t xml:space="preserve"> NIF</w:t>
-      </w:r>
-    </w:p>
-    <w:p>
-      <w:pPr>
-        <w:pStyle w:val="Prrafodelista"/>
-        <w:numPr>
-          <w:ilvl w:val="0"/>
-          <w:numId w:val="6"/>
-        </w:numPr>
-      </w:pPr>
-      <w:proofErr w:type="spellStart"/>
-      <w:r>
-        <w:t>phone</w:t>
-      </w:r>
-      <w:proofErr w:type="spellEnd"/>
-      <w:r>
-        <w:t xml:space="preserve"> – número de móvil</w:t>
-      </w:r>
-    </w:p>
-    <w:p>
-      <w:pPr>
-        <w:pStyle w:val="Prrafodelista"/>
-        <w:numPr>
-          <w:ilvl w:val="0"/>
-          <w:numId w:val="6"/>
-        </w:numPr>
-      </w:pPr>
-      <w:proofErr w:type="spellStart"/>
-      <w:r>
-        <w:t>remarks</w:t>
-      </w:r>
-      <w:proofErr w:type="spellEnd"/>
-      <w:r>
-        <w:t xml:space="preserve"> – observaciones</w:t>
-      </w:r>
-    </w:p>
-    <w:p>
-      <w:pPr>
-        <w:pStyle w:val="Prrafodelista"/>
-        <w:numPr>
-          <w:ilvl w:val="0"/>
-          <w:numId w:val="6"/>
-        </w:numPr>
-      </w:pPr>
-      <w:r>
-        <w:t>status – estado (activo o inactivo)</w:t>
-      </w:r>
-    </w:p>
-    <w:p>
-      <w:pPr>
-        <w:pStyle w:val="Prrafodelista"/>
-        <w:numPr>
-          <w:ilvl w:val="0"/>
-          <w:numId w:val="6"/>
-        </w:numPr>
-      </w:pPr>
-      <w:proofErr w:type="spellStart"/>
-      <w:r>
-        <w:t>createdAt</w:t>
-      </w:r>
-      <w:proofErr w:type="spellEnd"/>
-      <w:r>
-        <w:t xml:space="preserve"> – fecha y hora de creación</w:t>
-      </w:r>
-    </w:p>
-    <w:p>
-      <w:pPr>
-        <w:pStyle w:val="Prrafodelista"/>
-        <w:numPr>
-          <w:ilvl w:val="0"/>
-          <w:numId w:val="6"/>
-        </w:numPr>
-      </w:pPr>
-      <w:proofErr w:type="spellStart"/>
-      <w:r>
-        <w:t>updatedAt</w:t>
-      </w:r>
-      <w:proofErr w:type="spellEnd"/>
-      <w:r>
-        <w:t xml:space="preserve"> – fecha y hora de última modificación</w:t>
-      </w:r>
-    </w:p>
-    <w:p>
-      <w:pPr>
-        <w:pStyle w:val="Prrafodelista"/>
-        <w:numPr>
-          <w:ilvl w:val="0"/>
-          <w:numId w:val="6"/>
-        </w:numPr>
-      </w:pPr>
-      <w:proofErr w:type="spellStart"/>
-      <w:r>
-        <w:t>consent</w:t>
-      </w:r>
-      <w:proofErr w:type="spellEnd"/>
-      <w:r>
-        <w:t xml:space="preserve"> – indica si el socio ha dado su consentimiento para recibir mails</w:t>
-      </w:r>
-    </w:p>
-    <w:p>
-      <w:pPr>
-        <w:pStyle w:val="Prrafodelista"/>
-        <w:numPr>
-          <w:ilvl w:val="0"/>
-          <w:numId w:val="6"/>
-        </w:numPr>
-      </w:pPr>
-      <w:proofErr w:type="spellStart"/>
-      <w:r>
-        <w:t>keyCheck</w:t>
-      </w:r>
-      <w:proofErr w:type="spellEnd"/>
-      <w:r>
-        <w:t xml:space="preserve"> – clave de verificación usada para recoger el consentimiento</w:t>
-      </w:r>
-    </w:p>
-    <w:p>
-      <w:pPr>
-        <w:pStyle w:val="Prrafodelista"/>
-        <w:numPr>
-          <w:ilvl w:val="0"/>
-          <w:numId w:val="6"/>
-        </w:numPr>
-      </w:pPr>
-      <w:proofErr w:type="spellStart"/>
-      <w:r>
-        <w:t>small</w:t>
-      </w:r>
-      <w:proofErr w:type="spellEnd"/>
-      <w:r>
-        <w:t xml:space="preserve"> – indica si se debe mostrar la etiqueta de acreditación con letra más pequeña</w:t>
-      </w:r>
-    </w:p>
-    <w:p>
-      <w:pPr>
-        <w:pStyle w:val="Ttulo4"/>
-      </w:pPr>
-      <w:r>
-        <w:t xml:space="preserve">Tabla </w:t>
-      </w:r>
-      <w:proofErr w:type="spellStart"/>
-      <w:r>
-        <w:t>cif_attendees</w:t>
-      </w:r>
-      <w:proofErr w:type="spellEnd"/>
-      <w:r>
-        <w:t xml:space="preserve"> – asistentes</w:t>
-      </w:r>
-    </w:p>
-    <w:p>
-      <w:r>
-        <w:t>En esta tabla recogemos los datos de los asistentes a uno de los eventos.</w:t>
+        <w:t>guest1Autograph – firmas adquiridas del invitado 1</w:t>
       </w:r>
     </w:p>
     <w:p>
@@ -1603,7 +1827,7 @@
         </w:numPr>
       </w:pPr>
       <w:r>
-        <w:t>Id – identificador de asistente</w:t>
+        <w:t>guest1AutographSpecial – firmas especiales adquiridas del invitado 1</w:t>
       </w:r>
     </w:p>
     <w:p>
@@ -1614,13 +1838,16 @@
           <w:numId w:val="7"/>
         </w:numPr>
       </w:pPr>
-      <w:proofErr w:type="spellStart"/>
-      <w:r>
-        <w:t>idEvent</w:t>
-      </w:r>
-      <w:proofErr w:type="spellEnd"/>
-      <w:r>
-        <w:t xml:space="preserve"> – clave foránea: identificador del evento</w:t>
+      <w:r>
+        <w:t xml:space="preserve">guest1Selfie – </w:t>
+      </w:r>
+      <w:proofErr w:type="spellStart"/>
+      <w:r>
+        <w:t>selfies</w:t>
+      </w:r>
+      <w:proofErr w:type="spellEnd"/>
+      <w:r>
+        <w:t xml:space="preserve"> adquiridos del invitado 1</w:t>
       </w:r>
     </w:p>
     <w:p>
@@ -1631,14 +1858,19 @@
           <w:numId w:val="7"/>
         </w:numPr>
       </w:pPr>
-      <w:proofErr w:type="spellStart"/>
-      <w:r>
-        <w:t>idMember</w:t>
-      </w:r>
-      <w:proofErr w:type="spellEnd"/>
-      <w:r>
-        <w:t xml:space="preserve"> – clave foránea: identificador del socio</w:t>
-      </w:r>
+      <w:r>
+        <w:t xml:space="preserve">guest1ComboAutographSelfie – combos </w:t>
+      </w:r>
+      <w:proofErr w:type="spellStart"/>
+      <w:r>
+        <w:t>selfie</w:t>
+      </w:r>
+      <w:proofErr w:type="spellEnd"/>
+      <w:r>
+        <w:t xml:space="preserve"> / autógrafo adquiridos del invitado 1</w:t>
+      </w:r>
+      <w:bookmarkStart w:id="0" w:name="_GoBack"/>
+      <w:bookmarkEnd w:id="0"/>
     </w:p>
     <w:p>
       <w:pPr>
@@ -1649,7 +1881,10 @@
         </w:numPr>
       </w:pPr>
       <w:r>
-        <w:t>status – estado del asistente (pendiente de pago, confirmado, cancelado)</w:t>
+        <w:t>guest1Vintage – cartones vintage adquiridos del invitado</w:t>
+      </w:r>
+      <w:r>
+        <w:t xml:space="preserve"> 1</w:t>
       </w:r>
     </w:p>
     <w:p>
@@ -1660,173 +1895,7 @@
           <w:numId w:val="7"/>
         </w:numPr>
       </w:pPr>
-      <w:proofErr w:type="spellStart"/>
-      <w:r>
-        <w:t>ticketType</w:t>
-      </w:r>
-      <w:proofErr w:type="spellEnd"/>
-      <w:r>
-        <w:t xml:space="preserve"> – tipo de acreditación (día o fin de semana)</w:t>
-      </w:r>
-    </w:p>
-    <w:p>
-      <w:pPr>
-        <w:pStyle w:val="Prrafodelista"/>
-        <w:numPr>
-          <w:ilvl w:val="0"/>
-          <w:numId w:val="7"/>
-        </w:numPr>
-      </w:pPr>
-      <w:proofErr w:type="spellStart"/>
-      <w:r>
-        <w:t>mealFridayDinner</w:t>
-      </w:r>
-      <w:proofErr w:type="spellEnd"/>
-      <w:r>
-        <w:t xml:space="preserve"> – indica si ha adquirido cena para el viernes</w:t>
-      </w:r>
-    </w:p>
-    <w:p>
-      <w:pPr>
-        <w:pStyle w:val="Prrafodelista"/>
-        <w:numPr>
-          <w:ilvl w:val="0"/>
-          <w:numId w:val="7"/>
-        </w:numPr>
-      </w:pPr>
-      <w:proofErr w:type="spellStart"/>
-      <w:r>
-        <w:t>mealSaturdayLunch</w:t>
-      </w:r>
-      <w:proofErr w:type="spellEnd"/>
-      <w:r>
-        <w:t xml:space="preserve"> – indica si ha adquirido comida para el sábado</w:t>
-      </w:r>
-    </w:p>
-    <w:p>
-      <w:pPr>
-        <w:pStyle w:val="Prrafodelista"/>
-        <w:numPr>
-          <w:ilvl w:val="0"/>
-          <w:numId w:val="7"/>
-        </w:numPr>
-      </w:pPr>
-      <w:proofErr w:type="spellStart"/>
-      <w:r>
-        <w:t>mealSaturdayDinner</w:t>
-      </w:r>
-      <w:proofErr w:type="spellEnd"/>
-      <w:r>
-        <w:t xml:space="preserve"> – indica si ha adquirido cena para el sábado</w:t>
-      </w:r>
-    </w:p>
-    <w:p>
-      <w:pPr>
-        <w:pStyle w:val="Prrafodelista"/>
-        <w:numPr>
-          <w:ilvl w:val="0"/>
-          <w:numId w:val="7"/>
-        </w:numPr>
-      </w:pPr>
-      <w:proofErr w:type="spellStart"/>
-      <w:r>
-        <w:t>mealSundayLunch</w:t>
-      </w:r>
-      <w:proofErr w:type="spellEnd"/>
-      <w:r>
-        <w:t xml:space="preserve"> – indica si ha adquirido comida para el domingo</w:t>
-      </w:r>
-    </w:p>
-    <w:p>
-      <w:pPr>
-        <w:pStyle w:val="Prrafodelista"/>
-        <w:numPr>
-          <w:ilvl w:val="0"/>
-          <w:numId w:val="7"/>
-        </w:numPr>
-      </w:pPr>
-      <w:proofErr w:type="spellStart"/>
-      <w:r>
-        <w:t>mealSundayDinner</w:t>
-      </w:r>
-      <w:proofErr w:type="spellEnd"/>
-      <w:r>
-        <w:t xml:space="preserve"> – indica si ha adquirido cena para el domingo</w:t>
-      </w:r>
-    </w:p>
-    <w:p>
-      <w:pPr>
-        <w:pStyle w:val="Prrafodelista"/>
-        <w:numPr>
-          <w:ilvl w:val="0"/>
-          <w:numId w:val="7"/>
-        </w:numPr>
-      </w:pPr>
-      <w:r>
-        <w:t>guest1Photoshoot – fotos adquiridas con el invitado 1</w:t>
-      </w:r>
-    </w:p>
-    <w:p>
-      <w:pPr>
-        <w:pStyle w:val="Prrafodelista"/>
-        <w:numPr>
-          <w:ilvl w:val="0"/>
-          <w:numId w:val="7"/>
-        </w:numPr>
-      </w:pPr>
-      <w:r>
-        <w:t>guest1PhotoshootSpecial – fotos especiales adquiridas con el invitado 1</w:t>
-      </w:r>
-    </w:p>
-    <w:p>
-      <w:pPr>
-        <w:pStyle w:val="Prrafodelista"/>
-        <w:numPr>
-          <w:ilvl w:val="0"/>
-          <w:numId w:val="7"/>
-        </w:numPr>
-      </w:pPr>
-      <w:r>
-        <w:t>guest1Autograph – firmas adquiridas del invitado 1</w:t>
-      </w:r>
-    </w:p>
-    <w:p>
-      <w:pPr>
-        <w:pStyle w:val="Prrafodelista"/>
-        <w:numPr>
-          <w:ilvl w:val="0"/>
-          <w:numId w:val="7"/>
-        </w:numPr>
-      </w:pPr>
-      <w:r>
-        <w:t>guest1AutographSpecial – firmas especiales adquiridas del invitado 1</w:t>
-      </w:r>
-    </w:p>
-    <w:p>
-      <w:pPr>
-        <w:pStyle w:val="Prrafodelista"/>
-        <w:numPr>
-          <w:ilvl w:val="0"/>
-          <w:numId w:val="7"/>
-        </w:numPr>
-      </w:pPr>
-      <w:r>
-        <w:t>guest1Vintage – cartones vintage adquiridos del invitado</w:t>
-      </w:r>
-      <w:r>
-        <w:t xml:space="preserve"> 1</w:t>
-      </w:r>
-    </w:p>
-    <w:p>
-      <w:pPr>
-        <w:pStyle w:val="Prrafodelista"/>
-        <w:numPr>
-          <w:ilvl w:val="0"/>
-          <w:numId w:val="7"/>
-        </w:numPr>
-      </w:pPr>
-      <w:r>
-        <w:lastRenderedPageBreak/>
+      <w:r>
         <w:t>(campos repetidos hasta guest4)</w:t>
       </w:r>
     </w:p>
@@ -2638,7 +2707,6 @@
         <w:t xml:space="preserve"> </w:t>
       </w:r>
       <w:proofErr w:type="spellStart"/>
-      <w:proofErr w:type="gramStart"/>
       <w:r>
         <w:rPr>
           <w:rFonts w:ascii="Courier New" w:hAnsi="Courier New" w:cs="Courier New"/>
@@ -2646,30 +2714,30 @@
           <w:sz w:val="20"/>
           <w:lang w:val="en-US"/>
         </w:rPr>
-        <w:t>data.cifimad</w:t>
-      </w:r>
-      <w:proofErr w:type="gramEnd"/>
-      <w:r>
+        <w:t>data.cifimad.local</w:t>
+      </w:r>
+      <w:proofErr w:type="spellEnd"/>
+    </w:p>
+    <w:p>
+      <w:pPr>
+        <w:spacing w:after="0"/>
         <w:rPr>
           <w:rFonts w:ascii="Courier New" w:hAnsi="Courier New" w:cs="Courier New"/>
           <w:color w:val="538135" w:themeColor="accent6" w:themeShade="BF"/>
           <w:sz w:val="20"/>
           <w:lang w:val="en-US"/>
         </w:rPr>
-        <w:t>.local</w:t>
-      </w:r>
-      <w:proofErr w:type="spellEnd"/>
-    </w:p>
-    <w:p>
-      <w:pPr>
-        <w:spacing w:after="0"/>
+      </w:pPr>
+      <w:r>
         <w:rPr>
           <w:rFonts w:ascii="Courier New" w:hAnsi="Courier New" w:cs="Courier New"/>
           <w:color w:val="538135" w:themeColor="accent6" w:themeShade="BF"/>
           <w:sz w:val="20"/>
           <w:lang w:val="en-US"/>
         </w:rPr>
-      </w:pPr>
+        <w:t xml:space="preserve">    </w:t>
+      </w:r>
+      <w:proofErr w:type="spellStart"/>
       <w:r>
         <w:rPr>
           <w:rFonts w:ascii="Courier New" w:hAnsi="Courier New" w:cs="Courier New"/>
@@ -2677,9 +2745,9 @@
           <w:sz w:val="20"/>
           <w:lang w:val="en-US"/>
         </w:rPr>
-        <w:t xml:space="preserve">    </w:t>
-      </w:r>
-      <w:proofErr w:type="spellStart"/>
+        <w:t>AddType</w:t>
+      </w:r>
+      <w:proofErr w:type="spellEnd"/>
       <w:r>
         <w:rPr>
           <w:rFonts w:ascii="Courier New" w:hAnsi="Courier New" w:cs="Courier New"/>
@@ -2687,9 +2755,9 @@
           <w:sz w:val="20"/>
           <w:lang w:val="en-US"/>
         </w:rPr>
-        <w:t>AddType</w:t>
-      </w:r>
-      <w:proofErr w:type="spellEnd"/>
+        <w:t xml:space="preserve"> application/x-</w:t>
+      </w:r>
+      <w:proofErr w:type="spellStart"/>
       <w:r>
         <w:rPr>
           <w:rFonts w:ascii="Courier New" w:hAnsi="Courier New" w:cs="Courier New"/>
@@ -2697,9 +2765,9 @@
           <w:sz w:val="20"/>
           <w:lang w:val="en-US"/>
         </w:rPr>
-        <w:t xml:space="preserve"> application/x-</w:t>
-      </w:r>
-      <w:proofErr w:type="spellStart"/>
+        <w:t>httpd</w:t>
+      </w:r>
+      <w:proofErr w:type="spellEnd"/>
       <w:r>
         <w:rPr>
           <w:rFonts w:ascii="Courier New" w:hAnsi="Courier New" w:cs="Courier New"/>
@@ -2707,9 +2775,9 @@
           <w:sz w:val="20"/>
           <w:lang w:val="en-US"/>
         </w:rPr>
-        <w:t>httpd</w:t>
-      </w:r>
-      <w:proofErr w:type="spellEnd"/>
+        <w:t>-</w:t>
+      </w:r>
+      <w:proofErr w:type="spellStart"/>
       <w:r>
         <w:rPr>
           <w:rFonts w:ascii="Courier New" w:hAnsi="Courier New" w:cs="Courier New"/>
@@ -2717,8 +2785,29 @@
           <w:sz w:val="20"/>
           <w:lang w:val="en-US"/>
         </w:rPr>
-        <w:t>-php .html .php</w:t>
-      </w:r>
+        <w:t>php</w:t>
+      </w:r>
+      <w:proofErr w:type="spellEnd"/>
+      <w:r>
+        <w:rPr>
+          <w:rFonts w:ascii="Courier New" w:hAnsi="Courier New" w:cs="Courier New"/>
+          <w:color w:val="538135" w:themeColor="accent6" w:themeShade="BF"/>
+          <w:sz w:val="20"/>
+          <w:lang w:val="en-US"/>
+        </w:rPr>
+        <w:t xml:space="preserve"> .html .</w:t>
+      </w:r>
+      <w:proofErr w:type="spellStart"/>
+      <w:r>
+        <w:rPr>
+          <w:rFonts w:ascii="Courier New" w:hAnsi="Courier New" w:cs="Courier New"/>
+          <w:color w:val="538135" w:themeColor="accent6" w:themeShade="BF"/>
+          <w:sz w:val="20"/>
+          <w:lang w:val="en-US"/>
+        </w:rPr>
+        <w:t>php</w:t>
+      </w:r>
+      <w:proofErr w:type="spellEnd"/>
     </w:p>
     <w:p>
       <w:pPr>
@@ -3073,6 +3162,15 @@
         <w:t xml:space="preserve">        Order </w:t>
       </w:r>
       <w:proofErr w:type="spellStart"/>
+      <w:r>
+        <w:rPr>
+          <w:rFonts w:ascii="Courier New" w:hAnsi="Courier New" w:cs="Courier New"/>
+          <w:color w:val="538135" w:themeColor="accent6" w:themeShade="BF"/>
+          <w:sz w:val="20"/>
+          <w:lang w:val="en-US"/>
+        </w:rPr>
+        <w:t>allow</w:t>
+      </w:r>
       <w:proofErr w:type="gramStart"/>
       <w:r>
         <w:rPr>
@@ -3081,7 +3179,7 @@
           <w:sz w:val="20"/>
           <w:lang w:val="en-US"/>
         </w:rPr>
-        <w:t>allow,deny</w:t>
+        <w:t>,deny</w:t>
       </w:r>
       <w:proofErr w:type="spellEnd"/>
       <w:proofErr w:type="gramEnd"/>
@@ -3383,7 +3481,7 @@
           <w:sz w:val="20"/>
           <w:lang w:val="en-US"/>
         </w:rPr>
-        <w:t xml:space="preserve"> from serving dotfiles (.</w:t>
+        <w:t xml:space="preserve"> from serving </w:t>
       </w:r>
       <w:proofErr w:type="spellStart"/>
       <w:r>
@@ -3393,6 +3491,26 @@
           <w:sz w:val="20"/>
           <w:lang w:val="en-US"/>
         </w:rPr>
+        <w:t>dotfiles</w:t>
+      </w:r>
+      <w:proofErr w:type="spellEnd"/>
+      <w:r>
+        <w:rPr>
+          <w:rFonts w:ascii="Courier New" w:hAnsi="Courier New" w:cs="Courier New"/>
+          <w:color w:val="538135" w:themeColor="accent6" w:themeShade="BF"/>
+          <w:sz w:val="20"/>
+          <w:lang w:val="en-US"/>
+        </w:rPr>
+        <w:t xml:space="preserve"> (.</w:t>
+      </w:r>
+      <w:proofErr w:type="spellStart"/>
+      <w:r>
+        <w:rPr>
+          <w:rFonts w:ascii="Courier New" w:hAnsi="Courier New" w:cs="Courier New"/>
+          <w:color w:val="538135" w:themeColor="accent6" w:themeShade="BF"/>
+          <w:sz w:val="20"/>
+          <w:lang w:val="en-US"/>
+        </w:rPr>
         <w:t>htaccess</w:t>
       </w:r>
       <w:proofErr w:type="spellEnd"/>
@@ -3423,7 +3541,27 @@
           <w:sz w:val="20"/>
           <w:lang w:val="en-US"/>
         </w:rPr>
-        <w:t>, .git, etc.)</w:t>
+        <w:t>, .</w:t>
+      </w:r>
+      <w:proofErr w:type="spellStart"/>
+      <w:r>
+        <w:rPr>
+          <w:rFonts w:ascii="Courier New" w:hAnsi="Courier New" w:cs="Courier New"/>
+          <w:color w:val="538135" w:themeColor="accent6" w:themeShade="BF"/>
+          <w:sz w:val="20"/>
+          <w:lang w:val="en-US"/>
+        </w:rPr>
+        <w:t>git</w:t>
+      </w:r>
+      <w:proofErr w:type="spellEnd"/>
+      <w:r>
+        <w:rPr>
+          <w:rFonts w:ascii="Courier New" w:hAnsi="Courier New" w:cs="Courier New"/>
+          <w:color w:val="538135" w:themeColor="accent6" w:themeShade="BF"/>
+          <w:sz w:val="20"/>
+          <w:lang w:val="en-US"/>
+        </w:rPr>
+        <w:t>, etc.)</w:t>
       </w:r>
     </w:p>
     <w:p>
@@ -3481,7 +3619,7 @@
           <w:sz w:val="20"/>
           <w:lang w:val="en-US"/>
         </w:rPr>
-        <w:t xml:space="preserve"> 403 /</w:t>
+        <w:t xml:space="preserve"> 403 /\</w:t>
       </w:r>
       <w:proofErr w:type="gramStart"/>
       <w:r>
@@ -3491,7 +3629,7 @@
           <w:sz w:val="20"/>
           <w:lang w:val="en-US"/>
         </w:rPr>
-        <w:t>\..</w:t>
+        <w:t>..</w:t>
       </w:r>
       <w:proofErr w:type="gramEnd"/>
       <w:r>
@@ -3598,7 +3736,7 @@
           <w:sz w:val="20"/>
           <w:lang w:val="en-US"/>
         </w:rPr>
-        <w:t xml:space="preserve"> %{REQUEST_FILENAME</w:t>
+        <w:t xml:space="preserve"> %</w:t>
       </w:r>
       <w:proofErr w:type="gramStart"/>
       <w:r>
@@ -3608,7 +3746,7 @@
           <w:sz w:val="20"/>
           <w:lang w:val="en-US"/>
         </w:rPr>
-        <w:t>} !</w:t>
+        <w:t>{REQUEST</w:t>
       </w:r>
       <w:proofErr w:type="gramEnd"/>
       <w:r>
@@ -3618,7 +3756,7 @@
           <w:sz w:val="20"/>
           <w:lang w:val="en-US"/>
         </w:rPr>
-        <w:t>-f</w:t>
+        <w:t>_FILENAME} !-f</w:t>
       </w:r>
     </w:p>
     <w:p>
@@ -3676,7 +3814,7 @@
           <w:sz w:val="20"/>
           <w:lang w:val="en-US"/>
         </w:rPr>
-        <w:t xml:space="preserve"> %{REQUEST_FILENAME</w:t>
+        <w:t xml:space="preserve"> %</w:t>
       </w:r>
       <w:proofErr w:type="gramStart"/>
       <w:r>
@@ -3686,7 +3824,7 @@
           <w:sz w:val="20"/>
           <w:lang w:val="en-US"/>
         </w:rPr>
-        <w:t>} !</w:t>
+        <w:t>{REQUEST</w:t>
       </w:r>
       <w:proofErr w:type="gramEnd"/>
       <w:r>
@@ -3696,7 +3834,7 @@
           <w:sz w:val="20"/>
           <w:lang w:val="en-US"/>
         </w:rPr>
-        <w:t>-d</w:t>
+        <w:t>_FILENAME} !-d</w:t>
       </w:r>
     </w:p>
     <w:p>
@@ -4105,8 +4243,6 @@
       </w:pPr>
     </w:p>
     <w:p>
-      <w:bookmarkStart w:id="0" w:name="_GoBack"/>
-      <w:bookmarkEnd w:id="0"/>
       <w:proofErr w:type="spellStart"/>
       <w:r>
         <w:t>Composer</w:t>
@@ -4188,11 +4324,11 @@
         <w:t xml:space="preserve">, que indican si estamos en el entorno real (“producción”) o </w:t>
       </w:r>
       <w:r>
-        <w:t>de pruebas (“</w:t>
-      </w:r>
-      <w:proofErr w:type="spellStart"/>
-      <w:r>
-        <w:t>pre-production</w:t>
+        <w:t>de pruebas (“pre-</w:t>
+      </w:r>
+      <w:proofErr w:type="spellStart"/>
+      <w:r>
+        <w:t>production</w:t>
       </w:r>
       <w:proofErr w:type="spellEnd"/>
       <w:r>
@@ -4628,7 +4764,15 @@
       </w:r>
       <w:proofErr w:type="spellEnd"/>
       <w:r>
-        <w:t xml:space="preserve">, existe una segunda conexión a base de datos. Corresponde a la aplicación WordPress / </w:t>
+        <w:t xml:space="preserve">, existe una segunda conexión a base de datos. Corresponde a la aplicación </w:t>
+      </w:r>
+      <w:proofErr w:type="spellStart"/>
+      <w:r>
+        <w:t>WordPress</w:t>
+      </w:r>
+      <w:proofErr w:type="spellEnd"/>
+      <w:r>
+        <w:t xml:space="preserve"> / </w:t>
       </w:r>
       <w:proofErr w:type="spellStart"/>
       <w:r>
@@ -4705,23 +4849,23 @@
         <w:t xml:space="preserve">Todos los enlaces sólo se añaden si el método </w:t>
       </w:r>
       <w:proofErr w:type="spellStart"/>
+      <w:r>
+        <w:t>User</w:t>
+      </w:r>
+      <w:proofErr w:type="spellEnd"/>
       <w:proofErr w:type="gramStart"/>
       <w:r>
-        <w:t>User</w:t>
-      </w:r>
-      <w:proofErr w:type="spellEnd"/>
-      <w:r>
         <w:t>::</w:t>
       </w:r>
       <w:proofErr w:type="spellStart"/>
+      <w:r>
+        <w:t>c</w:t>
+      </w:r>
+      <w:r>
+        <w:t>anRoute</w:t>
+      </w:r>
+      <w:proofErr w:type="spellEnd"/>
       <w:proofErr w:type="gramEnd"/>
-      <w:r>
-        <w:t>c</w:t>
-      </w:r>
-      <w:r>
-        <w:t>anRoute</w:t>
-      </w:r>
-      <w:proofErr w:type="spellEnd"/>
       <w:r>
         <w:t>() devuelve true; así nos aseguramos de que un usuario ni siquiera vea una sección a la que no tiene acceso.</w:t>
       </w:r>
@@ -4810,8 +4954,62 @@
         <w:t xml:space="preserve">En la vista de alta / modificación de registro </w:t>
       </w:r>
       <w:proofErr w:type="spellStart"/>
+      <w:r>
+        <w:t>views</w:t>
+      </w:r>
+      <w:proofErr w:type="spellEnd"/>
+      <w:r>
+        <w:t>/</w:t>
+      </w:r>
+      <w:proofErr w:type="spellStart"/>
+      <w:r>
+        <w:t>event</w:t>
+      </w:r>
+      <w:proofErr w:type="spellEnd"/>
+      <w:r>
+        <w:t>/_</w:t>
+      </w:r>
+      <w:proofErr w:type="spellStart"/>
       <w:proofErr w:type="gramStart"/>
       <w:r>
+        <w:t>form.php</w:t>
+      </w:r>
+      <w:proofErr w:type="spellEnd"/>
+      <w:r>
+        <w:t xml:space="preserve"> ,</w:t>
+      </w:r>
+      <w:proofErr w:type="gramEnd"/>
+      <w:r>
+        <w:t xml:space="preserve"> los valores para el campo año se definen a través del método </w:t>
+      </w:r>
+      <w:proofErr w:type="spellStart"/>
+      <w:r>
+        <w:t>getYears</w:t>
+      </w:r>
+      <w:proofErr w:type="spellEnd"/>
+      <w:r>
+        <w:t>().</w:t>
+      </w:r>
+    </w:p>
+    <w:p>
+      <w:pPr>
+        <w:pStyle w:val="Ttulo4"/>
+      </w:pPr>
+      <w:r>
+        <w:t>Intervalo de fechas</w:t>
+      </w:r>
+    </w:p>
+    <w:p>
+      <w:r>
+        <w:t>Esta funcionalidad verifica que la fecha de inicio sea realmente menor que la fecha de fin.</w:t>
+      </w:r>
+    </w:p>
+    <w:p>
+      <w:r>
+        <w:t xml:space="preserve">En la vista de alta / modificación de registro </w:t>
+      </w:r>
+      <w:proofErr w:type="spellStart"/>
+      <w:r>
         <w:t>views</w:t>
       </w:r>
       <w:proofErr w:type="spellEnd"/>
@@ -4827,6 +5025,7 @@
         <w:t>/_</w:t>
       </w:r>
       <w:proofErr w:type="spellStart"/>
+      <w:proofErr w:type="gramStart"/>
       <w:r>
         <w:t>form.php</w:t>
       </w:r>
@@ -4836,15 +5035,26 @@
       </w:r>
       <w:proofErr w:type="gramEnd"/>
       <w:r>
-        <w:t xml:space="preserve"> los valores para el campo año se definen a través del método </w:t>
-      </w:r>
-      <w:proofErr w:type="spellStart"/>
-      <w:r>
-        <w:t>getYears</w:t>
-      </w:r>
-      <w:proofErr w:type="spellEnd"/>
-      <w:r>
-        <w:t>().</w:t>
+        <w:t xml:space="preserve"> se registra el módulo JavaScript </w:t>
+      </w:r>
+      <w:r>
+        <w:rPr>
+          <w:rFonts w:ascii="Courier New" w:hAnsi="Courier New" w:cs="Courier New"/>
+          <w:color w:val="538135" w:themeColor="accent6" w:themeShade="BF"/>
+          <w:sz w:val="20"/>
+        </w:rPr>
+        <w:t>datepickerinterval.js</w:t>
+      </w:r>
+      <w:r>
+        <w:t xml:space="preserve">, que implementa esta funcionalidad de verificación; y se añaden a los campos relevantes una clase CSS y un atributo personalizado que activan dicha funcionalidad. Además, los campos usan el widget </w:t>
+      </w:r>
+      <w:proofErr w:type="spellStart"/>
+      <w:r>
+        <w:t>DatePicker</w:t>
+      </w:r>
+      <w:proofErr w:type="spellEnd"/>
+      <w:r>
+        <w:t>.</w:t>
       </w:r>
     </w:p>
     <w:p>
@@ -4852,12 +5062,57 @@
         <w:pStyle w:val="Ttulo4"/>
       </w:pPr>
       <w:r>
-        <w:t>Intervalo de fechas</w:t>
-      </w:r>
-    </w:p>
-    <w:p>
-      <w:r>
-        <w:t>Esta funcionalidad verifica que la fecha de inicio sea realmente menor que la fecha de fin.</w:t>
+        <w:t>Campos de fecha y hora de impresión de acreditaciones y de envío de datos al hotel</w:t>
+      </w:r>
+    </w:p>
+    <w:p>
+      <w:r>
+        <w:t>El uso que se le va a dar a estos campos consiste en, en determinados momentos, asignarle la fecha y hora actual. Por tanto, en vez de dejarlos abiertos y obligar al usuario a introducirla manualmente, los definimos como sólo lectura y añadimos unas casillas de verificación; sólo si el usuario las marca, al guardar los cambios se asigna al campo el valor correspondiente a la fecha y hora actual.</w:t>
+      </w:r>
+    </w:p>
+    <w:p>
+      <w:r>
+        <w:t xml:space="preserve">La clase modelo </w:t>
+      </w:r>
+      <w:proofErr w:type="spellStart"/>
+      <w:r>
+        <w:t>models</w:t>
+      </w:r>
+      <w:proofErr w:type="spellEnd"/>
+      <w:r>
+        <w:t>/</w:t>
+      </w:r>
+      <w:proofErr w:type="spellStart"/>
+      <w:r>
+        <w:t>Event.php</w:t>
+      </w:r>
+      <w:proofErr w:type="spellEnd"/>
+      <w:r>
+        <w:t xml:space="preserve"> </w:t>
+      </w:r>
+      <w:proofErr w:type="spellStart"/>
+      <w:r>
+        <w:t>sobreescribe</w:t>
+      </w:r>
+      <w:proofErr w:type="spellEnd"/>
+      <w:r>
+        <w:t xml:space="preserve"> el método </w:t>
+      </w:r>
+      <w:proofErr w:type="gramStart"/>
+      <w:r>
+        <w:t>load(</w:t>
+      </w:r>
+      <w:proofErr w:type="gramEnd"/>
+      <w:r>
+        <w:t xml:space="preserve">) (que el </w:t>
+      </w:r>
+      <w:proofErr w:type="spellStart"/>
+      <w:r>
+        <w:t>framework</w:t>
+      </w:r>
+      <w:proofErr w:type="spellEnd"/>
+      <w:r>
+        <w:t xml:space="preserve"> llama para asignar valores a los campos del modelo a partir del formulario de alta / modificación); en este punto se leen los campos correspondientes a las casillas de verificación, y si están marcadas, se le da valor a los campos correspondientes a la fecha y hora.</w:t>
       </w:r>
     </w:p>
     <w:p>
@@ -4865,134 +5120,23 @@
         <w:t xml:space="preserve">En la vista de alta / modificación de registro </w:t>
       </w:r>
       <w:proofErr w:type="spellStart"/>
+      <w:r>
+        <w:t>views</w:t>
+      </w:r>
+      <w:proofErr w:type="spellEnd"/>
+      <w:r>
+        <w:t>/</w:t>
+      </w:r>
+      <w:proofErr w:type="spellStart"/>
+      <w:r>
+        <w:t>event</w:t>
+      </w:r>
+      <w:proofErr w:type="spellEnd"/>
+      <w:r>
+        <w:t>/_</w:t>
+      </w:r>
+      <w:proofErr w:type="spellStart"/>
       <w:proofErr w:type="gramStart"/>
-      <w:r>
-        <w:t>views</w:t>
-      </w:r>
-      <w:proofErr w:type="spellEnd"/>
-      <w:r>
-        <w:t>/</w:t>
-      </w:r>
-      <w:proofErr w:type="spellStart"/>
-      <w:r>
-        <w:t>event</w:t>
-      </w:r>
-      <w:proofErr w:type="spellEnd"/>
-      <w:r>
-        <w:t>/_</w:t>
-      </w:r>
-      <w:proofErr w:type="spellStart"/>
-      <w:r>
-        <w:t>form.php</w:t>
-      </w:r>
-      <w:proofErr w:type="spellEnd"/>
-      <w:r>
-        <w:t xml:space="preserve"> ,</w:t>
-      </w:r>
-      <w:proofErr w:type="gramEnd"/>
-      <w:r>
-        <w:t xml:space="preserve"> se registra el módulo JavaScript </w:t>
-      </w:r>
-      <w:r>
-        <w:rPr>
-          <w:rFonts w:ascii="Courier New" w:hAnsi="Courier New" w:cs="Courier New"/>
-          <w:color w:val="538135" w:themeColor="accent6" w:themeShade="BF"/>
-          <w:sz w:val="20"/>
-        </w:rPr>
-        <w:t>datepickerinterval.js</w:t>
-      </w:r>
-      <w:r>
-        <w:t xml:space="preserve">, que implementa esta funcionalidad de verificación; y se añaden a los campos relevantes una clase CSS y un atributo personalizado que activan dicha funcionalidad. Además, los campos usan el widget </w:t>
-      </w:r>
-      <w:proofErr w:type="spellStart"/>
-      <w:r>
-        <w:t>DatePicker</w:t>
-      </w:r>
-      <w:proofErr w:type="spellEnd"/>
-      <w:r>
-        <w:t>.</w:t>
-      </w:r>
-    </w:p>
-    <w:p>
-      <w:pPr>
-        <w:pStyle w:val="Ttulo4"/>
-      </w:pPr>
-      <w:r>
-        <w:t>Campos de fecha y hora de impresión de acreditaciones y de envío de datos al hotel</w:t>
-      </w:r>
-    </w:p>
-    <w:p>
-      <w:r>
-        <w:t>El uso que se le va a dar a estos campos consiste en, en determinados momentos, asignarle la fecha y hora actual. Por tanto, en vez de dejarlos abiertos y obligar al usuario a introducirla manualmente, los definimos como sólo lectura y añadimos unas casillas de verificación; sólo si el usuario las marca, al guardar los cambios se asigna al campo el valor correspondiente a la fecha y hora actual.</w:t>
-      </w:r>
-    </w:p>
-    <w:p>
-      <w:r>
-        <w:t xml:space="preserve">La clase modelo </w:t>
-      </w:r>
-      <w:proofErr w:type="spellStart"/>
-      <w:r>
-        <w:t>models</w:t>
-      </w:r>
-      <w:proofErr w:type="spellEnd"/>
-      <w:r>
-        <w:t>/</w:t>
-      </w:r>
-      <w:proofErr w:type="spellStart"/>
-      <w:r>
-        <w:t>Event.php</w:t>
-      </w:r>
-      <w:proofErr w:type="spellEnd"/>
-      <w:r>
-        <w:t xml:space="preserve"> </w:t>
-      </w:r>
-      <w:proofErr w:type="spellStart"/>
-      <w:r>
-        <w:t>sobreescribe</w:t>
-      </w:r>
-      <w:proofErr w:type="spellEnd"/>
-      <w:r>
-        <w:t xml:space="preserve"> el método </w:t>
-      </w:r>
-      <w:proofErr w:type="gramStart"/>
-      <w:r>
-        <w:t>load(</w:t>
-      </w:r>
-      <w:proofErr w:type="gramEnd"/>
-      <w:r>
-        <w:t xml:space="preserve">) (que el </w:t>
-      </w:r>
-      <w:proofErr w:type="spellStart"/>
-      <w:r>
-        <w:t>framework</w:t>
-      </w:r>
-      <w:proofErr w:type="spellEnd"/>
-      <w:r>
-        <w:t xml:space="preserve"> llama para asignar valores a los campos del modelo a partir del formulario de alta / modificación); en este punto se leen los campos correspondientes a las casillas de verificación, y si están marcadas, se le da valor a los campos correspondientes a la fecha y hora.</w:t>
-      </w:r>
-    </w:p>
-    <w:p>
-      <w:r>
-        <w:t xml:space="preserve">En la vista de alta / modificación de registro </w:t>
-      </w:r>
-      <w:proofErr w:type="spellStart"/>
-      <w:proofErr w:type="gramStart"/>
-      <w:r>
-        <w:t>views</w:t>
-      </w:r>
-      <w:proofErr w:type="spellEnd"/>
-      <w:r>
-        <w:t>/</w:t>
-      </w:r>
-      <w:proofErr w:type="spellStart"/>
-      <w:r>
-        <w:t>event</w:t>
-      </w:r>
-      <w:proofErr w:type="spellEnd"/>
-      <w:r>
-        <w:t>/_</w:t>
-      </w:r>
-      <w:proofErr w:type="spellStart"/>
       <w:r>
         <w:t>form.php</w:t>
       </w:r>
@@ -5344,12 +5488,9 @@
       </w:r>
       <w:proofErr w:type="spellEnd"/>
       <w:r>
-        <w:t>(</w:t>
+        <w:t>()</w:t>
       </w:r>
       <w:proofErr w:type="gramEnd"/>
-      <w:r>
-        <w:t>)</w:t>
-      </w:r>
     </w:p>
     <w:p>
       <w:r>
@@ -6486,7 +6627,15 @@
       </w:r>
       <w:proofErr w:type="spellEnd"/>
       <w:r>
-        <w:t xml:space="preserve"> que se corresponden con la tabla estándar de WordPress </w:t>
+        <w:t xml:space="preserve"> que se corresponden con la tabla estándar de </w:t>
+      </w:r>
+      <w:proofErr w:type="spellStart"/>
+      <w:r>
+        <w:t>WordPress</w:t>
+      </w:r>
+      <w:proofErr w:type="spellEnd"/>
+      <w:r>
+        <w:t xml:space="preserve"> </w:t>
       </w:r>
       <w:proofErr w:type="spellStart"/>
       <w:r>
@@ -7018,9 +7167,50 @@
         <w:t xml:space="preserve">En la vista de modificación de registro </w:t>
       </w:r>
       <w:proofErr w:type="spellStart"/>
+      <w:r>
+        <w:t>views</w:t>
+      </w:r>
+      <w:proofErr w:type="spellEnd"/>
+      <w:r>
+        <w:t>/</w:t>
+      </w:r>
+      <w:proofErr w:type="spellStart"/>
+      <w:r>
+        <w:t>member</w:t>
+      </w:r>
+      <w:proofErr w:type="spellEnd"/>
+      <w:r>
+        <w:t>/_</w:t>
+      </w:r>
+      <w:proofErr w:type="spellStart"/>
       <w:proofErr w:type="gramStart"/>
       <w:r>
-        <w:t>views</w:t>
+        <w:t>form.php</w:t>
+      </w:r>
+      <w:proofErr w:type="spellEnd"/>
+      <w:r>
+        <w:t xml:space="preserve"> ,</w:t>
+      </w:r>
+      <w:proofErr w:type="gramEnd"/>
+      <w:r>
+        <w:t xml:space="preserve"> los dos campos se muestran como de sólo lectura.</w:t>
+      </w:r>
+    </w:p>
+    <w:p>
+      <w:pPr>
+        <w:pStyle w:val="Ttulo4"/>
+      </w:pPr>
+      <w:r>
+        <w:t>Nombre completo</w:t>
+      </w:r>
+    </w:p>
+    <w:p>
+      <w:r>
+        <w:t xml:space="preserve">El modelo </w:t>
+      </w:r>
+      <w:proofErr w:type="spellStart"/>
+      <w:r>
+        <w:t>models</w:t>
       </w:r>
       <w:proofErr w:type="spellEnd"/>
       <w:r>
@@ -7028,47 +7218,6 @@
       </w:r>
       <w:proofErr w:type="spellStart"/>
       <w:r>
-        <w:t>member</w:t>
-      </w:r>
-      <w:proofErr w:type="spellEnd"/>
-      <w:r>
-        <w:t>/_</w:t>
-      </w:r>
-      <w:proofErr w:type="spellStart"/>
-      <w:r>
-        <w:t>form.php</w:t>
-      </w:r>
-      <w:proofErr w:type="spellEnd"/>
-      <w:r>
-        <w:t xml:space="preserve"> ,</w:t>
-      </w:r>
-      <w:proofErr w:type="gramEnd"/>
-      <w:r>
-        <w:t xml:space="preserve"> los dos campos se muestran como de sólo lectura.</w:t>
-      </w:r>
-    </w:p>
-    <w:p>
-      <w:pPr>
-        <w:pStyle w:val="Ttulo4"/>
-      </w:pPr>
-      <w:r>
-        <w:t>Nombre completo</w:t>
-      </w:r>
-    </w:p>
-    <w:p>
-      <w:r>
-        <w:t xml:space="preserve">El modelo </w:t>
-      </w:r>
-      <w:proofErr w:type="spellStart"/>
-      <w:r>
-        <w:t>models</w:t>
-      </w:r>
-      <w:proofErr w:type="spellEnd"/>
-      <w:r>
-        <w:t>/</w:t>
-      </w:r>
-      <w:proofErr w:type="spellStart"/>
-      <w:r>
         <w:t>Member.php</w:t>
       </w:r>
       <w:proofErr w:type="spellEnd"/>
@@ -7081,15 +7230,7 @@
       </w:r>
       <w:proofErr w:type="spellEnd"/>
       <w:r>
-        <w:t xml:space="preserve"> exactamente igual a la descrita para invitados y acompañantes; </w:t>
-      </w:r>
-      <w:proofErr w:type="gramStart"/>
-      <w:r>
-        <w:t>y</w:t>
-      </w:r>
-      <w:proofErr w:type="gramEnd"/>
-      <w:r>
-        <w:t xml:space="preserve"> además, otra similar para el nombre de acreditación llamada </w:t>
+        <w:t xml:space="preserve"> exactamente igual a la descrita para invitados y acompañantes; y además, otra similar para el nombre de acreditación llamada </w:t>
       </w:r>
       <w:proofErr w:type="spellStart"/>
       <w:r>
@@ -7174,283 +7315,264 @@
     </w:p>
     <w:p>
       <w:r>
-        <w:t xml:space="preserve">Además, se verifica qué usuarios hayan dado consentimiento al realizar un pedido, y para los que no tengamos dicho consentimiento actualizado; y permite actualizarlos. En la clase controladora </w:t>
-      </w:r>
+        <w:t>Además, se verifica qué usuarios hayan dado consentimiento al realizar un pedido, y para los que no tengamos dicho consentimiento actualizado; y permite actualizarlos. En la clase controladora app\</w:t>
+      </w:r>
+      <w:proofErr w:type="spellStart"/>
+      <w:r>
+        <w:t>controllers</w:t>
+      </w:r>
+      <w:proofErr w:type="spellEnd"/>
+      <w:r>
+        <w:t>\</w:t>
+      </w:r>
+      <w:proofErr w:type="spellStart"/>
+      <w:r>
+        <w:t>MemberController.php</w:t>
+      </w:r>
+      <w:proofErr w:type="spellEnd"/>
+      <w:r>
+        <w:t>,  método _</w:t>
+      </w:r>
+      <w:proofErr w:type="spellStart"/>
+      <w:r>
+        <w:t>loadfromshop</w:t>
+      </w:r>
+      <w:proofErr w:type="spellEnd"/>
+      <w:r>
+        <w:t xml:space="preserve"> se verifica la información, y se muestra en la vista </w:t>
+      </w:r>
+      <w:proofErr w:type="spellStart"/>
+      <w:r>
+        <w:t>views</w:t>
+      </w:r>
+      <w:proofErr w:type="spellEnd"/>
+      <w:r>
+        <w:t>/</w:t>
+      </w:r>
+      <w:proofErr w:type="spellStart"/>
+      <w:r>
+        <w:t>member</w:t>
+      </w:r>
+      <w:proofErr w:type="spellEnd"/>
+      <w:r>
+        <w:t>/</w:t>
+      </w:r>
+      <w:proofErr w:type="spellStart"/>
+      <w:r>
+        <w:t>loadfromps</w:t>
+      </w:r>
+      <w:proofErr w:type="spellEnd"/>
+      <w:r>
+        <w:t>; desde dicha vista se invoca la acción definida en la clase controladora app\</w:t>
+      </w:r>
+      <w:proofErr w:type="spellStart"/>
+      <w:r>
+        <w:t>controllers</w:t>
+      </w:r>
+      <w:proofErr w:type="spellEnd"/>
+      <w:r>
+        <w:t>\</w:t>
+      </w:r>
+      <w:proofErr w:type="spellStart"/>
+      <w:r>
+        <w:t>MemberController.php</w:t>
+      </w:r>
+      <w:proofErr w:type="spellEnd"/>
+      <w:r>
+        <w:t xml:space="preserve">, método </w:t>
+      </w:r>
+      <w:proofErr w:type="spellStart"/>
+      <w:r>
+        <w:t>actionUpdateconsents</w:t>
+      </w:r>
+      <w:proofErr w:type="spellEnd"/>
+      <w:r>
+        <w:t>. En la clase modelo app\</w:t>
+      </w:r>
+      <w:proofErr w:type="spellStart"/>
+      <w:r>
+        <w:t>models</w:t>
+      </w:r>
+      <w:proofErr w:type="spellEnd"/>
+      <w:r>
+        <w:t>\</w:t>
+      </w:r>
+      <w:proofErr w:type="spellStart"/>
+      <w:r>
+        <w:t>Member.php</w:t>
+      </w:r>
+      <w:proofErr w:type="spellEnd"/>
+      <w:r>
+        <w:t xml:space="preserve">, método </w:t>
+      </w:r>
+      <w:proofErr w:type="spellStart"/>
+      <w:r>
+        <w:t>membersMatchConsents</w:t>
+      </w:r>
+      <w:proofErr w:type="spellEnd"/>
+      <w:r>
+        <w:t xml:space="preserve">, se ejecuta la lógica de la comparación entre los consentimientos de la tienda y de la base de datos Data. La clase </w:t>
+      </w:r>
+      <w:proofErr w:type="spellStart"/>
+      <w:r>
+        <w:t>WPUserQuery</w:t>
+      </w:r>
+      <w:proofErr w:type="spellEnd"/>
+      <w:r>
+        <w:t xml:space="preserve"> define el método </w:t>
+      </w:r>
+      <w:proofErr w:type="spellStart"/>
       <w:proofErr w:type="gramStart"/>
       <w:r>
-        <w:t>app\</w:t>
-      </w:r>
-      <w:proofErr w:type="spellStart"/>
-      <w:r>
-        <w:t>controllers</w:t>
+        <w:t>usersWithConsent</w:t>
+      </w:r>
+      <w:proofErr w:type="spellEnd"/>
+      <w:r>
+        <w:t>(</w:t>
+      </w:r>
+      <w:proofErr w:type="gramEnd"/>
+      <w:r>
+        <w:t xml:space="preserve">) para obtener los usuarios que hayan dado consentimiento </w:t>
+      </w:r>
+      <w:r>
+        <w:t>al realizar un pedido.</w:t>
+      </w:r>
+    </w:p>
+    <w:p>
+      <w:r>
+        <w:t xml:space="preserve">La funcionalidad ya descrita de exportar socios que tengan e-mail, filtra además los que tengan consentimiento. Además se define un botón nuevo (accesible desde </w:t>
+      </w:r>
+      <w:proofErr w:type="spellStart"/>
+      <w:r>
+        <w:t>views</w:t>
+      </w:r>
+      <w:proofErr w:type="spellEnd"/>
+      <w:r>
+        <w:t>/</w:t>
+      </w:r>
+      <w:proofErr w:type="spellStart"/>
+      <w:r>
+        <w:t>member</w:t>
+      </w:r>
+      <w:proofErr w:type="spellEnd"/>
+      <w:r>
+        <w:t>/</w:t>
+      </w:r>
+      <w:proofErr w:type="spellStart"/>
+      <w:r>
+        <w:t>index</w:t>
+      </w:r>
+      <w:proofErr w:type="spellEnd"/>
+      <w:r>
+        <w:t xml:space="preserve">, que invoca la acción existente </w:t>
+      </w:r>
+      <w:proofErr w:type="spellStart"/>
+      <w:r>
+        <w:t>actionExport</w:t>
+      </w:r>
+      <w:proofErr w:type="spellEnd"/>
+      <w:r>
+        <w:t xml:space="preserve"> con un parámetro nuevo) para exportar los que tengan e-mail y </w:t>
+      </w:r>
+      <w:r>
+        <w:rPr>
+          <w:i/>
+        </w:rPr>
+        <w:t>no</w:t>
+      </w:r>
+      <w:r>
+        <w:t xml:space="preserve"> tengan consentimiento; a esos será a los que se les envíe el </w:t>
+      </w:r>
+      <w:proofErr w:type="spellStart"/>
+      <w:r>
+        <w:t>emailing</w:t>
+      </w:r>
+      <w:proofErr w:type="spellEnd"/>
+      <w:r>
+        <w:t xml:space="preserve"> masivo. Por tanto, a dicha exportación se le añade la clave de verificación, cuyo funcionamiento se define en el siguiente apartado.</w:t>
+      </w:r>
+    </w:p>
+    <w:p>
+      <w:pPr>
+        <w:pStyle w:val="Ttulo4"/>
+      </w:pPr>
+      <w:r>
+        <w:t>Recoger consentimientos</w:t>
+      </w:r>
+    </w:p>
+    <w:p>
+      <w:r>
+        <w:t xml:space="preserve">La idea es que, a todos los socios que no hayan dado consentimiento, se les envía un e-mail solicitándolo. Dicho e-mail contendrá un enlace al módulo que se va a describir, que incluye el correo electrónico y una clave de verificación; siempre que se localice un </w:t>
+      </w:r>
+      <w:r>
+        <w:t>socio</w:t>
+      </w:r>
+      <w:r>
+        <w:t xml:space="preserve"> para el que coincidan esos dos datos, se actualizará el consentimiento y mostrará un mensaje de verificación.</w:t>
+      </w:r>
+    </w:p>
+    <w:p>
+      <w:r>
+        <w:t xml:space="preserve">El campo </w:t>
+      </w:r>
+      <w:proofErr w:type="spellStart"/>
+      <w:r>
+        <w:t>keyCheck</w:t>
+      </w:r>
+      <w:proofErr w:type="spellEnd"/>
+      <w:r>
+        <w:t xml:space="preserve"> es de sólo lectura en el alta o modificación de socio (vista </w:t>
+      </w:r>
+      <w:proofErr w:type="spellStart"/>
+      <w:r>
+        <w:t>views</w:t>
+      </w:r>
+      <w:proofErr w:type="spellEnd"/>
+      <w:r>
+        <w:t>/</w:t>
+      </w:r>
+      <w:proofErr w:type="spellStart"/>
+      <w:r>
+        <w:t>member</w:t>
+      </w:r>
+      <w:proofErr w:type="spellEnd"/>
+      <w:r>
+        <w:t>/_</w:t>
+      </w:r>
+      <w:proofErr w:type="spellStart"/>
+      <w:r>
+        <w:t>form</w:t>
+      </w:r>
+      <w:proofErr w:type="spellEnd"/>
+      <w:r>
+        <w:t xml:space="preserve">). Cuando se da de alta un socio, ya sea manualmente o al cargarlo desde la tienda, se le asigna un </w:t>
+      </w:r>
+      <w:proofErr w:type="spellStart"/>
+      <w:r>
+        <w:t>keyCheck</w:t>
+      </w:r>
+      <w:proofErr w:type="spellEnd"/>
+      <w:r>
+        <w:t xml:space="preserve"> único y aleatorio (método </w:t>
+      </w:r>
+      <w:proofErr w:type="spellStart"/>
+      <w:r>
+        <w:t>setKey</w:t>
+      </w:r>
+      <w:proofErr w:type="spellEnd"/>
+      <w:r>
+        <w:t xml:space="preserve"> de la clase modelo app\</w:t>
+      </w:r>
+      <w:proofErr w:type="spellStart"/>
+      <w:r>
+        <w:t>models</w:t>
       </w:r>
       <w:proofErr w:type="spellEnd"/>
       <w:r>
         <w:t>\</w:t>
       </w:r>
       <w:proofErr w:type="spellStart"/>
-      <w:r>
-        <w:t>MemberController.php</w:t>
-      </w:r>
-      <w:proofErr w:type="spellEnd"/>
-      <w:r>
-        <w:t>,  método</w:t>
-      </w:r>
-      <w:proofErr w:type="gramEnd"/>
-      <w:r>
-        <w:t xml:space="preserve"> _</w:t>
-      </w:r>
-      <w:proofErr w:type="spellStart"/>
-      <w:r>
-        <w:t>loadfromshop</w:t>
-      </w:r>
-      <w:proofErr w:type="spellEnd"/>
-      <w:r>
-        <w:t xml:space="preserve"> se verifica la información, y se muestra en la vista </w:t>
-      </w:r>
-      <w:proofErr w:type="spellStart"/>
-      <w:r>
-        <w:t>views</w:t>
-      </w:r>
-      <w:proofErr w:type="spellEnd"/>
-      <w:r>
-        <w:t>/</w:t>
-      </w:r>
-      <w:proofErr w:type="spellStart"/>
-      <w:r>
-        <w:t>member</w:t>
-      </w:r>
-      <w:proofErr w:type="spellEnd"/>
-      <w:r>
-        <w:t>/</w:t>
-      </w:r>
-      <w:proofErr w:type="spellStart"/>
-      <w:r>
-        <w:t>loadfromps</w:t>
-      </w:r>
-      <w:proofErr w:type="spellEnd"/>
-      <w:r>
-        <w:t>; desde dicha vista se invoca la acción definida en la clase controladora app\</w:t>
-      </w:r>
-      <w:proofErr w:type="spellStart"/>
-      <w:r>
-        <w:t>controllers</w:t>
-      </w:r>
-      <w:proofErr w:type="spellEnd"/>
-      <w:r>
-        <w:t>\</w:t>
-      </w:r>
-      <w:proofErr w:type="spellStart"/>
-      <w:r>
-        <w:t>MemberController.php</w:t>
-      </w:r>
-      <w:proofErr w:type="spellEnd"/>
-      <w:r>
-        <w:t xml:space="preserve">, método </w:t>
-      </w:r>
-      <w:proofErr w:type="spellStart"/>
-      <w:r>
-        <w:t>actionUpdateconsents</w:t>
-      </w:r>
-      <w:proofErr w:type="spellEnd"/>
-      <w:r>
-        <w:t>. En la clase modelo app\</w:t>
-      </w:r>
-      <w:proofErr w:type="spellStart"/>
-      <w:r>
-        <w:t>models</w:t>
-      </w:r>
-      <w:proofErr w:type="spellEnd"/>
-      <w:r>
-        <w:t>\</w:t>
-      </w:r>
-      <w:proofErr w:type="spellStart"/>
-      <w:r>
-        <w:t>Member.php</w:t>
-      </w:r>
-      <w:proofErr w:type="spellEnd"/>
-      <w:r>
-        <w:t xml:space="preserve">, método </w:t>
-      </w:r>
-      <w:proofErr w:type="spellStart"/>
-      <w:r>
-        <w:t>membersMatchConsents</w:t>
-      </w:r>
-      <w:proofErr w:type="spellEnd"/>
-      <w:r>
-        <w:t xml:space="preserve">, se ejecuta la lógica de la comparación entre los consentimientos de la tienda y de la base de datos Data. La clase </w:t>
-      </w:r>
-      <w:proofErr w:type="spellStart"/>
-      <w:r>
-        <w:t>WPUserQuery</w:t>
-      </w:r>
-      <w:proofErr w:type="spellEnd"/>
-      <w:r>
-        <w:t xml:space="preserve"> define el método </w:t>
-      </w:r>
-      <w:proofErr w:type="spellStart"/>
       <w:proofErr w:type="gramStart"/>
-      <w:r>
-        <w:t>usersWithConsent</w:t>
-      </w:r>
-      <w:proofErr w:type="spellEnd"/>
-      <w:r>
-        <w:t>(</w:t>
-      </w:r>
-      <w:proofErr w:type="gramEnd"/>
-      <w:r>
-        <w:t xml:space="preserve">) para obtener los usuarios que hayan dado consentimiento </w:t>
-      </w:r>
-      <w:r>
-        <w:t>al realizar un pedido.</w:t>
-      </w:r>
-    </w:p>
-    <w:p>
-      <w:r>
-        <w:t xml:space="preserve">La funcionalidad ya descrita de exportar socios que tengan e-mail, filtra además los que tengan consentimiento. </w:t>
-      </w:r>
-      <w:proofErr w:type="gramStart"/>
-      <w:r>
-        <w:t>Además</w:t>
-      </w:r>
-      <w:proofErr w:type="gramEnd"/>
-      <w:r>
-        <w:t xml:space="preserve"> se define un botón nuevo (accesible desde </w:t>
-      </w:r>
-      <w:proofErr w:type="spellStart"/>
-      <w:r>
-        <w:t>views</w:t>
-      </w:r>
-      <w:proofErr w:type="spellEnd"/>
-      <w:r>
-        <w:t>/</w:t>
-      </w:r>
-      <w:proofErr w:type="spellStart"/>
-      <w:r>
-        <w:t>member</w:t>
-      </w:r>
-      <w:proofErr w:type="spellEnd"/>
-      <w:r>
-        <w:t>/</w:t>
-      </w:r>
-      <w:proofErr w:type="spellStart"/>
-      <w:r>
-        <w:t>index</w:t>
-      </w:r>
-      <w:proofErr w:type="spellEnd"/>
-      <w:r>
-        <w:t xml:space="preserve">, que invoca la acción existente </w:t>
-      </w:r>
-      <w:proofErr w:type="spellStart"/>
-      <w:r>
-        <w:t>actionExport</w:t>
-      </w:r>
-      <w:proofErr w:type="spellEnd"/>
-      <w:r>
-        <w:t xml:space="preserve"> con un parámetro nuevo) para exportar los que tengan e-mail y </w:t>
-      </w:r>
-      <w:r>
-        <w:rPr>
-          <w:i/>
-        </w:rPr>
-        <w:t>no</w:t>
-      </w:r>
-      <w:r>
-        <w:t xml:space="preserve"> tengan consentimiento; a esos será a los que se les envíe el </w:t>
-      </w:r>
-      <w:proofErr w:type="spellStart"/>
-      <w:r>
-        <w:t>emailing</w:t>
-      </w:r>
-      <w:proofErr w:type="spellEnd"/>
-      <w:r>
-        <w:t xml:space="preserve"> masivo. Por tanto, a dicha exportación se le añade la clave de verificación, cuyo funcionamiento se define en el siguiente apartado.</w:t>
-      </w:r>
-    </w:p>
-    <w:p>
-      <w:pPr>
-        <w:pStyle w:val="Ttulo4"/>
-      </w:pPr>
-      <w:r>
-        <w:t>Recoger consentimientos</w:t>
-      </w:r>
-    </w:p>
-    <w:p>
-      <w:r>
-        <w:t xml:space="preserve">La idea es que, a todos los socios que no hayan dado consentimiento, se les envía un e-mail solicitándolo. Dicho e-mail contendrá un enlace al módulo que se va a describir, que incluye el correo electrónico y una clave de verificación; siempre que se localice un </w:t>
-      </w:r>
-      <w:r>
-        <w:t>socio</w:t>
-      </w:r>
-      <w:r>
-        <w:t xml:space="preserve"> para el que coincidan esos dos datos, se actualizará el consentimiento y mostrará un mensaje de verificación.</w:t>
-      </w:r>
-    </w:p>
-    <w:p>
-      <w:r>
-        <w:t xml:space="preserve">El campo </w:t>
-      </w:r>
-      <w:proofErr w:type="spellStart"/>
-      <w:r>
-        <w:t>keyCheck</w:t>
-      </w:r>
-      <w:proofErr w:type="spellEnd"/>
-      <w:r>
-        <w:t xml:space="preserve"> es de sólo lectura en el alta o modificación de socio (vista </w:t>
-      </w:r>
-      <w:proofErr w:type="spellStart"/>
-      <w:r>
-        <w:t>views</w:t>
-      </w:r>
-      <w:proofErr w:type="spellEnd"/>
-      <w:r>
-        <w:t>/</w:t>
-      </w:r>
-      <w:proofErr w:type="spellStart"/>
-      <w:r>
-        <w:t>member</w:t>
-      </w:r>
-      <w:proofErr w:type="spellEnd"/>
-      <w:r>
-        <w:t>/_</w:t>
-      </w:r>
-      <w:proofErr w:type="spellStart"/>
-      <w:r>
-        <w:t>form</w:t>
-      </w:r>
-      <w:proofErr w:type="spellEnd"/>
-      <w:r>
-        <w:t xml:space="preserve">). Cuando se da de alta un socio, ya sea manualmente o al cargarlo desde la tienda, se le asigna un </w:t>
-      </w:r>
-      <w:proofErr w:type="spellStart"/>
-      <w:r>
-        <w:t>keyCheck</w:t>
-      </w:r>
-      <w:proofErr w:type="spellEnd"/>
-      <w:r>
-        <w:t xml:space="preserve"> único y aleatorio (método </w:t>
-      </w:r>
-      <w:proofErr w:type="spellStart"/>
-      <w:r>
-        <w:t>setKey</w:t>
-      </w:r>
-      <w:proofErr w:type="spellEnd"/>
-      <w:r>
-        <w:t xml:space="preserve"> de la clase modelo app</w:t>
-      </w:r>
-      <w:proofErr w:type="gramStart"/>
-      <w:r>
-        <w:t>\</w:t>
-      </w:r>
-      <w:proofErr w:type="spellStart"/>
-      <w:r>
-        <w:t>models</w:t>
-      </w:r>
-      <w:proofErr w:type="spellEnd"/>
-      <w:r>
-        <w:t>\</w:t>
-      </w:r>
-      <w:proofErr w:type="spellStart"/>
       <w:r>
         <w:t>Member</w:t>
       </w:r>
@@ -7678,12 +7800,9 @@
         <w:t>actionIndex</w:t>
       </w:r>
       <w:proofErr w:type="spellEnd"/>
-      <w:r>
-        <w:t>(</w:t>
-      </w:r>
       <w:proofErr w:type="gramEnd"/>
       <w:r>
-        <w:t>), además, lo guarda en sesión.</w:t>
+        <w:t>(), además, lo guarda en sesión.</w:t>
       </w:r>
     </w:p>
     <w:p>
@@ -8164,8 +8283,78 @@
         <w:t xml:space="preserve">La visualización de las rejillas se delega en el componente </w:t>
       </w:r>
       <w:proofErr w:type="spellStart"/>
+      <w:r>
+        <w:t>components</w:t>
+      </w:r>
+      <w:proofErr w:type="spellEnd"/>
+      <w:r>
+        <w:t>/</w:t>
+      </w:r>
+      <w:proofErr w:type="spellStart"/>
       <w:proofErr w:type="gramStart"/>
       <w:r>
+        <w:t>AttendeeColumns.php</w:t>
+      </w:r>
+      <w:proofErr w:type="spellEnd"/>
+      <w:r>
+        <w:t xml:space="preserve"> ,</w:t>
+      </w:r>
+      <w:proofErr w:type="gramEnd"/>
+      <w:r>
+        <w:t xml:space="preserve"> métodos </w:t>
+      </w:r>
+      <w:proofErr w:type="spellStart"/>
+      <w:r>
+        <w:t>mealsCol</w:t>
+      </w:r>
+      <w:proofErr w:type="spellEnd"/>
+      <w:r>
+        <w:t xml:space="preserve">(), </w:t>
+      </w:r>
+      <w:proofErr w:type="spellStart"/>
+      <w:r>
+        <w:t>photosCol</w:t>
+      </w:r>
+      <w:proofErr w:type="spellEnd"/>
+      <w:r>
+        <w:t xml:space="preserve">() y </w:t>
+      </w:r>
+      <w:proofErr w:type="spellStart"/>
+      <w:r>
+        <w:t>extraProductsCol</w:t>
+      </w:r>
+      <w:proofErr w:type="spellEnd"/>
+      <w:r>
+        <w:t>()</w:t>
+      </w:r>
+    </w:p>
+    <w:p>
+      <w:pPr>
+        <w:pStyle w:val="Ttulo4"/>
+      </w:pPr>
+      <w:r>
+        <w:t>Números de pedidos enlazados a las fichas de pedido</w:t>
+      </w:r>
+    </w:p>
+    <w:p>
+      <w:r>
+        <w:t>La aplicación permite registrar el número o números de pedido asociados a un asistente en la tienda online; y a la hora de mostrar esta información, cada número de pedido está enlazado a la ficha del mismo en dicha tienda.</w:t>
+      </w:r>
+    </w:p>
+    <w:p>
+      <w:r>
+        <w:t xml:space="preserve">Esto se implementa en el método </w:t>
+      </w:r>
+      <w:proofErr w:type="spellStart"/>
+      <w:r>
+        <w:t>orderNumbersCol</w:t>
+      </w:r>
+      <w:proofErr w:type="spellEnd"/>
+      <w:r>
+        <w:t xml:space="preserve"> de </w:t>
+      </w:r>
+      <w:proofErr w:type="spellStart"/>
+      <w:r>
         <w:t>components</w:t>
       </w:r>
       <w:proofErr w:type="spellEnd"/>
@@ -8173,77 +8362,7 @@
         <w:t>/</w:t>
       </w:r>
       <w:proofErr w:type="spellStart"/>
-      <w:r>
-        <w:t>AttendeeColumns.php</w:t>
-      </w:r>
-      <w:proofErr w:type="spellEnd"/>
-      <w:r>
-        <w:t xml:space="preserve"> ,</w:t>
-      </w:r>
-      <w:proofErr w:type="gramEnd"/>
-      <w:r>
-        <w:t xml:space="preserve"> métodos </w:t>
-      </w:r>
-      <w:proofErr w:type="spellStart"/>
-      <w:r>
-        <w:t>mealsCol</w:t>
-      </w:r>
-      <w:proofErr w:type="spellEnd"/>
-      <w:r>
-        <w:t xml:space="preserve">(), </w:t>
-      </w:r>
-      <w:proofErr w:type="spellStart"/>
-      <w:r>
-        <w:t>photosCol</w:t>
-      </w:r>
-      <w:proofErr w:type="spellEnd"/>
-      <w:r>
-        <w:t xml:space="preserve">() y </w:t>
-      </w:r>
-      <w:proofErr w:type="spellStart"/>
-      <w:r>
-        <w:t>extraProductsCol</w:t>
-      </w:r>
-      <w:proofErr w:type="spellEnd"/>
-      <w:r>
-        <w:t>()</w:t>
-      </w:r>
-    </w:p>
-    <w:p>
-      <w:pPr>
-        <w:pStyle w:val="Ttulo4"/>
-      </w:pPr>
-      <w:r>
-        <w:t>Números de pedidos enlazados a las fichas de pedido</w:t>
-      </w:r>
-    </w:p>
-    <w:p>
-      <w:r>
-        <w:t>La aplicación permite registrar el número o números de pedido asociados a un asistente en la tienda online; y a la hora de mostrar esta información, cada número de pedido está enlazado a la ficha del mismo en dicha tienda.</w:t>
-      </w:r>
-    </w:p>
-    <w:p>
-      <w:r>
-        <w:t xml:space="preserve">Esto se implementa en el método </w:t>
-      </w:r>
-      <w:proofErr w:type="spellStart"/>
-      <w:r>
-        <w:t>orderNumbersCol</w:t>
-      </w:r>
-      <w:proofErr w:type="spellEnd"/>
-      <w:r>
-        <w:t xml:space="preserve"> de </w:t>
-      </w:r>
-      <w:proofErr w:type="spellStart"/>
       <w:proofErr w:type="gramStart"/>
-      <w:r>
-        <w:t>components</w:t>
-      </w:r>
-      <w:proofErr w:type="spellEnd"/>
-      <w:r>
-        <w:t>/</w:t>
-      </w:r>
-      <w:proofErr w:type="spellStart"/>
       <w:r>
         <w:t>AttendeeColumns.php</w:t>
       </w:r>
@@ -10200,21 +10319,21 @@
         </w:numPr>
       </w:pPr>
       <w:proofErr w:type="spellStart"/>
+      <w:r>
+        <w:t>Attendee</w:t>
+      </w:r>
+      <w:proofErr w:type="spellEnd"/>
       <w:proofErr w:type="gramStart"/>
       <w:r>
-        <w:t>Attendee</w:t>
-      </w:r>
-      <w:proofErr w:type="spellEnd"/>
-      <w:r>
         <w:t>::</w:t>
       </w:r>
       <w:proofErr w:type="spellStart"/>
+      <w:r>
+        <w:t>getAttendeeRooms</w:t>
+      </w:r>
+      <w:proofErr w:type="spellEnd"/>
       <w:proofErr w:type="gramEnd"/>
       <w:r>
-        <w:t>getAttendeeRooms</w:t>
-      </w:r>
-      <w:proofErr w:type="spellEnd"/>
-      <w:r>
         <w:t>(): obtiene toda la información de reservas de habitaciones, uniendo los datos de reservas de los compañeros para habitaciones de más de una persona.</w:t>
       </w:r>
     </w:p>
@@ -10227,25 +10346,55 @@
         </w:numPr>
       </w:pPr>
       <w:proofErr w:type="spellStart"/>
+      <w:r>
+        <w:t>AttendeeQuery</w:t>
+      </w:r>
+      <w:proofErr w:type="spellEnd"/>
       <w:proofErr w:type="gramStart"/>
       <w:r>
+        <w:t>::</w:t>
+      </w:r>
+      <w:proofErr w:type="spellStart"/>
+      <w:r>
+        <w:t>andFilterLodging</w:t>
+      </w:r>
+      <w:proofErr w:type="spellEnd"/>
+      <w:proofErr w:type="gramEnd"/>
+      <w:r>
+        <w:t>(): filtra para devolver solo asistentes con</w:t>
+      </w:r>
+      <w:r>
+        <w:t xml:space="preserve"> reserva de habitación.</w:t>
+      </w:r>
+    </w:p>
+    <w:p>
+      <w:pPr>
+        <w:pStyle w:val="Prrafodelista"/>
+        <w:numPr>
+          <w:ilvl w:val="0"/>
+          <w:numId w:val="24"/>
+        </w:numPr>
+      </w:pPr>
+      <w:proofErr w:type="spellStart"/>
+      <w:r>
         <w:t>AttendeeQuery</w:t>
       </w:r>
       <w:proofErr w:type="spellEnd"/>
+      <w:proofErr w:type="gramStart"/>
       <w:r>
         <w:t>::</w:t>
       </w:r>
-      <w:proofErr w:type="spellStart"/>
       <w:proofErr w:type="gramEnd"/>
       <w:r>
-        <w:t>andFilterLodging</w:t>
-      </w:r>
-      <w:proofErr w:type="spellEnd"/>
-      <w:r>
-        <w:t>(): filtra para devolver solo asistentes con</w:t>
-      </w:r>
-      <w:r>
-        <w:t xml:space="preserve"> reserva de habitación.</w:t>
+        <w:t xml:space="preserve"> </w:t>
+      </w:r>
+      <w:proofErr w:type="spellStart"/>
+      <w:r>
+        <w:t>andCocktail</w:t>
+      </w:r>
+      <w:proofErr w:type="spellEnd"/>
+      <w:r>
+        <w:t>(): filtra los asistentes que tengan cena cóctel.</w:t>
       </w:r>
     </w:p>
     <w:p>
@@ -10257,174 +10406,144 @@
         </w:numPr>
       </w:pPr>
       <w:proofErr w:type="spellStart"/>
+      <w:r>
+        <w:t>AttendeeQuery</w:t>
+      </w:r>
+      <w:proofErr w:type="spellEnd"/>
       <w:proofErr w:type="gramStart"/>
       <w:r>
+        <w:t>::</w:t>
+      </w:r>
+      <w:proofErr w:type="gramEnd"/>
+      <w:r>
+        <w:t xml:space="preserve"> </w:t>
+      </w:r>
+      <w:proofErr w:type="spellStart"/>
+      <w:r>
+        <w:t>and</w:t>
+      </w:r>
+      <w:r>
+        <w:t>Gala</w:t>
+      </w:r>
+      <w:proofErr w:type="spellEnd"/>
+      <w:r>
+        <w:t>(): filtra los asistentes que tengan cena de gala.</w:t>
+      </w:r>
+    </w:p>
+    <w:p>
+      <w:pPr>
+        <w:pStyle w:val="Prrafodelista"/>
+        <w:numPr>
+          <w:ilvl w:val="0"/>
+          <w:numId w:val="24"/>
+        </w:numPr>
+      </w:pPr>
+      <w:proofErr w:type="spellStart"/>
+      <w:r>
         <w:t>AttendeeQuery</w:t>
       </w:r>
       <w:proofErr w:type="spellEnd"/>
+      <w:proofErr w:type="gramStart"/>
       <w:r>
         <w:t>::</w:t>
       </w:r>
+      <w:proofErr w:type="spellStart"/>
+      <w:r>
+        <w:t>andSaturdayLunch</w:t>
+      </w:r>
+      <w:proofErr w:type="spellEnd"/>
       <w:proofErr w:type="gramEnd"/>
       <w:r>
-        <w:t xml:space="preserve"> </w:t>
-      </w:r>
-      <w:proofErr w:type="spellStart"/>
-      <w:r>
-        <w:t>andCocktail</w:t>
-      </w:r>
-      <w:proofErr w:type="spellEnd"/>
-      <w:r>
-        <w:t>(): filtra los asistentes que tengan cena cóctel.</w:t>
-      </w:r>
-    </w:p>
-    <w:p>
-      <w:pPr>
-        <w:pStyle w:val="Prrafodelista"/>
-        <w:numPr>
-          <w:ilvl w:val="0"/>
-          <w:numId w:val="24"/>
-        </w:numPr>
-      </w:pPr>
+        <w:t xml:space="preserve">(): filtra los asistentes que tengan comida del sábado. Lo mismo con </w:t>
+      </w:r>
       <w:proofErr w:type="spellStart"/>
       <w:proofErr w:type="gramStart"/>
       <w:r>
-        <w:t>AttendeeQuery</w:t>
-      </w:r>
-      <w:proofErr w:type="spellEnd"/>
-      <w:r>
-        <w:t>::</w:t>
+        <w:t>andSundayLunch</w:t>
+      </w:r>
+      <w:proofErr w:type="spellEnd"/>
+      <w:r>
+        <w:t>(</w:t>
       </w:r>
       <w:proofErr w:type="gramEnd"/>
       <w:r>
-        <w:t xml:space="preserve"> </w:t>
-      </w:r>
-      <w:proofErr w:type="spellStart"/>
-      <w:r>
-        <w:t>and</w:t>
-      </w:r>
-      <w:r>
-        <w:t>Gala</w:t>
-      </w:r>
-      <w:proofErr w:type="spellEnd"/>
-      <w:r>
-        <w:t>(): filtra los asistentes que tengan cena de gala.</w:t>
-      </w:r>
-    </w:p>
-    <w:p>
-      <w:pPr>
-        <w:pStyle w:val="Prrafodelista"/>
-        <w:numPr>
-          <w:ilvl w:val="0"/>
-          <w:numId w:val="24"/>
-        </w:numPr>
-      </w:pPr>
+        <w:t xml:space="preserve">) y </w:t>
+      </w:r>
+      <w:proofErr w:type="spellStart"/>
+      <w:r>
+        <w:t>andSundayDinner</w:t>
+      </w:r>
+      <w:proofErr w:type="spellEnd"/>
+      <w:r>
+        <w:t>().</w:t>
+      </w:r>
+    </w:p>
+    <w:p>
+      <w:r>
+        <w:t xml:space="preserve">La vista es </w:t>
+      </w:r>
+      <w:proofErr w:type="spellStart"/>
+      <w:r>
+        <w:t>views</w:t>
+      </w:r>
+      <w:proofErr w:type="spellEnd"/>
+      <w:r>
+        <w:t>/</w:t>
+      </w:r>
+      <w:proofErr w:type="spellStart"/>
+      <w:r>
+        <w:t>attendee</w:t>
+      </w:r>
+      <w:proofErr w:type="spellEnd"/>
+      <w:r>
+        <w:t>/</w:t>
+      </w:r>
+      <w:proofErr w:type="spellStart"/>
+      <w:r>
+        <w:t>reporthotel.php</w:t>
+      </w:r>
+      <w:proofErr w:type="spellEnd"/>
+    </w:p>
+    <w:p>
+      <w:pPr>
+        <w:pStyle w:val="Ttulo4"/>
+      </w:pPr>
+      <w:r>
+        <w:t>Vista de Acreditaciones</w:t>
+      </w:r>
+    </w:p>
+    <w:p>
+      <w:r>
+        <w:t>Se ha creado una vista adecuada para utilizarse en el propio evento, en la mesa de acreditaciones. Tiene limitadas bastantes funcionalidades, para concentrarse en las necesidades concretas de ese perfil de usuario: buscar los datos de reserva de un asistente, teniendo en cuenta su nombre de acreditación.</w:t>
+      </w:r>
+    </w:p>
+    <w:p>
+      <w:r>
+        <w:t>Se ha definido un rol llamado ‘</w:t>
+      </w:r>
+      <w:proofErr w:type="spellStart"/>
+      <w:r>
+        <w:t>Desk</w:t>
+      </w:r>
+      <w:proofErr w:type="spellEnd"/>
+      <w:r>
+        <w:t>’, que define los permisos mínimos para gestionar esto (básicamente, acceso de sólo lectura a Asistentes) y además identifica a qué usuarios se le debe aplicar la vista restringida.</w:t>
+      </w:r>
+    </w:p>
+    <w:p>
+      <w:r>
+        <w:t xml:space="preserve">En la clase controladora </w:t>
+      </w:r>
+      <w:proofErr w:type="spellStart"/>
+      <w:r>
+        <w:t>controllers</w:t>
+      </w:r>
+      <w:proofErr w:type="spellEnd"/>
+      <w:r>
+        <w:t>/</w:t>
+      </w:r>
       <w:proofErr w:type="spellStart"/>
       <w:proofErr w:type="gramStart"/>
-      <w:r>
-        <w:t>AttendeeQuery</w:t>
-      </w:r>
-      <w:proofErr w:type="spellEnd"/>
-      <w:r>
-        <w:t>::</w:t>
-      </w:r>
-      <w:proofErr w:type="spellStart"/>
-      <w:proofErr w:type="gramEnd"/>
-      <w:r>
-        <w:t>andSaturdayLunch</w:t>
-      </w:r>
-      <w:proofErr w:type="spellEnd"/>
-      <w:r>
-        <w:t xml:space="preserve">(): filtra los asistentes que tengan comida del sábado. Lo mismo con </w:t>
-      </w:r>
-      <w:proofErr w:type="spellStart"/>
-      <w:proofErr w:type="gramStart"/>
-      <w:r>
-        <w:t>andSundayLunch</w:t>
-      </w:r>
-      <w:proofErr w:type="spellEnd"/>
-      <w:r>
-        <w:t>(</w:t>
-      </w:r>
-      <w:proofErr w:type="gramEnd"/>
-      <w:r>
-        <w:t xml:space="preserve">) y </w:t>
-      </w:r>
-      <w:proofErr w:type="spellStart"/>
-      <w:r>
-        <w:t>andSundayDinner</w:t>
-      </w:r>
-      <w:proofErr w:type="spellEnd"/>
-      <w:r>
-        <w:t>().</w:t>
-      </w:r>
-    </w:p>
-    <w:p>
-      <w:r>
-        <w:t xml:space="preserve">La vista es </w:t>
-      </w:r>
-      <w:proofErr w:type="spellStart"/>
-      <w:r>
-        <w:t>views</w:t>
-      </w:r>
-      <w:proofErr w:type="spellEnd"/>
-      <w:r>
-        <w:t>/</w:t>
-      </w:r>
-      <w:proofErr w:type="spellStart"/>
-      <w:r>
-        <w:t>attendee</w:t>
-      </w:r>
-      <w:proofErr w:type="spellEnd"/>
-      <w:r>
-        <w:t>/</w:t>
-      </w:r>
-      <w:proofErr w:type="spellStart"/>
-      <w:r>
-        <w:t>reporthotel.php</w:t>
-      </w:r>
-      <w:proofErr w:type="spellEnd"/>
-    </w:p>
-    <w:p>
-      <w:pPr>
-        <w:pStyle w:val="Ttulo4"/>
-      </w:pPr>
-      <w:r>
-        <w:t>Vista de Acreditaciones</w:t>
-      </w:r>
-    </w:p>
-    <w:p>
-      <w:r>
-        <w:t>Se ha creado una vista adecuada para utilizarse en el propio evento, en la mesa de acreditaciones. Tiene limitadas bastantes funcionalidades, para concentrarse en las necesidades concretas de ese perfil de usuario: buscar los datos de reserva de un asistente, teniendo en cuenta su nombre de acreditación.</w:t>
-      </w:r>
-    </w:p>
-    <w:p>
-      <w:r>
-        <w:t>Se ha definido un rol llamado ‘</w:t>
-      </w:r>
-      <w:proofErr w:type="spellStart"/>
-      <w:r>
-        <w:t>Desk</w:t>
-      </w:r>
-      <w:proofErr w:type="spellEnd"/>
-      <w:r>
-        <w:t>’, que define los permisos mínimos para gestionar esto (básicamente, acceso de sólo lectura a Asistentes) y además identifica a qué usuarios se le debe aplicar la vista restringida.</w:t>
-      </w:r>
-    </w:p>
-    <w:p>
-      <w:r>
-        <w:t xml:space="preserve">En la clase controladora </w:t>
-      </w:r>
-      <w:proofErr w:type="spellStart"/>
-      <w:proofErr w:type="gramStart"/>
-      <w:r>
-        <w:t>controllers</w:t>
-      </w:r>
-      <w:proofErr w:type="spellEnd"/>
-      <w:r>
-        <w:t>/</w:t>
-      </w:r>
-      <w:proofErr w:type="spellStart"/>
       <w:r>
         <w:t>AttendeeController.php</w:t>
       </w:r>
@@ -11017,7 +11136,15 @@
       </w:r>
       <w:proofErr w:type="spellEnd"/>
       <w:r>
-        <w:t xml:space="preserve"> Devuelve un pseudo-Excel con los datos de todos los medios. Por defecto filtra sólo los que tengan marcado el consentimiento; hay una segunda opción para filtrar por los que no lo tienen marcado (misma acción con otro valor de parámetro), para el </w:t>
+        <w:t xml:space="preserve"> Devuelve un </w:t>
+      </w:r>
+      <w:proofErr w:type="spellStart"/>
+      <w:r>
+        <w:t>pseudo</w:t>
+      </w:r>
+      <w:proofErr w:type="spellEnd"/>
+      <w:r>
+        <w:t xml:space="preserve">-Excel con los datos de todos los medios. Por defecto filtra sólo los que tengan marcado el consentimiento; hay una segunda opción para filtrar por los que no lo tienen marcado (misma acción con otro valor de parámetro), para el </w:t>
       </w:r>
       <w:proofErr w:type="spellStart"/>
       <w:r>
@@ -11116,21 +11243,18 @@
       </w:r>
       <w:proofErr w:type="spellEnd"/>
       <w:r>
-        <w:t xml:space="preserve"> de la clase modelo app</w:t>
-      </w:r>
+        <w:t xml:space="preserve"> de la clase modelo app\</w:t>
+      </w:r>
+      <w:proofErr w:type="spellStart"/>
+      <w:r>
+        <w:t>models</w:t>
+      </w:r>
+      <w:proofErr w:type="spellEnd"/>
+      <w:r>
+        <w:t>\</w:t>
+      </w:r>
+      <w:proofErr w:type="spellStart"/>
       <w:proofErr w:type="gramStart"/>
-      <w:r>
-        <w:t>\</w:t>
-      </w:r>
-      <w:proofErr w:type="spellStart"/>
-      <w:r>
-        <w:t>models</w:t>
-      </w:r>
-      <w:proofErr w:type="spellEnd"/>
-      <w:r>
-        <w:t>\</w:t>
-      </w:r>
-      <w:proofErr w:type="spellStart"/>
       <w:r>
         <w:t>Press</w:t>
       </w:r>
@@ -11237,7 +11361,7 @@
 </file>
 
 <file path=word/numbering.xml><?xml version="1.0" encoding="utf-8"?>
-<w:numbering xmlns:wpc="http://schemas.microsoft.com/office/word/2010/wordprocessingCanvas" xmlns:cx="http://schemas.microsoft.com/office/drawing/2014/chartex" xmlns:cx1="http://schemas.microsoft.com/office/drawing/2015/9/8/chartex" xmlns:cx2="http://schemas.microsoft.com/office/drawing/2015/10/21/chartex" xmlns:cx3="http://schemas.microsoft.com/office/drawing/2016/5/9/chartex" xmlns:cx4="http://schemas.microsoft.com/office/drawing/2016/5/10/chartex" xmlns:cx5="http://schemas.microsoft.com/office/drawing/2016/5/11/chartex" xmlns:cx6="http://schemas.microsoft.com/office/drawing/2016/5/12/chartex" xmlns:cx7="http://schemas.microsoft.com/office/drawing/2016/5/13/chartex" xmlns:cx8="http://schemas.microsoft.com/office/drawing/2016/5/14/chartex" xmlns:mc="http://schemas.openxmlformats.org/markup-compatibility/2006" xmlns:aink="http://schemas.microsoft.com/office/drawing/2016/ink" xmlns:am3d="http://schemas.microsoft.com/office/drawing/2017/model3d" xmlns:o="urn:schemas-microsoft-com:office:office" xmlns:r="http://schemas.openxmlformats.org/officeDocument/2006/relationships" xmlns:m="http://schemas.openxmlformats.org/officeDocument/2006/math" xmlns:v="urn:schemas-microsoft-com:vml" xmlns:wp14="http://schemas.microsoft.com/office/word/2010/wordprocessingDrawing" xmlns:wp="http://schemas.openxmlformats.org/drawingml/2006/wordprocessingDrawing" xmlns:w10="urn:schemas-microsoft-com:office:word" xmlns:w="http://schemas.openxmlformats.org/wordprocessingml/2006/main" xmlns:w14="http://schemas.microsoft.com/office/word/2010/wordml" xmlns:w15="http://schemas.microsoft.com/office/word/2012/wordml" xmlns:w16cid="http://schemas.microsoft.com/office/word/2016/wordml/cid" xmlns:w16se="http://schemas.microsoft.com/office/word/2015/wordml/symex" xmlns:wpg="http://schemas.microsoft.com/office/word/2010/wordprocessingGroup" xmlns:wpi="http://schemas.microsoft.com/office/word/2010/wordprocessingInk" xmlns:wne="http://schemas.microsoft.com/office/word/2006/wordml" xmlns:wps="http://schemas.microsoft.com/office/word/2010/wordprocessingShape" mc:Ignorable="w14 w15 w16se w16cid wp14">
+<w:numbering xmlns:wpc="http://schemas.microsoft.com/office/word/2010/wordprocessingCanvas" xmlns:mc="http://schemas.openxmlformats.org/markup-compatibility/2006" xmlns:o="urn:schemas-microsoft-com:office:office" xmlns:r="http://schemas.openxmlformats.org/officeDocument/2006/relationships" xmlns:m="http://schemas.openxmlformats.org/officeDocument/2006/math" xmlns:v="urn:schemas-microsoft-com:vml" xmlns:wp14="http://schemas.microsoft.com/office/word/2010/wordprocessingDrawing" xmlns:wp="http://schemas.openxmlformats.org/drawingml/2006/wordprocessingDrawing" xmlns:w10="urn:schemas-microsoft-com:office:word" xmlns:w="http://schemas.openxmlformats.org/wordprocessingml/2006/main" xmlns:w14="http://schemas.microsoft.com/office/word/2010/wordml" xmlns:w15="http://schemas.microsoft.com/office/word/2012/wordml" xmlns:wpg="http://schemas.microsoft.com/office/word/2010/wordprocessingGroup" xmlns:wpi="http://schemas.microsoft.com/office/word/2010/wordprocessingInk" xmlns:wne="http://schemas.microsoft.com/office/word/2006/wordml" xmlns:wps="http://schemas.microsoft.com/office/word/2010/wordprocessingShape" mc:Ignorable="w14 w15 wp14">
   <w:abstractNum w:abstractNumId="0" w15:restartNumberingAfterBreak="0">
     <w:nsid w:val="01DC0199"/>
     <w:multiLevelType w:val="hybridMultilevel"/>
@@ -14490,7 +14614,7 @@
 </file>
 
 <file path=word/styles.xml><?xml version="1.0" encoding="utf-8"?>
-<w:styles xmlns:mc="http://schemas.openxmlformats.org/markup-compatibility/2006" xmlns:r="http://schemas.openxmlformats.org/officeDocument/2006/relationships" xmlns:w="http://schemas.openxmlformats.org/wordprocessingml/2006/main" xmlns:w14="http://schemas.microsoft.com/office/word/2010/wordml" xmlns:w15="http://schemas.microsoft.com/office/word/2012/wordml" xmlns:w16cid="http://schemas.microsoft.com/office/word/2016/wordml/cid" xmlns:w16se="http://schemas.microsoft.com/office/word/2015/wordml/symex" mc:Ignorable="w14 w15 w16se w16cid">
+<w:styles xmlns:mc="http://schemas.openxmlformats.org/markup-compatibility/2006" xmlns:r="http://schemas.openxmlformats.org/officeDocument/2006/relationships" xmlns:w="http://schemas.openxmlformats.org/wordprocessingml/2006/main" xmlns:w14="http://schemas.microsoft.com/office/word/2010/wordml" xmlns:w15="http://schemas.microsoft.com/office/word/2012/wordml" mc:Ignorable="w14 w15">
   <w:docDefaults>
     <w:rPrDefault>
       <w:rPr>
@@ -14506,7 +14630,7 @@
       </w:pPr>
     </w:pPrDefault>
   </w:docDefaults>
-  <w:latentStyles w:defLockedState="0" w:defUIPriority="99" w:defSemiHidden="0" w:defUnhideWhenUsed="0" w:defQFormat="0" w:count="375">
+  <w:latentStyles w:defLockedState="0" w:defUIPriority="99" w:defSemiHidden="0" w:defUnhideWhenUsed="0" w:defQFormat="0" w:count="371">
     <w:lsdException w:name="Normal" w:uiPriority="0" w:qFormat="1"/>
     <w:lsdException w:name="heading 1" w:uiPriority="9" w:qFormat="1"/>
     <w:lsdException w:name="heading 2" w:semiHidden="1" w:uiPriority="9" w:unhideWhenUsed="1" w:qFormat="1"/>
@@ -14878,10 +15002,6 @@
     <w:lsdException w:name="List Table 5 Dark Accent 6" w:uiPriority="50"/>
     <w:lsdException w:name="List Table 6 Colorful Accent 6" w:uiPriority="51"/>
     <w:lsdException w:name="List Table 7 Colorful Accent 6" w:uiPriority="52"/>
-    <w:lsdException w:name="Mention" w:semiHidden="1" w:unhideWhenUsed="1"/>
-    <w:lsdException w:name="Smart Hyperlink" w:semiHidden="1" w:unhideWhenUsed="1"/>
-    <w:lsdException w:name="Hashtag" w:semiHidden="1" w:unhideWhenUsed="1"/>
-    <w:lsdException w:name="Unresolved Mention" w:semiHidden="1" w:unhideWhenUsed="1"/>
   </w:latentStyles>
   <w:style w:type="paragraph" w:default="1" w:styleId="Normal">
     <w:name w:val="Normal"/>
@@ -15120,7 +15240,7 @@
       <w:color w:val="2E74B5" w:themeColor="accent1" w:themeShade="BF"/>
     </w:rPr>
   </w:style>
-  <w:style w:type="character" w:styleId="Mencinsinresolver">
+  <w:style w:type="character" w:customStyle="1" w:styleId="UnresolvedMention">
     <w:name w:val="Unresolved Mention"/>
     <w:basedOn w:val="Fuentedeprrafopredeter"/>
     <w:uiPriority w:val="99"/>
@@ -15401,7 +15521,7 @@
 </file>
 
 <file path=customXml/itemProps1.xml><?xml version="1.0" encoding="utf-8"?>
-<ds:datastoreItem xmlns:ds="http://schemas.openxmlformats.org/officeDocument/2006/customXml" ds:itemID="{7B9B8C82-769D-4E58-B5DA-E78D3E565BDC}">
+<ds:datastoreItem xmlns:ds="http://schemas.openxmlformats.org/officeDocument/2006/customXml" ds:itemID="{DF564B75-3F4E-4D67-9E6A-D9D94C38CE4C}">
   <ds:schemaRefs>
     <ds:schemaRef ds:uri="http://schemas.openxmlformats.org/officeDocument/2006/bibliography"/>
   </ds:schemaRefs>

</xml_diff>

<commit_message>
Estado medios de pensa
</commit_message>
<xml_diff>
--- a/Data.docx
+++ b/Data.docx
@@ -454,15 +454,11 @@
     </w:p>
     <w:p>
       <w:r>
-        <w:rPr>
-          <w:noProof/>
-          <w:lang w:eastAsia="es-ES"/>
-        </w:rPr>
         <w:drawing>
-          <wp:inline distT="0" distB="0" distL="0" distR="0" wp14:anchorId="7ED44087" wp14:editId="32B42A1C">
-            <wp:extent cx="5400040" cy="2583815"/>
-            <wp:effectExtent l="0" t="0" r="0" b="6985"/>
-            <wp:docPr id="2" name="Imagen 2"/>
+          <wp:inline distT="0" distB="0" distL="0" distR="0" wp14:anchorId="2E510281" wp14:editId="04E12089">
+            <wp:extent cx="5400040" cy="2724150"/>
+            <wp:effectExtent l="0" t="0" r="0" b="0"/>
+            <wp:docPr id="4" name="Imagen 4"/>
             <wp:cNvGraphicFramePr>
               <a:graphicFrameLocks xmlns:a="http://schemas.openxmlformats.org/drawingml/2006/main" noChangeAspect="1"/>
             </wp:cNvGraphicFramePr>
@@ -482,7 +478,7 @@
                   <pic:spPr>
                     <a:xfrm>
                       <a:off x="0" y="0"/>
-                      <a:ext cx="5400040" cy="2583815"/>
+                      <a:ext cx="5400040" cy="2724150"/>
                     </a:xfrm>
                     <a:prstGeom prst="rect">
                       <a:avLst/>
@@ -605,6 +601,7 @@
       </w:pPr>
       <w:proofErr w:type="spellStart"/>
       <w:r>
+        <w:lastRenderedPageBreak/>
         <w:t>dateEnd</w:t>
       </w:r>
       <w:proofErr w:type="spellEnd"/>
@@ -622,52 +619,682 @@
       </w:pPr>
       <w:proofErr w:type="spellStart"/>
       <w:r>
+        <w:t>dateSentInfoHotel</w:t>
+      </w:r>
+      <w:proofErr w:type="spellEnd"/>
+      <w:r>
+        <w:t xml:space="preserve"> – fecha y hora en la que se envía la información de reservas al hotel</w:t>
+      </w:r>
+    </w:p>
+    <w:p>
+      <w:pPr>
+        <w:pStyle w:val="Prrafodelista"/>
+        <w:numPr>
+          <w:ilvl w:val="0"/>
+          <w:numId w:val="1"/>
+        </w:numPr>
+      </w:pPr>
+      <w:proofErr w:type="spellStart"/>
+      <w:r>
+        <w:t>dateBadgesPrinted</w:t>
+      </w:r>
+      <w:proofErr w:type="spellEnd"/>
+      <w:r>
+        <w:t xml:space="preserve"> – fecha y hora en la que se imprimen las acreditaciones</w:t>
+      </w:r>
+    </w:p>
+    <w:p>
+      <w:pPr>
+        <w:pStyle w:val="Prrafodelista"/>
+        <w:numPr>
+          <w:ilvl w:val="0"/>
+          <w:numId w:val="1"/>
+        </w:numPr>
+      </w:pPr>
+      <w:proofErr w:type="spellStart"/>
+      <w:r>
+        <w:t>dateEndCosplaySignup</w:t>
+      </w:r>
+      <w:proofErr w:type="spellEnd"/>
+      <w:r>
+        <w:t xml:space="preserve"> – fecha en la que se cierran las inscripciones previas al concurso de </w:t>
+      </w:r>
+      <w:proofErr w:type="spellStart"/>
+      <w:r>
+        <w:t>cosplay</w:t>
+      </w:r>
+      <w:proofErr w:type="spellEnd"/>
+    </w:p>
+    <w:p>
+      <w:pPr>
+        <w:pStyle w:val="Ttulo4"/>
+      </w:pPr>
+      <w:r>
+        <w:t xml:space="preserve">Tabla </w:t>
+      </w:r>
+      <w:proofErr w:type="spellStart"/>
+      <w:r>
+        <w:t>cif_products</w:t>
+      </w:r>
+      <w:proofErr w:type="spellEnd"/>
+      <w:r>
+        <w:t xml:space="preserve"> – Productos extra</w:t>
+      </w:r>
+    </w:p>
+    <w:p>
+      <w:r>
+        <w:t>En esta tabla encontramos los productos que se salen del patrón habitual de cenas / firmas / fotos / cartones: cartones no pertenecientes a un invitado, cartones adicionales al principal, entradas de torneos, etc.</w:t>
+      </w:r>
+    </w:p>
+    <w:p>
+      <w:pPr>
+        <w:pStyle w:val="Prrafodelista"/>
+        <w:numPr>
+          <w:ilvl w:val="0"/>
+          <w:numId w:val="2"/>
+        </w:numPr>
+      </w:pPr>
+      <w:r>
+        <w:t>Id – identificador del producto</w:t>
+      </w:r>
+    </w:p>
+    <w:p>
+      <w:pPr>
+        <w:pStyle w:val="Prrafodelista"/>
+        <w:numPr>
+          <w:ilvl w:val="0"/>
+          <w:numId w:val="2"/>
+        </w:numPr>
+      </w:pPr>
+      <w:proofErr w:type="spellStart"/>
+      <w:r>
+        <w:t>idEvent</w:t>
+      </w:r>
+      <w:proofErr w:type="spellEnd"/>
+      <w:r>
+        <w:t xml:space="preserve"> – clave foránea: identificador del evento</w:t>
+      </w:r>
+    </w:p>
+    <w:p>
+      <w:pPr>
+        <w:pStyle w:val="Prrafodelista"/>
+        <w:numPr>
+          <w:ilvl w:val="0"/>
+          <w:numId w:val="2"/>
+        </w:numPr>
+      </w:pPr>
+      <w:proofErr w:type="spellStart"/>
+      <w:r>
+        <w:t>name</w:t>
+      </w:r>
+      <w:proofErr w:type="spellEnd"/>
+      <w:r>
+        <w:t xml:space="preserve"> – nombre del producto</w:t>
+      </w:r>
+    </w:p>
+    <w:p>
+      <w:pPr>
+        <w:pStyle w:val="Ttulo4"/>
+      </w:pPr>
+      <w:r>
+        <w:t xml:space="preserve">Tabla </w:t>
+      </w:r>
+      <w:proofErr w:type="spellStart"/>
+      <w:r>
+        <w:t>cif_guests</w:t>
+      </w:r>
+      <w:proofErr w:type="spellEnd"/>
+      <w:r>
+        <w:t xml:space="preserve"> – Invitados</w:t>
+      </w:r>
+    </w:p>
+    <w:p>
+      <w:r>
+        <w:t>En esta tabla manejamos la información de los invitados estrella del evento.</w:t>
+      </w:r>
+    </w:p>
+    <w:p>
+      <w:pPr>
+        <w:pStyle w:val="Prrafodelista"/>
+        <w:numPr>
+          <w:ilvl w:val="0"/>
+          <w:numId w:val="3"/>
+        </w:numPr>
+      </w:pPr>
+      <w:r>
+        <w:t>Id – identificador del invitado</w:t>
+      </w:r>
+    </w:p>
+    <w:p>
+      <w:pPr>
+        <w:pStyle w:val="Prrafodelista"/>
+        <w:numPr>
+          <w:ilvl w:val="0"/>
+          <w:numId w:val="3"/>
+        </w:numPr>
+      </w:pPr>
+      <w:proofErr w:type="spellStart"/>
+      <w:r>
+        <w:t>Name</w:t>
+      </w:r>
+      <w:proofErr w:type="spellEnd"/>
+      <w:r>
+        <w:t xml:space="preserve"> – nombre</w:t>
+      </w:r>
+    </w:p>
+    <w:p>
+      <w:pPr>
+        <w:pStyle w:val="Prrafodelista"/>
+        <w:numPr>
+          <w:ilvl w:val="0"/>
+          <w:numId w:val="3"/>
+        </w:numPr>
+      </w:pPr>
+      <w:proofErr w:type="spellStart"/>
+      <w:r>
+        <w:t>Surname</w:t>
+      </w:r>
+      <w:proofErr w:type="spellEnd"/>
+      <w:r>
+        <w:t xml:space="preserve"> – apellido</w:t>
+      </w:r>
+    </w:p>
+    <w:p>
+      <w:pPr>
+        <w:pStyle w:val="Prrafodelista"/>
+        <w:numPr>
+          <w:ilvl w:val="0"/>
+          <w:numId w:val="3"/>
+        </w:numPr>
+      </w:pPr>
+      <w:proofErr w:type="spellStart"/>
+      <w:r>
+        <w:t>Order</w:t>
+      </w:r>
+      <w:proofErr w:type="spellEnd"/>
+      <w:r>
+        <w:t xml:space="preserve"> – orden en el cartel</w:t>
+      </w:r>
+    </w:p>
+    <w:p>
+      <w:pPr>
+        <w:pStyle w:val="Prrafodelista"/>
+        <w:numPr>
+          <w:ilvl w:val="0"/>
+          <w:numId w:val="3"/>
+        </w:numPr>
+      </w:pPr>
+      <w:proofErr w:type="spellStart"/>
+      <w:r>
+        <w:t>dateArrival</w:t>
+      </w:r>
+      <w:proofErr w:type="spellEnd"/>
+      <w:r>
+        <w:t xml:space="preserve"> – fecha de llegada al hotel</w:t>
+      </w:r>
+    </w:p>
+    <w:p>
+      <w:pPr>
+        <w:pStyle w:val="Prrafodelista"/>
+        <w:numPr>
+          <w:ilvl w:val="0"/>
+          <w:numId w:val="3"/>
+        </w:numPr>
+      </w:pPr>
+      <w:proofErr w:type="spellStart"/>
+      <w:r>
+        <w:t>dateDeparture</w:t>
+      </w:r>
+      <w:proofErr w:type="spellEnd"/>
+      <w:r>
+        <w:t xml:space="preserve"> – fecha de salida del hotel</w:t>
+      </w:r>
+    </w:p>
+    <w:p>
+      <w:pPr>
+        <w:pStyle w:val="Prrafodelista"/>
+        <w:numPr>
+          <w:ilvl w:val="0"/>
+          <w:numId w:val="3"/>
+        </w:numPr>
+      </w:pPr>
+      <w:proofErr w:type="spellStart"/>
+      <w:r>
+        <w:t>hasAutograph</w:t>
+      </w:r>
+      <w:proofErr w:type="spellEnd"/>
+      <w:r>
+        <w:t xml:space="preserve"> – indica si se venden autógrafos de este invitado</w:t>
+      </w:r>
+    </w:p>
+    <w:p>
+      <w:pPr>
+        <w:pStyle w:val="Prrafodelista"/>
+        <w:numPr>
+          <w:ilvl w:val="0"/>
+          <w:numId w:val="3"/>
+        </w:numPr>
+      </w:pPr>
+      <w:proofErr w:type="spellStart"/>
+      <w:r>
+        <w:t>hasPhotoshoot</w:t>
+      </w:r>
+      <w:proofErr w:type="spellEnd"/>
+      <w:r>
+        <w:t xml:space="preserve"> - indica si se venden fotos profesionales con los asistentes para este invitado</w:t>
+      </w:r>
+    </w:p>
+    <w:p>
+      <w:pPr>
+        <w:pStyle w:val="Prrafodelista"/>
+        <w:numPr>
+          <w:ilvl w:val="0"/>
+          <w:numId w:val="3"/>
+        </w:numPr>
+      </w:pPr>
+      <w:proofErr w:type="spellStart"/>
+      <w:r>
+        <w:t>hasVintage</w:t>
+      </w:r>
+      <w:proofErr w:type="spellEnd"/>
+      <w:r>
+        <w:t xml:space="preserve"> – indica si se vende cartón vintage del personaje más conocido de este invitado</w:t>
+      </w:r>
+    </w:p>
+    <w:p>
+      <w:pPr>
+        <w:pStyle w:val="Prrafodelista"/>
+        <w:numPr>
+          <w:ilvl w:val="0"/>
+          <w:numId w:val="3"/>
+        </w:numPr>
+      </w:pPr>
+      <w:proofErr w:type="spellStart"/>
+      <w:r>
+        <w:t>hasAutographSpecial</w:t>
+      </w:r>
+      <w:proofErr w:type="spellEnd"/>
+      <w:r>
+        <w:t xml:space="preserve"> - indica si se venden autógrafos especiales de este invitado</w:t>
+      </w:r>
+    </w:p>
+    <w:p>
+      <w:pPr>
+        <w:pStyle w:val="Prrafodelista"/>
+        <w:numPr>
+          <w:ilvl w:val="0"/>
+          <w:numId w:val="3"/>
+        </w:numPr>
+      </w:pPr>
+      <w:proofErr w:type="spellStart"/>
+      <w:r>
+        <w:t>hasPhotoshootSpecial</w:t>
+      </w:r>
+      <w:proofErr w:type="spellEnd"/>
+      <w:r>
+        <w:t xml:space="preserve"> - indica si se venden fotos profesionales especiales con los asistentes para este invitado</w:t>
+      </w:r>
+    </w:p>
+    <w:p>
+      <w:pPr>
+        <w:pStyle w:val="Prrafodelista"/>
+        <w:numPr>
+          <w:ilvl w:val="0"/>
+          <w:numId w:val="3"/>
+        </w:numPr>
+      </w:pPr>
+      <w:proofErr w:type="spellStart"/>
+      <w:r>
+        <w:t>hasSelfie</w:t>
+      </w:r>
+      <w:proofErr w:type="spellEnd"/>
+      <w:r>
+        <w:t xml:space="preserve"> – indica si se venden </w:t>
+      </w:r>
+      <w:proofErr w:type="spellStart"/>
+      <w:r>
+        <w:t>selfies</w:t>
+      </w:r>
+      <w:proofErr w:type="spellEnd"/>
+      <w:r>
+        <w:t xml:space="preserve"> para este invitado</w:t>
+      </w:r>
+    </w:p>
+    <w:p>
+      <w:pPr>
+        <w:pStyle w:val="Prrafodelista"/>
+        <w:numPr>
+          <w:ilvl w:val="0"/>
+          <w:numId w:val="3"/>
+        </w:numPr>
+      </w:pPr>
+      <w:proofErr w:type="spellStart"/>
+      <w:r>
+        <w:t>hasAutographSelfieCombo</w:t>
+      </w:r>
+      <w:proofErr w:type="spellEnd"/>
+      <w:r>
+        <w:t xml:space="preserve"> – indica si se venden combos </w:t>
+      </w:r>
+      <w:proofErr w:type="spellStart"/>
+      <w:r>
+        <w:t>selfie</w:t>
+      </w:r>
+      <w:proofErr w:type="spellEnd"/>
+      <w:r>
+        <w:t xml:space="preserve"> / autógrafo para este invitado</w:t>
+      </w:r>
+    </w:p>
+    <w:p>
+      <w:pPr>
+        <w:pStyle w:val="Prrafodelista"/>
+        <w:numPr>
+          <w:ilvl w:val="0"/>
+          <w:numId w:val="3"/>
+        </w:numPr>
+      </w:pPr>
+      <w:proofErr w:type="spellStart"/>
+      <w:r>
+        <w:t>nif_passport</w:t>
+      </w:r>
+      <w:proofErr w:type="spellEnd"/>
+      <w:r>
+        <w:t xml:space="preserve"> – nº de DNI o pasaporte del invitado</w:t>
+      </w:r>
+    </w:p>
+    <w:p>
+      <w:pPr>
+        <w:pStyle w:val="Prrafodelista"/>
+        <w:numPr>
+          <w:ilvl w:val="0"/>
+          <w:numId w:val="3"/>
+        </w:numPr>
+      </w:pPr>
+      <w:proofErr w:type="spellStart"/>
+      <w:r>
+        <w:t>remarks</w:t>
+      </w:r>
+      <w:proofErr w:type="spellEnd"/>
+      <w:r>
+        <w:t xml:space="preserve"> – observaciones</w:t>
+      </w:r>
+    </w:p>
+    <w:p>
+      <w:pPr>
+        <w:pStyle w:val="Prrafodelista"/>
+        <w:numPr>
+          <w:ilvl w:val="0"/>
+          <w:numId w:val="3"/>
+        </w:numPr>
+      </w:pPr>
+      <w:proofErr w:type="spellStart"/>
+      <w:r>
+        <w:t>remarksMeals</w:t>
+      </w:r>
+      <w:proofErr w:type="spellEnd"/>
+      <w:r>
+        <w:t xml:space="preserve"> – observaciones referentes a comidas y cenas</w:t>
+      </w:r>
+    </w:p>
+    <w:p>
+      <w:pPr>
+        <w:pStyle w:val="Prrafodelista"/>
+        <w:numPr>
+          <w:ilvl w:val="0"/>
+          <w:numId w:val="3"/>
+        </w:numPr>
+      </w:pPr>
+      <w:proofErr w:type="spellStart"/>
+      <w:r>
+        <w:t>characterName</w:t>
+      </w:r>
+      <w:proofErr w:type="spellEnd"/>
+      <w:r>
+        <w:t xml:space="preserve"> – nombre del personaje más conocido de este invitado</w:t>
+      </w:r>
+    </w:p>
+    <w:p>
+      <w:pPr>
+        <w:pStyle w:val="Prrafodelista"/>
+        <w:numPr>
+          <w:ilvl w:val="0"/>
+          <w:numId w:val="3"/>
+        </w:numPr>
+      </w:pPr>
+      <w:proofErr w:type="spellStart"/>
+      <w:r>
+        <w:t>pseudonym</w:t>
+      </w:r>
+      <w:proofErr w:type="spellEnd"/>
+      <w:r>
+        <w:t xml:space="preserve"> – seudónimo para reserva de hotel</w:t>
+      </w:r>
+    </w:p>
+    <w:p>
+      <w:pPr>
+        <w:pStyle w:val="Ttulo4"/>
+      </w:pPr>
+      <w:r>
+        <w:t xml:space="preserve">Tabla </w:t>
+      </w:r>
+      <w:proofErr w:type="spellStart"/>
+      <w:r>
+        <w:t>cif_companions</w:t>
+      </w:r>
+      <w:proofErr w:type="spellEnd"/>
+      <w:r>
+        <w:t xml:space="preserve"> – acompañantes</w:t>
+      </w:r>
+    </w:p>
+    <w:p>
+      <w:r>
+        <w:t>Esta tabla recoge la información sobre los acompañantes de los invitados</w:t>
+      </w:r>
+    </w:p>
+    <w:p>
+      <w:pPr>
+        <w:pStyle w:val="Prrafodelista"/>
+        <w:numPr>
+          <w:ilvl w:val="0"/>
+          <w:numId w:val="4"/>
+        </w:numPr>
+      </w:pPr>
+      <w:r>
+        <w:t>Id – identificador del acompañante</w:t>
+      </w:r>
+    </w:p>
+    <w:p>
+      <w:pPr>
+        <w:pStyle w:val="Prrafodelista"/>
+        <w:numPr>
+          <w:ilvl w:val="0"/>
+          <w:numId w:val="4"/>
+        </w:numPr>
+      </w:pPr>
+      <w:proofErr w:type="spellStart"/>
+      <w:r>
+        <w:t>IdGuest</w:t>
+      </w:r>
+      <w:proofErr w:type="spellEnd"/>
+      <w:r>
+        <w:t xml:space="preserve"> – clave foránea; identificador del invitado al que acompaña</w:t>
+      </w:r>
+    </w:p>
+    <w:p>
+      <w:pPr>
+        <w:pStyle w:val="Prrafodelista"/>
+        <w:numPr>
+          <w:ilvl w:val="0"/>
+          <w:numId w:val="4"/>
+        </w:numPr>
+      </w:pPr>
+      <w:proofErr w:type="spellStart"/>
+      <w:r>
+        <w:t>Name</w:t>
+      </w:r>
+      <w:proofErr w:type="spellEnd"/>
+      <w:r>
+        <w:t xml:space="preserve"> – nombre</w:t>
+      </w:r>
+    </w:p>
+    <w:p>
+      <w:pPr>
+        <w:pStyle w:val="Prrafodelista"/>
+        <w:numPr>
+          <w:ilvl w:val="0"/>
+          <w:numId w:val="4"/>
+        </w:numPr>
+      </w:pPr>
+      <w:proofErr w:type="spellStart"/>
+      <w:r>
+        <w:t>Surname</w:t>
+      </w:r>
+      <w:proofErr w:type="spellEnd"/>
+      <w:r>
+        <w:t xml:space="preserve"> – apellido</w:t>
+      </w:r>
+    </w:p>
+    <w:p>
+      <w:pPr>
+        <w:pStyle w:val="Prrafodelista"/>
+        <w:numPr>
+          <w:ilvl w:val="0"/>
+          <w:numId w:val="4"/>
+        </w:numPr>
+      </w:pPr>
+      <w:proofErr w:type="spellStart"/>
+      <w:r>
+        <w:t>badgeName</w:t>
+      </w:r>
+      <w:proofErr w:type="spellEnd"/>
+      <w:r>
+        <w:t xml:space="preserve"> – nombre en la acreditación</w:t>
+      </w:r>
+    </w:p>
+    <w:p>
+      <w:pPr>
+        <w:pStyle w:val="Prrafodelista"/>
+        <w:numPr>
+          <w:ilvl w:val="0"/>
+          <w:numId w:val="4"/>
+        </w:numPr>
+      </w:pPr>
+      <w:proofErr w:type="spellStart"/>
+      <w:r>
         <w:lastRenderedPageBreak/>
-        <w:t>dateSentInfoHotel</w:t>
-      </w:r>
-      <w:proofErr w:type="spellEnd"/>
-      <w:r>
-        <w:t xml:space="preserve"> – fecha y hora en la que se envía la información de reservas al hotel</w:t>
-      </w:r>
-    </w:p>
-    <w:p>
-      <w:pPr>
-        <w:pStyle w:val="Prrafodelista"/>
-        <w:numPr>
-          <w:ilvl w:val="0"/>
-          <w:numId w:val="1"/>
-        </w:numPr>
-      </w:pPr>
-      <w:proofErr w:type="spellStart"/>
-      <w:r>
-        <w:t>dateBadgesPrinted</w:t>
-      </w:r>
-      <w:proofErr w:type="spellEnd"/>
-      <w:r>
-        <w:t xml:space="preserve"> – fecha y hora en la que se imprimen las acreditaciones</w:t>
-      </w:r>
-    </w:p>
-    <w:p>
-      <w:pPr>
-        <w:pStyle w:val="Prrafodelista"/>
-        <w:numPr>
-          <w:ilvl w:val="0"/>
-          <w:numId w:val="1"/>
-        </w:numPr>
-      </w:pPr>
-      <w:proofErr w:type="spellStart"/>
-      <w:r>
-        <w:t>dateEndCosplaySignup</w:t>
-      </w:r>
-      <w:proofErr w:type="spellEnd"/>
-      <w:r>
-        <w:t xml:space="preserve"> – fecha en la que se cierran las inscripciones previas al concurso de </w:t>
-      </w:r>
-      <w:proofErr w:type="spellStart"/>
-      <w:r>
-        <w:t>cosplay</w:t>
-      </w:r>
-      <w:proofErr w:type="spellEnd"/>
+        <w:t>badgeSurname</w:t>
+      </w:r>
+      <w:proofErr w:type="spellEnd"/>
+      <w:r>
+        <w:t xml:space="preserve"> – apellido en la acreditación</w:t>
+      </w:r>
+    </w:p>
+    <w:p>
+      <w:pPr>
+        <w:pStyle w:val="Prrafodelista"/>
+        <w:numPr>
+          <w:ilvl w:val="0"/>
+          <w:numId w:val="4"/>
+        </w:numPr>
+      </w:pPr>
+      <w:proofErr w:type="spellStart"/>
+      <w:r>
+        <w:t>nif_passport</w:t>
+      </w:r>
+      <w:proofErr w:type="spellEnd"/>
+      <w:r>
+        <w:t xml:space="preserve"> – nº de DNI o pasaporte del invitado</w:t>
+      </w:r>
+    </w:p>
+    <w:p>
+      <w:pPr>
+        <w:pStyle w:val="Prrafodelista"/>
+        <w:numPr>
+          <w:ilvl w:val="0"/>
+          <w:numId w:val="4"/>
+        </w:numPr>
+      </w:pPr>
+      <w:proofErr w:type="spellStart"/>
+      <w:r>
+        <w:t>remarks</w:t>
+      </w:r>
+      <w:proofErr w:type="spellEnd"/>
+      <w:r>
+        <w:t xml:space="preserve"> – observaciones</w:t>
+      </w:r>
+    </w:p>
+    <w:p>
+      <w:pPr>
+        <w:pStyle w:val="Prrafodelista"/>
+        <w:numPr>
+          <w:ilvl w:val="0"/>
+          <w:numId w:val="4"/>
+        </w:numPr>
+      </w:pPr>
+      <w:proofErr w:type="spellStart"/>
+      <w:r>
+        <w:t>remarksMeals</w:t>
+      </w:r>
+      <w:proofErr w:type="spellEnd"/>
+      <w:r>
+        <w:t xml:space="preserve"> – observaciones referentes a comidas y cenas</w:t>
+      </w:r>
+    </w:p>
+    <w:p>
+      <w:pPr>
+        <w:pStyle w:val="Prrafodelista"/>
+        <w:numPr>
+          <w:ilvl w:val="0"/>
+          <w:numId w:val="4"/>
+        </w:numPr>
+      </w:pPr>
+      <w:proofErr w:type="spellStart"/>
+      <w:r>
+        <w:t>separateRoom</w:t>
+      </w:r>
+      <w:proofErr w:type="spellEnd"/>
+      <w:r>
+        <w:t xml:space="preserve"> – indica si se aloja en habitación separada</w:t>
+      </w:r>
+    </w:p>
+    <w:p>
+      <w:pPr>
+        <w:pStyle w:val="Prrafodelista"/>
+        <w:numPr>
+          <w:ilvl w:val="0"/>
+          <w:numId w:val="4"/>
+        </w:numPr>
+      </w:pPr>
+      <w:proofErr w:type="spellStart"/>
+      <w:r>
+        <w:t>excludeLodging</w:t>
+      </w:r>
+      <w:proofErr w:type="spellEnd"/>
+      <w:r>
+        <w:t xml:space="preserve"> – indica si no se aloja</w:t>
+      </w:r>
+    </w:p>
+    <w:p>
+      <w:pPr>
+        <w:pStyle w:val="Prrafodelista"/>
+        <w:numPr>
+          <w:ilvl w:val="0"/>
+          <w:numId w:val="4"/>
+        </w:numPr>
+      </w:pPr>
+      <w:proofErr w:type="spellStart"/>
+      <w:r>
+        <w:t>excludeFridayDinner</w:t>
+      </w:r>
+      <w:proofErr w:type="spellEnd"/>
+      <w:r>
+        <w:t xml:space="preserve"> – indica si no se queda a cenar el viernes</w:t>
+      </w:r>
+    </w:p>
+    <w:p>
+      <w:pPr>
+        <w:pStyle w:val="Prrafodelista"/>
+      </w:pPr>
     </w:p>
     <w:p>
       <w:pPr>
@@ -678,36 +1305,412 @@
       </w:r>
       <w:proofErr w:type="spellStart"/>
       <w:r>
-        <w:t>cif_products</w:t>
-      </w:r>
-      <w:proofErr w:type="spellEnd"/>
-      <w:r>
-        <w:t xml:space="preserve"> – Productos extra</w:t>
-      </w:r>
-    </w:p>
-    <w:p>
-      <w:r>
-        <w:t>En esta tabla encontramos los productos que se salen del patrón habitual de cenas / firmas / fotos / cartones: cartones no pertenecientes a un invitado, cartones adicionales al principal, entradas de torneos, etc.</w:t>
-      </w:r>
-    </w:p>
-    <w:p>
-      <w:pPr>
-        <w:pStyle w:val="Prrafodelista"/>
-        <w:numPr>
-          <w:ilvl w:val="0"/>
-          <w:numId w:val="2"/>
-        </w:numPr>
-      </w:pPr>
-      <w:r>
-        <w:t>Id – identificador del producto</w:t>
-      </w:r>
-    </w:p>
-    <w:p>
-      <w:pPr>
-        <w:pStyle w:val="Prrafodelista"/>
-        <w:numPr>
-          <w:ilvl w:val="0"/>
-          <w:numId w:val="2"/>
+        <w:t>cif_sources</w:t>
+      </w:r>
+      <w:proofErr w:type="spellEnd"/>
+      <w:r>
+        <w:t xml:space="preserve"> – procedencias</w:t>
+      </w:r>
+    </w:p>
+    <w:p>
+      <w:r>
+        <w:t>Esta tabla maneja la información de las procedencias de los asistentes</w:t>
+      </w:r>
+    </w:p>
+    <w:p>
+      <w:pPr>
+        <w:pStyle w:val="Prrafodelista"/>
+        <w:numPr>
+          <w:ilvl w:val="0"/>
+          <w:numId w:val="5"/>
+        </w:numPr>
+      </w:pPr>
+      <w:r>
+        <w:t>id – identificador de procedencia</w:t>
+      </w:r>
+    </w:p>
+    <w:p>
+      <w:pPr>
+        <w:pStyle w:val="Prrafodelista"/>
+        <w:numPr>
+          <w:ilvl w:val="0"/>
+          <w:numId w:val="5"/>
+        </w:numPr>
+      </w:pPr>
+      <w:proofErr w:type="spellStart"/>
+      <w:r>
+        <w:t>name</w:t>
+      </w:r>
+      <w:proofErr w:type="spellEnd"/>
+      <w:r>
+        <w:t xml:space="preserve"> – nombre</w:t>
+      </w:r>
+    </w:p>
+    <w:p>
+      <w:pPr>
+        <w:pStyle w:val="Prrafodelista"/>
+        <w:numPr>
+          <w:ilvl w:val="0"/>
+          <w:numId w:val="5"/>
+        </w:numPr>
+      </w:pPr>
+      <w:proofErr w:type="spellStart"/>
+      <w:r>
+        <w:t>imageFile</w:t>
+      </w:r>
+      <w:proofErr w:type="spellEnd"/>
+      <w:r>
+        <w:t xml:space="preserve"> – nombre del fichero de imagen (para incluir el logo en la acreditación)</w:t>
+      </w:r>
+    </w:p>
+    <w:p>
+      <w:pPr>
+        <w:pStyle w:val="Prrafodelista"/>
+        <w:numPr>
+          <w:ilvl w:val="0"/>
+          <w:numId w:val="5"/>
+        </w:numPr>
+      </w:pPr>
+      <w:proofErr w:type="spellStart"/>
+      <w:r>
+        <w:t>separateList</w:t>
+      </w:r>
+      <w:proofErr w:type="spellEnd"/>
+      <w:r>
+        <w:t xml:space="preserve"> – indica si la acreditación va en lista separada (usado para asociaciones grandes)</w:t>
+      </w:r>
+    </w:p>
+    <w:p>
+      <w:pPr>
+        <w:pStyle w:val="Prrafodelista"/>
+        <w:numPr>
+          <w:ilvl w:val="0"/>
+          <w:numId w:val="5"/>
+        </w:numPr>
+      </w:pPr>
+      <w:proofErr w:type="spellStart"/>
+      <w:r>
+        <w:t>blankBadges</w:t>
+      </w:r>
+      <w:proofErr w:type="spellEnd"/>
+      <w:r>
+        <w:t xml:space="preserve"> – indica si se deben imprimir acreditaciones en blanco </w:t>
+      </w:r>
+      <w:r>
+        <w:t xml:space="preserve">(con logo) </w:t>
+      </w:r>
+      <w:r>
+        <w:t>para esta procedencia</w:t>
+      </w:r>
+    </w:p>
+    <w:p>
+      <w:pPr>
+        <w:pStyle w:val="Ttulo4"/>
+      </w:pPr>
+      <w:r>
+        <w:t xml:space="preserve">Tabla </w:t>
+      </w:r>
+      <w:proofErr w:type="spellStart"/>
+      <w:r>
+        <w:t>cif_members</w:t>
+      </w:r>
+      <w:proofErr w:type="spellEnd"/>
+      <w:r>
+        <w:t xml:space="preserve"> – socios</w:t>
+      </w:r>
+    </w:p>
+    <w:p>
+      <w:r>
+        <w:t xml:space="preserve">Esta tabla gestiona los datos de los “socios” de </w:t>
+      </w:r>
+      <w:proofErr w:type="spellStart"/>
+      <w:r>
+        <w:t>CifiMad</w:t>
+      </w:r>
+      <w:proofErr w:type="spellEnd"/>
+      <w:r>
+        <w:t>, es decir, cualquier persona que asista o haya asistido a alguno de los eventos.</w:t>
+      </w:r>
+    </w:p>
+    <w:p>
+      <w:pPr>
+        <w:pStyle w:val="Prrafodelista"/>
+        <w:numPr>
+          <w:ilvl w:val="0"/>
+          <w:numId w:val="6"/>
+        </w:numPr>
+      </w:pPr>
+      <w:r>
+        <w:t>Id – identificador de socio</w:t>
+      </w:r>
+    </w:p>
+    <w:p>
+      <w:pPr>
+        <w:pStyle w:val="Prrafodelista"/>
+        <w:numPr>
+          <w:ilvl w:val="0"/>
+          <w:numId w:val="6"/>
+        </w:numPr>
+      </w:pPr>
+      <w:proofErr w:type="spellStart"/>
+      <w:r>
+        <w:t>Name</w:t>
+      </w:r>
+      <w:proofErr w:type="spellEnd"/>
+      <w:r>
+        <w:t xml:space="preserve"> – nombre</w:t>
+      </w:r>
+    </w:p>
+    <w:p>
+      <w:pPr>
+        <w:pStyle w:val="Prrafodelista"/>
+        <w:numPr>
+          <w:ilvl w:val="0"/>
+          <w:numId w:val="6"/>
+        </w:numPr>
+      </w:pPr>
+      <w:proofErr w:type="spellStart"/>
+      <w:r>
+        <w:t>Surname</w:t>
+      </w:r>
+      <w:proofErr w:type="spellEnd"/>
+      <w:r>
+        <w:t xml:space="preserve"> – apellidos</w:t>
+      </w:r>
+    </w:p>
+    <w:p>
+      <w:pPr>
+        <w:pStyle w:val="Prrafodelista"/>
+        <w:numPr>
+          <w:ilvl w:val="0"/>
+          <w:numId w:val="6"/>
+        </w:numPr>
+      </w:pPr>
+      <w:proofErr w:type="spellStart"/>
+      <w:r>
+        <w:t>badgeName</w:t>
+      </w:r>
+      <w:proofErr w:type="spellEnd"/>
+      <w:r>
+        <w:t xml:space="preserve"> – nombre en la acreditación</w:t>
+      </w:r>
+    </w:p>
+    <w:p>
+      <w:pPr>
+        <w:pStyle w:val="Prrafodelista"/>
+        <w:numPr>
+          <w:ilvl w:val="0"/>
+          <w:numId w:val="6"/>
+        </w:numPr>
+      </w:pPr>
+      <w:proofErr w:type="spellStart"/>
+      <w:r>
+        <w:t>badgeSurname</w:t>
+      </w:r>
+      <w:proofErr w:type="spellEnd"/>
+      <w:r>
+        <w:t xml:space="preserve"> – apellido en la acreditación</w:t>
+      </w:r>
+    </w:p>
+    <w:p>
+      <w:pPr>
+        <w:pStyle w:val="Prrafodelista"/>
+        <w:numPr>
+          <w:ilvl w:val="0"/>
+          <w:numId w:val="6"/>
+        </w:numPr>
+      </w:pPr>
+      <w:r>
+        <w:t>email – correo electrónico</w:t>
+      </w:r>
+    </w:p>
+    <w:p>
+      <w:pPr>
+        <w:pStyle w:val="Prrafodelista"/>
+        <w:numPr>
+          <w:ilvl w:val="0"/>
+          <w:numId w:val="6"/>
+        </w:numPr>
+      </w:pPr>
+      <w:proofErr w:type="spellStart"/>
+      <w:r>
+        <w:t>nif</w:t>
+      </w:r>
+      <w:proofErr w:type="spellEnd"/>
+      <w:r>
+        <w:t xml:space="preserve"> – nº NIF</w:t>
+      </w:r>
+    </w:p>
+    <w:p>
+      <w:pPr>
+        <w:pStyle w:val="Prrafodelista"/>
+        <w:numPr>
+          <w:ilvl w:val="0"/>
+          <w:numId w:val="6"/>
+        </w:numPr>
+      </w:pPr>
+      <w:proofErr w:type="spellStart"/>
+      <w:r>
+        <w:t>phone</w:t>
+      </w:r>
+      <w:proofErr w:type="spellEnd"/>
+      <w:r>
+        <w:t xml:space="preserve"> – número de móvil</w:t>
+      </w:r>
+    </w:p>
+    <w:p>
+      <w:pPr>
+        <w:pStyle w:val="Prrafodelista"/>
+        <w:numPr>
+          <w:ilvl w:val="0"/>
+          <w:numId w:val="6"/>
+        </w:numPr>
+      </w:pPr>
+      <w:proofErr w:type="spellStart"/>
+      <w:r>
+        <w:t>remarks</w:t>
+      </w:r>
+      <w:proofErr w:type="spellEnd"/>
+      <w:r>
+        <w:t xml:space="preserve"> – observaciones</w:t>
+      </w:r>
+    </w:p>
+    <w:p>
+      <w:pPr>
+        <w:pStyle w:val="Prrafodelista"/>
+        <w:numPr>
+          <w:ilvl w:val="0"/>
+          <w:numId w:val="6"/>
+        </w:numPr>
+      </w:pPr>
+      <w:r>
+        <w:t>status – estado (activo o inactivo)</w:t>
+      </w:r>
+    </w:p>
+    <w:p>
+      <w:pPr>
+        <w:pStyle w:val="Prrafodelista"/>
+        <w:numPr>
+          <w:ilvl w:val="0"/>
+          <w:numId w:val="6"/>
+        </w:numPr>
+      </w:pPr>
+      <w:proofErr w:type="spellStart"/>
+      <w:r>
+        <w:t>createdAt</w:t>
+      </w:r>
+      <w:proofErr w:type="spellEnd"/>
+      <w:r>
+        <w:t xml:space="preserve"> – fecha y hora de creación</w:t>
+      </w:r>
+    </w:p>
+    <w:p>
+      <w:pPr>
+        <w:pStyle w:val="Prrafodelista"/>
+        <w:numPr>
+          <w:ilvl w:val="0"/>
+          <w:numId w:val="6"/>
+        </w:numPr>
+      </w:pPr>
+      <w:proofErr w:type="spellStart"/>
+      <w:r>
+        <w:t>updatedAt</w:t>
+      </w:r>
+      <w:proofErr w:type="spellEnd"/>
+      <w:r>
+        <w:t xml:space="preserve"> – fecha y hora de última modificación</w:t>
+      </w:r>
+    </w:p>
+    <w:p>
+      <w:pPr>
+        <w:pStyle w:val="Prrafodelista"/>
+        <w:numPr>
+          <w:ilvl w:val="0"/>
+          <w:numId w:val="6"/>
+        </w:numPr>
+      </w:pPr>
+      <w:proofErr w:type="spellStart"/>
+      <w:r>
+        <w:t>consent</w:t>
+      </w:r>
+      <w:proofErr w:type="spellEnd"/>
+      <w:r>
+        <w:t xml:space="preserve"> – indica si el socio ha dado su consentimiento para recibir mails</w:t>
+      </w:r>
+    </w:p>
+    <w:p>
+      <w:pPr>
+        <w:pStyle w:val="Prrafodelista"/>
+        <w:numPr>
+          <w:ilvl w:val="0"/>
+          <w:numId w:val="6"/>
+        </w:numPr>
+      </w:pPr>
+      <w:proofErr w:type="spellStart"/>
+      <w:r>
+        <w:t>keyCheck</w:t>
+      </w:r>
+      <w:proofErr w:type="spellEnd"/>
+      <w:r>
+        <w:t xml:space="preserve"> – clave de verificación usada para recoger el consentimiento</w:t>
+      </w:r>
+    </w:p>
+    <w:p>
+      <w:pPr>
+        <w:pStyle w:val="Prrafodelista"/>
+        <w:numPr>
+          <w:ilvl w:val="0"/>
+          <w:numId w:val="6"/>
+        </w:numPr>
+      </w:pPr>
+      <w:proofErr w:type="spellStart"/>
+      <w:r>
+        <w:t>small</w:t>
+      </w:r>
+      <w:proofErr w:type="spellEnd"/>
+      <w:r>
+        <w:t xml:space="preserve"> – indica si se debe mostrar la etiqueta de acreditación con letra más pequeña</w:t>
+      </w:r>
+    </w:p>
+    <w:p>
+      <w:pPr>
+        <w:pStyle w:val="Ttulo4"/>
+      </w:pPr>
+      <w:r>
+        <w:t xml:space="preserve">Tabla </w:t>
+      </w:r>
+      <w:proofErr w:type="spellStart"/>
+      <w:r>
+        <w:t>cif_attendees</w:t>
+      </w:r>
+      <w:proofErr w:type="spellEnd"/>
+      <w:r>
+        <w:t xml:space="preserve"> – asistentes</w:t>
+      </w:r>
+    </w:p>
+    <w:p>
+      <w:r>
+        <w:t>En esta tabla recogemos los datos de los asistentes a uno de los eventos.</w:t>
+      </w:r>
+    </w:p>
+    <w:p>
+      <w:pPr>
+        <w:pStyle w:val="Prrafodelista"/>
+        <w:numPr>
+          <w:ilvl w:val="0"/>
+          <w:numId w:val="7"/>
+        </w:numPr>
+      </w:pPr>
+      <w:r>
+        <w:t>Id – identificador de asistente</w:t>
+      </w:r>
+    </w:p>
+    <w:p>
+      <w:pPr>
+        <w:pStyle w:val="Prrafodelista"/>
+        <w:numPr>
+          <w:ilvl w:val="0"/>
+          <w:numId w:val="7"/>
         </w:numPr>
       </w:pPr>
       <w:proofErr w:type="spellStart"/>
@@ -724,7 +1727,691 @@
         <w:pStyle w:val="Prrafodelista"/>
         <w:numPr>
           <w:ilvl w:val="0"/>
-          <w:numId w:val="2"/>
+          <w:numId w:val="7"/>
+        </w:numPr>
+      </w:pPr>
+      <w:proofErr w:type="spellStart"/>
+      <w:r>
+        <w:t>idMember</w:t>
+      </w:r>
+      <w:proofErr w:type="spellEnd"/>
+      <w:r>
+        <w:t xml:space="preserve"> – clave foránea: identificador del socio</w:t>
+      </w:r>
+    </w:p>
+    <w:p>
+      <w:pPr>
+        <w:pStyle w:val="Prrafodelista"/>
+        <w:numPr>
+          <w:ilvl w:val="0"/>
+          <w:numId w:val="7"/>
+        </w:numPr>
+      </w:pPr>
+      <w:r>
+        <w:t>status – estado del asistente (pendiente de pago, confirmado, cancelado)</w:t>
+      </w:r>
+    </w:p>
+    <w:p>
+      <w:pPr>
+        <w:pStyle w:val="Prrafodelista"/>
+        <w:numPr>
+          <w:ilvl w:val="0"/>
+          <w:numId w:val="7"/>
+        </w:numPr>
+      </w:pPr>
+      <w:proofErr w:type="spellStart"/>
+      <w:r>
+        <w:t>ticketType</w:t>
+      </w:r>
+      <w:proofErr w:type="spellEnd"/>
+      <w:r>
+        <w:t xml:space="preserve"> – tipo de acreditación (día o fin de semana)</w:t>
+      </w:r>
+    </w:p>
+    <w:p>
+      <w:pPr>
+        <w:pStyle w:val="Prrafodelista"/>
+        <w:numPr>
+          <w:ilvl w:val="0"/>
+          <w:numId w:val="7"/>
+        </w:numPr>
+      </w:pPr>
+      <w:proofErr w:type="spellStart"/>
+      <w:r>
+        <w:t>mealFridayDinner</w:t>
+      </w:r>
+      <w:proofErr w:type="spellEnd"/>
+      <w:r>
+        <w:t xml:space="preserve"> – indica si ha adquirido cena para el viernes</w:t>
+      </w:r>
+    </w:p>
+    <w:p>
+      <w:pPr>
+        <w:pStyle w:val="Prrafodelista"/>
+        <w:numPr>
+          <w:ilvl w:val="0"/>
+          <w:numId w:val="7"/>
+        </w:numPr>
+      </w:pPr>
+      <w:proofErr w:type="spellStart"/>
+      <w:r>
+        <w:lastRenderedPageBreak/>
+        <w:t>mealSaturdayLunch</w:t>
+      </w:r>
+      <w:proofErr w:type="spellEnd"/>
+      <w:r>
+        <w:t xml:space="preserve"> – indica si ha adquirido comida para el sábado</w:t>
+      </w:r>
+    </w:p>
+    <w:p>
+      <w:pPr>
+        <w:pStyle w:val="Prrafodelista"/>
+        <w:numPr>
+          <w:ilvl w:val="0"/>
+          <w:numId w:val="7"/>
+        </w:numPr>
+      </w:pPr>
+      <w:proofErr w:type="spellStart"/>
+      <w:r>
+        <w:t>mealSaturdayDinner</w:t>
+      </w:r>
+      <w:proofErr w:type="spellEnd"/>
+      <w:r>
+        <w:t xml:space="preserve"> – indica si ha adquirido cena para el sábado</w:t>
+      </w:r>
+    </w:p>
+    <w:p>
+      <w:pPr>
+        <w:pStyle w:val="Prrafodelista"/>
+        <w:numPr>
+          <w:ilvl w:val="0"/>
+          <w:numId w:val="7"/>
+        </w:numPr>
+      </w:pPr>
+      <w:proofErr w:type="spellStart"/>
+      <w:r>
+        <w:t>mealSundayLunch</w:t>
+      </w:r>
+      <w:proofErr w:type="spellEnd"/>
+      <w:r>
+        <w:t xml:space="preserve"> – indica si ha adquirido comida para el domingo</w:t>
+      </w:r>
+    </w:p>
+    <w:p>
+      <w:pPr>
+        <w:pStyle w:val="Prrafodelista"/>
+        <w:numPr>
+          <w:ilvl w:val="0"/>
+          <w:numId w:val="7"/>
+        </w:numPr>
+      </w:pPr>
+      <w:proofErr w:type="spellStart"/>
+      <w:r>
+        <w:t>mealSundayDinner</w:t>
+      </w:r>
+      <w:proofErr w:type="spellEnd"/>
+      <w:r>
+        <w:t xml:space="preserve"> – indica si ha adquirido cena para el domingo</w:t>
+      </w:r>
+    </w:p>
+    <w:p>
+      <w:pPr>
+        <w:pStyle w:val="Prrafodelista"/>
+        <w:numPr>
+          <w:ilvl w:val="0"/>
+          <w:numId w:val="7"/>
+        </w:numPr>
+      </w:pPr>
+      <w:r>
+        <w:t>guest1Photoshoot – fotos adquiridas con el invitado 1</w:t>
+      </w:r>
+    </w:p>
+    <w:p>
+      <w:pPr>
+        <w:pStyle w:val="Prrafodelista"/>
+        <w:numPr>
+          <w:ilvl w:val="0"/>
+          <w:numId w:val="7"/>
+        </w:numPr>
+      </w:pPr>
+      <w:r>
+        <w:t>guest1PhotoshootSpecial – fotos especiales adquiridas con el invitado 1</w:t>
+      </w:r>
+    </w:p>
+    <w:p>
+      <w:pPr>
+        <w:pStyle w:val="Prrafodelista"/>
+        <w:numPr>
+          <w:ilvl w:val="0"/>
+          <w:numId w:val="7"/>
+        </w:numPr>
+      </w:pPr>
+      <w:r>
+        <w:t>guest1Autograph – firmas adquiridas del invitado 1</w:t>
+      </w:r>
+    </w:p>
+    <w:p>
+      <w:pPr>
+        <w:pStyle w:val="Prrafodelista"/>
+        <w:numPr>
+          <w:ilvl w:val="0"/>
+          <w:numId w:val="7"/>
+        </w:numPr>
+      </w:pPr>
+      <w:r>
+        <w:t>guest1AutographSpecial – firmas especiales adquiridas del invitado 1</w:t>
+      </w:r>
+    </w:p>
+    <w:p>
+      <w:pPr>
+        <w:pStyle w:val="Prrafodelista"/>
+        <w:numPr>
+          <w:ilvl w:val="0"/>
+          <w:numId w:val="7"/>
+        </w:numPr>
+      </w:pPr>
+      <w:r>
+        <w:t xml:space="preserve">guest1Selfie – </w:t>
+      </w:r>
+      <w:proofErr w:type="spellStart"/>
+      <w:r>
+        <w:t>selfies</w:t>
+      </w:r>
+      <w:proofErr w:type="spellEnd"/>
+      <w:r>
+        <w:t xml:space="preserve"> adquiridos del invitado 1</w:t>
+      </w:r>
+    </w:p>
+    <w:p>
+      <w:pPr>
+        <w:pStyle w:val="Prrafodelista"/>
+        <w:numPr>
+          <w:ilvl w:val="0"/>
+          <w:numId w:val="7"/>
+        </w:numPr>
+      </w:pPr>
+      <w:r>
+        <w:t xml:space="preserve">guest1ComboAutographSelfie – combos </w:t>
+      </w:r>
+      <w:proofErr w:type="spellStart"/>
+      <w:r>
+        <w:t>selfie</w:t>
+      </w:r>
+      <w:proofErr w:type="spellEnd"/>
+      <w:r>
+        <w:t xml:space="preserve"> / autógrafo adquiridos del invitado 1</w:t>
+      </w:r>
+    </w:p>
+    <w:p>
+      <w:pPr>
+        <w:pStyle w:val="Prrafodelista"/>
+        <w:numPr>
+          <w:ilvl w:val="0"/>
+          <w:numId w:val="7"/>
+        </w:numPr>
+      </w:pPr>
+      <w:r>
+        <w:t>guest1Vintage – cartones vintage adquiridos del invitado</w:t>
+      </w:r>
+      <w:r>
+        <w:t xml:space="preserve"> 1</w:t>
+      </w:r>
+    </w:p>
+    <w:p>
+      <w:pPr>
+        <w:pStyle w:val="Prrafodelista"/>
+        <w:numPr>
+          <w:ilvl w:val="0"/>
+          <w:numId w:val="7"/>
+        </w:numPr>
+      </w:pPr>
+      <w:r>
+        <w:t>(campos repetidos hasta guest4)</w:t>
+      </w:r>
+    </w:p>
+    <w:p>
+      <w:pPr>
+        <w:pStyle w:val="Prrafodelista"/>
+        <w:numPr>
+          <w:ilvl w:val="0"/>
+          <w:numId w:val="7"/>
+        </w:numPr>
+      </w:pPr>
+      <w:r>
+        <w:t>extraProduct1 – unidades adquiridas del producto extra 1</w:t>
+      </w:r>
+    </w:p>
+    <w:p>
+      <w:pPr>
+        <w:pStyle w:val="Prrafodelista"/>
+        <w:numPr>
+          <w:ilvl w:val="0"/>
+          <w:numId w:val="7"/>
+        </w:numPr>
+      </w:pPr>
+      <w:r>
+        <w:t>(campo repetido hasta extraProduct4)</w:t>
+      </w:r>
+    </w:p>
+    <w:p>
+      <w:pPr>
+        <w:pStyle w:val="Prrafodelista"/>
+        <w:numPr>
+          <w:ilvl w:val="0"/>
+          <w:numId w:val="7"/>
+        </w:numPr>
+      </w:pPr>
+      <w:proofErr w:type="spellStart"/>
+      <w:r>
+        <w:t>idSource</w:t>
+      </w:r>
+      <w:proofErr w:type="spellEnd"/>
+      <w:r>
+        <w:t xml:space="preserve"> – clave foránea: identificador de procedencia</w:t>
+      </w:r>
+    </w:p>
+    <w:p>
+      <w:pPr>
+        <w:pStyle w:val="Prrafodelista"/>
+        <w:numPr>
+          <w:ilvl w:val="0"/>
+          <w:numId w:val="7"/>
+        </w:numPr>
+      </w:pPr>
+      <w:proofErr w:type="spellStart"/>
+      <w:r>
+        <w:t>isSpecial</w:t>
+      </w:r>
+      <w:proofErr w:type="spellEnd"/>
+      <w:r>
+        <w:t xml:space="preserve"> – indica si es una acreditación especial (doble y en letras rojas, para miembros del Cochrane)</w:t>
+      </w:r>
+    </w:p>
+    <w:p>
+      <w:pPr>
+        <w:pStyle w:val="Prrafodelista"/>
+        <w:numPr>
+          <w:ilvl w:val="0"/>
+          <w:numId w:val="7"/>
+        </w:numPr>
+      </w:pPr>
+      <w:proofErr w:type="spellStart"/>
+      <w:r>
+        <w:t>roomType</w:t>
+      </w:r>
+      <w:proofErr w:type="spellEnd"/>
+      <w:r>
+        <w:t xml:space="preserve"> – tipo de habitación reservada</w:t>
+      </w:r>
+    </w:p>
+    <w:p>
+      <w:pPr>
+        <w:pStyle w:val="Prrafodelista"/>
+        <w:numPr>
+          <w:ilvl w:val="0"/>
+          <w:numId w:val="7"/>
+        </w:numPr>
+      </w:pPr>
+      <w:proofErr w:type="spellStart"/>
+      <w:r>
+        <w:t>dateStartLodging</w:t>
+      </w:r>
+      <w:proofErr w:type="spellEnd"/>
+      <w:r>
+        <w:t xml:space="preserve"> – fecha de inicio de alojamiento</w:t>
+      </w:r>
+    </w:p>
+    <w:p>
+      <w:pPr>
+        <w:pStyle w:val="Prrafodelista"/>
+        <w:numPr>
+          <w:ilvl w:val="0"/>
+          <w:numId w:val="7"/>
+        </w:numPr>
+      </w:pPr>
+      <w:proofErr w:type="spellStart"/>
+      <w:r>
+        <w:t>dateEndLodging</w:t>
+      </w:r>
+      <w:proofErr w:type="spellEnd"/>
+      <w:r>
+        <w:t xml:space="preserve"> – fecha de fin de alojamiento</w:t>
+      </w:r>
+    </w:p>
+    <w:p>
+      <w:pPr>
+        <w:pStyle w:val="Prrafodelista"/>
+        <w:numPr>
+          <w:ilvl w:val="0"/>
+          <w:numId w:val="7"/>
+        </w:numPr>
+      </w:pPr>
+      <w:r>
+        <w:t>idAttendeeRoommate1 – clave foránea: identificador del asistente que comparte habitación</w:t>
+      </w:r>
+    </w:p>
+    <w:p>
+      <w:pPr>
+        <w:pStyle w:val="Prrafodelista"/>
+        <w:numPr>
+          <w:ilvl w:val="0"/>
+          <w:numId w:val="7"/>
+        </w:numPr>
+      </w:pPr>
+      <w:r>
+        <w:t>idAttendeeRoommate2 – clave foránea: identificador del asistente que comparte habitación</w:t>
+      </w:r>
+    </w:p>
+    <w:p>
+      <w:pPr>
+        <w:pStyle w:val="Prrafodelista"/>
+        <w:numPr>
+          <w:ilvl w:val="0"/>
+          <w:numId w:val="7"/>
+        </w:numPr>
+      </w:pPr>
+      <w:r>
+        <w:t>idAttendeeRoommate3 – clave foránea: identificador del asistente que comparte habitación</w:t>
+      </w:r>
+    </w:p>
+    <w:p>
+      <w:pPr>
+        <w:pStyle w:val="Prrafodelista"/>
+        <w:numPr>
+          <w:ilvl w:val="0"/>
+          <w:numId w:val="7"/>
+        </w:numPr>
+      </w:pPr>
+      <w:proofErr w:type="spellStart"/>
+      <w:r>
+        <w:t>freeLodging</w:t>
+      </w:r>
+      <w:proofErr w:type="spellEnd"/>
+      <w:r>
+        <w:t xml:space="preserve"> – invitado a alojamiento (en desuso)</w:t>
+      </w:r>
+    </w:p>
+    <w:p>
+      <w:pPr>
+        <w:pStyle w:val="Prrafodelista"/>
+        <w:numPr>
+          <w:ilvl w:val="0"/>
+          <w:numId w:val="7"/>
+        </w:numPr>
+      </w:pPr>
+      <w:proofErr w:type="spellStart"/>
+      <w:r>
+        <w:t>freeSaturdayDinner</w:t>
+      </w:r>
+      <w:proofErr w:type="spellEnd"/>
+      <w:r>
+        <w:t xml:space="preserve"> – invitado a cena del sá</w:t>
+      </w:r>
+      <w:r>
+        <w:t>bado (en desuso)</w:t>
+      </w:r>
+    </w:p>
+    <w:p>
+      <w:pPr>
+        <w:pStyle w:val="Prrafodelista"/>
+        <w:numPr>
+          <w:ilvl w:val="0"/>
+          <w:numId w:val="7"/>
+        </w:numPr>
+      </w:pPr>
+      <w:proofErr w:type="spellStart"/>
+      <w:r>
+        <w:t>remarks</w:t>
+      </w:r>
+      <w:proofErr w:type="spellEnd"/>
+      <w:r>
+        <w:t xml:space="preserve"> – observaciones internas</w:t>
+      </w:r>
+    </w:p>
+    <w:p>
+      <w:pPr>
+        <w:pStyle w:val="Prrafodelista"/>
+        <w:numPr>
+          <w:ilvl w:val="0"/>
+          <w:numId w:val="7"/>
+        </w:numPr>
+      </w:pPr>
+      <w:proofErr w:type="spellStart"/>
+      <w:r>
+        <w:t>remarksRegistration</w:t>
+      </w:r>
+      <w:proofErr w:type="spellEnd"/>
+      <w:r>
+        <w:t xml:space="preserve"> – observaciones de acreditaciones</w:t>
+      </w:r>
+    </w:p>
+    <w:p>
+      <w:pPr>
+        <w:pStyle w:val="Prrafodelista"/>
+        <w:numPr>
+          <w:ilvl w:val="0"/>
+          <w:numId w:val="7"/>
+        </w:numPr>
+      </w:pPr>
+      <w:proofErr w:type="spellStart"/>
+      <w:r>
+        <w:t>remarksMeals</w:t>
+      </w:r>
+      <w:proofErr w:type="spellEnd"/>
+      <w:r>
+        <w:t xml:space="preserve"> – observaciones sobre comidas – general</w:t>
+      </w:r>
+    </w:p>
+    <w:p>
+      <w:pPr>
+        <w:pStyle w:val="Prrafodelista"/>
+        <w:numPr>
+          <w:ilvl w:val="0"/>
+          <w:numId w:val="7"/>
+        </w:numPr>
+      </w:pPr>
+      <w:proofErr w:type="spellStart"/>
+      <w:r>
+        <w:t>remarksMealSaturday</w:t>
+      </w:r>
+      <w:proofErr w:type="spellEnd"/>
+      <w:r>
+        <w:t xml:space="preserve"> – observaciones sobre comidas – cena del sábado</w:t>
+      </w:r>
+    </w:p>
+    <w:p>
+      <w:pPr>
+        <w:pStyle w:val="Prrafodelista"/>
+        <w:numPr>
+          <w:ilvl w:val="0"/>
+          <w:numId w:val="7"/>
+        </w:numPr>
+      </w:pPr>
+      <w:proofErr w:type="spellStart"/>
+      <w:r>
+        <w:t>remarksHotel</w:t>
+      </w:r>
+      <w:proofErr w:type="spellEnd"/>
+      <w:r>
+        <w:t xml:space="preserve"> – observaciones sobre la reserva de hotel</w:t>
+      </w:r>
+    </w:p>
+    <w:p>
+      <w:pPr>
+        <w:pStyle w:val="Prrafodelista"/>
+        <w:numPr>
+          <w:ilvl w:val="0"/>
+          <w:numId w:val="7"/>
+        </w:numPr>
+      </w:pPr>
+      <w:proofErr w:type="spellStart"/>
+      <w:r>
+        <w:t>orders</w:t>
+      </w:r>
+      <w:proofErr w:type="spellEnd"/>
+      <w:r>
+        <w:t xml:space="preserve"> – identificador de pedido o pedidos (separados por comas) en la tienda online</w:t>
+      </w:r>
+    </w:p>
+    <w:p>
+      <w:pPr>
+        <w:pStyle w:val="Prrafodelista"/>
+        <w:numPr>
+          <w:ilvl w:val="0"/>
+          <w:numId w:val="7"/>
+        </w:numPr>
+      </w:pPr>
+      <w:proofErr w:type="spellStart"/>
+      <w:r>
+        <w:t>createdAt</w:t>
+      </w:r>
+      <w:proofErr w:type="spellEnd"/>
+      <w:r>
+        <w:t xml:space="preserve"> – fecha y hora de alta</w:t>
+      </w:r>
+    </w:p>
+    <w:p>
+      <w:pPr>
+        <w:pStyle w:val="Prrafodelista"/>
+        <w:numPr>
+          <w:ilvl w:val="0"/>
+          <w:numId w:val="7"/>
+        </w:numPr>
+      </w:pPr>
+      <w:proofErr w:type="spellStart"/>
+      <w:r>
+        <w:t>updatedAt</w:t>
+      </w:r>
+      <w:proofErr w:type="spellEnd"/>
+      <w:r>
+        <w:t xml:space="preserve"> – fecha y hora de última modificación</w:t>
+      </w:r>
+    </w:p>
+    <w:p>
+      <w:pPr>
+        <w:pStyle w:val="Prrafodelista"/>
+        <w:numPr>
+          <w:ilvl w:val="0"/>
+          <w:numId w:val="7"/>
+        </w:numPr>
+      </w:pPr>
+      <w:proofErr w:type="spellStart"/>
+      <w:r>
+        <w:t>updatedAtHotel</w:t>
+      </w:r>
+      <w:proofErr w:type="spellEnd"/>
+      <w:r>
+        <w:t xml:space="preserve"> – fecha y hora de última modificación de datos de reserva de hotel</w:t>
+      </w:r>
+    </w:p>
+    <w:p>
+      <w:pPr>
+        <w:pStyle w:val="Prrafodelista"/>
+        <w:numPr>
+          <w:ilvl w:val="0"/>
+          <w:numId w:val="7"/>
+        </w:numPr>
+      </w:pPr>
+      <w:proofErr w:type="spellStart"/>
+      <w:r>
+        <w:t>updatedAtBadges</w:t>
+      </w:r>
+      <w:proofErr w:type="spellEnd"/>
+      <w:r>
+        <w:t xml:space="preserve"> – fecha y hora de última modificación de datos de acreditación</w:t>
+      </w:r>
+    </w:p>
+    <w:p>
+      <w:pPr>
+        <w:pStyle w:val="Prrafodelista"/>
+        <w:numPr>
+          <w:ilvl w:val="0"/>
+          <w:numId w:val="7"/>
+        </w:numPr>
+      </w:pPr>
+      <w:proofErr w:type="spellStart"/>
+      <w:r>
+        <w:t>updatedAtBadgesTickets</w:t>
+      </w:r>
+      <w:proofErr w:type="spellEnd"/>
+      <w:r>
+        <w:t xml:space="preserve"> – fecha y hora de última modificación de datos de acreditación y compras</w:t>
+      </w:r>
+    </w:p>
+    <w:p>
+      <w:pPr>
+        <w:pStyle w:val="Prrafodelista"/>
+        <w:numPr>
+          <w:ilvl w:val="0"/>
+          <w:numId w:val="7"/>
+        </w:numPr>
+      </w:pPr>
+      <w:proofErr w:type="spellStart"/>
+      <w:r>
+        <w:t>idAttendeeParent</w:t>
+      </w:r>
+      <w:proofErr w:type="spellEnd"/>
+      <w:r>
+        <w:t xml:space="preserve"> – clave foránea; si el asistente es un niño, identificador del asistente padre / madre / acompañante adulto</w:t>
+      </w:r>
+    </w:p>
+    <w:p>
+      <w:pPr>
+        <w:pStyle w:val="Ttulo4"/>
+      </w:pPr>
+      <w:r>
+        <w:t xml:space="preserve">Tabla </w:t>
+      </w:r>
+      <w:proofErr w:type="spellStart"/>
+      <w:r>
+        <w:t>cif_press</w:t>
+      </w:r>
+      <w:proofErr w:type="spellEnd"/>
+      <w:r>
+        <w:t xml:space="preserve"> – medios de prensa</w:t>
+      </w:r>
+    </w:p>
+    <w:p>
+      <w:r>
+        <w:t>En esta tabla guardamos los medios de prensa a los que queremos enviar comunicados</w:t>
+      </w:r>
+    </w:p>
+    <w:p>
+      <w:pPr>
+        <w:pStyle w:val="Prrafodelista"/>
+        <w:numPr>
+          <w:ilvl w:val="0"/>
+          <w:numId w:val="27"/>
+        </w:numPr>
+      </w:pPr>
+      <w:r>
+        <w:t>id – identificador de medio de prensa</w:t>
+      </w:r>
+    </w:p>
+    <w:p>
+      <w:pPr>
+        <w:pStyle w:val="Prrafodelista"/>
+        <w:numPr>
+          <w:ilvl w:val="0"/>
+          <w:numId w:val="27"/>
+        </w:numPr>
+      </w:pPr>
+      <w:proofErr w:type="spellStart"/>
+      <w:r>
+        <w:lastRenderedPageBreak/>
+        <w:t>idSource</w:t>
+      </w:r>
+      <w:proofErr w:type="spellEnd"/>
+      <w:r>
+        <w:t xml:space="preserve"> – clave foránea; identificador de procedencia asociada al medio</w:t>
+      </w:r>
+    </w:p>
+    <w:p>
+      <w:pPr>
+        <w:pStyle w:val="Prrafodelista"/>
+        <w:numPr>
+          <w:ilvl w:val="0"/>
+          <w:numId w:val="27"/>
         </w:numPr>
       </w:pPr>
       <w:proofErr w:type="spellStart"/>
@@ -733,904 +2420,27 @@
       </w:r>
       <w:proofErr w:type="spellEnd"/>
       <w:r>
-        <w:t xml:space="preserve"> – nombre del producto</w:t>
-      </w:r>
-    </w:p>
-    <w:p>
-      <w:pPr>
-        <w:pStyle w:val="Ttulo4"/>
-      </w:pPr>
-      <w:r>
-        <w:t xml:space="preserve">Tabla </w:t>
-      </w:r>
-      <w:proofErr w:type="spellStart"/>
-      <w:r>
-        <w:t>cif_guests</w:t>
-      </w:r>
-      <w:proofErr w:type="spellEnd"/>
-      <w:r>
-        <w:t xml:space="preserve"> – Invitados</w:t>
-      </w:r>
-    </w:p>
-    <w:p>
-      <w:r>
-        <w:t>En esta tabla manejamos la información de los invitados estrella del evento.</w:t>
-      </w:r>
-    </w:p>
-    <w:p>
-      <w:pPr>
-        <w:pStyle w:val="Prrafodelista"/>
-        <w:numPr>
-          <w:ilvl w:val="0"/>
-          <w:numId w:val="3"/>
-        </w:numPr>
-      </w:pPr>
-      <w:r>
-        <w:t>Id – identificador del invitado</w:t>
-      </w:r>
-    </w:p>
-    <w:p>
-      <w:pPr>
-        <w:pStyle w:val="Prrafodelista"/>
-        <w:numPr>
-          <w:ilvl w:val="0"/>
-          <w:numId w:val="3"/>
-        </w:numPr>
-      </w:pPr>
-      <w:proofErr w:type="spellStart"/>
-      <w:r>
-        <w:t>Name</w:t>
-      </w:r>
-      <w:proofErr w:type="spellEnd"/>
-      <w:r>
-        <w:t xml:space="preserve"> – nombre</w:t>
-      </w:r>
-    </w:p>
-    <w:p>
-      <w:pPr>
-        <w:pStyle w:val="Prrafodelista"/>
-        <w:numPr>
-          <w:ilvl w:val="0"/>
-          <w:numId w:val="3"/>
-        </w:numPr>
-      </w:pPr>
-      <w:proofErr w:type="spellStart"/>
-      <w:r>
-        <w:t>Surname</w:t>
-      </w:r>
-      <w:proofErr w:type="spellEnd"/>
-      <w:r>
-        <w:t xml:space="preserve"> – apellido</w:t>
-      </w:r>
-    </w:p>
-    <w:p>
-      <w:pPr>
-        <w:pStyle w:val="Prrafodelista"/>
-        <w:numPr>
-          <w:ilvl w:val="0"/>
-          <w:numId w:val="3"/>
-        </w:numPr>
-      </w:pPr>
-      <w:proofErr w:type="spellStart"/>
-      <w:r>
-        <w:t>Order</w:t>
-      </w:r>
-      <w:proofErr w:type="spellEnd"/>
-      <w:r>
-        <w:t xml:space="preserve"> – orden en el cartel</w:t>
-      </w:r>
-    </w:p>
-    <w:p>
-      <w:pPr>
-        <w:pStyle w:val="Prrafodelista"/>
-        <w:numPr>
-          <w:ilvl w:val="0"/>
-          <w:numId w:val="3"/>
-        </w:numPr>
-      </w:pPr>
-      <w:proofErr w:type="spellStart"/>
-      <w:r>
-        <w:t>dateArrival</w:t>
-      </w:r>
-      <w:proofErr w:type="spellEnd"/>
-      <w:r>
-        <w:t xml:space="preserve"> – fecha de llegada al hotel</w:t>
-      </w:r>
-    </w:p>
-    <w:p>
-      <w:pPr>
-        <w:pStyle w:val="Prrafodelista"/>
-        <w:numPr>
-          <w:ilvl w:val="0"/>
-          <w:numId w:val="3"/>
-        </w:numPr>
-      </w:pPr>
-      <w:proofErr w:type="spellStart"/>
-      <w:r>
-        <w:t>dateDeparture</w:t>
-      </w:r>
-      <w:proofErr w:type="spellEnd"/>
-      <w:r>
-        <w:t xml:space="preserve"> – fecha de salida del hotel</w:t>
-      </w:r>
-    </w:p>
-    <w:p>
-      <w:pPr>
-        <w:pStyle w:val="Prrafodelista"/>
-        <w:numPr>
-          <w:ilvl w:val="0"/>
-          <w:numId w:val="3"/>
-        </w:numPr>
-      </w:pPr>
-      <w:proofErr w:type="spellStart"/>
-      <w:r>
-        <w:t>hasAutograph</w:t>
-      </w:r>
-      <w:proofErr w:type="spellEnd"/>
-      <w:r>
-        <w:t xml:space="preserve"> – indica si se venden autógrafos de este invitado</w:t>
-      </w:r>
-    </w:p>
-    <w:p>
-      <w:pPr>
-        <w:pStyle w:val="Prrafodelista"/>
-        <w:numPr>
-          <w:ilvl w:val="0"/>
-          <w:numId w:val="3"/>
-        </w:numPr>
-      </w:pPr>
-      <w:proofErr w:type="spellStart"/>
-      <w:r>
-        <w:t>hasPhotoshoot</w:t>
-      </w:r>
-      <w:proofErr w:type="spellEnd"/>
-      <w:r>
-        <w:t xml:space="preserve"> - indica si se venden fotos profesionales con los asistentes para este invitado</w:t>
-      </w:r>
-    </w:p>
-    <w:p>
-      <w:pPr>
-        <w:pStyle w:val="Prrafodelista"/>
-        <w:numPr>
-          <w:ilvl w:val="0"/>
-          <w:numId w:val="3"/>
-        </w:numPr>
-      </w:pPr>
-      <w:proofErr w:type="spellStart"/>
-      <w:r>
-        <w:t>hasVintage</w:t>
-      </w:r>
-      <w:proofErr w:type="spellEnd"/>
-      <w:r>
-        <w:t xml:space="preserve"> – indica si se vende cartón vintage del personaje más conocido de este invitado</w:t>
-      </w:r>
-    </w:p>
-    <w:p>
-      <w:pPr>
-        <w:pStyle w:val="Prrafodelista"/>
-        <w:numPr>
-          <w:ilvl w:val="0"/>
-          <w:numId w:val="3"/>
-        </w:numPr>
-      </w:pPr>
-      <w:proofErr w:type="spellStart"/>
-      <w:r>
-        <w:t>hasAutographSpecial</w:t>
-      </w:r>
-      <w:proofErr w:type="spellEnd"/>
-      <w:r>
-        <w:t xml:space="preserve"> - indica si se venden autógrafos especiales de este invitado</w:t>
-      </w:r>
-    </w:p>
-    <w:p>
-      <w:pPr>
-        <w:pStyle w:val="Prrafodelista"/>
-        <w:numPr>
-          <w:ilvl w:val="0"/>
-          <w:numId w:val="3"/>
-        </w:numPr>
-      </w:pPr>
-      <w:proofErr w:type="spellStart"/>
-      <w:r>
-        <w:t>hasPhotoshootSpecial</w:t>
-      </w:r>
-      <w:proofErr w:type="spellEnd"/>
-      <w:r>
-        <w:t xml:space="preserve"> - indica si se venden fotos profesionales especiales con los asistentes para este invitado</w:t>
-      </w:r>
-    </w:p>
-    <w:p>
-      <w:pPr>
-        <w:pStyle w:val="Prrafodelista"/>
-        <w:numPr>
-          <w:ilvl w:val="0"/>
-          <w:numId w:val="3"/>
-        </w:numPr>
-      </w:pPr>
-      <w:proofErr w:type="spellStart"/>
-      <w:r>
-        <w:t>hasSelfie</w:t>
-      </w:r>
-      <w:proofErr w:type="spellEnd"/>
-      <w:r>
-        <w:t xml:space="preserve"> – indica si se venden </w:t>
-      </w:r>
-      <w:proofErr w:type="spellStart"/>
-      <w:r>
-        <w:t>selfies</w:t>
-      </w:r>
-      <w:proofErr w:type="spellEnd"/>
-      <w:r>
-        <w:t xml:space="preserve"> para este invitado</w:t>
-      </w:r>
-    </w:p>
-    <w:p>
-      <w:pPr>
-        <w:pStyle w:val="Prrafodelista"/>
-        <w:numPr>
-          <w:ilvl w:val="0"/>
-          <w:numId w:val="3"/>
-        </w:numPr>
-      </w:pPr>
-      <w:proofErr w:type="spellStart"/>
-      <w:r>
-        <w:t>hasAutographSelfieCombo</w:t>
-      </w:r>
-      <w:proofErr w:type="spellEnd"/>
-      <w:r>
-        <w:t xml:space="preserve"> – indica si se venden combos </w:t>
-      </w:r>
-      <w:proofErr w:type="spellStart"/>
-      <w:r>
-        <w:t>selfie</w:t>
-      </w:r>
-      <w:proofErr w:type="spellEnd"/>
-      <w:r>
-        <w:t xml:space="preserve"> / autógrafo para este invitado</w:t>
-      </w:r>
-    </w:p>
-    <w:p>
-      <w:pPr>
-        <w:pStyle w:val="Prrafodelista"/>
-        <w:numPr>
-          <w:ilvl w:val="0"/>
-          <w:numId w:val="3"/>
-        </w:numPr>
-      </w:pPr>
-      <w:proofErr w:type="spellStart"/>
-      <w:r>
-        <w:t>nif_passport</w:t>
-      </w:r>
-      <w:proofErr w:type="spellEnd"/>
-      <w:r>
-        <w:t xml:space="preserve"> – nº de DNI o pasaporte del invitado</w:t>
-      </w:r>
-    </w:p>
-    <w:p>
-      <w:pPr>
-        <w:pStyle w:val="Prrafodelista"/>
-        <w:numPr>
-          <w:ilvl w:val="0"/>
-          <w:numId w:val="3"/>
-        </w:numPr>
-      </w:pPr>
-      <w:proofErr w:type="spellStart"/>
-      <w:r>
-        <w:t>remarks</w:t>
-      </w:r>
-      <w:proofErr w:type="spellEnd"/>
-      <w:r>
-        <w:t xml:space="preserve"> – observaciones</w:t>
-      </w:r>
-    </w:p>
-    <w:p>
-      <w:pPr>
-        <w:pStyle w:val="Prrafodelista"/>
-        <w:numPr>
-          <w:ilvl w:val="0"/>
-          <w:numId w:val="3"/>
-        </w:numPr>
-      </w:pPr>
-      <w:proofErr w:type="spellStart"/>
-      <w:r>
-        <w:t>remarksMeals</w:t>
-      </w:r>
-      <w:proofErr w:type="spellEnd"/>
-      <w:r>
-        <w:t xml:space="preserve"> – observaciones referentes a comidas y cenas</w:t>
-      </w:r>
-    </w:p>
-    <w:p>
-      <w:pPr>
-        <w:pStyle w:val="Prrafodelista"/>
-        <w:numPr>
-          <w:ilvl w:val="0"/>
-          <w:numId w:val="3"/>
-        </w:numPr>
-      </w:pPr>
-      <w:proofErr w:type="spellStart"/>
-      <w:r>
-        <w:t>characterName</w:t>
-      </w:r>
-      <w:proofErr w:type="spellEnd"/>
-      <w:r>
-        <w:t xml:space="preserve"> – nombre del personaje más conocido de este invitado</w:t>
-      </w:r>
-    </w:p>
-    <w:p>
-      <w:pPr>
-        <w:pStyle w:val="Prrafodelista"/>
-        <w:numPr>
-          <w:ilvl w:val="0"/>
-          <w:numId w:val="3"/>
-        </w:numPr>
-      </w:pPr>
-      <w:proofErr w:type="spellStart"/>
-      <w:r>
-        <w:t>pseudonym</w:t>
-      </w:r>
-      <w:proofErr w:type="spellEnd"/>
-      <w:r>
-        <w:t xml:space="preserve"> – seudónimo para reserva de hotel</w:t>
-      </w:r>
-    </w:p>
-    <w:p>
-      <w:pPr>
-        <w:pStyle w:val="Ttulo4"/>
-      </w:pPr>
-      <w:r>
-        <w:t xml:space="preserve">Tabla </w:t>
-      </w:r>
-      <w:proofErr w:type="spellStart"/>
-      <w:r>
-        <w:t>cif_companions</w:t>
-      </w:r>
-      <w:proofErr w:type="spellEnd"/>
-      <w:r>
-        <w:t xml:space="preserve"> – acompañantes</w:t>
-      </w:r>
-    </w:p>
-    <w:p>
-      <w:r>
-        <w:t>Esta tabla recoge la información sobre los acompañantes de los invitados</w:t>
-      </w:r>
-    </w:p>
-    <w:p>
-      <w:pPr>
-        <w:pStyle w:val="Prrafodelista"/>
-        <w:numPr>
-          <w:ilvl w:val="0"/>
-          <w:numId w:val="4"/>
-        </w:numPr>
-      </w:pPr>
-      <w:r>
-        <w:t>Id – identificador del acompañante</w:t>
-      </w:r>
-    </w:p>
-    <w:p>
-      <w:pPr>
-        <w:pStyle w:val="Prrafodelista"/>
-        <w:numPr>
-          <w:ilvl w:val="0"/>
-          <w:numId w:val="4"/>
-        </w:numPr>
-      </w:pPr>
-      <w:proofErr w:type="spellStart"/>
-      <w:r>
-        <w:t>IdGuest</w:t>
-      </w:r>
-      <w:proofErr w:type="spellEnd"/>
-      <w:r>
-        <w:t xml:space="preserve"> – clave foránea; identificador del invitado al que acompaña</w:t>
-      </w:r>
-    </w:p>
-    <w:p>
-      <w:pPr>
-        <w:pStyle w:val="Prrafodelista"/>
-        <w:numPr>
-          <w:ilvl w:val="0"/>
-          <w:numId w:val="4"/>
-        </w:numPr>
-      </w:pPr>
-      <w:proofErr w:type="spellStart"/>
-      <w:r>
-        <w:t>Name</w:t>
-      </w:r>
-      <w:proofErr w:type="spellEnd"/>
-      <w:r>
-        <w:t xml:space="preserve"> – nombre</w:t>
-      </w:r>
-    </w:p>
-    <w:p>
-      <w:pPr>
-        <w:pStyle w:val="Prrafodelista"/>
-        <w:numPr>
-          <w:ilvl w:val="0"/>
-          <w:numId w:val="4"/>
-        </w:numPr>
-      </w:pPr>
-      <w:proofErr w:type="spellStart"/>
-      <w:r>
-        <w:t>Surname</w:t>
-      </w:r>
-      <w:proofErr w:type="spellEnd"/>
-      <w:r>
-        <w:t xml:space="preserve"> – apellido</w:t>
-      </w:r>
-    </w:p>
-    <w:p>
-      <w:pPr>
-        <w:pStyle w:val="Prrafodelista"/>
-        <w:numPr>
-          <w:ilvl w:val="0"/>
-          <w:numId w:val="4"/>
-        </w:numPr>
-      </w:pPr>
-      <w:proofErr w:type="spellStart"/>
-      <w:r>
-        <w:t>badgeName</w:t>
-      </w:r>
-      <w:proofErr w:type="spellEnd"/>
-      <w:r>
-        <w:t xml:space="preserve"> – nombre en la acreditación</w:t>
-      </w:r>
-    </w:p>
-    <w:p>
-      <w:pPr>
-        <w:pStyle w:val="Prrafodelista"/>
-        <w:numPr>
-          <w:ilvl w:val="0"/>
-          <w:numId w:val="4"/>
-        </w:numPr>
-      </w:pPr>
-      <w:proofErr w:type="spellStart"/>
-      <w:r>
-        <w:t>badgeSurname</w:t>
-      </w:r>
-      <w:proofErr w:type="spellEnd"/>
-      <w:r>
-        <w:t xml:space="preserve"> – apellido en la acreditación</w:t>
-      </w:r>
-    </w:p>
-    <w:p>
-      <w:pPr>
-        <w:pStyle w:val="Prrafodelista"/>
-        <w:numPr>
-          <w:ilvl w:val="0"/>
-          <w:numId w:val="4"/>
-        </w:numPr>
-      </w:pPr>
-      <w:proofErr w:type="spellStart"/>
-      <w:r>
-        <w:lastRenderedPageBreak/>
-        <w:t>nif_passport</w:t>
-      </w:r>
-      <w:proofErr w:type="spellEnd"/>
-      <w:r>
-        <w:t xml:space="preserve"> – nº de DNI o pasaporte del invitado</w:t>
-      </w:r>
-    </w:p>
-    <w:p>
-      <w:pPr>
-        <w:pStyle w:val="Prrafodelista"/>
-        <w:numPr>
-          <w:ilvl w:val="0"/>
-          <w:numId w:val="4"/>
-        </w:numPr>
-      </w:pPr>
-      <w:proofErr w:type="spellStart"/>
-      <w:r>
-        <w:t>remarks</w:t>
-      </w:r>
-      <w:proofErr w:type="spellEnd"/>
-      <w:r>
-        <w:t xml:space="preserve"> – observaciones</w:t>
-      </w:r>
-    </w:p>
-    <w:p>
-      <w:pPr>
-        <w:pStyle w:val="Prrafodelista"/>
-        <w:numPr>
-          <w:ilvl w:val="0"/>
-          <w:numId w:val="4"/>
-        </w:numPr>
-      </w:pPr>
-      <w:proofErr w:type="spellStart"/>
-      <w:r>
-        <w:t>remarksMeals</w:t>
-      </w:r>
-      <w:proofErr w:type="spellEnd"/>
-      <w:r>
-        <w:t xml:space="preserve"> – observaciones referentes a comidas y cenas</w:t>
-      </w:r>
-    </w:p>
-    <w:p>
-      <w:pPr>
-        <w:pStyle w:val="Prrafodelista"/>
-        <w:numPr>
-          <w:ilvl w:val="0"/>
-          <w:numId w:val="4"/>
-        </w:numPr>
-      </w:pPr>
-      <w:proofErr w:type="spellStart"/>
-      <w:r>
-        <w:t>separateRoom</w:t>
-      </w:r>
-      <w:proofErr w:type="spellEnd"/>
-      <w:r>
-        <w:t xml:space="preserve"> – indica si se aloja en habitación separada</w:t>
-      </w:r>
-    </w:p>
-    <w:p>
-      <w:pPr>
-        <w:pStyle w:val="Prrafodelista"/>
-        <w:numPr>
-          <w:ilvl w:val="0"/>
-          <w:numId w:val="4"/>
-        </w:numPr>
-      </w:pPr>
-      <w:proofErr w:type="spellStart"/>
-      <w:r>
-        <w:t>excludeLodging</w:t>
-      </w:r>
-      <w:proofErr w:type="spellEnd"/>
-      <w:r>
-        <w:t xml:space="preserve"> – indica si no se aloja</w:t>
-      </w:r>
-    </w:p>
-    <w:p>
-      <w:pPr>
-        <w:pStyle w:val="Prrafodelista"/>
-        <w:numPr>
-          <w:ilvl w:val="0"/>
-          <w:numId w:val="4"/>
-        </w:numPr>
-      </w:pPr>
-      <w:proofErr w:type="spellStart"/>
-      <w:r>
-        <w:t>excludeFridayDinner</w:t>
-      </w:r>
-      <w:proofErr w:type="spellEnd"/>
-      <w:r>
-        <w:t xml:space="preserve"> – indica si no se queda a cenar el viernes</w:t>
-      </w:r>
-    </w:p>
-    <w:p>
-      <w:pPr>
-        <w:pStyle w:val="Prrafodelista"/>
-      </w:pPr>
-    </w:p>
-    <w:p>
-      <w:pPr>
-        <w:pStyle w:val="Ttulo4"/>
-      </w:pPr>
-      <w:r>
-        <w:t xml:space="preserve">Tabla </w:t>
-      </w:r>
-      <w:proofErr w:type="spellStart"/>
-      <w:r>
-        <w:t>cif_sources</w:t>
-      </w:r>
-      <w:proofErr w:type="spellEnd"/>
-      <w:r>
-        <w:t xml:space="preserve"> – procedencias</w:t>
-      </w:r>
-    </w:p>
-    <w:p>
-      <w:r>
-        <w:t>Esta tabla maneja la información de las procedencias de los asistentes</w:t>
-      </w:r>
-    </w:p>
-    <w:p>
-      <w:pPr>
-        <w:pStyle w:val="Prrafodelista"/>
-        <w:numPr>
-          <w:ilvl w:val="0"/>
-          <w:numId w:val="5"/>
-        </w:numPr>
-      </w:pPr>
-      <w:r>
-        <w:t>id – identificador de procedencia</w:t>
-      </w:r>
-    </w:p>
-    <w:p>
-      <w:pPr>
-        <w:pStyle w:val="Prrafodelista"/>
-        <w:numPr>
-          <w:ilvl w:val="0"/>
-          <w:numId w:val="5"/>
-        </w:numPr>
-      </w:pPr>
-      <w:proofErr w:type="spellStart"/>
-      <w:r>
-        <w:t>name</w:t>
-      </w:r>
-      <w:proofErr w:type="spellEnd"/>
-      <w:r>
-        <w:t xml:space="preserve"> – nombre</w:t>
-      </w:r>
-    </w:p>
-    <w:p>
-      <w:pPr>
-        <w:pStyle w:val="Prrafodelista"/>
-        <w:numPr>
-          <w:ilvl w:val="0"/>
-          <w:numId w:val="5"/>
-        </w:numPr>
-      </w:pPr>
-      <w:proofErr w:type="spellStart"/>
-      <w:r>
-        <w:t>imageFile</w:t>
-      </w:r>
-      <w:proofErr w:type="spellEnd"/>
-      <w:r>
-        <w:t xml:space="preserve"> – nombre del fichero de imagen (para incluir el logo en la acreditación)</w:t>
-      </w:r>
-    </w:p>
-    <w:p>
-      <w:pPr>
-        <w:pStyle w:val="Prrafodelista"/>
-        <w:numPr>
-          <w:ilvl w:val="0"/>
-          <w:numId w:val="5"/>
-        </w:numPr>
-      </w:pPr>
-      <w:proofErr w:type="spellStart"/>
-      <w:r>
-        <w:t>separateList</w:t>
-      </w:r>
-      <w:proofErr w:type="spellEnd"/>
-      <w:r>
-        <w:t xml:space="preserve"> – indica si la acreditación va en lista separada (usado para asociaciones grandes)</w:t>
-      </w:r>
-    </w:p>
-    <w:p>
-      <w:pPr>
-        <w:pStyle w:val="Prrafodelista"/>
-        <w:numPr>
-          <w:ilvl w:val="0"/>
-          <w:numId w:val="5"/>
-        </w:numPr>
-      </w:pPr>
-      <w:proofErr w:type="spellStart"/>
-      <w:r>
-        <w:t>blankBadges</w:t>
-      </w:r>
-      <w:proofErr w:type="spellEnd"/>
-      <w:r>
-        <w:t xml:space="preserve"> – indica si se deben imprimir acreditaciones en blanco </w:t>
-      </w:r>
-      <w:r>
-        <w:t xml:space="preserve">(con logo) </w:t>
-      </w:r>
-      <w:r>
-        <w:t>para esta procedencia</w:t>
-      </w:r>
-    </w:p>
-    <w:p>
-      <w:pPr>
-        <w:pStyle w:val="Ttulo4"/>
-      </w:pPr>
-      <w:r>
-        <w:t xml:space="preserve">Tabla </w:t>
-      </w:r>
-      <w:proofErr w:type="spellStart"/>
-      <w:r>
-        <w:t>cif_members</w:t>
-      </w:r>
-      <w:proofErr w:type="spellEnd"/>
-      <w:r>
-        <w:t xml:space="preserve"> – socios</w:t>
-      </w:r>
-    </w:p>
-    <w:p>
-      <w:r>
-        <w:t xml:space="preserve">Esta tabla gestiona los datos de los “socios” de </w:t>
-      </w:r>
-      <w:proofErr w:type="spellStart"/>
-      <w:r>
-        <w:t>CifiMad</w:t>
-      </w:r>
-      <w:proofErr w:type="spellEnd"/>
-      <w:r>
-        <w:t>, es decir, cualquier persona que asista o haya asistido a alguno de los eventos.</w:t>
-      </w:r>
-    </w:p>
-    <w:p>
-      <w:pPr>
-        <w:pStyle w:val="Prrafodelista"/>
-        <w:numPr>
-          <w:ilvl w:val="0"/>
-          <w:numId w:val="6"/>
-        </w:numPr>
-      </w:pPr>
-      <w:r>
-        <w:t>Id – identificador de socio</w:t>
-      </w:r>
-    </w:p>
-    <w:p>
-      <w:pPr>
-        <w:pStyle w:val="Prrafodelista"/>
-        <w:numPr>
-          <w:ilvl w:val="0"/>
-          <w:numId w:val="6"/>
-        </w:numPr>
-      </w:pPr>
-      <w:proofErr w:type="spellStart"/>
-      <w:r>
-        <w:t>Name</w:t>
-      </w:r>
-      <w:proofErr w:type="spellEnd"/>
-      <w:r>
-        <w:t xml:space="preserve"> – nombre</w:t>
-      </w:r>
-    </w:p>
-    <w:p>
-      <w:pPr>
-        <w:pStyle w:val="Prrafodelista"/>
-        <w:numPr>
-          <w:ilvl w:val="0"/>
-          <w:numId w:val="6"/>
-        </w:numPr>
-      </w:pPr>
-      <w:proofErr w:type="spellStart"/>
-      <w:r>
-        <w:t>Surname</w:t>
-      </w:r>
-      <w:proofErr w:type="spellEnd"/>
-      <w:r>
-        <w:t xml:space="preserve"> – apellidos</w:t>
-      </w:r>
-    </w:p>
-    <w:p>
-      <w:pPr>
-        <w:pStyle w:val="Prrafodelista"/>
-        <w:numPr>
-          <w:ilvl w:val="0"/>
-          <w:numId w:val="6"/>
-        </w:numPr>
-      </w:pPr>
-      <w:proofErr w:type="spellStart"/>
-      <w:r>
-        <w:t>badgeName</w:t>
-      </w:r>
-      <w:proofErr w:type="spellEnd"/>
-      <w:r>
-        <w:t xml:space="preserve"> – nombre en la acreditación</w:t>
-      </w:r>
-    </w:p>
-    <w:p>
-      <w:pPr>
-        <w:pStyle w:val="Prrafodelista"/>
-        <w:numPr>
-          <w:ilvl w:val="0"/>
-          <w:numId w:val="6"/>
-        </w:numPr>
-      </w:pPr>
-      <w:proofErr w:type="spellStart"/>
-      <w:r>
-        <w:t>badgeSurname</w:t>
-      </w:r>
-      <w:proofErr w:type="spellEnd"/>
-      <w:r>
-        <w:t xml:space="preserve"> – apellido en la acreditación</w:t>
-      </w:r>
-    </w:p>
-    <w:p>
-      <w:pPr>
-        <w:pStyle w:val="Prrafodelista"/>
-        <w:numPr>
-          <w:ilvl w:val="0"/>
-          <w:numId w:val="6"/>
-        </w:numPr>
-      </w:pPr>
-      <w:r>
-        <w:t>email – correo electrónico</w:t>
-      </w:r>
-    </w:p>
-    <w:p>
-      <w:pPr>
-        <w:pStyle w:val="Prrafodelista"/>
-        <w:numPr>
-          <w:ilvl w:val="0"/>
-          <w:numId w:val="6"/>
-        </w:numPr>
-      </w:pPr>
-      <w:proofErr w:type="spellStart"/>
-      <w:r>
-        <w:t>nif</w:t>
-      </w:r>
-      <w:proofErr w:type="spellEnd"/>
-      <w:r>
-        <w:t xml:space="preserve"> – nº NIF</w:t>
-      </w:r>
-    </w:p>
-    <w:p>
-      <w:pPr>
-        <w:pStyle w:val="Prrafodelista"/>
-        <w:numPr>
-          <w:ilvl w:val="0"/>
-          <w:numId w:val="6"/>
-        </w:numPr>
-      </w:pPr>
-      <w:proofErr w:type="spellStart"/>
-      <w:r>
-        <w:t>phone</w:t>
-      </w:r>
-      <w:proofErr w:type="spellEnd"/>
-      <w:r>
-        <w:t xml:space="preserve"> – número de móvil</w:t>
-      </w:r>
-    </w:p>
-    <w:p>
-      <w:pPr>
-        <w:pStyle w:val="Prrafodelista"/>
-        <w:numPr>
-          <w:ilvl w:val="0"/>
-          <w:numId w:val="6"/>
-        </w:numPr>
-      </w:pPr>
-      <w:proofErr w:type="spellStart"/>
-      <w:r>
-        <w:t>remarks</w:t>
-      </w:r>
-      <w:proofErr w:type="spellEnd"/>
-      <w:r>
-        <w:t xml:space="preserve"> – observaciones</w:t>
-      </w:r>
-    </w:p>
-    <w:p>
-      <w:pPr>
-        <w:pStyle w:val="Prrafodelista"/>
-        <w:numPr>
-          <w:ilvl w:val="0"/>
-          <w:numId w:val="6"/>
-        </w:numPr>
-      </w:pPr>
-      <w:r>
-        <w:t>status – estado (activo o inactivo)</w:t>
-      </w:r>
-    </w:p>
-    <w:p>
-      <w:pPr>
-        <w:pStyle w:val="Prrafodelista"/>
-        <w:numPr>
-          <w:ilvl w:val="0"/>
-          <w:numId w:val="6"/>
-        </w:numPr>
-      </w:pPr>
-      <w:proofErr w:type="spellStart"/>
-      <w:r>
-        <w:t>createdAt</w:t>
-      </w:r>
-      <w:proofErr w:type="spellEnd"/>
-      <w:r>
-        <w:t xml:space="preserve"> – fecha y hora de creación</w:t>
-      </w:r>
-    </w:p>
-    <w:p>
-      <w:pPr>
-        <w:pStyle w:val="Prrafodelista"/>
-        <w:numPr>
-          <w:ilvl w:val="0"/>
-          <w:numId w:val="6"/>
-        </w:numPr>
-      </w:pPr>
-      <w:proofErr w:type="spellStart"/>
-      <w:r>
-        <w:t>updatedAt</w:t>
-      </w:r>
-      <w:proofErr w:type="spellEnd"/>
-      <w:r>
-        <w:t xml:space="preserve"> – fecha y hora de última modificación</w:t>
-      </w:r>
-    </w:p>
-    <w:p>
-      <w:pPr>
-        <w:pStyle w:val="Prrafodelista"/>
-        <w:numPr>
-          <w:ilvl w:val="0"/>
-          <w:numId w:val="6"/>
+        <w:t xml:space="preserve"> – nombre del medio</w:t>
+      </w:r>
+    </w:p>
+    <w:p>
+      <w:pPr>
+        <w:pStyle w:val="Prrafodelista"/>
+        <w:numPr>
+          <w:ilvl w:val="0"/>
+          <w:numId w:val="27"/>
+        </w:numPr>
+      </w:pPr>
+      <w:r>
+        <w:t>email – correo electrónico del medio</w:t>
+      </w:r>
+    </w:p>
+    <w:p>
+      <w:pPr>
+        <w:pStyle w:val="Prrafodelista"/>
+        <w:numPr>
+          <w:ilvl w:val="0"/>
+          <w:numId w:val="27"/>
         </w:numPr>
       </w:pPr>
       <w:proofErr w:type="spellStart"/>
@@ -1639,745 +2449,13 @@
       </w:r>
       <w:proofErr w:type="spellEnd"/>
       <w:r>
-        <w:t xml:space="preserve"> – indica si el socio ha dado su consentimiento para recibir mails</w:t>
-      </w:r>
-    </w:p>
-    <w:p>
-      <w:pPr>
-        <w:pStyle w:val="Prrafodelista"/>
-        <w:numPr>
-          <w:ilvl w:val="0"/>
-          <w:numId w:val="6"/>
-        </w:numPr>
-      </w:pPr>
-      <w:proofErr w:type="spellStart"/>
-      <w:r>
-        <w:t>keyCheck</w:t>
-      </w:r>
-      <w:proofErr w:type="spellEnd"/>
-      <w:r>
-        <w:t xml:space="preserve"> – clave de verificación usada para recoger el consentimiento</w:t>
-      </w:r>
-    </w:p>
-    <w:p>
-      <w:pPr>
-        <w:pStyle w:val="Prrafodelista"/>
-        <w:numPr>
-          <w:ilvl w:val="0"/>
-          <w:numId w:val="6"/>
-        </w:numPr>
-      </w:pPr>
-      <w:proofErr w:type="spellStart"/>
-      <w:r>
-        <w:t>small</w:t>
-      </w:r>
-      <w:proofErr w:type="spellEnd"/>
-      <w:r>
-        <w:t xml:space="preserve"> – indica si se debe mostrar la etiqueta de acreditación con letra más pequeña</w:t>
-      </w:r>
-    </w:p>
-    <w:p>
-      <w:pPr>
-        <w:pStyle w:val="Ttulo4"/>
-      </w:pPr>
-      <w:r>
-        <w:t xml:space="preserve">Tabla </w:t>
-      </w:r>
-      <w:proofErr w:type="spellStart"/>
-      <w:r>
-        <w:t>cif_attendees</w:t>
-      </w:r>
-      <w:proofErr w:type="spellEnd"/>
-      <w:r>
-        <w:t xml:space="preserve"> – asistentes</w:t>
-      </w:r>
-    </w:p>
-    <w:p>
-      <w:r>
-        <w:t>En esta tabla recogemos los datos de los asistentes a uno de los eventos.</w:t>
-      </w:r>
-    </w:p>
-    <w:p>
-      <w:pPr>
-        <w:pStyle w:val="Prrafodelista"/>
-        <w:numPr>
-          <w:ilvl w:val="0"/>
-          <w:numId w:val="7"/>
-        </w:numPr>
-      </w:pPr>
-      <w:r>
-        <w:t>Id – identificador de asistente</w:t>
-      </w:r>
-    </w:p>
-    <w:p>
-      <w:pPr>
-        <w:pStyle w:val="Prrafodelista"/>
-        <w:numPr>
-          <w:ilvl w:val="0"/>
-          <w:numId w:val="7"/>
-        </w:numPr>
-      </w:pPr>
-      <w:proofErr w:type="spellStart"/>
-      <w:r>
-        <w:t>idEvent</w:t>
-      </w:r>
-      <w:proofErr w:type="spellEnd"/>
-      <w:r>
-        <w:t xml:space="preserve"> – clave foránea: identificador del evento</w:t>
-      </w:r>
-    </w:p>
-    <w:p>
-      <w:pPr>
-        <w:pStyle w:val="Prrafodelista"/>
-        <w:numPr>
-          <w:ilvl w:val="0"/>
-          <w:numId w:val="7"/>
-        </w:numPr>
-      </w:pPr>
-      <w:proofErr w:type="spellStart"/>
-      <w:r>
-        <w:t>idMember</w:t>
-      </w:r>
-      <w:proofErr w:type="spellEnd"/>
-      <w:r>
-        <w:t xml:space="preserve"> – clave foránea: identificador del socio</w:t>
-      </w:r>
-    </w:p>
-    <w:p>
-      <w:pPr>
-        <w:pStyle w:val="Prrafodelista"/>
-        <w:numPr>
-          <w:ilvl w:val="0"/>
-          <w:numId w:val="7"/>
-        </w:numPr>
-      </w:pPr>
-      <w:r>
-        <w:t>status – estado del asistente (pendiente de pago, confirmado, cancelado)</w:t>
-      </w:r>
-    </w:p>
-    <w:p>
-      <w:pPr>
-        <w:pStyle w:val="Prrafodelista"/>
-        <w:numPr>
-          <w:ilvl w:val="0"/>
-          <w:numId w:val="7"/>
-        </w:numPr>
-      </w:pPr>
-      <w:proofErr w:type="spellStart"/>
-      <w:r>
-        <w:t>ticketType</w:t>
-      </w:r>
-      <w:proofErr w:type="spellEnd"/>
-      <w:r>
-        <w:t xml:space="preserve"> – tipo de acreditación (día o fin de semana)</w:t>
-      </w:r>
-    </w:p>
-    <w:p>
-      <w:pPr>
-        <w:pStyle w:val="Prrafodelista"/>
-        <w:numPr>
-          <w:ilvl w:val="0"/>
-          <w:numId w:val="7"/>
-        </w:numPr>
-      </w:pPr>
-      <w:proofErr w:type="spellStart"/>
-      <w:r>
-        <w:t>mealFridayDinner</w:t>
-      </w:r>
-      <w:proofErr w:type="spellEnd"/>
-      <w:r>
-        <w:t xml:space="preserve"> – indica si ha adquirido cena para el viernes</w:t>
-      </w:r>
-    </w:p>
-    <w:p>
-      <w:pPr>
-        <w:pStyle w:val="Prrafodelista"/>
-        <w:numPr>
-          <w:ilvl w:val="0"/>
-          <w:numId w:val="7"/>
-        </w:numPr>
-      </w:pPr>
-      <w:proofErr w:type="spellStart"/>
-      <w:r>
-        <w:t>mealSaturdayLunch</w:t>
-      </w:r>
-      <w:proofErr w:type="spellEnd"/>
-      <w:r>
-        <w:t xml:space="preserve"> – indica si ha adquirido comida para el sábado</w:t>
-      </w:r>
-    </w:p>
-    <w:p>
-      <w:pPr>
-        <w:pStyle w:val="Prrafodelista"/>
-        <w:numPr>
-          <w:ilvl w:val="0"/>
-          <w:numId w:val="7"/>
-        </w:numPr>
-      </w:pPr>
-      <w:proofErr w:type="spellStart"/>
-      <w:r>
-        <w:lastRenderedPageBreak/>
-        <w:t>mealSaturdayDinner</w:t>
-      </w:r>
-      <w:proofErr w:type="spellEnd"/>
-      <w:r>
-        <w:t xml:space="preserve"> – indica si ha adquirido cena para el sábado</w:t>
-      </w:r>
-    </w:p>
-    <w:p>
-      <w:pPr>
-        <w:pStyle w:val="Prrafodelista"/>
-        <w:numPr>
-          <w:ilvl w:val="0"/>
-          <w:numId w:val="7"/>
-        </w:numPr>
-      </w:pPr>
-      <w:proofErr w:type="spellStart"/>
-      <w:r>
-        <w:t>mealSundayLunch</w:t>
-      </w:r>
-      <w:proofErr w:type="spellEnd"/>
-      <w:r>
-        <w:t xml:space="preserve"> – indica si ha adquirido comida para el domingo</w:t>
-      </w:r>
-    </w:p>
-    <w:p>
-      <w:pPr>
-        <w:pStyle w:val="Prrafodelista"/>
-        <w:numPr>
-          <w:ilvl w:val="0"/>
-          <w:numId w:val="7"/>
-        </w:numPr>
-      </w:pPr>
-      <w:proofErr w:type="spellStart"/>
-      <w:r>
-        <w:t>mealSundayDinner</w:t>
-      </w:r>
-      <w:proofErr w:type="spellEnd"/>
-      <w:r>
-        <w:t xml:space="preserve"> – indica si ha adquirido cena para el domingo</w:t>
-      </w:r>
-    </w:p>
-    <w:p>
-      <w:pPr>
-        <w:pStyle w:val="Prrafodelista"/>
-        <w:numPr>
-          <w:ilvl w:val="0"/>
-          <w:numId w:val="7"/>
-        </w:numPr>
-      </w:pPr>
-      <w:r>
-        <w:t>guest1Photoshoot – fotos adquiridas con el invitado 1</w:t>
-      </w:r>
-    </w:p>
-    <w:p>
-      <w:pPr>
-        <w:pStyle w:val="Prrafodelista"/>
-        <w:numPr>
-          <w:ilvl w:val="0"/>
-          <w:numId w:val="7"/>
-        </w:numPr>
-      </w:pPr>
-      <w:r>
-        <w:t>guest1PhotoshootSpecial – fotos especiales adquiridas con el invitado 1</w:t>
-      </w:r>
-    </w:p>
-    <w:p>
-      <w:pPr>
-        <w:pStyle w:val="Prrafodelista"/>
-        <w:numPr>
-          <w:ilvl w:val="0"/>
-          <w:numId w:val="7"/>
-        </w:numPr>
-      </w:pPr>
-      <w:r>
-        <w:t>guest1Autograph – firmas adquiridas del invitado 1</w:t>
-      </w:r>
-    </w:p>
-    <w:p>
-      <w:pPr>
-        <w:pStyle w:val="Prrafodelista"/>
-        <w:numPr>
-          <w:ilvl w:val="0"/>
-          <w:numId w:val="7"/>
-        </w:numPr>
-      </w:pPr>
-      <w:r>
-        <w:t>guest1AutographSpecial – firmas especiales adquiridas del invitado 1</w:t>
-      </w:r>
-    </w:p>
-    <w:p>
-      <w:pPr>
-        <w:pStyle w:val="Prrafodelista"/>
-        <w:numPr>
-          <w:ilvl w:val="0"/>
-          <w:numId w:val="7"/>
-        </w:numPr>
-      </w:pPr>
-      <w:r>
-        <w:t xml:space="preserve">guest1Selfie – </w:t>
-      </w:r>
-      <w:proofErr w:type="spellStart"/>
-      <w:r>
-        <w:t>selfies</w:t>
-      </w:r>
-      <w:proofErr w:type="spellEnd"/>
-      <w:r>
-        <w:t xml:space="preserve"> adquiridos del invitado 1</w:t>
-      </w:r>
-    </w:p>
-    <w:p>
-      <w:pPr>
-        <w:pStyle w:val="Prrafodelista"/>
-        <w:numPr>
-          <w:ilvl w:val="0"/>
-          <w:numId w:val="7"/>
-        </w:numPr>
-      </w:pPr>
-      <w:r>
-        <w:t xml:space="preserve">guest1ComboAutographSelfie – combos </w:t>
-      </w:r>
-      <w:proofErr w:type="spellStart"/>
-      <w:r>
-        <w:t>selfie</w:t>
-      </w:r>
-      <w:proofErr w:type="spellEnd"/>
-      <w:r>
-        <w:t xml:space="preserve"> / autógrafo adquiridos del invitado 1</w:t>
-      </w:r>
-    </w:p>
-    <w:p>
-      <w:pPr>
-        <w:pStyle w:val="Prrafodelista"/>
-        <w:numPr>
-          <w:ilvl w:val="0"/>
-          <w:numId w:val="7"/>
-        </w:numPr>
-      </w:pPr>
-      <w:r>
-        <w:t>guest1Vintage – cartones vintage adquiridos del invitado</w:t>
-      </w:r>
-      <w:r>
-        <w:t xml:space="preserve"> 1</w:t>
-      </w:r>
-    </w:p>
-    <w:p>
-      <w:pPr>
-        <w:pStyle w:val="Prrafodelista"/>
-        <w:numPr>
-          <w:ilvl w:val="0"/>
-          <w:numId w:val="7"/>
-        </w:numPr>
-      </w:pPr>
-      <w:r>
-        <w:t>(campos repetidos hasta guest4)</w:t>
-      </w:r>
-    </w:p>
-    <w:p>
-      <w:pPr>
-        <w:pStyle w:val="Prrafodelista"/>
-        <w:numPr>
-          <w:ilvl w:val="0"/>
-          <w:numId w:val="7"/>
-        </w:numPr>
-      </w:pPr>
-      <w:r>
-        <w:t>extraProduct1 – unidades adquiridas del producto extra 1</w:t>
-      </w:r>
-    </w:p>
-    <w:p>
-      <w:pPr>
-        <w:pStyle w:val="Prrafodelista"/>
-        <w:numPr>
-          <w:ilvl w:val="0"/>
-          <w:numId w:val="7"/>
-        </w:numPr>
-      </w:pPr>
-      <w:r>
-        <w:t>(campo repetido hasta extraProduct4)</w:t>
-      </w:r>
-    </w:p>
-    <w:p>
-      <w:pPr>
-        <w:pStyle w:val="Prrafodelista"/>
-        <w:numPr>
-          <w:ilvl w:val="0"/>
-          <w:numId w:val="7"/>
-        </w:numPr>
-      </w:pPr>
-      <w:proofErr w:type="spellStart"/>
-      <w:r>
-        <w:t>idSource</w:t>
-      </w:r>
-      <w:proofErr w:type="spellEnd"/>
-      <w:r>
-        <w:t xml:space="preserve"> – clave foránea: identificador de procedencia</w:t>
-      </w:r>
-    </w:p>
-    <w:p>
-      <w:pPr>
-        <w:pStyle w:val="Prrafodelista"/>
-        <w:numPr>
-          <w:ilvl w:val="0"/>
-          <w:numId w:val="7"/>
-        </w:numPr>
-      </w:pPr>
-      <w:proofErr w:type="spellStart"/>
-      <w:r>
-        <w:t>isSpecial</w:t>
-      </w:r>
-      <w:proofErr w:type="spellEnd"/>
-      <w:r>
-        <w:t xml:space="preserve"> – indica si es una acreditación especial (doble y en letras rojas, para miembros del Cochrane)</w:t>
-      </w:r>
-    </w:p>
-    <w:p>
-      <w:pPr>
-        <w:pStyle w:val="Prrafodelista"/>
-        <w:numPr>
-          <w:ilvl w:val="0"/>
-          <w:numId w:val="7"/>
-        </w:numPr>
-      </w:pPr>
-      <w:proofErr w:type="spellStart"/>
-      <w:r>
-        <w:t>roomType</w:t>
-      </w:r>
-      <w:proofErr w:type="spellEnd"/>
-      <w:r>
-        <w:t xml:space="preserve"> – tipo de habitación reservada</w:t>
-      </w:r>
-    </w:p>
-    <w:p>
-      <w:pPr>
-        <w:pStyle w:val="Prrafodelista"/>
-        <w:numPr>
-          <w:ilvl w:val="0"/>
-          <w:numId w:val="7"/>
-        </w:numPr>
-      </w:pPr>
-      <w:proofErr w:type="spellStart"/>
-      <w:r>
-        <w:t>dateStartLodging</w:t>
-      </w:r>
-      <w:proofErr w:type="spellEnd"/>
-      <w:r>
-        <w:t xml:space="preserve"> – fecha de inicio de alojamiento</w:t>
-      </w:r>
-    </w:p>
-    <w:p>
-      <w:pPr>
-        <w:pStyle w:val="Prrafodelista"/>
-        <w:numPr>
-          <w:ilvl w:val="0"/>
-          <w:numId w:val="7"/>
-        </w:numPr>
-      </w:pPr>
-      <w:proofErr w:type="spellStart"/>
-      <w:r>
-        <w:t>dateEndLodging</w:t>
-      </w:r>
-      <w:proofErr w:type="spellEnd"/>
-      <w:r>
-        <w:t xml:space="preserve"> – fecha de fin de alojamiento</w:t>
-      </w:r>
-    </w:p>
-    <w:p>
-      <w:pPr>
-        <w:pStyle w:val="Prrafodelista"/>
-        <w:numPr>
-          <w:ilvl w:val="0"/>
-          <w:numId w:val="7"/>
-        </w:numPr>
-      </w:pPr>
-      <w:r>
-        <w:t>idAttendeeRoommate1 – clave foránea: identificador del asistente que comparte habitación</w:t>
-      </w:r>
-    </w:p>
-    <w:p>
-      <w:pPr>
-        <w:pStyle w:val="Prrafodelista"/>
-        <w:numPr>
-          <w:ilvl w:val="0"/>
-          <w:numId w:val="7"/>
-        </w:numPr>
-      </w:pPr>
-      <w:r>
-        <w:t>idAttendeeRoommate2 – clave foránea: identificador del asistente que comparte habitación</w:t>
-      </w:r>
-    </w:p>
-    <w:p>
-      <w:pPr>
-        <w:pStyle w:val="Prrafodelista"/>
-        <w:numPr>
-          <w:ilvl w:val="0"/>
-          <w:numId w:val="7"/>
-        </w:numPr>
-      </w:pPr>
-      <w:r>
-        <w:t>idAttendeeRoommate3 – clave foránea: identificador del asistente que comparte habitación</w:t>
-      </w:r>
-    </w:p>
-    <w:p>
-      <w:pPr>
-        <w:pStyle w:val="Prrafodelista"/>
-        <w:numPr>
-          <w:ilvl w:val="0"/>
-          <w:numId w:val="7"/>
-        </w:numPr>
-      </w:pPr>
-      <w:proofErr w:type="spellStart"/>
-      <w:r>
-        <w:t>freeLodging</w:t>
-      </w:r>
-      <w:proofErr w:type="spellEnd"/>
-      <w:r>
-        <w:t xml:space="preserve"> – invitado a alojamiento (en desuso)</w:t>
-      </w:r>
-    </w:p>
-    <w:p>
-      <w:pPr>
-        <w:pStyle w:val="Prrafodelista"/>
-        <w:numPr>
-          <w:ilvl w:val="0"/>
-          <w:numId w:val="7"/>
-        </w:numPr>
-      </w:pPr>
-      <w:proofErr w:type="spellStart"/>
-      <w:r>
-        <w:t>freeSaturdayDinner</w:t>
-      </w:r>
-      <w:proofErr w:type="spellEnd"/>
-      <w:r>
-        <w:t xml:space="preserve"> – invitado a cena del sá</w:t>
-      </w:r>
-      <w:r>
-        <w:t>bado (en desuso)</w:t>
-      </w:r>
-    </w:p>
-    <w:p>
-      <w:pPr>
-        <w:pStyle w:val="Prrafodelista"/>
-        <w:numPr>
-          <w:ilvl w:val="0"/>
-          <w:numId w:val="7"/>
-        </w:numPr>
-      </w:pPr>
-      <w:proofErr w:type="spellStart"/>
-      <w:r>
-        <w:t>remarks</w:t>
-      </w:r>
-      <w:proofErr w:type="spellEnd"/>
-      <w:r>
-        <w:t xml:space="preserve"> – observaciones internas</w:t>
-      </w:r>
-    </w:p>
-    <w:p>
-      <w:pPr>
-        <w:pStyle w:val="Prrafodelista"/>
-        <w:numPr>
-          <w:ilvl w:val="0"/>
-          <w:numId w:val="7"/>
-        </w:numPr>
-      </w:pPr>
-      <w:proofErr w:type="spellStart"/>
-      <w:r>
-        <w:t>remarksRegistration</w:t>
-      </w:r>
-      <w:proofErr w:type="spellEnd"/>
-      <w:r>
-        <w:t xml:space="preserve"> – observaciones de acreditaciones</w:t>
-      </w:r>
-    </w:p>
-    <w:p>
-      <w:pPr>
-        <w:pStyle w:val="Prrafodelista"/>
-        <w:numPr>
-          <w:ilvl w:val="0"/>
-          <w:numId w:val="7"/>
-        </w:numPr>
-      </w:pPr>
-      <w:proofErr w:type="spellStart"/>
-      <w:r>
-        <w:t>remarksMeals</w:t>
-      </w:r>
-      <w:proofErr w:type="spellEnd"/>
-      <w:r>
-        <w:t xml:space="preserve"> – observaciones sobre comidas – general</w:t>
-      </w:r>
-    </w:p>
-    <w:p>
-      <w:pPr>
-        <w:pStyle w:val="Prrafodelista"/>
-        <w:numPr>
-          <w:ilvl w:val="0"/>
-          <w:numId w:val="7"/>
-        </w:numPr>
-      </w:pPr>
-      <w:proofErr w:type="spellStart"/>
-      <w:r>
-        <w:t>remarksMealSaturday</w:t>
-      </w:r>
-      <w:proofErr w:type="spellEnd"/>
-      <w:r>
-        <w:t xml:space="preserve"> – observaciones sobre comidas – cena del sábado</w:t>
-      </w:r>
-    </w:p>
-    <w:p>
-      <w:pPr>
-        <w:pStyle w:val="Prrafodelista"/>
-        <w:numPr>
-          <w:ilvl w:val="0"/>
-          <w:numId w:val="7"/>
-        </w:numPr>
-      </w:pPr>
-      <w:proofErr w:type="spellStart"/>
-      <w:r>
-        <w:t>remarksHotel</w:t>
-      </w:r>
-      <w:proofErr w:type="spellEnd"/>
-      <w:r>
-        <w:t xml:space="preserve"> – observaciones sobre la reserva de hotel</w:t>
-      </w:r>
-    </w:p>
-    <w:p>
-      <w:pPr>
-        <w:pStyle w:val="Prrafodelista"/>
-        <w:numPr>
-          <w:ilvl w:val="0"/>
-          <w:numId w:val="7"/>
-        </w:numPr>
-      </w:pPr>
-      <w:proofErr w:type="spellStart"/>
-      <w:r>
-        <w:t>orders</w:t>
-      </w:r>
-      <w:proofErr w:type="spellEnd"/>
-      <w:r>
-        <w:t xml:space="preserve"> – identificador de pedido o pedidos (separados por comas) en la tienda online</w:t>
-      </w:r>
-    </w:p>
-    <w:p>
-      <w:pPr>
-        <w:pStyle w:val="Prrafodelista"/>
-        <w:numPr>
-          <w:ilvl w:val="0"/>
-          <w:numId w:val="7"/>
-        </w:numPr>
-      </w:pPr>
-      <w:proofErr w:type="spellStart"/>
-      <w:r>
-        <w:t>createdAt</w:t>
-      </w:r>
-      <w:proofErr w:type="spellEnd"/>
-      <w:r>
-        <w:t xml:space="preserve"> – fecha y hora de alta</w:t>
-      </w:r>
-    </w:p>
-    <w:p>
-      <w:pPr>
-        <w:pStyle w:val="Prrafodelista"/>
-        <w:numPr>
-          <w:ilvl w:val="0"/>
-          <w:numId w:val="7"/>
-        </w:numPr>
-      </w:pPr>
-      <w:proofErr w:type="spellStart"/>
-      <w:r>
-        <w:t>updatedAt</w:t>
-      </w:r>
-      <w:proofErr w:type="spellEnd"/>
-      <w:r>
-        <w:t xml:space="preserve"> – fecha y hora de última modificación</w:t>
-      </w:r>
-    </w:p>
-    <w:p>
-      <w:pPr>
-        <w:pStyle w:val="Prrafodelista"/>
-        <w:numPr>
-          <w:ilvl w:val="0"/>
-          <w:numId w:val="7"/>
-        </w:numPr>
-      </w:pPr>
-      <w:proofErr w:type="spellStart"/>
-      <w:r>
-        <w:t>updatedAtHotel</w:t>
-      </w:r>
-      <w:proofErr w:type="spellEnd"/>
-      <w:r>
-        <w:t xml:space="preserve"> – fecha y hora de última modificación de datos de reserva de hotel</w:t>
-      </w:r>
-    </w:p>
-    <w:p>
-      <w:pPr>
-        <w:pStyle w:val="Prrafodelista"/>
-        <w:numPr>
-          <w:ilvl w:val="0"/>
-          <w:numId w:val="7"/>
-        </w:numPr>
-      </w:pPr>
-      <w:proofErr w:type="spellStart"/>
-      <w:r>
-        <w:t>updatedAtBadges</w:t>
-      </w:r>
-      <w:proofErr w:type="spellEnd"/>
-      <w:r>
-        <w:t xml:space="preserve"> – fecha y hora de última modificación de datos de acreditación</w:t>
-      </w:r>
-    </w:p>
-    <w:p>
-      <w:pPr>
-        <w:pStyle w:val="Prrafodelista"/>
-        <w:numPr>
-          <w:ilvl w:val="0"/>
-          <w:numId w:val="7"/>
-        </w:numPr>
-      </w:pPr>
-      <w:proofErr w:type="spellStart"/>
-      <w:r>
-        <w:t>updatedAtBadgesTickets</w:t>
-      </w:r>
-      <w:proofErr w:type="spellEnd"/>
-      <w:r>
-        <w:t xml:space="preserve"> – fecha y hora de última modificación de datos de acreditación y compras</w:t>
-      </w:r>
-    </w:p>
-    <w:p>
-      <w:pPr>
-        <w:pStyle w:val="Prrafodelista"/>
-        <w:numPr>
-          <w:ilvl w:val="0"/>
-          <w:numId w:val="7"/>
-        </w:numPr>
-      </w:pPr>
-      <w:proofErr w:type="spellStart"/>
-      <w:r>
-        <w:t>idAttendeeParent</w:t>
-      </w:r>
-      <w:proofErr w:type="spellEnd"/>
-      <w:r>
-        <w:t xml:space="preserve"> – clave foránea; si el asistente es un niño, identificador del asistente padre / madre / acompañante adulto</w:t>
-      </w:r>
-    </w:p>
-    <w:p>
-      <w:pPr>
-        <w:pStyle w:val="Ttulo4"/>
-      </w:pPr>
-      <w:r>
-        <w:t xml:space="preserve">Tabla </w:t>
-      </w:r>
-      <w:proofErr w:type="spellStart"/>
-      <w:r>
-        <w:t>cif_press</w:t>
-      </w:r>
-      <w:proofErr w:type="spellEnd"/>
-      <w:r>
-        <w:t xml:space="preserve"> – medios de prensa</w:t>
-      </w:r>
-    </w:p>
-    <w:p>
-      <w:r>
-        <w:t>En esta tabla guardamos los medios de prensa a los que queremos enviar comunicados</w:t>
+        <w:t xml:space="preserve"> – indica si el </w:t>
+      </w:r>
+      <w:r>
+        <w:t xml:space="preserve">medio </w:t>
+      </w:r>
+      <w:r>
+        <w:t>ha dado su consentimiento para recibir mails</w:t>
       </w:r>
     </w:p>
     <w:p>
@@ -2389,71 +2467,7 @@
         </w:numPr>
       </w:pPr>
       <w:r>
-        <w:t>id – identificador de medio de prensa</w:t>
-      </w:r>
-    </w:p>
-    <w:p>
-      <w:pPr>
-        <w:pStyle w:val="Prrafodelista"/>
-        <w:numPr>
-          <w:ilvl w:val="0"/>
-          <w:numId w:val="27"/>
-        </w:numPr>
-      </w:pPr>
-      <w:proofErr w:type="spellStart"/>
-      <w:r>
-        <w:t>idSource</w:t>
-      </w:r>
-      <w:proofErr w:type="spellEnd"/>
-      <w:r>
-        <w:t xml:space="preserve"> – clave foránea; identificador de procedencia asociada al medio</w:t>
-      </w:r>
-    </w:p>
-    <w:p>
-      <w:pPr>
-        <w:pStyle w:val="Prrafodelista"/>
-        <w:numPr>
-          <w:ilvl w:val="0"/>
-          <w:numId w:val="27"/>
-        </w:numPr>
-      </w:pPr>
-      <w:proofErr w:type="spellStart"/>
-      <w:r>
-        <w:lastRenderedPageBreak/>
-        <w:t>name</w:t>
-      </w:r>
-      <w:proofErr w:type="spellEnd"/>
-      <w:r>
-        <w:t xml:space="preserve"> – nombre del medio</w:t>
-      </w:r>
-    </w:p>
-    <w:p>
-      <w:pPr>
-        <w:pStyle w:val="Prrafodelista"/>
-        <w:numPr>
-          <w:ilvl w:val="0"/>
-          <w:numId w:val="27"/>
-        </w:numPr>
-      </w:pPr>
-      <w:r>
-        <w:t>email – correo electrónico del medio</w:t>
-      </w:r>
-    </w:p>
-    <w:p>
-      <w:pPr>
-        <w:pStyle w:val="Prrafodelista"/>
-        <w:numPr>
-          <w:ilvl w:val="0"/>
-          <w:numId w:val="27"/>
-        </w:numPr>
-      </w:pPr>
-      <w:proofErr w:type="spellStart"/>
-      <w:r>
-        <w:t>consent</w:t>
-      </w:r>
-      <w:proofErr w:type="spellEnd"/>
-      <w:r>
-        <w:t xml:space="preserve"> – indica si el socio ha dado su consentimiento para recibir mails</w:t>
+        <w:t>status – indica si el medio de prensa está activo</w:t>
       </w:r>
     </w:p>
     <w:p>
@@ -10075,10 +10089,7 @@
       </w:r>
       <w:proofErr w:type="spellEnd"/>
       <w:r>
-        <w:t xml:space="preserve"> de informes recupere el título.</w:t>
-      </w:r>
-      <w:r>
-        <w:t xml:space="preserve"> Dicho método devuelve una variable interna que irán asignando las distintas acciones de controlador asociadas a informes, según corresponda.</w:t>
+        <w:t xml:space="preserve"> de informes recupere el título. Dicho método devuelve una variable interna que irán asignando las distintas acciones de controlador asociadas a informes, según corresponda.</w:t>
       </w:r>
     </w:p>
     <w:p>
@@ -11516,6 +11527,13 @@
       </w:r>
     </w:p>
     <w:p>
+      <w:r>
+        <w:t>Sólo se exportan los medios activos.</w:t>
+      </w:r>
+      <w:bookmarkStart w:id="0" w:name="_GoBack"/>
+      <w:bookmarkEnd w:id="0"/>
+    </w:p>
+    <w:p>
       <w:pPr>
         <w:pStyle w:val="Ttulo4"/>
       </w:pPr>
@@ -12258,13 +12276,7 @@
       </w:r>
       <w:proofErr w:type="gramEnd"/>
       <w:r>
-        <w:t>). Esta acción obtiene los datos, filtrados por el evento actual y ordenados por categoría y fecha; para esto delega en la clase d</w:t>
-      </w:r>
-      <w:r>
-        <w:t>e consulta a base de datos</w:t>
-      </w:r>
-      <w:r>
-        <w:t xml:space="preserve"> </w:t>
+        <w:t xml:space="preserve">). Esta acción obtiene los datos, filtrados por el evento actual y ordenados por categoría y fecha; para esto delega en la clase de consulta a base de datos </w:t>
       </w:r>
       <w:proofErr w:type="spellStart"/>
       <w:r>
@@ -12284,8 +12296,6 @@
       <w:r>
         <w:t>Dado que los datos proceden de un formulario público, el informe tiene cuidado de codificar los datos que se muestran para impedir inyección de HTML / Javascript.</w:t>
       </w:r>
-      <w:bookmarkStart w:id="0" w:name="_GoBack"/>
-      <w:bookmarkEnd w:id="0"/>
     </w:p>
     <w:p>
       <w:r>
@@ -12331,13 +12341,7 @@
       </w:r>
       <w:proofErr w:type="spellEnd"/>
       <w:r>
-        <w:t xml:space="preserve"> debe almacenar</w:t>
-      </w:r>
-      <w:r>
-        <w:t xml:space="preserve"> la fecha y hora de creación de la inscripción</w:t>
-      </w:r>
-      <w:r>
-        <w:t xml:space="preserve">, y </w:t>
+        <w:t xml:space="preserve"> debe almacenar la fecha y hora de creación de la inscripción, y </w:t>
       </w:r>
       <w:proofErr w:type="spellStart"/>
       <w:r>
@@ -16707,7 +16711,7 @@
 </file>
 
 <file path=customXml/itemProps1.xml><?xml version="1.0" encoding="utf-8"?>
-<ds:datastoreItem xmlns:ds="http://schemas.openxmlformats.org/officeDocument/2006/customXml" ds:itemID="{7738D1A2-D332-459D-A0FE-39FC5247F3A6}">
+<ds:datastoreItem xmlns:ds="http://schemas.openxmlformats.org/officeDocument/2006/customXml" ds:itemID="{B28EC61B-425C-4E7D-A593-073DDE1565F3}">
   <ds:schemaRefs>
     <ds:schemaRef ds:uri="http://schemas.openxmlformats.org/officeDocument/2006/bibliography"/>
   </ds:schemaRefs>

</xml_diff>

<commit_message>
Añadir invitados - corregir filtro habitaciones - suma y tabla habitaciones - documentar informe
</commit_message>
<xml_diff>
--- a/Data.docx
+++ b/Data.docx
@@ -1426,19 +1426,7 @@
         </w:numPr>
       </w:pPr>
       <w:r>
-        <w:t>status – estado (activ</w:t>
-      </w:r>
-      <w:r>
-        <w:t>a</w:t>
-      </w:r>
-      <w:r>
-        <w:t xml:space="preserve"> o </w:t>
-      </w:r>
-      <w:r>
-        <w:t>inactiva</w:t>
-      </w:r>
-      <w:r>
-        <w:t>)</w:t>
+        <w:t>status – estado (activa o inactiva)</w:t>
       </w:r>
     </w:p>
     <w:p>
@@ -2809,7 +2797,15 @@
       </w:r>
       <w:proofErr w:type="spellEnd"/>
       <w:r>
-        <w:t xml:space="preserve"> versión 2.0.8; a partir de los controladores, modelos y vistas generados por </w:t>
+        <w:t xml:space="preserve"> versión 2.0.</w:t>
+      </w:r>
+      <w:r>
+        <w:t>13</w:t>
+      </w:r>
+      <w:bookmarkStart w:id="0" w:name="_GoBack"/>
+      <w:bookmarkEnd w:id="0"/>
+      <w:r>
+        <w:t xml:space="preserve">; a partir de los controladores, modelos y vistas generados por </w:t>
       </w:r>
       <w:proofErr w:type="spellStart"/>
       <w:r>
@@ -8597,25 +8593,8 @@
       <w:proofErr w:type="spellEnd"/>
       <w:proofErr w:type="gramEnd"/>
       <w:r>
-        <w:t>(), por defecto, muestra sólo las procedencias activas. Se le puede pasar un valor para que in</w:t>
-      </w:r>
-      <w:r>
-        <w:t>cluya éste aunque esté inactivo;</w:t>
-      </w:r>
-      <w:r>
-        <w:t xml:space="preserve"> eso permite que el desplegable funcione para asistentes existentes</w:t>
-      </w:r>
-      <w:r>
-        <w:t xml:space="preserve"> despué</w:t>
-      </w:r>
-      <w:r>
-        <w:t>s</w:t>
-      </w:r>
-      <w:r>
-        <w:t xml:space="preserve"> de desactivar su procedencia, en actionUpdate().</w:t>
-      </w:r>
-      <w:bookmarkStart w:id="0" w:name="_GoBack"/>
-      <w:bookmarkEnd w:id="0"/>
+        <w:t>(), por defecto, muestra sólo las procedencias activas. Se le puede pasar un valor para que incluya éste aunque esté inactivo; eso permite que el desplegable funcione para asistentes existentes después de desactivar su procedencia, en actionUpdate().</w:t>
+      </w:r>
     </w:p>
     <w:p>
       <w:pPr>
@@ -11119,34 +11098,656 @@
         <w:pStyle w:val="Ttulo4"/>
       </w:pPr>
       <w:r>
+        <w:lastRenderedPageBreak/>
+        <w:t>Informe de reservas</w:t>
+      </w:r>
+    </w:p>
+    <w:p>
+      <w:r>
+        <w:t>Este informe muestra un recuento del número de comidas, habitaciones y entradas reservadas, desglosadas por tipo. Permite ver de un vistazo cómo van las reservas;  y de forma sencilla, ir guardando un histórico que permita comparar de un año a otro.</w:t>
+      </w:r>
+    </w:p>
+    <w:p>
+      <w:r>
+        <w:t xml:space="preserve">En el fichero de configuración </w:t>
+      </w:r>
+      <w:proofErr w:type="spellStart"/>
+      <w:r>
+        <w:t>config</w:t>
+      </w:r>
+      <w:proofErr w:type="spellEnd"/>
+      <w:r>
+        <w:t>/</w:t>
+      </w:r>
+      <w:proofErr w:type="spellStart"/>
+      <w:r>
+        <w:t>web.php</w:t>
+      </w:r>
+      <w:proofErr w:type="spellEnd"/>
+      <w:r>
+        <w:t xml:space="preserve"> se define la ruta </w:t>
+      </w:r>
+      <w:r>
+        <w:t>'/</w:t>
+      </w:r>
+      <w:proofErr w:type="spellStart"/>
+      <w:r>
+        <w:t>attendee</w:t>
+      </w:r>
+      <w:proofErr w:type="spellEnd"/>
+      <w:r>
+        <w:t>/</w:t>
+      </w:r>
+      <w:proofErr w:type="spellStart"/>
+      <w:r>
+        <w:t>report</w:t>
+      </w:r>
+      <w:r>
+        <w:t>reservations</w:t>
+      </w:r>
+      <w:proofErr w:type="spellEnd"/>
+      <w:r>
+        <w:t>'</w:t>
+      </w:r>
+      <w:r>
+        <w:t>.</w:t>
+      </w:r>
+    </w:p>
+    <w:p>
+      <w:r>
+        <w:t xml:space="preserve">La clase controladora </w:t>
+      </w:r>
+      <w:proofErr w:type="spellStart"/>
+      <w:r>
+        <w:t>controller</w:t>
+      </w:r>
+      <w:proofErr w:type="spellEnd"/>
+      <w:r>
+        <w:t>/</w:t>
+      </w:r>
+      <w:proofErr w:type="spellStart"/>
+      <w:r>
+        <w:t>AttendeeController.php</w:t>
+      </w:r>
+      <w:proofErr w:type="spellEnd"/>
+      <w:r>
+        <w:t xml:space="preserve"> define la acción </w:t>
+      </w:r>
+      <w:proofErr w:type="spellStart"/>
+      <w:r>
+        <w:t>actionRepor</w:t>
+      </w:r>
+      <w:r>
+        <w:t>treservations</w:t>
+      </w:r>
+      <w:proofErr w:type="spellEnd"/>
+      <w:r>
+        <w:t xml:space="preserve"> que lee los datos necesarios y realiza el recuento.</w:t>
+      </w:r>
+    </w:p>
+    <w:p>
+      <w:r>
+        <w:t xml:space="preserve">La vista es </w:t>
+      </w:r>
+      <w:proofErr w:type="spellStart"/>
+      <w:r>
+        <w:t>views</w:t>
+      </w:r>
+      <w:proofErr w:type="spellEnd"/>
+      <w:r>
+        <w:t>/</w:t>
+      </w:r>
+      <w:proofErr w:type="spellStart"/>
+      <w:r>
+        <w:t>attendee</w:t>
+      </w:r>
+      <w:proofErr w:type="spellEnd"/>
+      <w:r>
+        <w:t>/</w:t>
+      </w:r>
+      <w:proofErr w:type="spellStart"/>
+      <w:r>
+        <w:t>reportreservations.php</w:t>
+      </w:r>
+      <w:proofErr w:type="spellEnd"/>
+    </w:p>
+    <w:p>
+      <w:pPr>
+        <w:pStyle w:val="Ttulo4"/>
+      </w:pPr>
+      <w:r>
         <w:t>Vista de Acreditaciones</w:t>
       </w:r>
     </w:p>
     <w:p>
       <w:r>
-        <w:t xml:space="preserve">Se ha creado una vista adecuada para utilizarse en el propio evento, en la mesa de acreditaciones. Tiene limitadas bastantes funcionalidades, para concentrarse en las </w:t>
-      </w:r>
+        <w:t>Se ha creado una vista adecuada para utilizarse en el propio evento, en la mesa de acreditaciones. Tiene limitadas bastantes funcionalidades, para concentrarse en las necesidades concretas de ese perfil de usuario: buscar los datos de reserva de un asistente, teniendo en cuenta su nombre de acreditación.</w:t>
+      </w:r>
+    </w:p>
+    <w:p>
+      <w:r>
+        <w:t>Se ha definido un rol llamado ‘</w:t>
+      </w:r>
+      <w:proofErr w:type="spellStart"/>
+      <w:r>
+        <w:t>Desk</w:t>
+      </w:r>
+      <w:proofErr w:type="spellEnd"/>
+      <w:r>
+        <w:t>’, que define los permisos mínimos para gestionar esto (básicamente, acceso de sólo lectura a Asistentes) y además identifica a qué usuarios se le debe aplicar la vista restringida.</w:t>
+      </w:r>
+    </w:p>
+    <w:p>
+      <w:r>
+        <w:t xml:space="preserve">En la clase controladora </w:t>
+      </w:r>
+      <w:proofErr w:type="spellStart"/>
+      <w:r>
+        <w:t>controllers</w:t>
+      </w:r>
+      <w:proofErr w:type="spellEnd"/>
+      <w:r>
+        <w:t>/</w:t>
+      </w:r>
+      <w:proofErr w:type="spellStart"/>
+      <w:proofErr w:type="gramStart"/>
+      <w:r>
+        <w:t>AttendeeController.php</w:t>
+      </w:r>
+      <w:proofErr w:type="spellEnd"/>
+      <w:r>
+        <w:t xml:space="preserve"> ,</w:t>
+      </w:r>
+      <w:proofErr w:type="gramEnd"/>
+      <w:r>
+        <w:t xml:space="preserve"> el método </w:t>
+      </w:r>
+      <w:proofErr w:type="spellStart"/>
+      <w:r>
+        <w:t>actionIndex</w:t>
+      </w:r>
+      <w:proofErr w:type="spellEnd"/>
+      <w:r>
+        <w:t xml:space="preserve">() verifica si el usuario tiene el rol </w:t>
+      </w:r>
+      <w:proofErr w:type="spellStart"/>
+      <w:r>
+        <w:t>Desk</w:t>
+      </w:r>
+      <w:proofErr w:type="spellEnd"/>
+      <w:r>
+        <w:t xml:space="preserve">; y en ese caso, activa la vista </w:t>
+      </w:r>
+      <w:proofErr w:type="spellStart"/>
+      <w:r>
+        <w:t>indexdesk</w:t>
+      </w:r>
+      <w:proofErr w:type="spellEnd"/>
+      <w:r>
+        <w:t xml:space="preserve"> en vez de </w:t>
+      </w:r>
+      <w:proofErr w:type="spellStart"/>
+      <w:r>
+        <w:t>index</w:t>
+      </w:r>
+      <w:proofErr w:type="spellEnd"/>
+      <w:r>
+        <w:t xml:space="preserve">. Igualmente, en </w:t>
+      </w:r>
+      <w:proofErr w:type="spellStart"/>
+      <w:proofErr w:type="gramStart"/>
+      <w:r>
+        <w:t>actionView</w:t>
+      </w:r>
+      <w:proofErr w:type="spellEnd"/>
+      <w:r>
+        <w:t>(</w:t>
+      </w:r>
+      <w:proofErr w:type="gramEnd"/>
+      <w:r>
+        <w:t xml:space="preserve">), activa la vista </w:t>
+      </w:r>
+      <w:proofErr w:type="spellStart"/>
+      <w:r>
+        <w:t>viewdesk</w:t>
+      </w:r>
+      <w:proofErr w:type="spellEnd"/>
+      <w:r>
+        <w:t xml:space="preserve"> en vez de </w:t>
+      </w:r>
+      <w:proofErr w:type="spellStart"/>
+      <w:r>
+        <w:t>view</w:t>
+      </w:r>
+      <w:proofErr w:type="spellEnd"/>
+      <w:r>
+        <w:t xml:space="preserve"> para los usuarios con rol </w:t>
+      </w:r>
+      <w:proofErr w:type="spellStart"/>
+      <w:r>
+        <w:t>Desk</w:t>
+      </w:r>
+      <w:proofErr w:type="spellEnd"/>
+      <w:r>
+        <w:t>.</w:t>
+      </w:r>
+    </w:p>
+    <w:p>
+      <w:r>
+        <w:t xml:space="preserve">La vista </w:t>
+      </w:r>
+      <w:proofErr w:type="spellStart"/>
+      <w:r>
+        <w:t>views</w:t>
+      </w:r>
+      <w:proofErr w:type="spellEnd"/>
+      <w:r>
+        <w:t>/</w:t>
+      </w:r>
+      <w:proofErr w:type="spellStart"/>
+      <w:r>
+        <w:t>attendee</w:t>
+      </w:r>
+      <w:proofErr w:type="spellEnd"/>
+      <w:r>
+        <w:t>/</w:t>
+      </w:r>
+      <w:proofErr w:type="spellStart"/>
+      <w:r>
+        <w:t>indexdesk.php</w:t>
+      </w:r>
+      <w:proofErr w:type="spellEnd"/>
+      <w:r>
+        <w:t xml:space="preserve"> se diferencia de </w:t>
+      </w:r>
+      <w:proofErr w:type="spellStart"/>
+      <w:r>
+        <w:t>views</w:t>
+      </w:r>
+      <w:proofErr w:type="spellEnd"/>
+      <w:r>
+        <w:t>/</w:t>
+      </w:r>
+      <w:proofErr w:type="spellStart"/>
+      <w:r>
+        <w:t>attendee</w:t>
+      </w:r>
+      <w:proofErr w:type="spellEnd"/>
+      <w:r>
+        <w:t>/</w:t>
+      </w:r>
+      <w:proofErr w:type="spellStart"/>
+      <w:r>
+        <w:t>index.php</w:t>
+      </w:r>
+      <w:proofErr w:type="spellEnd"/>
+      <w:r>
+        <w:t xml:space="preserve"> en:</w:t>
+      </w:r>
+    </w:p>
+    <w:p>
+      <w:pPr>
+        <w:pStyle w:val="Prrafodelista"/>
+        <w:numPr>
+          <w:ilvl w:val="0"/>
+          <w:numId w:val="25"/>
+        </w:numPr>
+      </w:pPr>
+      <w:r>
+        <w:t>Tiene desactivadas las funcionalidades de añadir, modificar o borrar asistentes.</w:t>
+      </w:r>
+    </w:p>
+    <w:p>
+      <w:pPr>
+        <w:pStyle w:val="Prrafodelista"/>
+        <w:numPr>
+          <w:ilvl w:val="0"/>
+          <w:numId w:val="25"/>
+        </w:numPr>
+      </w:pPr>
+      <w:r>
+        <w:t>Están desactivados los filtros por evento (se aplica un filtro fijo por el evento actual), estado, tipo de acreditación y procedencia</w:t>
+      </w:r>
+    </w:p>
+    <w:p>
+      <w:pPr>
+        <w:pStyle w:val="Prrafodelista"/>
+        <w:numPr>
+          <w:ilvl w:val="0"/>
+          <w:numId w:val="25"/>
+        </w:numPr>
+      </w:pPr>
+      <w:r>
+        <w:t>Se oculta la columna Acreditación especial</w:t>
+      </w:r>
+    </w:p>
+    <w:p>
+      <w:pPr>
+        <w:pStyle w:val="Prrafodelista"/>
+        <w:numPr>
+          <w:ilvl w:val="0"/>
+          <w:numId w:val="25"/>
+        </w:numPr>
+      </w:pPr>
+      <w:r>
+        <w:t>Se añade la columna Nombre real además del Nombre de acreditación</w:t>
+      </w:r>
+    </w:p>
+    <w:p>
+      <w:pPr>
+        <w:pStyle w:val="Prrafodelista"/>
+        <w:numPr>
+          <w:ilvl w:val="0"/>
+          <w:numId w:val="25"/>
+        </w:numPr>
+      </w:pPr>
+      <w:r>
+        <w:t>Se eliminan los enlaces a los pedidos en la tienda</w:t>
+      </w:r>
+    </w:p>
+    <w:p>
+      <w:r>
+        <w:t xml:space="preserve">La vista </w:t>
+      </w:r>
+      <w:proofErr w:type="spellStart"/>
+      <w:r>
+        <w:t>views</w:t>
+      </w:r>
+      <w:proofErr w:type="spellEnd"/>
+      <w:r>
+        <w:t>/</w:t>
+      </w:r>
+      <w:proofErr w:type="spellStart"/>
+      <w:r>
+        <w:t>attendee</w:t>
+      </w:r>
+      <w:proofErr w:type="spellEnd"/>
+      <w:r>
+        <w:t>/</w:t>
+      </w:r>
+      <w:proofErr w:type="spellStart"/>
+      <w:r>
+        <w:t>viewdesk</w:t>
+      </w:r>
+      <w:r>
+        <w:t>.php</w:t>
+      </w:r>
+      <w:proofErr w:type="spellEnd"/>
+      <w:r>
+        <w:t xml:space="preserve"> se diferencia de </w:t>
+      </w:r>
+      <w:proofErr w:type="spellStart"/>
+      <w:r>
+        <w:t>views</w:t>
+      </w:r>
+      <w:proofErr w:type="spellEnd"/>
+      <w:r>
+        <w:t>/</w:t>
+      </w:r>
+      <w:proofErr w:type="spellStart"/>
+      <w:r>
+        <w:t>attendee</w:t>
+      </w:r>
+      <w:proofErr w:type="spellEnd"/>
+      <w:r>
+        <w:t>/</w:t>
+      </w:r>
+      <w:proofErr w:type="spellStart"/>
+      <w:r>
+        <w:t>view</w:t>
+      </w:r>
+      <w:r>
+        <w:t>.php</w:t>
+      </w:r>
+      <w:proofErr w:type="spellEnd"/>
+      <w:r>
+        <w:t xml:space="preserve"> en:</w:t>
+      </w:r>
+    </w:p>
+    <w:p>
+      <w:pPr>
+        <w:pStyle w:val="Prrafodelista"/>
+        <w:numPr>
+          <w:ilvl w:val="0"/>
+          <w:numId w:val="26"/>
+        </w:numPr>
+      </w:pPr>
+      <w:r>
+        <w:t>Se eliminan los botones de modificar y borrar</w:t>
+      </w:r>
+    </w:p>
+    <w:p>
+      <w:pPr>
+        <w:pStyle w:val="Prrafodelista"/>
+        <w:numPr>
+          <w:ilvl w:val="0"/>
+          <w:numId w:val="26"/>
+        </w:numPr>
+      </w:pPr>
+      <w:r>
+        <w:t>Se eliminan los enlaces a la ficha del evento y el socio</w:t>
+      </w:r>
+    </w:p>
+    <w:p>
+      <w:pPr>
+        <w:pStyle w:val="Prrafodelista"/>
+        <w:numPr>
+          <w:ilvl w:val="0"/>
+          <w:numId w:val="26"/>
+        </w:numPr>
+      </w:pPr>
+      <w:r>
+        <w:t>Se eliminan los enlaces a los pedidos en la tienda</w:t>
+      </w:r>
+    </w:p>
+    <w:p>
+      <w:pPr>
+        <w:pStyle w:val="Prrafodelista"/>
+        <w:numPr>
+          <w:ilvl w:val="0"/>
+          <w:numId w:val="26"/>
+        </w:numPr>
+      </w:pPr>
+      <w:r>
+        <w:t>Se elimina la información de alojamiento, fechas de última modificación, y observaciones internas y de comidas</w:t>
+      </w:r>
+    </w:p>
+    <w:p>
+      <w:r>
+        <w:t xml:space="preserve">El método </w:t>
+      </w:r>
+      <w:proofErr w:type="gramStart"/>
+      <w:r>
+        <w:t>rules(</w:t>
+      </w:r>
+      <w:proofErr w:type="gramEnd"/>
+      <w:r>
+        <w:t xml:space="preserve">) en el modelo de búsqueda </w:t>
+      </w:r>
+      <w:proofErr w:type="spellStart"/>
+      <w:r>
+        <w:t>model</w:t>
+      </w:r>
+      <w:r>
+        <w:t>s</w:t>
+      </w:r>
+      <w:proofErr w:type="spellEnd"/>
+      <w:r>
+        <w:t>/</w:t>
+      </w:r>
+      <w:proofErr w:type="spellStart"/>
+      <w:r>
+        <w:t>AttendeeSearch</w:t>
+      </w:r>
+      <w:proofErr w:type="spellEnd"/>
+      <w:r>
+        <w:t>() devuelve datos levemente diferentes según el perfil, lo que es necesario para que en la vista de acreditaciones no aparezcan filtros ni cajas de búsqueda para las columnas Evento y Tipo de entrada.</w:t>
+      </w:r>
+    </w:p>
+    <w:p>
+      <w:pPr>
+        <w:pStyle w:val="Ttulo3"/>
+      </w:pPr>
+      <w:r>
+        <w:t>Objetos de aplicación – m</w:t>
+      </w:r>
+      <w:r>
+        <w:t xml:space="preserve">edio </w:t>
+      </w:r>
+      <w:r>
+        <w:t>de prensa</w:t>
+      </w:r>
+    </w:p>
+    <w:p>
+      <w:pPr>
+        <w:pStyle w:val="Ttulo4"/>
+      </w:pPr>
+      <w:r>
+        <w:t>Procedencia</w:t>
+      </w:r>
+    </w:p>
+    <w:p>
+      <w:r>
+        <w:t xml:space="preserve">El campo </w:t>
+      </w:r>
+      <w:proofErr w:type="spellStart"/>
+      <w:r>
+        <w:t>idSource</w:t>
+      </w:r>
+      <w:proofErr w:type="spellEnd"/>
+      <w:r>
+        <w:t xml:space="preserve"> se puede asociar con una procedencia </w:t>
+      </w:r>
+      <w:r>
+        <w:t>que se haya definido para acreditar miembros de este medio. De momento es sólo informativo, pero en el futuro se puede usar para funcionalidades que requieran tener asociados los socios a su medio.</w:t>
+      </w:r>
+    </w:p>
+    <w:p>
       <w:r>
         <w:lastRenderedPageBreak/>
-        <w:t>necesidades concretas de ese perfil de usuario: buscar los datos de reserva de un asistente, teniendo en cuenta su nombre de acreditación.</w:t>
-      </w:r>
-    </w:p>
-    <w:p>
-      <w:r>
-        <w:t>Se ha definido un rol llamado ‘</w:t>
-      </w:r>
-      <w:proofErr w:type="spellStart"/>
-      <w:r>
-        <w:t>Desk</w:t>
-      </w:r>
-      <w:proofErr w:type="spellEnd"/>
-      <w:r>
-        <w:t>’, que define los permisos mínimos para gestionar esto (básicamente, acceso de sólo lectura a Asistentes) y además identifica a qué usuarios se le debe aplicar la vista restringida.</w:t>
-      </w:r>
-    </w:p>
-    <w:p>
-      <w:r>
-        <w:t xml:space="preserve">En la clase controladora </w:t>
+        <w:t xml:space="preserve">Tanto en el filtro de búsqueda (vista </w:t>
+      </w:r>
+      <w:proofErr w:type="spellStart"/>
+      <w:r>
+        <w:t>views</w:t>
+      </w:r>
+      <w:proofErr w:type="spellEnd"/>
+      <w:r>
+        <w:t>/</w:t>
+      </w:r>
+      <w:proofErr w:type="spellStart"/>
+      <w:r>
+        <w:t>press</w:t>
+      </w:r>
+      <w:proofErr w:type="spellEnd"/>
+      <w:r>
+        <w:t>/</w:t>
+      </w:r>
+      <w:proofErr w:type="spellStart"/>
+      <w:r>
+        <w:t>index</w:t>
+      </w:r>
+      <w:proofErr w:type="spellEnd"/>
+      <w:r>
+        <w:t xml:space="preserve">) como en el alta y modificación (vista </w:t>
+      </w:r>
+      <w:proofErr w:type="spellStart"/>
+      <w:r>
+        <w:t>views</w:t>
+      </w:r>
+      <w:proofErr w:type="spellEnd"/>
+      <w:r>
+        <w:t>/</w:t>
+      </w:r>
+      <w:proofErr w:type="spellStart"/>
+      <w:r>
+        <w:t>press</w:t>
+      </w:r>
+      <w:proofErr w:type="spellEnd"/>
+      <w:r>
+        <w:t>/_</w:t>
+      </w:r>
+      <w:proofErr w:type="spellStart"/>
+      <w:r>
+        <w:t>form</w:t>
+      </w:r>
+      <w:proofErr w:type="spellEnd"/>
+      <w:r>
+        <w:t>), el campo se muestra como un desplegable; las opciones son aquellas procedencias cuyo nombre comience por “Prensa”. Se le da contenido en la clase modelo app\</w:t>
+      </w:r>
+      <w:proofErr w:type="spellStart"/>
+      <w:r>
+        <w:t>models</w:t>
+      </w:r>
+      <w:proofErr w:type="spellEnd"/>
+      <w:r>
+        <w:t>\</w:t>
+      </w:r>
+      <w:proofErr w:type="spellStart"/>
+      <w:r>
+        <w:t>Press.php</w:t>
+      </w:r>
+      <w:proofErr w:type="spellEnd"/>
+      <w:r>
+        <w:t xml:space="preserve">, método </w:t>
+      </w:r>
+      <w:proofErr w:type="spellStart"/>
+      <w:r>
+        <w:t>getSources</w:t>
+      </w:r>
+      <w:proofErr w:type="spellEnd"/>
+      <w:r>
+        <w:t>.</w:t>
+      </w:r>
+    </w:p>
+    <w:p>
+      <w:r>
+        <w:t xml:space="preserve">Además, se define la propiedad </w:t>
+      </w:r>
+      <w:proofErr w:type="spellStart"/>
+      <w:r>
+        <w:t>sourceName</w:t>
+      </w:r>
+      <w:proofErr w:type="spellEnd"/>
+      <w:r>
+        <w:t xml:space="preserve">; para darle valor, todos los accesos a base de datos que recuperen datos de medios de prensa añaden una cláusula </w:t>
+      </w:r>
+      <w:proofErr w:type="spellStart"/>
+      <w:r>
+        <w:t>Join</w:t>
+      </w:r>
+      <w:proofErr w:type="spellEnd"/>
+      <w:r>
+        <w:t xml:space="preserve"> para unir la tabla de procedencias y recuperar el nombre: clase modelo app\</w:t>
+      </w:r>
+      <w:proofErr w:type="spellStart"/>
+      <w:r>
+        <w:t>models</w:t>
+      </w:r>
+      <w:proofErr w:type="spellEnd"/>
+      <w:r>
+        <w:t>\</w:t>
+      </w:r>
+      <w:proofErr w:type="spellStart"/>
+      <w:r>
+        <w:t>PressSearch.php</w:t>
+      </w:r>
+      <w:proofErr w:type="spellEnd"/>
+      <w:r>
+        <w:t xml:space="preserve">, método </w:t>
+      </w:r>
+      <w:proofErr w:type="spellStart"/>
+      <w:proofErr w:type="gramStart"/>
+      <w:r>
+        <w:t>search</w:t>
+      </w:r>
+      <w:proofErr w:type="spellEnd"/>
+      <w:r>
+        <w:t>(</w:t>
+      </w:r>
+      <w:proofErr w:type="gramEnd"/>
+      <w:r>
+        <w:t>), y clase controladora app\</w:t>
       </w:r>
       <w:proofErr w:type="spellStart"/>
       <w:r>
@@ -11154,57 +11755,601 @@
       </w:r>
       <w:proofErr w:type="spellEnd"/>
       <w:r>
+        <w:t>\</w:t>
+      </w:r>
+      <w:proofErr w:type="spellStart"/>
+      <w:r>
+        <w:t>PressController.php</w:t>
+      </w:r>
+      <w:proofErr w:type="spellEnd"/>
+      <w:r>
+        <w:t xml:space="preserve">, métodos </w:t>
+      </w:r>
+      <w:proofErr w:type="spellStart"/>
+      <w:r>
+        <w:t>findModel</w:t>
+      </w:r>
+      <w:proofErr w:type="spellEnd"/>
+      <w:r>
+        <w:t xml:space="preserve">() y </w:t>
+      </w:r>
+      <w:proofErr w:type="spellStart"/>
+      <w:r>
+        <w:t>actionExport</w:t>
+      </w:r>
+      <w:proofErr w:type="spellEnd"/>
+      <w:r>
+        <w:t>()</w:t>
+      </w:r>
+    </w:p>
+    <w:p>
+      <w:pPr>
+        <w:pStyle w:val="Ttulo4"/>
+      </w:pPr>
+      <w:r>
+        <w:t>Exportación</w:t>
+      </w:r>
+    </w:p>
+    <w:p>
+      <w:r>
+        <w:t xml:space="preserve">Desde la vista </w:t>
+      </w:r>
+      <w:proofErr w:type="spellStart"/>
+      <w:r>
+        <w:t>views</w:t>
+      </w:r>
+      <w:proofErr w:type="spellEnd"/>
+      <w:r>
         <w:t>/</w:t>
       </w:r>
       <w:proofErr w:type="spellStart"/>
+      <w:r>
+        <w:t>press</w:t>
+      </w:r>
+      <w:proofErr w:type="spellEnd"/>
+      <w:r>
+        <w:t>/</w:t>
+      </w:r>
+      <w:proofErr w:type="spellStart"/>
+      <w:r>
+        <w:t>index</w:t>
+      </w:r>
+      <w:proofErr w:type="spellEnd"/>
+      <w:r>
+        <w:t xml:space="preserve"> se enlaza la acción </w:t>
+      </w:r>
+      <w:proofErr w:type="spellStart"/>
+      <w:r>
+        <w:t>actionExport</w:t>
+      </w:r>
+      <w:proofErr w:type="spellEnd"/>
+      <w:r>
+        <w:t xml:space="preserve"> de la clase controladora app\</w:t>
+      </w:r>
+      <w:proofErr w:type="spellStart"/>
+      <w:r>
+        <w:t>controllers</w:t>
+      </w:r>
+      <w:proofErr w:type="spellEnd"/>
+      <w:r>
+        <w:t>\</w:t>
+      </w:r>
+      <w:proofErr w:type="spellStart"/>
+      <w:r>
+        <w:t>PressController.php</w:t>
+      </w:r>
+      <w:proofErr w:type="spellEnd"/>
+      <w:r>
+        <w:t xml:space="preserve"> Devuelve un </w:t>
+      </w:r>
+      <w:proofErr w:type="spellStart"/>
+      <w:r>
+        <w:t>pseudo</w:t>
+      </w:r>
+      <w:proofErr w:type="spellEnd"/>
+      <w:r>
+        <w:t xml:space="preserve">-Excel con los datos de todos los medios. Por defecto filtra sólo los que tengan marcado el consentimiento; hay una segunda opción para filtrar por los que no lo tienen marcado (misma acción con otro valor de parámetro), para el </w:t>
+      </w:r>
+      <w:proofErr w:type="spellStart"/>
+      <w:r>
+        <w:t>mailing</w:t>
+      </w:r>
+      <w:proofErr w:type="spellEnd"/>
+      <w:r>
+        <w:t xml:space="preserve"> masivo descrito en la siguiente sección.</w:t>
+      </w:r>
+    </w:p>
+    <w:p>
+      <w:r>
+        <w:t>Sólo se exportan los medios activos.</w:t>
+      </w:r>
+    </w:p>
+    <w:p>
+      <w:pPr>
+        <w:pStyle w:val="Ttulo4"/>
+      </w:pPr>
+      <w:r>
+        <w:t>Gestionar consentimiento</w:t>
+      </w:r>
+    </w:p>
+    <w:p>
+      <w:r>
+        <w:t xml:space="preserve">Debido a la nueva ley RGPD, se necesita recabar el consentimiento expreso de los medios de prensa para poder enviarles correos electrónicos. En el futuro lo solicitaremos expresamente, pero para los existentes, haremos un </w:t>
+      </w:r>
+      <w:proofErr w:type="spellStart"/>
+      <w:r>
+        <w:t>emailing</w:t>
+      </w:r>
+      <w:proofErr w:type="spellEnd"/>
+      <w:r>
+        <w:t xml:space="preserve"> masivo en el que solicitaremos consentimiento para las siguientes comunicaciones, proporcionando un enlace que al pincharlo recogerá el consentimiento del medio.</w:t>
+      </w:r>
+    </w:p>
+    <w:p>
+      <w:pPr>
+        <w:pStyle w:val="Ttulo4"/>
+      </w:pPr>
+      <w:r>
+        <w:t>Recoger consentimientos</w:t>
+      </w:r>
+    </w:p>
+    <w:p>
+      <w:r>
+        <w:t>La idea es que, a todos los medios que no hayan dado consentimiento, se les envía un e-mail solicitándolo. Dicho e-mail contendrá un enlace al módulo que se va a describir, que incluye el correo electrónico y una clave de verificación; siempre que se localice un medio para el que coincidan esos dos datos, se actualizará el consentimiento y mostrará un mensaje de verificación.</w:t>
+      </w:r>
+    </w:p>
+    <w:p>
+      <w:r>
+        <w:t xml:space="preserve">El campo </w:t>
+      </w:r>
+      <w:proofErr w:type="spellStart"/>
+      <w:r>
+        <w:t>keyCheck</w:t>
+      </w:r>
+      <w:proofErr w:type="spellEnd"/>
+      <w:r>
+        <w:t xml:space="preserve"> es de sólo lectura en el alta o modificación de medio (vista </w:t>
+      </w:r>
+      <w:proofErr w:type="spellStart"/>
+      <w:r>
+        <w:t>views</w:t>
+      </w:r>
+      <w:proofErr w:type="spellEnd"/>
+      <w:r>
+        <w:t>/</w:t>
+      </w:r>
+      <w:proofErr w:type="spellStart"/>
+      <w:r>
+        <w:t>press</w:t>
+      </w:r>
+      <w:proofErr w:type="spellEnd"/>
+      <w:r>
+        <w:t>/_</w:t>
+      </w:r>
+      <w:proofErr w:type="spellStart"/>
+      <w:r>
+        <w:t>form</w:t>
+      </w:r>
+      <w:proofErr w:type="spellEnd"/>
+      <w:r>
+        <w:t xml:space="preserve">). Cuando se da de alta un medio, se le asigna un </w:t>
+      </w:r>
+      <w:proofErr w:type="spellStart"/>
+      <w:r>
+        <w:t>keyCheck</w:t>
+      </w:r>
+      <w:proofErr w:type="spellEnd"/>
+      <w:r>
+        <w:t xml:space="preserve"> único y aleatorio (método </w:t>
+      </w:r>
+      <w:proofErr w:type="spellStart"/>
+      <w:r>
+        <w:t>setKey</w:t>
+      </w:r>
+      <w:proofErr w:type="spellEnd"/>
+      <w:r>
+        <w:t xml:space="preserve"> de la clase modelo app\</w:t>
+      </w:r>
+      <w:proofErr w:type="spellStart"/>
+      <w:r>
+        <w:t>models</w:t>
+      </w:r>
+      <w:proofErr w:type="spellEnd"/>
+      <w:r>
+        <w:t>\</w:t>
+      </w:r>
+      <w:proofErr w:type="spellStart"/>
       <w:proofErr w:type="gramStart"/>
       <w:r>
-        <w:t>AttendeeController.php</w:t>
-      </w:r>
-      <w:proofErr w:type="spellEnd"/>
-      <w:r>
-        <w:t xml:space="preserve"> ,</w:t>
+        <w:t>Press</w:t>
+      </w:r>
+      <w:proofErr w:type="spellEnd"/>
+      <w:r>
+        <w:t xml:space="preserve"> )</w:t>
       </w:r>
       <w:proofErr w:type="gramEnd"/>
       <w:r>
+        <w:t>.</w:t>
+      </w:r>
+    </w:p>
+    <w:p>
+      <w:r>
+        <w:t xml:space="preserve">La acción </w:t>
+      </w:r>
+      <w:proofErr w:type="spellStart"/>
+      <w:r>
+        <w:t>actionConsent</w:t>
+      </w:r>
+      <w:proofErr w:type="spellEnd"/>
+      <w:r>
+        <w:t xml:space="preserve"> de la clase controladora app\</w:t>
+      </w:r>
+      <w:proofErr w:type="spellStart"/>
+      <w:r>
+        <w:t>controllers</w:t>
+      </w:r>
+      <w:proofErr w:type="spellEnd"/>
+      <w:r>
+        <w:t>\</w:t>
+      </w:r>
+      <w:proofErr w:type="spellStart"/>
+      <w:r>
+        <w:t>PressController</w:t>
+      </w:r>
+      <w:proofErr w:type="spellEnd"/>
+      <w:r>
+        <w:t xml:space="preserve"> es a la que enlazará el correo que se envíe a los medios. No requiere autenticación (al estar indicada en el método </w:t>
+      </w:r>
+      <w:proofErr w:type="spellStart"/>
+      <w:proofErr w:type="gramStart"/>
+      <w:r>
+        <w:t>getFreeAccessActions</w:t>
+      </w:r>
+      <w:proofErr w:type="spellEnd"/>
+      <w:r>
+        <w:t>(</w:t>
+      </w:r>
+      <w:proofErr w:type="gramEnd"/>
+      <w:r>
+        <w:t xml:space="preserve">) de la clase controladora) y tiene un </w:t>
+      </w:r>
+      <w:proofErr w:type="spellStart"/>
+      <w:r>
+        <w:t>layout</w:t>
+      </w:r>
+      <w:proofErr w:type="spellEnd"/>
+      <w:r>
+        <w:t xml:space="preserve"> distinto para parecer parte de la web de </w:t>
+      </w:r>
+      <w:proofErr w:type="spellStart"/>
+      <w:r>
+        <w:t>CifiMad</w:t>
+      </w:r>
+      <w:proofErr w:type="spellEnd"/>
+      <w:r>
+        <w:t xml:space="preserve">. Recibe el correo y la clave de verificación; si encuentra un medio para el que coincidan los dos valores, actualiza su consentimiento. La vista definida en </w:t>
+      </w:r>
+      <w:proofErr w:type="spellStart"/>
+      <w:r>
+        <w:t>views</w:t>
+      </w:r>
+      <w:proofErr w:type="spellEnd"/>
+      <w:r>
+        <w:t>/</w:t>
+      </w:r>
+      <w:proofErr w:type="spellStart"/>
+      <w:r>
+        <w:t>press</w:t>
+      </w:r>
+      <w:proofErr w:type="spellEnd"/>
+      <w:r>
+        <w:t>/</w:t>
+      </w:r>
+      <w:proofErr w:type="spellStart"/>
+      <w:r>
+        <w:t>consent</w:t>
+      </w:r>
+      <w:proofErr w:type="spellEnd"/>
+      <w:r>
+        <w:t xml:space="preserve"> muestra un mensaje de confirmación si el consentimiento se ha actualizado, o un mensaje de error si el socio no se encuentra.</w:t>
+      </w:r>
+    </w:p>
+    <w:p>
+      <w:pPr>
+        <w:pStyle w:val="Ttulo3"/>
+      </w:pPr>
+      <w:r>
+        <w:t xml:space="preserve">Objetos de aplicación – inscripción al concurso de </w:t>
+      </w:r>
+      <w:proofErr w:type="spellStart"/>
+      <w:r>
+        <w:t>cosplay</w:t>
+      </w:r>
+      <w:proofErr w:type="spellEnd"/>
+    </w:p>
+    <w:p>
+      <w:r>
+        <w:t xml:space="preserve">Asociado a la tabla </w:t>
+      </w:r>
+      <w:proofErr w:type="spellStart"/>
+      <w:r>
+        <w:t>cif_cosplay_inscriptions</w:t>
+      </w:r>
+      <w:proofErr w:type="spellEnd"/>
+    </w:p>
+    <w:p>
+      <w:pPr>
+        <w:pStyle w:val="Ttulo4"/>
+      </w:pPr>
+      <w:r>
+        <w:t>Nombre completo</w:t>
+      </w:r>
+    </w:p>
+    <w:p>
+      <w:r>
+        <w:t xml:space="preserve">La clase modelo </w:t>
+      </w:r>
+      <w:proofErr w:type="spellStart"/>
+      <w:r>
+        <w:t>models</w:t>
+      </w:r>
+      <w:proofErr w:type="spellEnd"/>
+      <w:r>
+        <w:t>/</w:t>
+      </w:r>
+      <w:proofErr w:type="spellStart"/>
+      <w:r>
+        <w:t>CosplayInscription.php</w:t>
+      </w:r>
+      <w:proofErr w:type="spellEnd"/>
+      <w:r>
+        <w:t xml:space="preserve"> define el método </w:t>
+      </w:r>
+      <w:proofErr w:type="spellStart"/>
+      <w:proofErr w:type="gramStart"/>
+      <w:r>
+        <w:t>getFullname</w:t>
+      </w:r>
+      <w:proofErr w:type="spellEnd"/>
+      <w:r>
+        <w:t>(</w:t>
+      </w:r>
+      <w:proofErr w:type="gramEnd"/>
+      <w:r>
+        <w:t xml:space="preserve">) como concatenación de </w:t>
+      </w:r>
+      <w:proofErr w:type="spellStart"/>
+      <w:r>
+        <w:t>name</w:t>
+      </w:r>
+      <w:proofErr w:type="spellEnd"/>
+      <w:r>
+        <w:t xml:space="preserve"> y </w:t>
+      </w:r>
+      <w:proofErr w:type="spellStart"/>
+      <w:r>
+        <w:t>surname</w:t>
+      </w:r>
+      <w:proofErr w:type="spellEnd"/>
+      <w:r>
+        <w:t xml:space="preserve">. Eso hace que el sistema reconozca </w:t>
+      </w:r>
+      <w:proofErr w:type="spellStart"/>
+      <w:r>
+        <w:t>fullname</w:t>
+      </w:r>
+      <w:proofErr w:type="spellEnd"/>
+      <w:r>
+        <w:t xml:space="preserve"> como una </w:t>
+      </w:r>
+      <w:r>
+        <w:lastRenderedPageBreak/>
+        <w:t xml:space="preserve">propiedad más del modelo </w:t>
+      </w:r>
+      <w:proofErr w:type="spellStart"/>
+      <w:r>
+        <w:t>CosplayInscription</w:t>
+      </w:r>
+      <w:proofErr w:type="spellEnd"/>
+      <w:r>
+        <w:t>. Esta propiedad se usa a lo largo de la aplicación para mostrar datos del inscrito.</w:t>
+      </w:r>
+    </w:p>
+    <w:p>
+      <w:pPr>
+        <w:pStyle w:val="Ttulo4"/>
+      </w:pPr>
+      <w:r>
+        <w:t>Valores de desplegables en filtros de búsqueda y campos de formulario</w:t>
+      </w:r>
+    </w:p>
+    <w:p>
+      <w:r>
+        <w:t>Hay una serie de campos definidos como desplegables con una serie de valores fijos posibles:</w:t>
+      </w:r>
+    </w:p>
+    <w:p>
+      <w:pPr>
+        <w:pStyle w:val="Prrafodelista"/>
+        <w:numPr>
+          <w:ilvl w:val="0"/>
+          <w:numId w:val="14"/>
+        </w:numPr>
+      </w:pPr>
+      <w:r>
+        <w:t>Categoría: valores fijos</w:t>
+      </w:r>
+    </w:p>
+    <w:p>
+      <w:pPr>
+        <w:pStyle w:val="Prrafodelista"/>
+        <w:numPr>
+          <w:ilvl w:val="0"/>
+          <w:numId w:val="14"/>
+        </w:numPr>
+      </w:pPr>
+      <w:r>
+        <w:t xml:space="preserve">Eventos: </w:t>
+      </w:r>
+      <w:proofErr w:type="spellStart"/>
+      <w:r>
+        <w:t>ids</w:t>
+      </w:r>
+      <w:proofErr w:type="spellEnd"/>
+      <w:r>
+        <w:t xml:space="preserve"> de la tabla </w:t>
+      </w:r>
+      <w:proofErr w:type="spellStart"/>
+      <w:r>
+        <w:t>cif_events</w:t>
+      </w:r>
+      <w:proofErr w:type="spellEnd"/>
+    </w:p>
+    <w:p>
+      <w:r>
+        <w:t xml:space="preserve">La clase modelo </w:t>
+      </w:r>
+      <w:proofErr w:type="spellStart"/>
+      <w:r>
+        <w:t>models</w:t>
+      </w:r>
+      <w:proofErr w:type="spellEnd"/>
+      <w:r>
+        <w:t>/</w:t>
+      </w:r>
+      <w:proofErr w:type="spellStart"/>
+      <w:r>
+        <w:t>CosplayInscription.php</w:t>
+      </w:r>
+      <w:proofErr w:type="spellEnd"/>
+      <w:r>
+        <w:t xml:space="preserve"> define una serie de métodos que devuelven las listas de valores correspondientes:</w:t>
+      </w:r>
+    </w:p>
+    <w:p>
+      <w:pPr>
+        <w:pStyle w:val="Prrafodelista"/>
+        <w:numPr>
+          <w:ilvl w:val="0"/>
+          <w:numId w:val="15"/>
+        </w:numPr>
+      </w:pPr>
+      <w:proofErr w:type="spellStart"/>
+      <w:r>
+        <w:t>getCategories</w:t>
+      </w:r>
+      <w:proofErr w:type="spellEnd"/>
+      <w:r>
+        <w:t>()</w:t>
+      </w:r>
+    </w:p>
+    <w:p>
+      <w:pPr>
+        <w:pStyle w:val="Prrafodelista"/>
+        <w:numPr>
+          <w:ilvl w:val="0"/>
+          <w:numId w:val="15"/>
+        </w:numPr>
+      </w:pPr>
+      <w:proofErr w:type="spellStart"/>
+      <w:r>
+        <w:t>getEvents</w:t>
+      </w:r>
+      <w:proofErr w:type="spellEnd"/>
+      <w:r>
+        <w:t>()</w:t>
+      </w:r>
+    </w:p>
+    <w:p>
+      <w:r>
+        <w:t xml:space="preserve">La clase controlador </w:t>
+      </w:r>
+      <w:proofErr w:type="spellStart"/>
+      <w:r>
+        <w:t>controllers</w:t>
+      </w:r>
+      <w:proofErr w:type="spellEnd"/>
+      <w:r>
+        <w:t>/</w:t>
+      </w:r>
+      <w:proofErr w:type="spellStart"/>
+      <w:r>
+        <w:t>CosplayinscriptionController.php</w:t>
+      </w:r>
+      <w:proofErr w:type="spellEnd"/>
+      <w:r>
+        <w:t xml:space="preserve"> invoca estos métodos y le pasa las listas de valores correspondientes a las vistas en las acciones </w:t>
+      </w:r>
+      <w:proofErr w:type="spellStart"/>
+      <w:proofErr w:type="gramStart"/>
+      <w:r>
+        <w:t>actionIndex</w:t>
+      </w:r>
+      <w:proofErr w:type="spellEnd"/>
+      <w:r>
+        <w:t>(</w:t>
+      </w:r>
+      <w:proofErr w:type="gramEnd"/>
+      <w:r>
+        <w:t xml:space="preserve">), </w:t>
+      </w:r>
+      <w:proofErr w:type="spellStart"/>
+      <w:r>
+        <w:t>actionCreate</w:t>
+      </w:r>
+      <w:proofErr w:type="spellEnd"/>
+      <w:r>
+        <w:t xml:space="preserve">() y </w:t>
+      </w:r>
+      <w:proofErr w:type="spellStart"/>
+      <w:r>
+        <w:t>actionUpdate</w:t>
+      </w:r>
+      <w:proofErr w:type="spellEnd"/>
+      <w:r>
+        <w:t>().</w:t>
+      </w:r>
+    </w:p>
+    <w:p>
+      <w:pPr>
+        <w:pStyle w:val="Ttulo4"/>
+      </w:pPr>
+      <w:r>
+        <w:t>Mostrar el nombre del evento en la información de la inscripción</w:t>
+      </w:r>
+    </w:p>
+    <w:p>
+      <w:r>
+        <w:t xml:space="preserve">El controlador </w:t>
+      </w:r>
+      <w:proofErr w:type="spellStart"/>
+      <w:r>
+        <w:t>controllers</w:t>
+      </w:r>
+      <w:proofErr w:type="spellEnd"/>
+      <w:r>
+        <w:t>/</w:t>
+      </w:r>
+      <w:proofErr w:type="spellStart"/>
+      <w:r>
+        <w:t>CosplayinscriptionController</w:t>
+      </w:r>
+      <w:proofErr w:type="spellEnd"/>
+      <w:r>
+        <w:t xml:space="preserve"> </w:t>
+      </w:r>
+      <w:proofErr w:type="spellStart"/>
+      <w:r>
+        <w:t>sobreescribe</w:t>
+      </w:r>
+      <w:proofErr w:type="spellEnd"/>
+      <w:r>
         <w:t xml:space="preserve"> el método </w:t>
       </w:r>
       <w:proofErr w:type="spellStart"/>
-      <w:r>
-        <w:t>actionIndex</w:t>
-      </w:r>
-      <w:proofErr w:type="spellEnd"/>
-      <w:r>
-        <w:t xml:space="preserve">() verifica si el usuario tiene el rol </w:t>
-      </w:r>
-      <w:proofErr w:type="spellStart"/>
-      <w:r>
-        <w:t>Desk</w:t>
-      </w:r>
-      <w:proofErr w:type="spellEnd"/>
-      <w:r>
-        <w:t xml:space="preserve">; y en ese caso, activa la vista </w:t>
-      </w:r>
-      <w:proofErr w:type="spellStart"/>
-      <w:r>
-        <w:t>indexdesk</w:t>
-      </w:r>
-      <w:proofErr w:type="spellEnd"/>
-      <w:r>
-        <w:t xml:space="preserve"> en vez de </w:t>
-      </w:r>
-      <w:proofErr w:type="spellStart"/>
-      <w:r>
-        <w:t>index</w:t>
-      </w:r>
-      <w:proofErr w:type="spellEnd"/>
-      <w:r>
-        <w:t xml:space="preserve">. Igualmente, en </w:t>
-      </w:r>
-      <w:proofErr w:type="spellStart"/>
       <w:proofErr w:type="gramStart"/>
       <w:r>
-        <w:t>actionView</w:t>
+        <w:t>findModel</w:t>
       </w:r>
       <w:proofErr w:type="spellEnd"/>
       <w:r>
@@ -11212,27 +12357,11 @@
       </w:r>
       <w:proofErr w:type="gramEnd"/>
       <w:r>
-        <w:t xml:space="preserve">), activa la vista </w:t>
-      </w:r>
-      <w:proofErr w:type="spellStart"/>
-      <w:r>
-        <w:t>viewdesk</w:t>
-      </w:r>
-      <w:proofErr w:type="spellEnd"/>
-      <w:r>
-        <w:t xml:space="preserve"> en vez de </w:t>
-      </w:r>
-      <w:proofErr w:type="spellStart"/>
-      <w:r>
-        <w:t>view</w:t>
-      </w:r>
-      <w:proofErr w:type="spellEnd"/>
-      <w:r>
-        <w:t xml:space="preserve"> para los usuarios con rol </w:t>
-      </w:r>
-      <w:proofErr w:type="spellStart"/>
-      <w:r>
-        <w:t>Desk</w:t>
+        <w:t xml:space="preserve">), que localiza los datos de un registro a partir de su id, para incluir el nombre del evento en la consulta a la base de datos. Le asigna el nombre de campo </w:t>
+      </w:r>
+      <w:proofErr w:type="spellStart"/>
+      <w:r>
+        <w:t>eventName</w:t>
       </w:r>
       <w:proofErr w:type="spellEnd"/>
       <w:r>
@@ -11241,7 +12370,75 @@
     </w:p>
     <w:p>
       <w:r>
-        <w:t xml:space="preserve">La vista </w:t>
+        <w:t xml:space="preserve">La clase modelo </w:t>
+      </w:r>
+      <w:proofErr w:type="spellStart"/>
+      <w:r>
+        <w:t>models</w:t>
+      </w:r>
+      <w:proofErr w:type="spellEnd"/>
+      <w:r>
+        <w:t>/</w:t>
+      </w:r>
+      <w:proofErr w:type="spellStart"/>
+      <w:r>
+        <w:t>CosplayInscriptionSearch.php</w:t>
+      </w:r>
+      <w:proofErr w:type="spellEnd"/>
+      <w:r>
+        <w:t xml:space="preserve"> modifica de forma análoga la consulta a base de datos del método </w:t>
+      </w:r>
+      <w:proofErr w:type="spellStart"/>
+      <w:proofErr w:type="gramStart"/>
+      <w:r>
+        <w:t>search</w:t>
+      </w:r>
+      <w:proofErr w:type="spellEnd"/>
+      <w:r>
+        <w:t>()</w:t>
+      </w:r>
+      <w:proofErr w:type="gramEnd"/>
+    </w:p>
+    <w:p>
+      <w:r>
+        <w:t xml:space="preserve">El modelo </w:t>
+      </w:r>
+      <w:proofErr w:type="spellStart"/>
+      <w:r>
+        <w:t>models</w:t>
+      </w:r>
+      <w:proofErr w:type="spellEnd"/>
+      <w:r>
+        <w:t>/</w:t>
+      </w:r>
+      <w:proofErr w:type="spellStart"/>
+      <w:r>
+        <w:t>CosplayInscription.php</w:t>
+      </w:r>
+      <w:proofErr w:type="spellEnd"/>
+      <w:r>
+        <w:t xml:space="preserve"> define la propiedad </w:t>
+      </w:r>
+      <w:proofErr w:type="spellStart"/>
+      <w:r>
+        <w:t>eventName</w:t>
+      </w:r>
+      <w:proofErr w:type="spellEnd"/>
+      <w:r>
+        <w:t>.</w:t>
+      </w:r>
+    </w:p>
+    <w:p>
+      <w:r>
+        <w:t xml:space="preserve">La propiedad </w:t>
+      </w:r>
+      <w:proofErr w:type="spellStart"/>
+      <w:r>
+        <w:t>eventName</w:t>
+      </w:r>
+      <w:proofErr w:type="spellEnd"/>
+      <w:r>
+        <w:t xml:space="preserve"> se muestra en las vistas de listado </w:t>
       </w:r>
       <w:proofErr w:type="spellStart"/>
       <w:r>
@@ -11253,7 +12450,7 @@
       </w:r>
       <w:proofErr w:type="spellStart"/>
       <w:r>
-        <w:t>attendee</w:t>
+        <w:t>cosplayinscription</w:t>
       </w:r>
       <w:proofErr w:type="spellEnd"/>
       <w:r>
@@ -11261,11 +12458,11 @@
       </w:r>
       <w:proofErr w:type="spellStart"/>
       <w:r>
-        <w:t>indexdesk.php</w:t>
-      </w:r>
-      <w:proofErr w:type="spellEnd"/>
-      <w:r>
-        <w:t xml:space="preserve"> se diferencia de </w:t>
+        <w:t>index.php</w:t>
+      </w:r>
+      <w:proofErr w:type="spellEnd"/>
+      <w:r>
+        <w:t xml:space="preserve"> y visualización de registro </w:t>
       </w:r>
       <w:proofErr w:type="spellStart"/>
       <w:r>
@@ -11277,7 +12474,7 @@
       </w:r>
       <w:proofErr w:type="spellStart"/>
       <w:r>
-        <w:t>attendee</w:t>
+        <w:t>cosplayinscription</w:t>
       </w:r>
       <w:proofErr w:type="spellEnd"/>
       <w:r>
@@ -11285,80 +12482,38 @@
       </w:r>
       <w:proofErr w:type="spellStart"/>
       <w:r>
-        <w:t>index.php</w:t>
-      </w:r>
-      <w:proofErr w:type="spellEnd"/>
-      <w:r>
-        <w:t xml:space="preserve"> en:</w:t>
-      </w:r>
-    </w:p>
-    <w:p>
-      <w:pPr>
-        <w:pStyle w:val="Prrafodelista"/>
-        <w:numPr>
-          <w:ilvl w:val="0"/>
-          <w:numId w:val="25"/>
-        </w:numPr>
-      </w:pPr>
-      <w:r>
-        <w:t>Tiene desactivadas las funcionalidades de añadir, modificar o borrar asistentes.</w:t>
-      </w:r>
-    </w:p>
-    <w:p>
-      <w:pPr>
-        <w:pStyle w:val="Prrafodelista"/>
-        <w:numPr>
-          <w:ilvl w:val="0"/>
-          <w:numId w:val="25"/>
-        </w:numPr>
-      </w:pPr>
-      <w:r>
-        <w:t>Están desactivados los filtros por evento (se aplica un filtro fijo por el evento actual), estado, tipo de acreditación y procedencia</w:t>
-      </w:r>
-    </w:p>
-    <w:p>
-      <w:pPr>
-        <w:pStyle w:val="Prrafodelista"/>
-        <w:numPr>
-          <w:ilvl w:val="0"/>
-          <w:numId w:val="25"/>
-        </w:numPr>
-      </w:pPr>
-      <w:r>
-        <w:t>Se oculta la columna Acreditación especial</w:t>
-      </w:r>
-    </w:p>
-    <w:p>
-      <w:pPr>
-        <w:pStyle w:val="Prrafodelista"/>
-        <w:numPr>
-          <w:ilvl w:val="0"/>
-          <w:numId w:val="25"/>
-        </w:numPr>
-      </w:pPr>
-      <w:r>
-        <w:t>Se añade la columna Nombre real además del Nombre de acreditación</w:t>
-      </w:r>
-    </w:p>
-    <w:p>
-      <w:pPr>
-        <w:pStyle w:val="Prrafodelista"/>
-        <w:numPr>
-          <w:ilvl w:val="0"/>
-          <w:numId w:val="25"/>
-        </w:numPr>
-      </w:pPr>
-      <w:r>
-        <w:t>Se eliminan los enlaces a los pedidos en la tienda</w:t>
-      </w:r>
-    </w:p>
-    <w:p>
-      <w:r>
-        <w:t xml:space="preserve">La vista </w:t>
-      </w:r>
-      <w:proofErr w:type="spellStart"/>
-      <w:r>
-        <w:t>views</w:t>
+        <w:t>view.php</w:t>
+      </w:r>
+      <w:proofErr w:type="spellEnd"/>
+    </w:p>
+    <w:p>
+      <w:pPr>
+        <w:pStyle w:val="Ttulo4"/>
+      </w:pPr>
+      <w:r>
+        <w:t>Inscripción</w:t>
+      </w:r>
+    </w:p>
+    <w:p>
+      <w:r>
+        <w:t xml:space="preserve">Los usuarios tienen que poder inscribirse al concurso desde la web. Para ello hemos definido la acción </w:t>
+      </w:r>
+      <w:proofErr w:type="spellStart"/>
+      <w:proofErr w:type="gramStart"/>
+      <w:r>
+        <w:t>actionSignup</w:t>
+      </w:r>
+      <w:proofErr w:type="spellEnd"/>
+      <w:r>
+        <w:t>(</w:t>
+      </w:r>
+      <w:proofErr w:type="gramEnd"/>
+      <w:r>
+        <w:t xml:space="preserve">) en el controlador </w:t>
+      </w:r>
+      <w:proofErr w:type="spellStart"/>
+      <w:r>
+        <w:t>controllers</w:t>
       </w:r>
       <w:proofErr w:type="spellEnd"/>
       <w:r>
@@ -11366,7 +12521,70 @@
       </w:r>
       <w:proofErr w:type="spellStart"/>
       <w:r>
-        <w:t>attendee</w:t>
+        <w:t>CosplayinscriptionController.php</w:t>
+      </w:r>
+      <w:proofErr w:type="spellEnd"/>
+      <w:r>
+        <w:t xml:space="preserve"> No requiere autenticación (al estar indicada en el método </w:t>
+      </w:r>
+      <w:proofErr w:type="spellStart"/>
+      <w:r>
+        <w:t>getFreeAccessActions</w:t>
+      </w:r>
+      <w:proofErr w:type="spellEnd"/>
+      <w:r>
+        <w:t xml:space="preserve">() de la clase controladora) y tiene un </w:t>
+      </w:r>
+      <w:proofErr w:type="spellStart"/>
+      <w:r>
+        <w:t>layout</w:t>
+      </w:r>
+      <w:proofErr w:type="spellEnd"/>
+      <w:r>
+        <w:t xml:space="preserve"> distinto (</w:t>
+      </w:r>
+      <w:proofErr w:type="spellStart"/>
+      <w:r>
+        <w:t>publicLayout.php</w:t>
+      </w:r>
+      <w:proofErr w:type="spellEnd"/>
+      <w:r>
+        <w:t xml:space="preserve">) para parecer parte de la web de </w:t>
+      </w:r>
+      <w:proofErr w:type="spellStart"/>
+      <w:r>
+        <w:t>CifiMad</w:t>
+      </w:r>
+      <w:proofErr w:type="spellEnd"/>
+      <w:r>
+        <w:t>.</w:t>
+      </w:r>
+    </w:p>
+    <w:p>
+      <w:r>
+        <w:t>Dicha acción verifica que el plazo para el evento actual no haya acabado; si es así, sólo muestra un mensaje de aviso. En caso contrario muestra una versión con otro diseño del formulario de alta de inscripción. Si recibe los datos de una inscripción, la guarda y muestra un mensaje distinto.</w:t>
+      </w:r>
+    </w:p>
+    <w:p>
+      <w:pPr>
+        <w:pStyle w:val="Ttulo4"/>
+      </w:pPr>
+      <w:r>
+        <w:t>Informe</w:t>
+      </w:r>
+    </w:p>
+    <w:p>
+      <w:r>
+        <w:t>A partir de las inscripciones registradas, se muestra un informe de aspecto similar a las hojas de inscripción en papel que se dejan en acreditaciones; con el objetivo de imprimirlas y juntar unas con otras.</w:t>
+      </w:r>
+    </w:p>
+    <w:p>
+      <w:r>
+        <w:t xml:space="preserve">La clase controladora </w:t>
+      </w:r>
+      <w:proofErr w:type="spellStart"/>
+      <w:r>
+        <w:t>controllers</w:t>
       </w:r>
       <w:proofErr w:type="spellEnd"/>
       <w:r>
@@ -11374,18 +12592,28 @@
       </w:r>
       <w:proofErr w:type="spellStart"/>
       <w:r>
-        <w:t>viewdesk</w:t>
-      </w:r>
-      <w:r>
-        <w:t>.php</w:t>
-      </w:r>
-      <w:proofErr w:type="spellEnd"/>
-      <w:r>
-        <w:t xml:space="preserve"> se diferencia de </w:t>
-      </w:r>
-      <w:proofErr w:type="spellStart"/>
-      <w:r>
-        <w:t>views</w:t>
+        <w:t>CosplayinscriptionController.php</w:t>
+      </w:r>
+      <w:proofErr w:type="spellEnd"/>
+      <w:r>
+        <w:t xml:space="preserve"> define la acción </w:t>
+      </w:r>
+      <w:proofErr w:type="spellStart"/>
+      <w:proofErr w:type="gramStart"/>
+      <w:r>
+        <w:t>actionReport</w:t>
+      </w:r>
+      <w:proofErr w:type="spellEnd"/>
+      <w:r>
+        <w:t>(</w:t>
+      </w:r>
+      <w:proofErr w:type="gramEnd"/>
+      <w:r>
+        <w:t xml:space="preserve">). Esta acción obtiene los datos, filtrados por el evento actual y ordenados por categoría y fecha; para esto delega en la clase de consulta a base de datos </w:t>
+      </w:r>
+      <w:proofErr w:type="spellStart"/>
+      <w:r>
+        <w:t>models</w:t>
       </w:r>
       <w:proofErr w:type="spellEnd"/>
       <w:r>
@@ -11393,116 +12621,48 @@
       </w:r>
       <w:proofErr w:type="spellStart"/>
       <w:r>
-        <w:t>attendee</w:t>
-      </w:r>
-      <w:proofErr w:type="spellEnd"/>
-      <w:r>
-        <w:t>/</w:t>
-      </w:r>
-      <w:proofErr w:type="spellStart"/>
-      <w:r>
-        <w:t>view</w:t>
-      </w:r>
-      <w:r>
-        <w:t>.php</w:t>
-      </w:r>
-      <w:proofErr w:type="spellEnd"/>
-      <w:r>
-        <w:t xml:space="preserve"> en:</w:t>
-      </w:r>
-    </w:p>
-    <w:p>
-      <w:pPr>
-        <w:pStyle w:val="Prrafodelista"/>
-        <w:numPr>
-          <w:ilvl w:val="0"/>
-          <w:numId w:val="26"/>
-        </w:numPr>
-      </w:pPr>
-      <w:r>
-        <w:t>Se eliminan los botones de modificar y borrar</w:t>
-      </w:r>
-    </w:p>
-    <w:p>
-      <w:pPr>
-        <w:pStyle w:val="Prrafodelista"/>
-        <w:numPr>
-          <w:ilvl w:val="0"/>
-          <w:numId w:val="26"/>
-        </w:numPr>
-      </w:pPr>
-      <w:r>
-        <w:t>Se eliminan los enlaces a la ficha del evento y el socio</w:t>
-      </w:r>
-    </w:p>
-    <w:p>
-      <w:pPr>
-        <w:pStyle w:val="Prrafodelista"/>
-        <w:numPr>
-          <w:ilvl w:val="0"/>
-          <w:numId w:val="26"/>
-        </w:numPr>
-      </w:pPr>
-      <w:r>
-        <w:t>Se eliminan los enlaces a los pedidos en la tienda</w:t>
-      </w:r>
-    </w:p>
-    <w:p>
-      <w:pPr>
-        <w:pStyle w:val="Prrafodelista"/>
-        <w:numPr>
-          <w:ilvl w:val="0"/>
-          <w:numId w:val="26"/>
-        </w:numPr>
-      </w:pPr>
-      <w:r>
-        <w:t>Se elimina la información de alojamiento, fechas de última modificación, y observaciones internas y de comidas</w:t>
-      </w:r>
-    </w:p>
-    <w:p>
-      <w:r>
-        <w:t xml:space="preserve">El método </w:t>
-      </w:r>
+        <w:t>CosplayInscriptionQuery</w:t>
+      </w:r>
+      <w:proofErr w:type="spellEnd"/>
+    </w:p>
+    <w:p>
+      <w:r>
+        <w:lastRenderedPageBreak/>
+        <w:t xml:space="preserve">Dado que los datos proceden de un formulario público, el informe tiene cuidado de codificar los datos que se muestran para impedir inyección de HTML / </w:t>
+      </w:r>
+      <w:proofErr w:type="spellStart"/>
+      <w:r>
+        <w:t>Javascript</w:t>
+      </w:r>
+      <w:proofErr w:type="spellEnd"/>
+      <w:r>
+        <w:t>.</w:t>
+      </w:r>
+    </w:p>
+    <w:p>
+      <w:r>
+        <w:t xml:space="preserve">El controlador define el método </w:t>
+      </w:r>
+      <w:proofErr w:type="spellStart"/>
       <w:proofErr w:type="gramStart"/>
       <w:r>
-        <w:t>rules(</w:t>
+        <w:t>getReportTitle</w:t>
+      </w:r>
+      <w:proofErr w:type="spellEnd"/>
+      <w:r>
+        <w:t>(</w:t>
       </w:r>
       <w:proofErr w:type="gramEnd"/>
       <w:r>
-        <w:t xml:space="preserve">) en el modelo de búsqueda </w:t>
-      </w:r>
-      <w:proofErr w:type="spellStart"/>
-      <w:r>
-        <w:t>model</w:t>
-      </w:r>
-      <w:r>
-        <w:t>s</w:t>
-      </w:r>
-      <w:proofErr w:type="spellEnd"/>
-      <w:r>
-        <w:t>/</w:t>
-      </w:r>
-      <w:proofErr w:type="spellStart"/>
-      <w:r>
-        <w:t>AttendeeSearch</w:t>
-      </w:r>
-      <w:proofErr w:type="spellEnd"/>
-      <w:r>
-        <w:t>() devuelve datos levemente diferentes según el perfil, lo que es necesario para que en la vista de acreditaciones no aparezcan filtros ni cajas de búsqueda para las columnas Evento y Tipo de entrada.</w:t>
-      </w:r>
-    </w:p>
-    <w:p>
-      <w:pPr>
-        <w:pStyle w:val="Ttulo3"/>
-      </w:pPr>
-      <w:r>
-        <w:t>Objetos de aplicación – m</w:t>
-      </w:r>
-      <w:r>
-        <w:t xml:space="preserve">edio </w:t>
-      </w:r>
-      <w:r>
-        <w:t>de prensa</w:t>
+        <w:t xml:space="preserve">) para que el </w:t>
+      </w:r>
+      <w:proofErr w:type="spellStart"/>
+      <w:r>
+        <w:t>layout</w:t>
+      </w:r>
+      <w:proofErr w:type="spellEnd"/>
+      <w:r>
+        <w:t xml:space="preserve"> de informes recupere el título.</w:t>
       </w:r>
     </w:p>
     <w:p>
@@ -11510,1069 +12670,6 @@
         <w:pStyle w:val="Ttulo4"/>
       </w:pPr>
       <w:r>
-        <w:t>Procedencia</w:t>
-      </w:r>
-    </w:p>
-    <w:p>
-      <w:r>
-        <w:t xml:space="preserve">El campo </w:t>
-      </w:r>
-      <w:proofErr w:type="spellStart"/>
-      <w:r>
-        <w:t>idSource</w:t>
-      </w:r>
-      <w:proofErr w:type="spellEnd"/>
-      <w:r>
-        <w:t xml:space="preserve"> se puede asociar con una procedencia </w:t>
-      </w:r>
-      <w:r>
-        <w:t>que se haya definido para acreditar miembros de este medio. De momento es sólo informativo, pero en el futuro se puede usar para funcionalidades que requieran tener asociados los socios a su medio.</w:t>
-      </w:r>
-    </w:p>
-    <w:p>
-      <w:r>
-        <w:t xml:space="preserve">Tanto en el filtro de búsqueda (vista </w:t>
-      </w:r>
-      <w:proofErr w:type="spellStart"/>
-      <w:r>
-        <w:t>views</w:t>
-      </w:r>
-      <w:proofErr w:type="spellEnd"/>
-      <w:r>
-        <w:t>/</w:t>
-      </w:r>
-      <w:proofErr w:type="spellStart"/>
-      <w:r>
-        <w:t>press</w:t>
-      </w:r>
-      <w:proofErr w:type="spellEnd"/>
-      <w:r>
-        <w:t>/</w:t>
-      </w:r>
-      <w:proofErr w:type="spellStart"/>
-      <w:r>
-        <w:t>index</w:t>
-      </w:r>
-      <w:proofErr w:type="spellEnd"/>
-      <w:r>
-        <w:t xml:space="preserve">) como en el alta y modificación (vista </w:t>
-      </w:r>
-      <w:proofErr w:type="spellStart"/>
-      <w:r>
-        <w:t>views</w:t>
-      </w:r>
-      <w:proofErr w:type="spellEnd"/>
-      <w:r>
-        <w:t>/</w:t>
-      </w:r>
-      <w:proofErr w:type="spellStart"/>
-      <w:r>
-        <w:t>press</w:t>
-      </w:r>
-      <w:proofErr w:type="spellEnd"/>
-      <w:r>
-        <w:t>/_</w:t>
-      </w:r>
-      <w:proofErr w:type="spellStart"/>
-      <w:r>
-        <w:t>form</w:t>
-      </w:r>
-      <w:proofErr w:type="spellEnd"/>
-      <w:r>
-        <w:t>), el campo se muestra como un desplegable; las opciones son aquellas procedencias cuyo nombre comience por “Prensa”. Se le da contenido en la clase modelo app\</w:t>
-      </w:r>
-      <w:proofErr w:type="spellStart"/>
-      <w:r>
-        <w:t>models</w:t>
-      </w:r>
-      <w:proofErr w:type="spellEnd"/>
-      <w:r>
-        <w:t>\</w:t>
-      </w:r>
-      <w:proofErr w:type="spellStart"/>
-      <w:r>
-        <w:t>Press.php</w:t>
-      </w:r>
-      <w:proofErr w:type="spellEnd"/>
-      <w:r>
-        <w:t xml:space="preserve">, método </w:t>
-      </w:r>
-      <w:proofErr w:type="spellStart"/>
-      <w:r>
-        <w:t>getSources</w:t>
-      </w:r>
-      <w:proofErr w:type="spellEnd"/>
-      <w:r>
-        <w:t>.</w:t>
-      </w:r>
-    </w:p>
-    <w:p>
-      <w:r>
-        <w:t xml:space="preserve">Además, se define la propiedad </w:t>
-      </w:r>
-      <w:proofErr w:type="spellStart"/>
-      <w:r>
-        <w:t>sourceName</w:t>
-      </w:r>
-      <w:proofErr w:type="spellEnd"/>
-      <w:r>
-        <w:t xml:space="preserve">; para darle valor, todos los accesos a base de datos que recuperen datos de medios de prensa añaden una cláusula </w:t>
-      </w:r>
-      <w:proofErr w:type="spellStart"/>
-      <w:r>
-        <w:t>Join</w:t>
-      </w:r>
-      <w:proofErr w:type="spellEnd"/>
-      <w:r>
-        <w:t xml:space="preserve"> para unir la tabla de procedencias y recuperar el nombre: clase modelo app\</w:t>
-      </w:r>
-      <w:proofErr w:type="spellStart"/>
-      <w:r>
-        <w:t>models</w:t>
-      </w:r>
-      <w:proofErr w:type="spellEnd"/>
-      <w:r>
-        <w:t>\</w:t>
-      </w:r>
-      <w:proofErr w:type="spellStart"/>
-      <w:r>
-        <w:t>PressSearch.php</w:t>
-      </w:r>
-      <w:proofErr w:type="spellEnd"/>
-      <w:r>
-        <w:t xml:space="preserve">, método </w:t>
-      </w:r>
-      <w:proofErr w:type="spellStart"/>
-      <w:proofErr w:type="gramStart"/>
-      <w:r>
-        <w:t>search</w:t>
-      </w:r>
-      <w:proofErr w:type="spellEnd"/>
-      <w:r>
-        <w:t>(</w:t>
-      </w:r>
-      <w:proofErr w:type="gramEnd"/>
-      <w:r>
-        <w:t>), y clase controladora app\</w:t>
-      </w:r>
-      <w:proofErr w:type="spellStart"/>
-      <w:r>
-        <w:t>controllers</w:t>
-      </w:r>
-      <w:proofErr w:type="spellEnd"/>
-      <w:r>
-        <w:t>\</w:t>
-      </w:r>
-      <w:proofErr w:type="spellStart"/>
-      <w:r>
-        <w:t>PressController.php</w:t>
-      </w:r>
-      <w:proofErr w:type="spellEnd"/>
-      <w:r>
-        <w:t xml:space="preserve">, métodos </w:t>
-      </w:r>
-      <w:proofErr w:type="spellStart"/>
-      <w:r>
-        <w:t>findModel</w:t>
-      </w:r>
-      <w:proofErr w:type="spellEnd"/>
-      <w:r>
-        <w:t xml:space="preserve">() y </w:t>
-      </w:r>
-      <w:proofErr w:type="spellStart"/>
-      <w:r>
-        <w:t>actionExport</w:t>
-      </w:r>
-      <w:proofErr w:type="spellEnd"/>
-      <w:r>
-        <w:t>()</w:t>
-      </w:r>
-    </w:p>
-    <w:p>
-      <w:pPr>
-        <w:pStyle w:val="Ttulo4"/>
-      </w:pPr>
-      <w:r>
-        <w:lastRenderedPageBreak/>
-        <w:t>Exportación</w:t>
-      </w:r>
-    </w:p>
-    <w:p>
-      <w:r>
-        <w:t xml:space="preserve">Desde la vista </w:t>
-      </w:r>
-      <w:proofErr w:type="spellStart"/>
-      <w:r>
-        <w:t>views</w:t>
-      </w:r>
-      <w:proofErr w:type="spellEnd"/>
-      <w:r>
-        <w:t>/</w:t>
-      </w:r>
-      <w:proofErr w:type="spellStart"/>
-      <w:r>
-        <w:t>press</w:t>
-      </w:r>
-      <w:proofErr w:type="spellEnd"/>
-      <w:r>
-        <w:t>/</w:t>
-      </w:r>
-      <w:proofErr w:type="spellStart"/>
-      <w:r>
-        <w:t>index</w:t>
-      </w:r>
-      <w:proofErr w:type="spellEnd"/>
-      <w:r>
-        <w:t xml:space="preserve"> se enlaza la acción </w:t>
-      </w:r>
-      <w:proofErr w:type="spellStart"/>
-      <w:r>
-        <w:t>actionExport</w:t>
-      </w:r>
-      <w:proofErr w:type="spellEnd"/>
-      <w:r>
-        <w:t xml:space="preserve"> de la clase controladora app\</w:t>
-      </w:r>
-      <w:proofErr w:type="spellStart"/>
-      <w:r>
-        <w:t>controllers</w:t>
-      </w:r>
-      <w:proofErr w:type="spellEnd"/>
-      <w:r>
-        <w:t>\</w:t>
-      </w:r>
-      <w:proofErr w:type="spellStart"/>
-      <w:r>
-        <w:t>PressController.php</w:t>
-      </w:r>
-      <w:proofErr w:type="spellEnd"/>
-      <w:r>
-        <w:t xml:space="preserve"> Devuelve un </w:t>
-      </w:r>
-      <w:proofErr w:type="spellStart"/>
-      <w:r>
-        <w:t>pseudo</w:t>
-      </w:r>
-      <w:proofErr w:type="spellEnd"/>
-      <w:r>
-        <w:t xml:space="preserve">-Excel con los datos de todos los medios. Por defecto filtra sólo los que tengan marcado el consentimiento; hay una segunda opción para filtrar por los que no lo tienen marcado (misma acción con otro valor de parámetro), para el </w:t>
-      </w:r>
-      <w:proofErr w:type="spellStart"/>
-      <w:r>
-        <w:t>mailing</w:t>
-      </w:r>
-      <w:proofErr w:type="spellEnd"/>
-      <w:r>
-        <w:t xml:space="preserve"> masivo descrito en la siguiente sección.</w:t>
-      </w:r>
-    </w:p>
-    <w:p>
-      <w:r>
-        <w:t>Sólo se exportan los medios activos.</w:t>
-      </w:r>
-    </w:p>
-    <w:p>
-      <w:pPr>
-        <w:pStyle w:val="Ttulo4"/>
-      </w:pPr>
-      <w:r>
-        <w:t>Gestionar consentimiento</w:t>
-      </w:r>
-    </w:p>
-    <w:p>
-      <w:r>
-        <w:t xml:space="preserve">Debido a la nueva ley RGPD, se necesita recabar el consentimiento expreso de los medios de prensa para poder enviarles correos electrónicos. En el futuro lo solicitaremos expresamente, pero para los existentes, haremos un </w:t>
-      </w:r>
-      <w:proofErr w:type="spellStart"/>
-      <w:r>
-        <w:t>emailing</w:t>
-      </w:r>
-      <w:proofErr w:type="spellEnd"/>
-      <w:r>
-        <w:t xml:space="preserve"> masivo en el que solicitaremos consentimiento para las siguientes comunicaciones, proporcionando un enlace que al pincharlo recogerá el consentimiento del medio.</w:t>
-      </w:r>
-    </w:p>
-    <w:p>
-      <w:pPr>
-        <w:pStyle w:val="Ttulo4"/>
-      </w:pPr>
-      <w:r>
-        <w:t>Recoger consentimientos</w:t>
-      </w:r>
-    </w:p>
-    <w:p>
-      <w:r>
-        <w:t>La idea es que, a todos los medios que no hayan dado consentimiento, se les envía un e-mail solicitándolo. Dicho e-mail contendrá un enlace al módulo que se va a describir, que incluye el correo electrónico y una clave de verificación; siempre que se localice un medio para el que coincidan esos dos datos, se actualizará el consentimiento y mostrará un mensaje de verificación.</w:t>
-      </w:r>
-    </w:p>
-    <w:p>
-      <w:r>
-        <w:t xml:space="preserve">El campo </w:t>
-      </w:r>
-      <w:proofErr w:type="spellStart"/>
-      <w:r>
-        <w:t>keyCheck</w:t>
-      </w:r>
-      <w:proofErr w:type="spellEnd"/>
-      <w:r>
-        <w:t xml:space="preserve"> es de sólo lectura en el alta o modificación de medio (vista </w:t>
-      </w:r>
-      <w:proofErr w:type="spellStart"/>
-      <w:r>
-        <w:t>views</w:t>
-      </w:r>
-      <w:proofErr w:type="spellEnd"/>
-      <w:r>
-        <w:t>/</w:t>
-      </w:r>
-      <w:proofErr w:type="spellStart"/>
-      <w:r>
-        <w:t>press</w:t>
-      </w:r>
-      <w:proofErr w:type="spellEnd"/>
-      <w:r>
-        <w:t>/_</w:t>
-      </w:r>
-      <w:proofErr w:type="spellStart"/>
-      <w:r>
-        <w:t>form</w:t>
-      </w:r>
-      <w:proofErr w:type="spellEnd"/>
-      <w:r>
-        <w:t xml:space="preserve">). Cuando se da de alta un medio, se le asigna un </w:t>
-      </w:r>
-      <w:proofErr w:type="spellStart"/>
-      <w:r>
-        <w:t>keyCheck</w:t>
-      </w:r>
-      <w:proofErr w:type="spellEnd"/>
-      <w:r>
-        <w:t xml:space="preserve"> único y aleatorio (método </w:t>
-      </w:r>
-      <w:proofErr w:type="spellStart"/>
-      <w:r>
-        <w:t>setKey</w:t>
-      </w:r>
-      <w:proofErr w:type="spellEnd"/>
-      <w:r>
-        <w:t xml:space="preserve"> de la clase modelo app\</w:t>
-      </w:r>
-      <w:proofErr w:type="spellStart"/>
-      <w:r>
-        <w:t>models</w:t>
-      </w:r>
-      <w:proofErr w:type="spellEnd"/>
-      <w:r>
-        <w:t>\</w:t>
-      </w:r>
-      <w:proofErr w:type="spellStart"/>
-      <w:proofErr w:type="gramStart"/>
-      <w:r>
-        <w:t>Press</w:t>
-      </w:r>
-      <w:proofErr w:type="spellEnd"/>
-      <w:r>
-        <w:t xml:space="preserve"> )</w:t>
-      </w:r>
-      <w:proofErr w:type="gramEnd"/>
-      <w:r>
-        <w:t>.</w:t>
-      </w:r>
-    </w:p>
-    <w:p>
-      <w:r>
-        <w:t xml:space="preserve">La acción </w:t>
-      </w:r>
-      <w:proofErr w:type="spellStart"/>
-      <w:r>
-        <w:t>actionConsent</w:t>
-      </w:r>
-      <w:proofErr w:type="spellEnd"/>
-      <w:r>
-        <w:t xml:space="preserve"> de la clase controladora app\</w:t>
-      </w:r>
-      <w:proofErr w:type="spellStart"/>
-      <w:r>
-        <w:t>controllers</w:t>
-      </w:r>
-      <w:proofErr w:type="spellEnd"/>
-      <w:r>
-        <w:t>\</w:t>
-      </w:r>
-      <w:proofErr w:type="spellStart"/>
-      <w:r>
-        <w:t>PressController</w:t>
-      </w:r>
-      <w:proofErr w:type="spellEnd"/>
-      <w:r>
-        <w:t xml:space="preserve"> es a la que enlazará el correo que se envíe a los medios. No requiere autenticación (al estar indicada en el método </w:t>
-      </w:r>
-      <w:proofErr w:type="spellStart"/>
-      <w:proofErr w:type="gramStart"/>
-      <w:r>
-        <w:t>getFreeAccessActions</w:t>
-      </w:r>
-      <w:proofErr w:type="spellEnd"/>
-      <w:r>
-        <w:t>(</w:t>
-      </w:r>
-      <w:proofErr w:type="gramEnd"/>
-      <w:r>
-        <w:t xml:space="preserve">) de la clase controladora) y tiene un </w:t>
-      </w:r>
-      <w:proofErr w:type="spellStart"/>
-      <w:r>
-        <w:t>layout</w:t>
-      </w:r>
-      <w:proofErr w:type="spellEnd"/>
-      <w:r>
-        <w:t xml:space="preserve"> distinto para parecer parte de la web de </w:t>
-      </w:r>
-      <w:proofErr w:type="spellStart"/>
-      <w:r>
-        <w:t>CifiMad</w:t>
-      </w:r>
-      <w:proofErr w:type="spellEnd"/>
-      <w:r>
-        <w:t xml:space="preserve">. Recibe el correo y la clave de verificación; si encuentra un medio para el que coincidan los dos valores, actualiza su consentimiento. La vista definida en </w:t>
-      </w:r>
-      <w:proofErr w:type="spellStart"/>
-      <w:r>
-        <w:t>views</w:t>
-      </w:r>
-      <w:proofErr w:type="spellEnd"/>
-      <w:r>
-        <w:t>/</w:t>
-      </w:r>
-      <w:proofErr w:type="spellStart"/>
-      <w:r>
-        <w:t>press</w:t>
-      </w:r>
-      <w:proofErr w:type="spellEnd"/>
-      <w:r>
-        <w:t>/</w:t>
-      </w:r>
-      <w:proofErr w:type="spellStart"/>
-      <w:r>
-        <w:t>consent</w:t>
-      </w:r>
-      <w:proofErr w:type="spellEnd"/>
-      <w:r>
-        <w:t xml:space="preserve"> muestra un mensaje de confirmación si el consentimiento se ha actualizado, o un mensaje de error si el socio no se encuentra.</w:t>
-      </w:r>
-    </w:p>
-    <w:p>
-      <w:pPr>
-        <w:pStyle w:val="Ttulo3"/>
-      </w:pPr>
-      <w:r>
-        <w:t xml:space="preserve">Objetos de aplicación – inscripción al concurso de </w:t>
-      </w:r>
-      <w:proofErr w:type="spellStart"/>
-      <w:r>
-        <w:t>cosplay</w:t>
-      </w:r>
-      <w:proofErr w:type="spellEnd"/>
-    </w:p>
-    <w:p>
-      <w:r>
-        <w:t xml:space="preserve">Asociado a la tabla </w:t>
-      </w:r>
-      <w:proofErr w:type="spellStart"/>
-      <w:r>
-        <w:t>cif_cosplay_inscriptions</w:t>
-      </w:r>
-      <w:proofErr w:type="spellEnd"/>
-    </w:p>
-    <w:p>
-      <w:pPr>
-        <w:pStyle w:val="Ttulo4"/>
-      </w:pPr>
-      <w:r>
-        <w:t>Nombre completo</w:t>
-      </w:r>
-    </w:p>
-    <w:p>
-      <w:r>
-        <w:t xml:space="preserve">La clase modelo </w:t>
-      </w:r>
-      <w:proofErr w:type="spellStart"/>
-      <w:r>
-        <w:t>models</w:t>
-      </w:r>
-      <w:proofErr w:type="spellEnd"/>
-      <w:r>
-        <w:t>/</w:t>
-      </w:r>
-      <w:proofErr w:type="spellStart"/>
-      <w:r>
-        <w:t>CosplayInscription.php</w:t>
-      </w:r>
-      <w:proofErr w:type="spellEnd"/>
-      <w:r>
-        <w:t xml:space="preserve"> define el método </w:t>
-      </w:r>
-      <w:proofErr w:type="spellStart"/>
-      <w:proofErr w:type="gramStart"/>
-      <w:r>
-        <w:t>getFullname</w:t>
-      </w:r>
-      <w:proofErr w:type="spellEnd"/>
-      <w:r>
-        <w:t>(</w:t>
-      </w:r>
-      <w:proofErr w:type="gramEnd"/>
-      <w:r>
-        <w:t xml:space="preserve">) como concatenación de </w:t>
-      </w:r>
-      <w:proofErr w:type="spellStart"/>
-      <w:r>
-        <w:t>name</w:t>
-      </w:r>
-      <w:proofErr w:type="spellEnd"/>
-      <w:r>
-        <w:t xml:space="preserve"> y </w:t>
-      </w:r>
-      <w:proofErr w:type="spellStart"/>
-      <w:r>
-        <w:t>surname</w:t>
-      </w:r>
-      <w:proofErr w:type="spellEnd"/>
-      <w:r>
-        <w:t xml:space="preserve">. Eso hace que el sistema reconozca </w:t>
-      </w:r>
-      <w:proofErr w:type="spellStart"/>
-      <w:r>
-        <w:t>fullname</w:t>
-      </w:r>
-      <w:proofErr w:type="spellEnd"/>
-      <w:r>
-        <w:t xml:space="preserve"> como una propiedad más del modelo </w:t>
-      </w:r>
-      <w:proofErr w:type="spellStart"/>
-      <w:r>
-        <w:t>CosplayInscription</w:t>
-      </w:r>
-      <w:proofErr w:type="spellEnd"/>
-      <w:r>
-        <w:t>. Esta propiedad se usa a lo largo de la aplicación para mostrar datos del inscrito.</w:t>
-      </w:r>
-    </w:p>
-    <w:p>
-      <w:pPr>
-        <w:pStyle w:val="Ttulo4"/>
-      </w:pPr>
-      <w:r>
-        <w:t>Valores de desplegables en filtros de búsqueda y campos de formulario</w:t>
-      </w:r>
-    </w:p>
-    <w:p>
-      <w:r>
-        <w:t>Hay una serie de campos definidos como desplegables con una serie de valores fijos posibles:</w:t>
-      </w:r>
-    </w:p>
-    <w:p>
-      <w:pPr>
-        <w:pStyle w:val="Prrafodelista"/>
-        <w:numPr>
-          <w:ilvl w:val="0"/>
-          <w:numId w:val="14"/>
-        </w:numPr>
-      </w:pPr>
-      <w:r>
-        <w:t>Categoría: valores fijos</w:t>
-      </w:r>
-    </w:p>
-    <w:p>
-      <w:pPr>
-        <w:pStyle w:val="Prrafodelista"/>
-        <w:numPr>
-          <w:ilvl w:val="0"/>
-          <w:numId w:val="14"/>
-        </w:numPr>
-      </w:pPr>
-      <w:r>
-        <w:t xml:space="preserve">Eventos: </w:t>
-      </w:r>
-      <w:proofErr w:type="spellStart"/>
-      <w:r>
-        <w:t>ids</w:t>
-      </w:r>
-      <w:proofErr w:type="spellEnd"/>
-      <w:r>
-        <w:t xml:space="preserve"> de la tabla </w:t>
-      </w:r>
-      <w:proofErr w:type="spellStart"/>
-      <w:r>
-        <w:t>cif_events</w:t>
-      </w:r>
-      <w:proofErr w:type="spellEnd"/>
-    </w:p>
-    <w:p>
-      <w:r>
-        <w:t xml:space="preserve">La clase modelo </w:t>
-      </w:r>
-      <w:proofErr w:type="spellStart"/>
-      <w:r>
-        <w:t>models</w:t>
-      </w:r>
-      <w:proofErr w:type="spellEnd"/>
-      <w:r>
-        <w:t>/</w:t>
-      </w:r>
-      <w:proofErr w:type="spellStart"/>
-      <w:r>
-        <w:t>CosplayInscription.php</w:t>
-      </w:r>
-      <w:proofErr w:type="spellEnd"/>
-      <w:r>
-        <w:t xml:space="preserve"> define una serie de métodos que devuelven las listas de valores correspondientes:</w:t>
-      </w:r>
-    </w:p>
-    <w:p>
-      <w:pPr>
-        <w:pStyle w:val="Prrafodelista"/>
-        <w:numPr>
-          <w:ilvl w:val="0"/>
-          <w:numId w:val="15"/>
-        </w:numPr>
-      </w:pPr>
-      <w:proofErr w:type="spellStart"/>
-      <w:r>
-        <w:lastRenderedPageBreak/>
-        <w:t>getCategories</w:t>
-      </w:r>
-      <w:proofErr w:type="spellEnd"/>
-      <w:r>
-        <w:t>()</w:t>
-      </w:r>
-    </w:p>
-    <w:p>
-      <w:pPr>
-        <w:pStyle w:val="Prrafodelista"/>
-        <w:numPr>
-          <w:ilvl w:val="0"/>
-          <w:numId w:val="15"/>
-        </w:numPr>
-      </w:pPr>
-      <w:proofErr w:type="spellStart"/>
-      <w:r>
-        <w:t>getEvents</w:t>
-      </w:r>
-      <w:proofErr w:type="spellEnd"/>
-      <w:r>
-        <w:t>()</w:t>
-      </w:r>
-    </w:p>
-    <w:p>
-      <w:r>
-        <w:t xml:space="preserve">La clase controlador </w:t>
-      </w:r>
-      <w:proofErr w:type="spellStart"/>
-      <w:r>
-        <w:t>controllers</w:t>
-      </w:r>
-      <w:proofErr w:type="spellEnd"/>
-      <w:r>
-        <w:t>/</w:t>
-      </w:r>
-      <w:proofErr w:type="spellStart"/>
-      <w:r>
-        <w:t>CosplayinscriptionController.php</w:t>
-      </w:r>
-      <w:proofErr w:type="spellEnd"/>
-      <w:r>
-        <w:t xml:space="preserve"> invoca estos métodos y le pasa las listas de valores correspondientes a las vistas en las acciones </w:t>
-      </w:r>
-      <w:proofErr w:type="spellStart"/>
-      <w:proofErr w:type="gramStart"/>
-      <w:r>
-        <w:t>actionIndex</w:t>
-      </w:r>
-      <w:proofErr w:type="spellEnd"/>
-      <w:r>
-        <w:t>(</w:t>
-      </w:r>
-      <w:proofErr w:type="gramEnd"/>
-      <w:r>
-        <w:t xml:space="preserve">), </w:t>
-      </w:r>
-      <w:proofErr w:type="spellStart"/>
-      <w:r>
-        <w:t>actionCreate</w:t>
-      </w:r>
-      <w:proofErr w:type="spellEnd"/>
-      <w:r>
-        <w:t xml:space="preserve">() y </w:t>
-      </w:r>
-      <w:proofErr w:type="spellStart"/>
-      <w:r>
-        <w:t>actionUpdate</w:t>
-      </w:r>
-      <w:proofErr w:type="spellEnd"/>
-      <w:r>
-        <w:t>().</w:t>
-      </w:r>
-    </w:p>
-    <w:p>
-      <w:pPr>
-        <w:pStyle w:val="Ttulo4"/>
-      </w:pPr>
-      <w:r>
-        <w:t>Mostrar el nombre del evento en la información de la inscripción</w:t>
-      </w:r>
-    </w:p>
-    <w:p>
-      <w:r>
-        <w:t xml:space="preserve">El controlador </w:t>
-      </w:r>
-      <w:proofErr w:type="spellStart"/>
-      <w:r>
-        <w:t>controllers</w:t>
-      </w:r>
-      <w:proofErr w:type="spellEnd"/>
-      <w:r>
-        <w:t>/</w:t>
-      </w:r>
-      <w:proofErr w:type="spellStart"/>
-      <w:r>
-        <w:t>CosplayinscriptionController</w:t>
-      </w:r>
-      <w:proofErr w:type="spellEnd"/>
-      <w:r>
-        <w:t xml:space="preserve"> </w:t>
-      </w:r>
-      <w:proofErr w:type="spellStart"/>
-      <w:r>
-        <w:t>sobreescribe</w:t>
-      </w:r>
-      <w:proofErr w:type="spellEnd"/>
-      <w:r>
-        <w:t xml:space="preserve"> el método </w:t>
-      </w:r>
-      <w:proofErr w:type="spellStart"/>
-      <w:proofErr w:type="gramStart"/>
-      <w:r>
-        <w:t>findModel</w:t>
-      </w:r>
-      <w:proofErr w:type="spellEnd"/>
-      <w:r>
-        <w:t>(</w:t>
-      </w:r>
-      <w:proofErr w:type="gramEnd"/>
-      <w:r>
-        <w:t xml:space="preserve">), que localiza los datos de un registro a partir de su id, para incluir el nombre del evento en la consulta a la base de datos. Le asigna el nombre de campo </w:t>
-      </w:r>
-      <w:proofErr w:type="spellStart"/>
-      <w:r>
-        <w:t>eventName</w:t>
-      </w:r>
-      <w:proofErr w:type="spellEnd"/>
-      <w:r>
-        <w:t>.</w:t>
-      </w:r>
-    </w:p>
-    <w:p>
-      <w:r>
-        <w:t xml:space="preserve">La clase modelo </w:t>
-      </w:r>
-      <w:proofErr w:type="spellStart"/>
-      <w:r>
-        <w:t>models</w:t>
-      </w:r>
-      <w:proofErr w:type="spellEnd"/>
-      <w:r>
-        <w:t>/</w:t>
-      </w:r>
-      <w:proofErr w:type="spellStart"/>
-      <w:r>
-        <w:t>CosplayInscriptionSearch.php</w:t>
-      </w:r>
-      <w:proofErr w:type="spellEnd"/>
-      <w:r>
-        <w:t xml:space="preserve"> modifica de forma análoga la consulta a base de datos del método </w:t>
-      </w:r>
-      <w:proofErr w:type="spellStart"/>
-      <w:proofErr w:type="gramStart"/>
-      <w:r>
-        <w:t>search</w:t>
-      </w:r>
-      <w:proofErr w:type="spellEnd"/>
-      <w:r>
-        <w:t>()</w:t>
-      </w:r>
-      <w:proofErr w:type="gramEnd"/>
-    </w:p>
-    <w:p>
-      <w:r>
-        <w:t xml:space="preserve">El modelo </w:t>
-      </w:r>
-      <w:proofErr w:type="spellStart"/>
-      <w:r>
-        <w:t>models</w:t>
-      </w:r>
-      <w:proofErr w:type="spellEnd"/>
-      <w:r>
-        <w:t>/</w:t>
-      </w:r>
-      <w:proofErr w:type="spellStart"/>
-      <w:r>
-        <w:t>CosplayInscription.php</w:t>
-      </w:r>
-      <w:proofErr w:type="spellEnd"/>
-      <w:r>
-        <w:t xml:space="preserve"> define la propiedad </w:t>
-      </w:r>
-      <w:proofErr w:type="spellStart"/>
-      <w:r>
-        <w:t>eventName</w:t>
-      </w:r>
-      <w:proofErr w:type="spellEnd"/>
-      <w:r>
-        <w:t>.</w:t>
-      </w:r>
-    </w:p>
-    <w:p>
-      <w:r>
-        <w:t xml:space="preserve">La propiedad </w:t>
-      </w:r>
-      <w:proofErr w:type="spellStart"/>
-      <w:r>
-        <w:t>eventName</w:t>
-      </w:r>
-      <w:proofErr w:type="spellEnd"/>
-      <w:r>
-        <w:t xml:space="preserve"> se muestra en las vistas de listado </w:t>
-      </w:r>
-      <w:proofErr w:type="spellStart"/>
-      <w:r>
-        <w:t>views</w:t>
-      </w:r>
-      <w:proofErr w:type="spellEnd"/>
-      <w:r>
-        <w:t>/</w:t>
-      </w:r>
-      <w:proofErr w:type="spellStart"/>
-      <w:r>
-        <w:t>cosplayinscription</w:t>
-      </w:r>
-      <w:proofErr w:type="spellEnd"/>
-      <w:r>
-        <w:t>/</w:t>
-      </w:r>
-      <w:proofErr w:type="spellStart"/>
-      <w:r>
-        <w:t>index.php</w:t>
-      </w:r>
-      <w:proofErr w:type="spellEnd"/>
-      <w:r>
-        <w:t xml:space="preserve"> y visualización de registro </w:t>
-      </w:r>
-      <w:proofErr w:type="spellStart"/>
-      <w:r>
-        <w:t>views</w:t>
-      </w:r>
-      <w:proofErr w:type="spellEnd"/>
-      <w:r>
-        <w:t>/</w:t>
-      </w:r>
-      <w:proofErr w:type="spellStart"/>
-      <w:r>
-        <w:t>cosplayinscription</w:t>
-      </w:r>
-      <w:proofErr w:type="spellEnd"/>
-      <w:r>
-        <w:t>/</w:t>
-      </w:r>
-      <w:proofErr w:type="spellStart"/>
-      <w:r>
-        <w:t>view.php</w:t>
-      </w:r>
-      <w:proofErr w:type="spellEnd"/>
-    </w:p>
-    <w:p>
-      <w:pPr>
-        <w:pStyle w:val="Ttulo4"/>
-      </w:pPr>
-      <w:r>
-        <w:t>Inscripción</w:t>
-      </w:r>
-    </w:p>
-    <w:p>
-      <w:r>
-        <w:t xml:space="preserve">Los usuarios tienen que poder inscribirse al concurso desde la web. Para ello hemos definido la acción </w:t>
-      </w:r>
-      <w:proofErr w:type="spellStart"/>
-      <w:proofErr w:type="gramStart"/>
-      <w:r>
-        <w:t>actionSignup</w:t>
-      </w:r>
-      <w:proofErr w:type="spellEnd"/>
-      <w:r>
-        <w:t>(</w:t>
-      </w:r>
-      <w:proofErr w:type="gramEnd"/>
-      <w:r>
-        <w:t xml:space="preserve">) en el controlador </w:t>
-      </w:r>
-      <w:proofErr w:type="spellStart"/>
-      <w:r>
-        <w:t>controllers</w:t>
-      </w:r>
-      <w:proofErr w:type="spellEnd"/>
-      <w:r>
-        <w:t>/</w:t>
-      </w:r>
-      <w:proofErr w:type="spellStart"/>
-      <w:r>
-        <w:t>CosplayinscriptionController.php</w:t>
-      </w:r>
-      <w:proofErr w:type="spellEnd"/>
-      <w:r>
-        <w:t xml:space="preserve"> No requiere autenticación (al estar indicada en el método </w:t>
-      </w:r>
-      <w:proofErr w:type="spellStart"/>
-      <w:r>
-        <w:t>getFreeAccessActions</w:t>
-      </w:r>
-      <w:proofErr w:type="spellEnd"/>
-      <w:r>
-        <w:t xml:space="preserve">() de la clase controladora) y tiene un </w:t>
-      </w:r>
-      <w:proofErr w:type="spellStart"/>
-      <w:r>
-        <w:t>layout</w:t>
-      </w:r>
-      <w:proofErr w:type="spellEnd"/>
-      <w:r>
-        <w:t xml:space="preserve"> distinto (</w:t>
-      </w:r>
-      <w:proofErr w:type="spellStart"/>
-      <w:r>
-        <w:t>publicLayout.php</w:t>
-      </w:r>
-      <w:proofErr w:type="spellEnd"/>
-      <w:r>
-        <w:t xml:space="preserve">) para parecer parte de la web de </w:t>
-      </w:r>
-      <w:proofErr w:type="spellStart"/>
-      <w:r>
-        <w:t>CifiMad</w:t>
-      </w:r>
-      <w:proofErr w:type="spellEnd"/>
-      <w:r>
-        <w:t>.</w:t>
-      </w:r>
-    </w:p>
-    <w:p>
-      <w:r>
-        <w:t>Dicha acción verifica que el plazo para el evento actual no haya acabado; si es así, sólo muestra un mensaje de aviso. En caso contrario muestra una versión con otro diseño del formulario de alta de inscripción. Si recibe los datos de una inscripción, la guarda y muestra un mensaje distinto.</w:t>
-      </w:r>
-    </w:p>
-    <w:p>
-      <w:pPr>
-        <w:pStyle w:val="Ttulo4"/>
-      </w:pPr>
-      <w:r>
-        <w:t>Informe</w:t>
-      </w:r>
-    </w:p>
-    <w:p>
-      <w:r>
-        <w:t>A partir de las inscripciones registradas, se muestra un informe de aspecto similar a las hojas de inscripción en papel que se dejan en acreditaciones; con el objetivo de imprimirlas y juntar unas con otras.</w:t>
-      </w:r>
-    </w:p>
-    <w:p>
-      <w:r>
-        <w:t xml:space="preserve">La clase controladora </w:t>
-      </w:r>
-      <w:proofErr w:type="spellStart"/>
-      <w:r>
-        <w:t>controllers</w:t>
-      </w:r>
-      <w:proofErr w:type="spellEnd"/>
-      <w:r>
-        <w:t>/</w:t>
-      </w:r>
-      <w:proofErr w:type="spellStart"/>
-      <w:r>
-        <w:t>CosplayinscriptionController.php</w:t>
-      </w:r>
-      <w:proofErr w:type="spellEnd"/>
-      <w:r>
-        <w:t xml:space="preserve"> define la acción </w:t>
-      </w:r>
-      <w:proofErr w:type="spellStart"/>
-      <w:proofErr w:type="gramStart"/>
-      <w:r>
-        <w:t>actionReport</w:t>
-      </w:r>
-      <w:proofErr w:type="spellEnd"/>
-      <w:r>
-        <w:t>(</w:t>
-      </w:r>
-      <w:proofErr w:type="gramEnd"/>
-      <w:r>
-        <w:t xml:space="preserve">). Esta acción obtiene los datos, filtrados por el evento actual y ordenados por categoría y fecha; para esto delega en la clase de consulta a base de datos </w:t>
-      </w:r>
-      <w:proofErr w:type="spellStart"/>
-      <w:r>
-        <w:t>models</w:t>
-      </w:r>
-      <w:proofErr w:type="spellEnd"/>
-      <w:r>
-        <w:t>/</w:t>
-      </w:r>
-      <w:proofErr w:type="spellStart"/>
-      <w:r>
-        <w:t>CosplayInscriptionQuery</w:t>
-      </w:r>
-      <w:proofErr w:type="spellEnd"/>
-    </w:p>
-    <w:p>
-      <w:r>
-        <w:t xml:space="preserve">Dado que los datos proceden de un formulario público, el informe tiene cuidado de codificar los datos que se muestran para impedir inyección de HTML / </w:t>
-      </w:r>
-      <w:proofErr w:type="spellStart"/>
-      <w:r>
-        <w:t>Javascript</w:t>
-      </w:r>
-      <w:proofErr w:type="spellEnd"/>
-      <w:r>
-        <w:t>.</w:t>
-      </w:r>
-    </w:p>
-    <w:p>
-      <w:r>
-        <w:t xml:space="preserve">El controlador define el método </w:t>
-      </w:r>
-      <w:proofErr w:type="spellStart"/>
-      <w:proofErr w:type="gramStart"/>
-      <w:r>
-        <w:t>getReportTitle</w:t>
-      </w:r>
-      <w:proofErr w:type="spellEnd"/>
-      <w:r>
-        <w:t>(</w:t>
-      </w:r>
-      <w:proofErr w:type="gramEnd"/>
-      <w:r>
-        <w:t xml:space="preserve">) para que el </w:t>
-      </w:r>
-      <w:proofErr w:type="spellStart"/>
-      <w:r>
-        <w:t>layout</w:t>
-      </w:r>
-      <w:proofErr w:type="spellEnd"/>
-      <w:r>
-        <w:t xml:space="preserve"> de informes recupere el título.</w:t>
-      </w:r>
-    </w:p>
-    <w:p>
-      <w:pPr>
-        <w:pStyle w:val="Ttulo4"/>
-      </w:pPr>
-      <w:r>
         <w:t>Fecha de creación y modificación</w:t>
       </w:r>
     </w:p>
@@ -12599,7 +12696,6 @@
     </w:p>
     <w:p>
       <w:r>
-        <w:lastRenderedPageBreak/>
         <w:t xml:space="preserve">La clase modelo </w:t>
       </w:r>
       <w:proofErr w:type="spellStart"/>
@@ -16957,7 +17053,7 @@
 </file>
 
 <file path=customXml/itemProps1.xml><?xml version="1.0" encoding="utf-8"?>
-<ds:datastoreItem xmlns:ds="http://schemas.openxmlformats.org/officeDocument/2006/customXml" ds:itemID="{D850C856-3280-4135-8440-E56718142F3B}">
+<ds:datastoreItem xmlns:ds="http://schemas.openxmlformats.org/officeDocument/2006/customXml" ds:itemID="{3360AFBD-B19A-4631-84A7-E41FFBD8E5F1}">
   <ds:schemaRefs>
     <ds:schemaRef ds:uri="http://schemas.openxmlformats.org/officeDocument/2006/bibliography"/>
   </ds:schemaRefs>

</xml_diff>